<commit_message>
corrected name and registration
</commit_message>
<xml_diff>
--- a/docs/Hostel Management System thesis.docx
+++ b/docs/Hostel Management System thesis.docx
@@ -540,7 +540,6 @@
                 </w14:textOutline>
               </w:rPr>
             </w:pPr>
-            <w:proofErr w:type="spellStart"/>
             <w:r>
               <w:rPr>
                 <w:rFonts w:ascii="Times New Roman" w:hAnsi="Times New Roman" w:cs="Times New Roman"/>
@@ -558,27 +557,7 @@
                   <w14:round/>
                 </w14:textOutline>
               </w:rPr>
-              <w:t>Hanzla</w:t>
-            </w:r>
-            <w:proofErr w:type="spellEnd"/>
-            <w:r>
-              <w:rPr>
-                <w:rFonts w:ascii="Times New Roman" w:hAnsi="Times New Roman" w:cs="Times New Roman"/>
-                <w:color w:val="000000" w:themeColor="text1"/>
-                <w:sz w:val="24"/>
-                <w:szCs w:val="24"/>
-                <w14:shadow w14:blurRad="38100" w14:dist="19050" w14:dir="2700000" w14:sx="100000" w14:sy="100000" w14:kx="0" w14:ky="0" w14:algn="tl">
-                  <w14:schemeClr w14:val="dk1">
-                    <w14:alpha w14:val="60000"/>
-                  </w14:schemeClr>
-                </w14:shadow>
-                <w14:textOutline w14:w="0" w14:cap="flat" w14:cmpd="sng" w14:algn="ctr">
-                  <w14:noFill/>
-                  <w14:prstDash w14:val="solid"/>
-                  <w14:round/>
-                </w14:textOutline>
-              </w:rPr>
-              <w:t xml:space="preserve"> Nouman</w:t>
+              <w:t>Hanzla Nouman</w:t>
             </w:r>
           </w:p>
         </w:tc>
@@ -4358,33 +4337,15 @@
           <w:sz w:val="24"/>
           <w:szCs w:val="24"/>
         </w:rPr>
-        <w:t xml:space="preserve">students accommodation to the university hostel more efficiently. This project also keeps details of the hostellers and applied students. It is headed </w:t>
-      </w:r>
-      <w:proofErr w:type="gramStart"/>
-      <w:r>
-        <w:rPr>
-          <w:rFonts w:ascii="Times New Roman" w:hAnsi="Times New Roman" w:cs="Times New Roman"/>
-          <w:sz w:val="24"/>
-          <w:szCs w:val="24"/>
-        </w:rPr>
-        <w:t>by</w:t>
-      </w:r>
-      <w:r>
-        <w:rPr>
-          <w:rFonts w:ascii="Times New Roman" w:hAnsi="Times New Roman" w:cs="Times New Roman"/>
-          <w:sz w:val="24"/>
-          <w:szCs w:val="24"/>
-        </w:rPr>
-        <w:t xml:space="preserve">  multiple</w:t>
-      </w:r>
-      <w:proofErr w:type="gramEnd"/>
-      <w:r>
-        <w:rPr>
-          <w:rFonts w:ascii="Times New Roman" w:hAnsi="Times New Roman" w:cs="Times New Roman"/>
-          <w:sz w:val="24"/>
-          <w:szCs w:val="24"/>
-        </w:rPr>
-        <w:t xml:space="preserve"> administrators </w:t>
+        <w:t>students accommodation to the university hostel more efficiently. This project also keeps details of the hostellers and applied students. It is headed by</w:t>
+      </w:r>
+      <w:r>
+        <w:rPr>
+          <w:rFonts w:ascii="Times New Roman" w:hAnsi="Times New Roman" w:cs="Times New Roman"/>
+          <w:sz w:val="24"/>
+          <w:szCs w:val="24"/>
+        </w:rPr>
+        <w:t xml:space="preserve">  multiple administrators </w:t>
       </w:r>
       <w:r>
         <w:rPr>
@@ -5493,19 +5454,8 @@
           <w:szCs w:val="24"/>
           <w:bdr w:val="none" w:sz="0" w:space="0" w:color="auto" w:frame="1"/>
         </w:rPr>
-        <w:t xml:space="preserve">The system shall track all meals purchased in the </w:t>
-      </w:r>
-      <w:proofErr w:type="gramStart"/>
-      <w:r>
-        <w:rPr>
-          <w:rFonts w:ascii="Times New Roman" w:hAnsi="Times New Roman" w:cs="Times New Roman"/>
-          <w:sz w:val="24"/>
-          <w:szCs w:val="24"/>
-          <w:bdr w:val="none" w:sz="0" w:space="0" w:color="auto" w:frame="1"/>
-        </w:rPr>
-        <w:t>hotel .</w:t>
-      </w:r>
-      <w:proofErr w:type="gramEnd"/>
+        <w:t>The system shall track all meals purchased in the hotel .</w:t>
+      </w:r>
     </w:p>
     <w:p>
       <w:pPr>
@@ -7640,13 +7590,9 @@
                   <w14:round/>
                 </w14:textOutline>
               </w:rPr>
-              <w:t>FA21-BBSE-0</w:t>
-            </w:r>
-          </w:p>
-          <w:p>
-            <w:pPr>
-              <w:jc w:val="both"/>
-              <w:cnfStyle w:val="000000100000" w:firstRow="0" w:lastRow="0" w:firstColumn="0" w:lastColumn="0" w:oddVBand="0" w:evenVBand="0" w:oddHBand="1" w:evenHBand="0" w:firstRowFirstColumn="0" w:firstRowLastColumn="0" w:lastRowFirstColumn="0" w:lastRowLastColumn="0"/>
+              <w:t>FA21-B</w:t>
+            </w:r>
+            <w:r>
               <w:rPr>
                 <w:rFonts w:ascii="Times New Roman" w:hAnsi="Times New Roman" w:cs="Times New Roman"/>
                 <w:color w:val="000000" w:themeColor="text1"/>
@@ -7663,9 +7609,13 @@
                   <w14:round/>
                 </w14:textOutline>
               </w:rPr>
-            </w:pPr>
-            <w:proofErr w:type="spellStart"/>
-            <w:r>
+              <w:t>SE-015</w:t>
+            </w:r>
+          </w:p>
+          <w:p>
+            <w:pPr>
+              <w:jc w:val="both"/>
+              <w:cnfStyle w:val="000000100000" w:firstRow="0" w:lastRow="0" w:firstColumn="0" w:lastColumn="0" w:oddVBand="0" w:evenVBand="0" w:oddHBand="1" w:evenHBand="0" w:firstRowFirstColumn="0" w:firstRowLastColumn="0" w:lastRowFirstColumn="0" w:lastRowLastColumn="0"/>
               <w:rPr>
                 <w:rFonts w:ascii="Times New Roman" w:hAnsi="Times New Roman" w:cs="Times New Roman"/>
                 <w:color w:val="000000" w:themeColor="text1"/>
@@ -7682,9 +7632,7 @@
                   <w14:round/>
                 </w14:textOutline>
               </w:rPr>
-              <w:t>Hanzala</w:t>
-            </w:r>
-            <w:proofErr w:type="spellEnd"/>
+            </w:pPr>
             <w:r>
               <w:rPr>
                 <w:rFonts w:ascii="Times New Roman" w:hAnsi="Times New Roman" w:cs="Times New Roman"/>
@@ -7702,9 +7650,8 @@
                   <w14:round/>
                 </w14:textOutline>
               </w:rPr>
-              <w:t xml:space="preserve"> </w:t>
-            </w:r>
-            <w:proofErr w:type="spellStart"/>
+              <w:t xml:space="preserve">Hanzla </w:t>
+            </w:r>
             <w:r>
               <w:rPr>
                 <w:rFonts w:ascii="Times New Roman" w:hAnsi="Times New Roman" w:cs="Times New Roman"/>
@@ -7722,27 +7669,7 @@
                   <w14:round/>
                 </w14:textOutline>
               </w:rPr>
-              <w:t>noman</w:t>
-            </w:r>
-            <w:proofErr w:type="spellEnd"/>
-            <w:r>
-              <w:rPr>
-                <w:rFonts w:ascii="Times New Roman" w:hAnsi="Times New Roman" w:cs="Times New Roman"/>
-                <w:color w:val="000000" w:themeColor="text1"/>
-                <w:sz w:val="24"/>
-                <w:szCs w:val="24"/>
-                <w14:shadow w14:blurRad="38100" w14:dist="19050" w14:dir="2700000" w14:sx="100000" w14:sy="100000" w14:kx="0" w14:ky="0" w14:algn="tl">
-                  <w14:schemeClr w14:val="dk1">
-                    <w14:alpha w14:val="60000"/>
-                  </w14:schemeClr>
-                </w14:shadow>
-                <w14:textOutline w14:w="0" w14:cap="flat" w14:cmpd="sng" w14:algn="ctr">
-                  <w14:noFill/>
-                  <w14:prstDash w14:val="solid"/>
-                  <w14:round/>
-                </w14:textOutline>
-              </w:rPr>
-              <w:t xml:space="preserve"> </w:t>
+              <w:t>Nouman</w:t>
             </w:r>
           </w:p>
         </w:tc>
@@ -8236,9 +8163,8 @@
                   <w14:round/>
                 </w14:textOutline>
               </w:rPr>
-              <w:t>binta</w:t>
-            </w:r>
-            <w:proofErr w:type="spellEnd"/>
+              <w:t>B</w:t>
+            </w:r>
             <w:r>
               <w:rPr>
                 <w:rFonts w:ascii="Times New Roman" w:hAnsi="Times New Roman" w:cs="Times New Roman"/>
@@ -8256,9 +8182,9 @@
                   <w14:round/>
                 </w14:textOutline>
               </w:rPr>
-              <w:t xml:space="preserve"> </w:t>
-            </w:r>
-            <w:proofErr w:type="spellStart"/>
+              <w:t>inta</w:t>
+            </w:r>
+            <w:proofErr w:type="spellEnd"/>
             <w:r>
               <w:rPr>
                 <w:rFonts w:ascii="Times New Roman" w:hAnsi="Times New Roman" w:cs="Times New Roman"/>
@@ -8276,9 +8202,46 @@
                   <w14:round/>
                 </w14:textOutline>
               </w:rPr>
-              <w:t>tahir</w:t>
-            </w:r>
-            <w:proofErr w:type="spellEnd"/>
+              <w:t xml:space="preserve"> </w:t>
+            </w:r>
+            <w:r>
+              <w:rPr>
+                <w:rFonts w:ascii="Times New Roman" w:hAnsi="Times New Roman" w:cs="Times New Roman"/>
+                <w:color w:val="000000" w:themeColor="text1"/>
+                <w:sz w:val="24"/>
+                <w:szCs w:val="24"/>
+                <w14:shadow w14:blurRad="38100" w14:dist="19050" w14:dir="2700000" w14:sx="100000" w14:sy="100000" w14:kx="0" w14:ky="0" w14:algn="tl">
+                  <w14:schemeClr w14:val="dk1">
+                    <w14:alpha w14:val="60000"/>
+                  </w14:schemeClr>
+                </w14:shadow>
+                <w14:textOutline w14:w="0" w14:cap="flat" w14:cmpd="sng" w14:algn="ctr">
+                  <w14:noFill/>
+                  <w14:prstDash w14:val="solid"/>
+                  <w14:round/>
+                </w14:textOutline>
+              </w:rPr>
+              <w:t>T</w:t>
+            </w:r>
+            <w:r>
+              <w:rPr>
+                <w:rFonts w:ascii="Times New Roman" w:hAnsi="Times New Roman" w:cs="Times New Roman"/>
+                <w:color w:val="000000" w:themeColor="text1"/>
+                <w:sz w:val="24"/>
+                <w:szCs w:val="24"/>
+                <w14:shadow w14:blurRad="38100" w14:dist="19050" w14:dir="2700000" w14:sx="100000" w14:sy="100000" w14:kx="0" w14:ky="0" w14:algn="tl">
+                  <w14:schemeClr w14:val="dk1">
+                    <w14:alpha w14:val="60000"/>
+                  </w14:schemeClr>
+                </w14:shadow>
+                <w14:textOutline w14:w="0" w14:cap="flat" w14:cmpd="sng" w14:algn="ctr">
+                  <w14:noFill/>
+                  <w14:prstDash w14:val="solid"/>
+                  <w14:round/>
+                </w14:textOutline>
+              </w:rPr>
+              <w:t>ahir</w:t>
+            </w:r>
           </w:p>
         </w:tc>
         <w:tc>
@@ -11061,19 +11024,11 @@
       <w:bookmarkStart w:id="43" w:name="_Toc118288369"/>
       <w:bookmarkStart w:id="44" w:name="_Toc131618200"/>
       <w:bookmarkStart w:id="45" w:name="_Toc132180221"/>
-      <w:proofErr w:type="spellStart"/>
-      <w:r>
-        <w:rPr>
-          <w:rFonts w:ascii="Times New Roman" w:hAnsi="Times New Roman" w:cs="Times New Roman"/>
-        </w:rPr>
-        <w:t>Hanzla</w:t>
-      </w:r>
-      <w:proofErr w:type="spellEnd"/>
-      <w:r>
-        <w:rPr>
-          <w:rFonts w:ascii="Times New Roman" w:hAnsi="Times New Roman" w:cs="Times New Roman"/>
-        </w:rPr>
-        <w:t xml:space="preserve"> Nouman (FA21-BSE-015)</w:t>
+      <w:r>
+        <w:rPr>
+          <w:rFonts w:ascii="Times New Roman" w:hAnsi="Times New Roman" w:cs="Times New Roman"/>
+        </w:rPr>
+        <w:t>Hanzla Nouman (FA21-BSE-015)</w:t>
       </w:r>
       <w:bookmarkEnd w:id="42"/>
       <w:bookmarkEnd w:id="43"/>
@@ -18318,20 +18273,12 @@
       <w:bookmarkStart w:id="65" w:name="_Toc118288372"/>
       <w:bookmarkStart w:id="66" w:name="_Toc131618223"/>
       <w:bookmarkStart w:id="67" w:name="_Toc132180234"/>
-      <w:proofErr w:type="spellStart"/>
       <w:r>
         <w:rPr>
           <w:rFonts w:ascii="Times New Roman" w:hAnsi="Times New Roman" w:cs="Times New Roman"/>
         </w:rPr>
         <w:lastRenderedPageBreak/>
-        <w:t>Hanzla</w:t>
-      </w:r>
-      <w:proofErr w:type="spellEnd"/>
-      <w:r>
-        <w:rPr>
-          <w:rFonts w:ascii="Times New Roman" w:hAnsi="Times New Roman" w:cs="Times New Roman"/>
-        </w:rPr>
-        <w:t xml:space="preserve"> Nouman (FA21-BSE-015)</w:t>
+        <w:t>Hanzla Nouman (FA21-BSE-015)</w:t>
       </w:r>
       <w:bookmarkEnd w:id="65"/>
       <w:bookmarkEnd w:id="66"/>
@@ -27860,6 +27807,7 @@
     <w:lsdException w:name="HTML Sample" w:semiHidden="1" w:unhideWhenUsed="1"/>
     <w:lsdException w:name="HTML Typewriter" w:semiHidden="1" w:unhideWhenUsed="1"/>
     <w:lsdException w:name="HTML Variable" w:semiHidden="1" w:unhideWhenUsed="1"/>
+    <w:lsdException w:name="Normal Table" w:semiHidden="1" w:unhideWhenUsed="1"/>
     <w:lsdException w:name="annotation subject" w:semiHidden="1" w:unhideWhenUsed="1"/>
     <w:lsdException w:name="No List" w:semiHidden="1" w:unhideWhenUsed="1"/>
     <w:lsdException w:name="Outline List 1" w:semiHidden="1" w:unhideWhenUsed="1"/>
@@ -27902,8 +27850,11 @@
     <w:lsdException w:name="Table Contemporary" w:semiHidden="1" w:unhideWhenUsed="1"/>
     <w:lsdException w:name="Table Elegant" w:semiHidden="1" w:unhideWhenUsed="1"/>
     <w:lsdException w:name="Table Professional" w:semiHidden="1" w:unhideWhenUsed="1"/>
+    <w:lsdException w:name="Table Subtle 1" w:semiHidden="1" w:unhideWhenUsed="1"/>
     <w:lsdException w:name="Table Subtle 2" w:semiHidden="1" w:unhideWhenUsed="1"/>
     <w:lsdException w:name="Table Web 1" w:semiHidden="1" w:unhideWhenUsed="1"/>
+    <w:lsdException w:name="Table Web 2" w:semiHidden="1" w:unhideWhenUsed="1"/>
+    <w:lsdException w:name="Table Web 3" w:semiHidden="1" w:unhideWhenUsed="1"/>
     <w:lsdException w:name="Balloon Text" w:semiHidden="1" w:unhideWhenUsed="1"/>
     <w:lsdException w:name="Table Grid" w:uiPriority="39"/>
     <w:lsdException w:name="Table Theme" w:semiHidden="1" w:unhideWhenUsed="1"/>

</xml_diff>

<commit_message>
Add word in Glossary
</commit_message>
<xml_diff>
--- a/docs/Hostel Management System thesis.docx
+++ b/docs/Hostel Management System thesis.docx
@@ -6296,6 +6296,14 @@
                 <w:iCs/>
               </w:rPr>
             </w:pPr>
+            <w:r>
+              <w:rPr>
+                <w:rFonts w:ascii="Times New Roman" w:hAnsi="Times New Roman" w:cs="Times New Roman"/>
+                <w:i/>
+                <w:iCs/>
+              </w:rPr>
+              <w:t>UC</w:t>
+            </w:r>
           </w:p>
         </w:tc>
         <w:tc>
@@ -6309,6 +6317,12 @@
                 <w:rFonts w:ascii="Times New Roman" w:hAnsi="Times New Roman" w:cs="Times New Roman"/>
               </w:rPr>
             </w:pPr>
+            <w:r>
+              <w:rPr>
+                <w:rFonts w:ascii="Times New Roman" w:hAnsi="Times New Roman" w:cs="Times New Roman"/>
+              </w:rPr>
+              <w:t>Use case diagram</w:t>
+            </w:r>
           </w:p>
         </w:tc>
       </w:tr>
@@ -8733,6 +8747,25 @@
                   <w14:round/>
                 </w14:textOutline>
               </w:rPr>
+              <w:t xml:space="preserve">Muhammad </w:t>
+            </w:r>
+            <w:r>
+              <w:rPr>
+                <w:rFonts w:ascii="Times New Roman" w:hAnsi="Times New Roman" w:cs="Times New Roman"/>
+                <w:color w:val="000000" w:themeColor="text1"/>
+                <w:sz w:val="24"/>
+                <w:szCs w:val="24"/>
+                <w14:shadow w14:blurRad="38100" w14:dist="19050" w14:dir="2700000" w14:sx="100000" w14:sy="100000" w14:kx="0" w14:ky="0" w14:algn="tl">
+                  <w14:schemeClr w14:val="dk1">
+                    <w14:alpha w14:val="60000"/>
+                  </w14:schemeClr>
+                </w14:shadow>
+                <w14:textOutline w14:w="0" w14:cap="flat" w14:cmpd="sng" w14:algn="ctr">
+                  <w14:noFill/>
+                  <w14:prstDash w14:val="solid"/>
+                  <w14:round/>
+                </w14:textOutline>
+              </w:rPr>
               <w:t xml:space="preserve">Irfan </w:t>
             </w:r>
           </w:p>
@@ -9855,200 +9888,6 @@
     </w:p>
     <w:p>
       <w:pPr>
-        <w:pStyle w:val="Heading2"/>
-        <w:jc w:val="both"/>
-        <w:rPr>
-          <w:rFonts w:ascii="Times New Roman" w:hAnsi="Times New Roman" w:cs="Times New Roman"/>
-          <w:color w:val="000000" w:themeColor="text1"/>
-          <w:sz w:val="24"/>
-          <w:szCs w:val="24"/>
-          <w:u w:val="single"/>
-          <w14:shadow w14:blurRad="38100" w14:dist="19050" w14:dir="2700000" w14:sx="100000" w14:sy="100000" w14:kx="0" w14:ky="0" w14:algn="tl">
-            <w14:schemeClr w14:val="dk1">
-              <w14:alpha w14:val="60000"/>
-            </w14:schemeClr>
-          </w14:shadow>
-          <w14:textOutline w14:w="0" w14:cap="flat" w14:cmpd="sng" w14:algn="ctr">
-            <w14:noFill/>
-            <w14:prstDash w14:val="solid"/>
-            <w14:round/>
-          </w14:textOutline>
-        </w:rPr>
-      </w:pPr>
-    </w:p>
-    <w:p>
-      <w:pPr>
-        <w:pStyle w:val="Heading2"/>
-        <w:jc w:val="both"/>
-        <w:rPr>
-          <w:rFonts w:ascii="Times New Roman" w:hAnsi="Times New Roman" w:cs="Times New Roman"/>
-          <w:color w:val="000000" w:themeColor="text1"/>
-          <w:sz w:val="24"/>
-          <w:szCs w:val="24"/>
-          <w:u w:val="single"/>
-          <w14:shadow w14:blurRad="38100" w14:dist="19050" w14:dir="2700000" w14:sx="100000" w14:sy="100000" w14:kx="0" w14:ky="0" w14:algn="tl">
-            <w14:schemeClr w14:val="dk1">
-              <w14:alpha w14:val="60000"/>
-            </w14:schemeClr>
-          </w14:shadow>
-          <w14:textOutline w14:w="0" w14:cap="flat" w14:cmpd="sng" w14:algn="ctr">
-            <w14:noFill/>
-            <w14:prstDash w14:val="solid"/>
-            <w14:round/>
-          </w14:textOutline>
-        </w:rPr>
-      </w:pPr>
-    </w:p>
-    <w:p>
-      <w:pPr>
-        <w:pStyle w:val="Heading2"/>
-        <w:jc w:val="both"/>
-        <w:rPr>
-          <w:rFonts w:ascii="Times New Roman" w:hAnsi="Times New Roman" w:cs="Times New Roman"/>
-          <w:color w:val="000000" w:themeColor="text1"/>
-          <w:sz w:val="24"/>
-          <w:szCs w:val="24"/>
-          <w:u w:val="single"/>
-          <w14:shadow w14:blurRad="38100" w14:dist="19050" w14:dir="2700000" w14:sx="100000" w14:sy="100000" w14:kx="0" w14:ky="0" w14:algn="tl">
-            <w14:schemeClr w14:val="dk1">
-              <w14:alpha w14:val="60000"/>
-            </w14:schemeClr>
-          </w14:shadow>
-          <w14:textOutline w14:w="0" w14:cap="flat" w14:cmpd="sng" w14:algn="ctr">
-            <w14:noFill/>
-            <w14:prstDash w14:val="solid"/>
-            <w14:round/>
-          </w14:textOutline>
-        </w:rPr>
-      </w:pPr>
-    </w:p>
-    <w:p>
-      <w:pPr>
-        <w:pStyle w:val="Heading2"/>
-        <w:jc w:val="both"/>
-        <w:rPr>
-          <w:rFonts w:ascii="Times New Roman" w:hAnsi="Times New Roman" w:cs="Times New Roman"/>
-          <w:color w:val="000000" w:themeColor="text1"/>
-          <w:sz w:val="24"/>
-          <w:szCs w:val="24"/>
-          <w:u w:val="single"/>
-          <w14:shadow w14:blurRad="38100" w14:dist="19050" w14:dir="2700000" w14:sx="100000" w14:sy="100000" w14:kx="0" w14:ky="0" w14:algn="tl">
-            <w14:schemeClr w14:val="dk1">
-              <w14:alpha w14:val="60000"/>
-            </w14:schemeClr>
-          </w14:shadow>
-          <w14:textOutline w14:w="0" w14:cap="flat" w14:cmpd="sng" w14:algn="ctr">
-            <w14:noFill/>
-            <w14:prstDash w14:val="solid"/>
-            <w14:round/>
-          </w14:textOutline>
-        </w:rPr>
-      </w:pPr>
-    </w:p>
-    <w:p>
-      <w:pPr>
-        <w:pStyle w:val="Heading2"/>
-        <w:jc w:val="both"/>
-        <w:rPr>
-          <w:rFonts w:ascii="Times New Roman" w:hAnsi="Times New Roman" w:cs="Times New Roman"/>
-          <w:color w:val="000000" w:themeColor="text1"/>
-          <w:sz w:val="24"/>
-          <w:szCs w:val="24"/>
-          <w:u w:val="single"/>
-          <w14:shadow w14:blurRad="38100" w14:dist="19050" w14:dir="2700000" w14:sx="100000" w14:sy="100000" w14:kx="0" w14:ky="0" w14:algn="tl">
-            <w14:schemeClr w14:val="dk1">
-              <w14:alpha w14:val="60000"/>
-            </w14:schemeClr>
-          </w14:shadow>
-          <w14:textOutline w14:w="0" w14:cap="flat" w14:cmpd="sng" w14:algn="ctr">
-            <w14:noFill/>
-            <w14:prstDash w14:val="solid"/>
-            <w14:round/>
-          </w14:textOutline>
-        </w:rPr>
-      </w:pPr>
-    </w:p>
-    <w:p>
-      <w:pPr>
-        <w:pStyle w:val="Heading2"/>
-        <w:jc w:val="both"/>
-        <w:rPr>
-          <w:rFonts w:ascii="Times New Roman" w:hAnsi="Times New Roman" w:cs="Times New Roman"/>
-          <w:color w:val="000000" w:themeColor="text1"/>
-          <w:sz w:val="24"/>
-          <w:szCs w:val="24"/>
-          <w:u w:val="single"/>
-          <w14:shadow w14:blurRad="38100" w14:dist="19050" w14:dir="2700000" w14:sx="100000" w14:sy="100000" w14:kx="0" w14:ky="0" w14:algn="tl">
-            <w14:schemeClr w14:val="dk1">
-              <w14:alpha w14:val="60000"/>
-            </w14:schemeClr>
-          </w14:shadow>
-          <w14:textOutline w14:w="0" w14:cap="flat" w14:cmpd="sng" w14:algn="ctr">
-            <w14:noFill/>
-            <w14:prstDash w14:val="solid"/>
-            <w14:round/>
-          </w14:textOutline>
-        </w:rPr>
-      </w:pPr>
-    </w:p>
-    <w:p>
-      <w:pPr>
-        <w:rPr>
-          <w:rFonts w:ascii="Times New Roman" w:hAnsi="Times New Roman" w:cs="Times New Roman"/>
-        </w:rPr>
-      </w:pPr>
-    </w:p>
-    <w:p>
-      <w:pPr>
-        <w:rPr>
-          <w:rFonts w:ascii="Times New Roman" w:hAnsi="Times New Roman" w:cs="Times New Roman"/>
-        </w:rPr>
-      </w:pPr>
-    </w:p>
-    <w:p>
-      <w:pPr>
-        <w:rPr>
-          <w:rFonts w:ascii="Times New Roman" w:hAnsi="Times New Roman" w:cs="Times New Roman"/>
-        </w:rPr>
-      </w:pPr>
-    </w:p>
-    <w:p>
-      <w:pPr>
-        <w:rPr>
-          <w:rFonts w:ascii="Times New Roman" w:hAnsi="Times New Roman" w:cs="Times New Roman"/>
-        </w:rPr>
-      </w:pPr>
-    </w:p>
-    <w:p>
-      <w:pPr>
-        <w:rPr>
-          <w:rFonts w:ascii="Times New Roman" w:hAnsi="Times New Roman" w:cs="Times New Roman"/>
-        </w:rPr>
-      </w:pPr>
-    </w:p>
-    <w:p>
-      <w:pPr>
-        <w:rPr>
-          <w:rFonts w:ascii="Times New Roman" w:hAnsi="Times New Roman" w:cs="Times New Roman"/>
-        </w:rPr>
-      </w:pPr>
-    </w:p>
-    <w:p>
-      <w:pPr>
-        <w:rPr>
-          <w:rFonts w:ascii="Times New Roman" w:hAnsi="Times New Roman" w:cs="Times New Roman"/>
-        </w:rPr>
-      </w:pPr>
-    </w:p>
-    <w:p>
-      <w:pPr>
-        <w:rPr>
-          <w:rFonts w:ascii="Times New Roman" w:hAnsi="Times New Roman" w:cs="Times New Roman"/>
-        </w:rPr>
-      </w:pPr>
-    </w:p>
-    <w:p>
-      <w:pPr>
         <w:rPr>
           <w:rFonts w:ascii="Times New Roman" w:hAnsi="Times New Roman" w:cs="Times New Roman"/>
         </w:rPr>
@@ -10095,7 +9934,6 @@
             <w14:round/>
           </w14:textOutline>
         </w:rPr>
-        <w:lastRenderedPageBreak/>
         <w:t>Brief Level Use Cases</w:t>
       </w:r>
       <w:bookmarkEnd w:id="32"/>
@@ -10623,6 +10461,7 @@
       </w:pPr>
       <w:bookmarkStart w:id="38" w:name="_Toc132180217"/>
       <w:r>
+        <w:lastRenderedPageBreak/>
         <w:t>Use Case: login.</w:t>
       </w:r>
       <w:bookmarkEnd w:id="38"/>
@@ -10954,16 +10793,7 @@
           <w:sz w:val="24"/>
           <w:szCs w:val="24"/>
         </w:rPr>
-        <w:t xml:space="preserve">The user navigates to the "Incidents" section of the Hostel Management System. The system displays a list of all incidents reported in the hostel, sorted by date and time. The user can filter the incidents by date range, location, or severity. The user can view the details of each incident, </w:t>
-      </w:r>
-      <w:r>
-        <w:rPr>
-          <w:rFonts w:ascii="Times New Roman" w:hAnsi="Times New Roman" w:cs="Times New Roman"/>
-          <w:sz w:val="24"/>
-          <w:szCs w:val="24"/>
-        </w:rPr>
-        <w:lastRenderedPageBreak/>
-        <w:t>including the date and time of the incident, location, description, severity level, and status. The user can update the status of the incident if necessary.</w:t>
+        <w:t>The user navigates to the "Incidents" section of the Hostel Management System. The system displays a list of all incidents reported in the hostel, sorted by date and time. The user can filter the incidents by date range, location, or severity. The user can view the details of each incident, including the date and time of the incident, location, description, severity level, and status. The user can update the status of the incident if necessary.</w:t>
       </w:r>
     </w:p>
     <w:p>
@@ -11392,7 +11222,6 @@
         <w:rPr>
           <w:rFonts w:ascii="Times New Roman" w:hAnsi="Times New Roman" w:cs="Times New Roman"/>
         </w:rPr>
-        <w:lastRenderedPageBreak/>
         <w:t>Add security.</w:t>
       </w:r>
     </w:p>
@@ -11551,46 +11380,6 @@
         </w:rPr>
         <w:t xml:space="preserve">Delete Warden: The admin logs into the hostel management system and selects the "Delete Warden" option from the main menu. The system retrieves the list of all registered wardens and displays their details, such as name, contact information, and job title, on the screen. The admin selects the warden to delete from the list and confirms the action. The system removes the selected warden from the system, revokes their access to the system, and updates the records accordingly. The system then displays a confirmation message to the admin. </w:t>
       </w:r>
-    </w:p>
-    <w:p>
-      <w:pPr>
-        <w:jc w:val="both"/>
-        <w:rPr>
-          <w:rFonts w:ascii="Times New Roman" w:hAnsi="Times New Roman" w:cs="Times New Roman"/>
-          <w:sz w:val="24"/>
-          <w:szCs w:val="24"/>
-        </w:rPr>
-      </w:pPr>
-    </w:p>
-    <w:p>
-      <w:pPr>
-        <w:jc w:val="both"/>
-        <w:rPr>
-          <w:rFonts w:ascii="Times New Roman" w:hAnsi="Times New Roman" w:cs="Times New Roman"/>
-          <w:sz w:val="24"/>
-          <w:szCs w:val="24"/>
-        </w:rPr>
-      </w:pPr>
-    </w:p>
-    <w:p>
-      <w:pPr>
-        <w:jc w:val="both"/>
-        <w:rPr>
-          <w:rFonts w:ascii="Times New Roman" w:hAnsi="Times New Roman" w:cs="Times New Roman"/>
-          <w:sz w:val="24"/>
-          <w:szCs w:val="24"/>
-        </w:rPr>
-      </w:pPr>
-    </w:p>
-    <w:p>
-      <w:pPr>
-        <w:jc w:val="both"/>
-        <w:rPr>
-          <w:rFonts w:ascii="Times New Roman" w:hAnsi="Times New Roman" w:cs="Times New Roman"/>
-          <w:sz w:val="24"/>
-          <w:szCs w:val="24"/>
-        </w:rPr>
-      </w:pPr>
     </w:p>
     <w:p>
       <w:pPr>

</xml_diff>

<commit_message>
Added Domain Model to Project Thesis
</commit_message>
<xml_diff>
--- a/docs/Hostel Management System thesis.docx
+++ b/docs/Hostel Management System thesis.docx
@@ -1314,7 +1314,7 @@
             </w:rPr>
             <w:fldChar w:fldCharType="separate"/>
           </w:r>
-          <w:hyperlink w:anchor="_Toc132180204" w:history="1">
+          <w:hyperlink w:anchor="_Toc133497426" w:history="1">
             <w:r>
               <w:rPr>
                 <w:rStyle w:val="Hyperlink"/>
@@ -1351,7 +1351,7 @@
                 <w:noProof/>
                 <w:webHidden/>
               </w:rPr>
-              <w:instrText xml:space="preserve"> PAGEREF _Toc132180204 \h </w:instrText>
+              <w:instrText xml:space="preserve"> PAGEREF _Toc133497426 \h </w:instrText>
             </w:r>
             <w:r>
               <w:rPr>
@@ -1394,7 +1394,7 @@
               <w:lang w:bidi="ar-SA"/>
             </w:rPr>
           </w:pPr>
-          <w:hyperlink w:anchor="_Toc132180205" w:history="1">
+          <w:hyperlink w:anchor="_Toc133497427" w:history="1">
             <w:r>
               <w:rPr>
                 <w:rStyle w:val="Hyperlink"/>
@@ -1432,7 +1432,7 @@
                 <w:noProof/>
                 <w:webHidden/>
               </w:rPr>
-              <w:instrText xml:space="preserve"> PAGEREF _Toc132180205 \h </w:instrText>
+              <w:instrText xml:space="preserve"> PAGEREF _Toc133497427 \h </w:instrText>
             </w:r>
             <w:r>
               <w:rPr>
@@ -1475,7 +1475,7 @@
               <w:lang w:bidi="ar-SA"/>
             </w:rPr>
           </w:pPr>
-          <w:hyperlink w:anchor="_Toc132180206" w:history="1">
+          <w:hyperlink w:anchor="_Toc133497428" w:history="1">
             <w:r>
               <w:rPr>
                 <w:rStyle w:val="Hyperlink"/>
@@ -1513,7 +1513,7 @@
                 <w:noProof/>
                 <w:webHidden/>
               </w:rPr>
-              <w:instrText xml:space="preserve"> PAGEREF _Toc132180206 \h </w:instrText>
+              <w:instrText xml:space="preserve"> PAGEREF _Toc133497428 \h </w:instrText>
             </w:r>
             <w:r>
               <w:rPr>
@@ -1556,7 +1556,7 @@
               <w:lang w:bidi="ar-SA"/>
             </w:rPr>
           </w:pPr>
-          <w:hyperlink w:anchor="_Toc132180207" w:history="1">
+          <w:hyperlink w:anchor="_Toc133497429" w:history="1">
             <w:r>
               <w:rPr>
                 <w:rStyle w:val="Hyperlink"/>
@@ -1594,7 +1594,7 @@
                 <w:noProof/>
                 <w:webHidden/>
               </w:rPr>
-              <w:instrText xml:space="preserve"> PAGEREF _Toc132180207 \h </w:instrText>
+              <w:instrText xml:space="preserve"> PAGEREF _Toc133497429 \h </w:instrText>
             </w:r>
             <w:r>
               <w:rPr>
@@ -1637,7 +1637,7 @@
               <w:lang w:bidi="ar-SA"/>
             </w:rPr>
           </w:pPr>
-          <w:hyperlink w:anchor="_Toc132180208" w:history="1">
+          <w:hyperlink w:anchor="_Toc133497430" w:history="1">
             <w:r>
               <w:rPr>
                 <w:rStyle w:val="Hyperlink"/>
@@ -1675,7 +1675,7 @@
                 <w:noProof/>
                 <w:webHidden/>
               </w:rPr>
-              <w:instrText xml:space="preserve"> PAGEREF _Toc132180208 \h </w:instrText>
+              <w:instrText xml:space="preserve"> PAGEREF _Toc133497430 \h </w:instrText>
             </w:r>
             <w:r>
               <w:rPr>
@@ -1718,7 +1718,7 @@
               <w:lang w:bidi="ar-SA"/>
             </w:rPr>
           </w:pPr>
-          <w:hyperlink w:anchor="_Toc132180209" w:history="1">
+          <w:hyperlink w:anchor="_Toc133497431" w:history="1">
             <w:r>
               <w:rPr>
                 <w:rStyle w:val="Hyperlink"/>
@@ -1756,7 +1756,7 @@
                 <w:noProof/>
                 <w:webHidden/>
               </w:rPr>
-              <w:instrText xml:space="preserve"> PAGEREF _Toc132180209 \h </w:instrText>
+              <w:instrText xml:space="preserve"> PAGEREF _Toc133497431 \h </w:instrText>
             </w:r>
             <w:r>
               <w:rPr>
@@ -1799,7 +1799,7 @@
               <w:lang w:bidi="ar-SA"/>
             </w:rPr>
           </w:pPr>
-          <w:hyperlink w:anchor="_Toc132180210" w:history="1">
+          <w:hyperlink w:anchor="_Toc133497432" w:history="1">
             <w:r>
               <w:rPr>
                 <w:rStyle w:val="Hyperlink"/>
@@ -1837,7 +1837,7 @@
                 <w:noProof/>
                 <w:webHidden/>
               </w:rPr>
-              <w:instrText xml:space="preserve"> PAGEREF _Toc132180210 \h </w:instrText>
+              <w:instrText xml:space="preserve"> PAGEREF _Toc133497432 \h </w:instrText>
             </w:r>
             <w:r>
               <w:rPr>
@@ -1880,7 +1880,7 @@
               <w:lang w:bidi="ar-SA"/>
             </w:rPr>
           </w:pPr>
-          <w:hyperlink w:anchor="_Toc132180211" w:history="1">
+          <w:hyperlink w:anchor="_Toc133497433" w:history="1">
             <w:r>
               <w:rPr>
                 <w:rStyle w:val="Hyperlink"/>
@@ -1917,7 +1917,7 @@
                 <w:noProof/>
                 <w:webHidden/>
               </w:rPr>
-              <w:instrText xml:space="preserve"> PAGEREF _Toc132180211 \h </w:instrText>
+              <w:instrText xml:space="preserve"> PAGEREF _Toc133497433 \h </w:instrText>
             </w:r>
             <w:r>
               <w:rPr>
@@ -1960,7 +1960,7 @@
               <w:lang w:bidi="ar-SA"/>
             </w:rPr>
           </w:pPr>
-          <w:hyperlink w:anchor="_Toc132180212" w:history="1">
+          <w:hyperlink w:anchor="_Toc133497434" w:history="1">
             <w:r>
               <w:rPr>
                 <w:rStyle w:val="Hyperlink"/>
@@ -1998,7 +1998,7 @@
                 <w:noProof/>
                 <w:webHidden/>
               </w:rPr>
-              <w:instrText xml:space="preserve"> PAGEREF _Toc132180212 \h </w:instrText>
+              <w:instrText xml:space="preserve"> PAGEREF _Toc133497434 \h </w:instrText>
             </w:r>
             <w:r>
               <w:rPr>
@@ -2041,7 +2041,7 @@
               <w:lang w:bidi="ar-SA"/>
             </w:rPr>
           </w:pPr>
-          <w:hyperlink w:anchor="_Toc132180213" w:history="1">
+          <w:hyperlink w:anchor="_Toc133497435" w:history="1">
             <w:r>
               <w:rPr>
                 <w:rStyle w:val="Hyperlink"/>
@@ -2079,7 +2079,7 @@
                 <w:noProof/>
                 <w:webHidden/>
               </w:rPr>
-              <w:instrText xml:space="preserve"> PAGEREF _Toc132180213 \h </w:instrText>
+              <w:instrText xml:space="preserve"> PAGEREF _Toc133497435 \h </w:instrText>
             </w:r>
             <w:r>
               <w:rPr>
@@ -2122,7 +2122,7 @@
               <w:lang w:bidi="ar-SA"/>
             </w:rPr>
           </w:pPr>
-          <w:hyperlink w:anchor="_Toc132180214" w:history="1">
+          <w:hyperlink w:anchor="_Toc133497436" w:history="1">
             <w:r>
               <w:rPr>
                 <w:rStyle w:val="Hyperlink"/>
@@ -2160,7 +2160,7 @@
                 <w:noProof/>
                 <w:webHidden/>
               </w:rPr>
-              <w:instrText xml:space="preserve"> PAGEREF _Toc132180214 \h </w:instrText>
+              <w:instrText xml:space="preserve"> PAGEREF _Toc133497436 \h </w:instrText>
             </w:r>
             <w:r>
               <w:rPr>
@@ -2180,7 +2180,7 @@
                 <w:noProof/>
                 <w:webHidden/>
               </w:rPr>
-              <w:t>13</w:t>
+              <w:t>12</w:t>
             </w:r>
             <w:r>
               <w:rPr>
@@ -2203,7 +2203,7 @@
               <w:lang w:bidi="ar-SA"/>
             </w:rPr>
           </w:pPr>
-          <w:hyperlink w:anchor="_Toc132180215" w:history="1">
+          <w:hyperlink w:anchor="_Toc133497437" w:history="1">
             <w:r>
               <w:rPr>
                 <w:rStyle w:val="Hyperlink"/>
@@ -2231,7 +2231,7 @@
                 <w:noProof/>
                 <w:webHidden/>
               </w:rPr>
-              <w:instrText xml:space="preserve"> PAGEREF _Toc132180215 \h </w:instrText>
+              <w:instrText xml:space="preserve"> PAGEREF _Toc133497437 \h </w:instrText>
             </w:r>
             <w:r>
               <w:rPr>
@@ -2251,7 +2251,7 @@
                 <w:noProof/>
                 <w:webHidden/>
               </w:rPr>
-              <w:t>13</w:t>
+              <w:t>12</w:t>
             </w:r>
             <w:r>
               <w:rPr>
@@ -2274,7 +2274,7 @@
               <w:lang w:bidi="ar-SA"/>
             </w:rPr>
           </w:pPr>
-          <w:hyperlink w:anchor="_Toc132180216" w:history="1">
+          <w:hyperlink w:anchor="_Toc133497438" w:history="1">
             <w:r>
               <w:rPr>
                 <w:rStyle w:val="Hyperlink"/>
@@ -2301,7 +2301,7 @@
                 <w:noProof/>
                 <w:webHidden/>
               </w:rPr>
-              <w:instrText xml:space="preserve"> PAGEREF _Toc132180216 \h </w:instrText>
+              <w:instrText xml:space="preserve"> PAGEREF _Toc133497438 \h </w:instrText>
             </w:r>
             <w:r>
               <w:rPr>
@@ -2321,7 +2321,7 @@
                 <w:noProof/>
                 <w:webHidden/>
               </w:rPr>
-              <w:t>13</w:t>
+              <w:t>12</w:t>
             </w:r>
             <w:r>
               <w:rPr>
@@ -2344,7 +2344,7 @@
               <w:lang w:bidi="ar-SA"/>
             </w:rPr>
           </w:pPr>
-          <w:hyperlink w:anchor="_Toc132180217" w:history="1">
+          <w:hyperlink w:anchor="_Toc133497439" w:history="1">
             <w:r>
               <w:rPr>
                 <w:rStyle w:val="Hyperlink"/>
@@ -2371,7 +2371,7 @@
                 <w:noProof/>
                 <w:webHidden/>
               </w:rPr>
-              <w:instrText xml:space="preserve"> PAGEREF _Toc132180217 \h </w:instrText>
+              <w:instrText xml:space="preserve"> PAGEREF _Toc133497439 \h </w:instrText>
             </w:r>
             <w:r>
               <w:rPr>
@@ -2414,7 +2414,7 @@
               <w:lang w:bidi="ar-SA"/>
             </w:rPr>
           </w:pPr>
-          <w:hyperlink w:anchor="_Toc132180218" w:history="1">
+          <w:hyperlink w:anchor="_Toc133497440" w:history="1">
             <w:r>
               <w:rPr>
                 <w:rStyle w:val="Hyperlink"/>
@@ -2442,7 +2442,7 @@
                 <w:noProof/>
                 <w:webHidden/>
               </w:rPr>
-              <w:instrText xml:space="preserve"> PAGEREF _Toc132180218 \h </w:instrText>
+              <w:instrText xml:space="preserve"> PAGEREF _Toc133497440 \h </w:instrText>
             </w:r>
             <w:r>
               <w:rPr>
@@ -2485,7 +2485,7 @@
               <w:lang w:bidi="ar-SA"/>
             </w:rPr>
           </w:pPr>
-          <w:hyperlink w:anchor="_Toc132180219" w:history="1">
+          <w:hyperlink w:anchor="_Toc133497441" w:history="1">
             <w:r>
               <w:rPr>
                 <w:rStyle w:val="Hyperlink"/>
@@ -2512,7 +2512,7 @@
                 <w:noProof/>
                 <w:webHidden/>
               </w:rPr>
-              <w:instrText xml:space="preserve"> PAGEREF _Toc132180219 \h </w:instrText>
+              <w:instrText xml:space="preserve"> PAGEREF _Toc133497441 \h </w:instrText>
             </w:r>
             <w:r>
               <w:rPr>
@@ -2555,7 +2555,7 @@
               <w:lang w:bidi="ar-SA"/>
             </w:rPr>
           </w:pPr>
-          <w:hyperlink w:anchor="_Toc132180220" w:history="1">
+          <w:hyperlink w:anchor="_Toc133497442" w:history="1">
             <w:r>
               <w:rPr>
                 <w:rStyle w:val="Hyperlink"/>
@@ -2582,7 +2582,7 @@
                 <w:noProof/>
                 <w:webHidden/>
               </w:rPr>
-              <w:instrText xml:space="preserve"> PAGEREF _Toc132180220 \h </w:instrText>
+              <w:instrText xml:space="preserve"> PAGEREF _Toc133497442 \h </w:instrText>
             </w:r>
             <w:r>
               <w:rPr>
@@ -2602,7 +2602,7 @@
                 <w:noProof/>
                 <w:webHidden/>
               </w:rPr>
-              <w:t>14</w:t>
+              <w:t>13</w:t>
             </w:r>
             <w:r>
               <w:rPr>
@@ -2625,7 +2625,7 @@
               <w:lang w:bidi="ar-SA"/>
             </w:rPr>
           </w:pPr>
-          <w:hyperlink w:anchor="_Toc132180221" w:history="1">
+          <w:hyperlink w:anchor="_Toc133497443" w:history="1">
             <w:r>
               <w:rPr>
                 <w:rStyle w:val="Hyperlink"/>
@@ -2653,7 +2653,7 @@
                 <w:noProof/>
                 <w:webHidden/>
               </w:rPr>
-              <w:instrText xml:space="preserve"> PAGEREF _Toc132180221 \h </w:instrText>
+              <w:instrText xml:space="preserve"> PAGEREF _Toc133497443 \h </w:instrText>
             </w:r>
             <w:r>
               <w:rPr>
@@ -2673,7 +2673,7 @@
                 <w:noProof/>
                 <w:webHidden/>
               </w:rPr>
-              <w:t>14</w:t>
+              <w:t>13</w:t>
             </w:r>
             <w:r>
               <w:rPr>
@@ -2696,7 +2696,7 @@
               <w:lang w:bidi="ar-SA"/>
             </w:rPr>
           </w:pPr>
-          <w:hyperlink w:anchor="_Toc132180222" w:history="1">
+          <w:hyperlink w:anchor="_Toc133497444" w:history="1">
             <w:r>
               <w:rPr>
                 <w:rStyle w:val="Hyperlink"/>
@@ -2724,7 +2724,7 @@
                 <w:noProof/>
                 <w:webHidden/>
               </w:rPr>
-              <w:instrText xml:space="preserve"> PAGEREF _Toc132180222 \h </w:instrText>
+              <w:instrText xml:space="preserve"> PAGEREF _Toc133497444 \h </w:instrText>
             </w:r>
             <w:r>
               <w:rPr>
@@ -2767,7 +2767,7 @@
               <w:lang w:bidi="ar-SA"/>
             </w:rPr>
           </w:pPr>
-          <w:hyperlink w:anchor="_Toc132180223" w:history="1">
+          <w:hyperlink w:anchor="_Toc133497445" w:history="1">
             <w:r>
               <w:rPr>
                 <w:rStyle w:val="Hyperlink"/>
@@ -2795,7 +2795,7 @@
                 <w:noProof/>
                 <w:webHidden/>
               </w:rPr>
-              <w:instrText xml:space="preserve"> PAGEREF _Toc132180223 \h </w:instrText>
+              <w:instrText xml:space="preserve"> PAGEREF _Toc133497445 \h </w:instrText>
             </w:r>
             <w:r>
               <w:rPr>
@@ -2838,7 +2838,7 @@
               <w:lang w:bidi="ar-SA"/>
             </w:rPr>
           </w:pPr>
-          <w:hyperlink w:anchor="_Toc132180224" w:history="1">
+          <w:hyperlink w:anchor="_Toc133497446" w:history="1">
             <w:r>
               <w:rPr>
                 <w:rStyle w:val="Hyperlink"/>
@@ -2866,7 +2866,7 @@
                 <w:noProof/>
                 <w:webHidden/>
               </w:rPr>
-              <w:instrText xml:space="preserve"> PAGEREF _Toc132180224 \h </w:instrText>
+              <w:instrText xml:space="preserve"> PAGEREF _Toc133497446 \h </w:instrText>
             </w:r>
             <w:r>
               <w:rPr>
@@ -2909,7 +2909,7 @@
               <w:lang w:bidi="ar-SA"/>
             </w:rPr>
           </w:pPr>
-          <w:hyperlink w:anchor="_Toc132180225" w:history="1">
+          <w:hyperlink w:anchor="_Toc133497447" w:history="1">
             <w:r>
               <w:rPr>
                 <w:rStyle w:val="Hyperlink"/>
@@ -2937,7 +2937,7 @@
                 <w:noProof/>
                 <w:webHidden/>
               </w:rPr>
-              <w:instrText xml:space="preserve"> PAGEREF _Toc132180225 \h </w:instrText>
+              <w:instrText xml:space="preserve"> PAGEREF _Toc133497447 \h </w:instrText>
             </w:r>
             <w:r>
               <w:rPr>
@@ -2957,7 +2957,7 @@
                 <w:noProof/>
                 <w:webHidden/>
               </w:rPr>
-              <w:t>15</w:t>
+              <w:t>14</w:t>
             </w:r>
             <w:r>
               <w:rPr>
@@ -2980,7 +2980,7 @@
               <w:lang w:bidi="ar-SA"/>
             </w:rPr>
           </w:pPr>
-          <w:hyperlink w:anchor="_Toc132180226" w:history="1">
+          <w:hyperlink w:anchor="_Toc133497448" w:history="1">
             <w:r>
               <w:rPr>
                 <w:rStyle w:val="Hyperlink"/>
@@ -3008,7 +3008,7 @@
                 <w:noProof/>
                 <w:webHidden/>
               </w:rPr>
-              <w:instrText xml:space="preserve"> PAGEREF _Toc132180226 \h </w:instrText>
+              <w:instrText xml:space="preserve"> PAGEREF _Toc133497448 \h </w:instrText>
             </w:r>
             <w:r>
               <w:rPr>
@@ -3028,7 +3028,7 @@
                 <w:noProof/>
                 <w:webHidden/>
               </w:rPr>
-              <w:t>15</w:t>
+              <w:t>14</w:t>
             </w:r>
             <w:r>
               <w:rPr>
@@ -3051,7 +3051,7 @@
               <w:lang w:bidi="ar-SA"/>
             </w:rPr>
           </w:pPr>
-          <w:hyperlink w:anchor="_Toc132180227" w:history="1">
+          <w:hyperlink w:anchor="_Toc133497449" w:history="1">
             <w:r>
               <w:rPr>
                 <w:rStyle w:val="Hyperlink"/>
@@ -3089,7 +3089,7 @@
                 <w:noProof/>
                 <w:webHidden/>
               </w:rPr>
-              <w:instrText xml:space="preserve"> PAGEREF _Toc132180227 \h </w:instrText>
+              <w:instrText xml:space="preserve"> PAGEREF _Toc133497449 \h </w:instrText>
             </w:r>
             <w:r>
               <w:rPr>
@@ -3109,7 +3109,7 @@
                 <w:noProof/>
                 <w:webHidden/>
               </w:rPr>
-              <w:t>16</w:t>
+              <w:t>15</w:t>
             </w:r>
             <w:r>
               <w:rPr>
@@ -3132,7 +3132,7 @@
               <w:lang w:bidi="ar-SA"/>
             </w:rPr>
           </w:pPr>
-          <w:hyperlink w:anchor="_Toc132180228" w:history="1">
+          <w:hyperlink w:anchor="_Toc133497450" w:history="1">
             <w:r>
               <w:rPr>
                 <w:rStyle w:val="Hyperlink"/>
@@ -3160,7 +3160,7 @@
                 <w:noProof/>
                 <w:webHidden/>
               </w:rPr>
-              <w:instrText xml:space="preserve"> PAGEREF _Toc132180228 \h </w:instrText>
+              <w:instrText xml:space="preserve"> PAGEREF _Toc133497450 \h </w:instrText>
             </w:r>
             <w:r>
               <w:rPr>
@@ -3180,7 +3180,7 @@
                 <w:noProof/>
                 <w:webHidden/>
               </w:rPr>
-              <w:t>16</w:t>
+              <w:t>15</w:t>
             </w:r>
             <w:r>
               <w:rPr>
@@ -3203,7 +3203,7 @@
               <w:lang w:bidi="ar-SA"/>
             </w:rPr>
           </w:pPr>
-          <w:hyperlink w:anchor="_Toc132180229" w:history="1">
+          <w:hyperlink w:anchor="_Toc133497451" w:history="1">
             <w:r>
               <w:rPr>
                 <w:rStyle w:val="Hyperlink"/>
@@ -3231,7 +3231,7 @@
                 <w:noProof/>
                 <w:webHidden/>
               </w:rPr>
-              <w:instrText xml:space="preserve"> PAGEREF _Toc132180229 \h </w:instrText>
+              <w:instrText xml:space="preserve"> PAGEREF _Toc133497451 \h </w:instrText>
             </w:r>
             <w:r>
               <w:rPr>
@@ -3251,7 +3251,7 @@
                 <w:noProof/>
                 <w:webHidden/>
               </w:rPr>
-              <w:t>16</w:t>
+              <w:t>15</w:t>
             </w:r>
             <w:r>
               <w:rPr>
@@ -3274,7 +3274,7 @@
               <w:lang w:bidi="ar-SA"/>
             </w:rPr>
           </w:pPr>
-          <w:hyperlink w:anchor="_Toc132180230" w:history="1">
+          <w:hyperlink w:anchor="_Toc133497452" w:history="1">
             <w:r>
               <w:rPr>
                 <w:rStyle w:val="Hyperlink"/>
@@ -3302,7 +3302,7 @@
                 <w:noProof/>
                 <w:webHidden/>
               </w:rPr>
-              <w:instrText xml:space="preserve"> PAGEREF _Toc132180230 \h </w:instrText>
+              <w:instrText xml:space="preserve"> PAGEREF _Toc133497452 \h </w:instrText>
             </w:r>
             <w:r>
               <w:rPr>
@@ -3322,7 +3322,7 @@
                 <w:noProof/>
                 <w:webHidden/>
               </w:rPr>
-              <w:t>17</w:t>
+              <w:t>16</w:t>
             </w:r>
             <w:r>
               <w:rPr>
@@ -3345,7 +3345,7 @@
               <w:lang w:bidi="ar-SA"/>
             </w:rPr>
           </w:pPr>
-          <w:hyperlink w:anchor="_Toc132180231" w:history="1">
+          <w:hyperlink w:anchor="_Toc133497453" w:history="1">
             <w:r>
               <w:rPr>
                 <w:rStyle w:val="Hyperlink"/>
@@ -3373,7 +3373,7 @@
                 <w:noProof/>
                 <w:webHidden/>
               </w:rPr>
-              <w:instrText xml:space="preserve"> PAGEREF _Toc132180231 \h </w:instrText>
+              <w:instrText xml:space="preserve"> PAGEREF _Toc133497453 \h </w:instrText>
             </w:r>
             <w:r>
               <w:rPr>
@@ -3393,7 +3393,7 @@
                 <w:noProof/>
                 <w:webHidden/>
               </w:rPr>
-              <w:t>19</w:t>
+              <w:t>18</w:t>
             </w:r>
             <w:r>
               <w:rPr>
@@ -3416,7 +3416,7 @@
               <w:lang w:bidi="ar-SA"/>
             </w:rPr>
           </w:pPr>
-          <w:hyperlink w:anchor="_Toc132180232" w:history="1">
+          <w:hyperlink w:anchor="_Toc133497454" w:history="1">
             <w:r>
               <w:rPr>
                 <w:rStyle w:val="Hyperlink"/>
@@ -3444,7 +3444,7 @@
                 <w:noProof/>
                 <w:webHidden/>
               </w:rPr>
-              <w:instrText xml:space="preserve"> PAGEREF _Toc132180232 \h </w:instrText>
+              <w:instrText xml:space="preserve"> PAGEREF _Toc133497454 \h </w:instrText>
             </w:r>
             <w:r>
               <w:rPr>
@@ -3464,7 +3464,7 @@
                 <w:noProof/>
                 <w:webHidden/>
               </w:rPr>
-              <w:t>19</w:t>
+              <w:t>18</w:t>
             </w:r>
             <w:r>
               <w:rPr>
@@ -3487,7 +3487,7 @@
               <w:lang w:bidi="ar-SA"/>
             </w:rPr>
           </w:pPr>
-          <w:hyperlink w:anchor="_Toc132180233" w:history="1">
+          <w:hyperlink w:anchor="_Toc133497455" w:history="1">
             <w:r>
               <w:rPr>
                 <w:rStyle w:val="Hyperlink"/>
@@ -3515,7 +3515,7 @@
                 <w:noProof/>
                 <w:webHidden/>
               </w:rPr>
-              <w:instrText xml:space="preserve"> PAGEREF _Toc132180233 \h </w:instrText>
+              <w:instrText xml:space="preserve"> PAGEREF _Toc133497455 \h </w:instrText>
             </w:r>
             <w:r>
               <w:rPr>
@@ -3535,7 +3535,7 @@
                 <w:noProof/>
                 <w:webHidden/>
               </w:rPr>
-              <w:t>21</w:t>
+              <w:t>20</w:t>
             </w:r>
             <w:r>
               <w:rPr>
@@ -3558,7 +3558,7 @@
               <w:lang w:bidi="ar-SA"/>
             </w:rPr>
           </w:pPr>
-          <w:hyperlink w:anchor="_Toc132180234" w:history="1">
+          <w:hyperlink w:anchor="_Toc133497456" w:history="1">
             <w:r>
               <w:rPr>
                 <w:rStyle w:val="Hyperlink"/>
@@ -3586,7 +3586,7 @@
                 <w:noProof/>
                 <w:webHidden/>
               </w:rPr>
-              <w:instrText xml:space="preserve"> PAGEREF _Toc132180234 \h </w:instrText>
+              <w:instrText xml:space="preserve"> PAGEREF _Toc133497456 \h </w:instrText>
             </w:r>
             <w:r>
               <w:rPr>
@@ -3606,7 +3606,7 @@
                 <w:noProof/>
                 <w:webHidden/>
               </w:rPr>
-              <w:t>23</w:t>
+              <w:t>22</w:t>
             </w:r>
             <w:r>
               <w:rPr>
@@ -3629,7 +3629,7 @@
               <w:lang w:bidi="ar-SA"/>
             </w:rPr>
           </w:pPr>
-          <w:hyperlink w:anchor="_Toc132180235" w:history="1">
+          <w:hyperlink w:anchor="_Toc133497457" w:history="1">
             <w:r>
               <w:rPr>
                 <w:rStyle w:val="Hyperlink"/>
@@ -3657,7 +3657,7 @@
                 <w:noProof/>
                 <w:webHidden/>
               </w:rPr>
-              <w:instrText xml:space="preserve"> PAGEREF _Toc132180235 \h </w:instrText>
+              <w:instrText xml:space="preserve"> PAGEREF _Toc133497457 \h </w:instrText>
             </w:r>
             <w:r>
               <w:rPr>
@@ -3677,7 +3677,7 @@
                 <w:noProof/>
                 <w:webHidden/>
               </w:rPr>
-              <w:t>23</w:t>
+              <w:t>22</w:t>
             </w:r>
             <w:r>
               <w:rPr>
@@ -3700,7 +3700,7 @@
               <w:lang w:bidi="ar-SA"/>
             </w:rPr>
           </w:pPr>
-          <w:hyperlink w:anchor="_Toc132180236" w:history="1">
+          <w:hyperlink w:anchor="_Toc133497458" w:history="1">
             <w:r>
               <w:rPr>
                 <w:rStyle w:val="Hyperlink"/>
@@ -3728,7 +3728,7 @@
                 <w:noProof/>
                 <w:webHidden/>
               </w:rPr>
-              <w:instrText xml:space="preserve"> PAGEREF _Toc132180236 \h </w:instrText>
+              <w:instrText xml:space="preserve"> PAGEREF _Toc133497458 \h </w:instrText>
             </w:r>
             <w:r>
               <w:rPr>
@@ -3748,7 +3748,7 @@
                 <w:noProof/>
                 <w:webHidden/>
               </w:rPr>
-              <w:t>24</w:t>
+              <w:t>23</w:t>
             </w:r>
             <w:r>
               <w:rPr>
@@ -3771,7 +3771,7 @@
               <w:lang w:bidi="ar-SA"/>
             </w:rPr>
           </w:pPr>
-          <w:hyperlink w:anchor="_Toc132180237" w:history="1">
+          <w:hyperlink w:anchor="_Toc133497459" w:history="1">
             <w:r>
               <w:rPr>
                 <w:rStyle w:val="Hyperlink"/>
@@ -3799,7 +3799,7 @@
                 <w:noProof/>
                 <w:webHidden/>
               </w:rPr>
-              <w:instrText xml:space="preserve"> PAGEREF _Toc132180237 \h </w:instrText>
+              <w:instrText xml:space="preserve"> PAGEREF _Toc133497459 \h </w:instrText>
             </w:r>
             <w:r>
               <w:rPr>
@@ -3819,7 +3819,7 @@
                 <w:noProof/>
                 <w:webHidden/>
               </w:rPr>
-              <w:t>25</w:t>
+              <w:t>24</w:t>
             </w:r>
             <w:r>
               <w:rPr>
@@ -3842,7 +3842,7 @@
               <w:lang w:bidi="ar-SA"/>
             </w:rPr>
           </w:pPr>
-          <w:hyperlink w:anchor="_Toc132180238" w:history="1">
+          <w:hyperlink w:anchor="_Toc133497460" w:history="1">
             <w:r>
               <w:rPr>
                 <w:rStyle w:val="Hyperlink"/>
@@ -3870,7 +3870,7 @@
                 <w:noProof/>
                 <w:webHidden/>
               </w:rPr>
-              <w:instrText xml:space="preserve"> PAGEREF _Toc132180238 \h </w:instrText>
+              <w:instrText xml:space="preserve"> PAGEREF _Toc133497460 \h </w:instrText>
             </w:r>
             <w:r>
               <w:rPr>
@@ -3890,7 +3890,7 @@
                 <w:noProof/>
                 <w:webHidden/>
               </w:rPr>
-              <w:t>25</w:t>
+              <w:t>24</w:t>
             </w:r>
             <w:r>
               <w:rPr>
@@ -3913,7 +3913,7 @@
               <w:lang w:bidi="ar-SA"/>
             </w:rPr>
           </w:pPr>
-          <w:hyperlink w:anchor="_Toc132180239" w:history="1">
+          <w:hyperlink w:anchor="_Toc133497461" w:history="1">
             <w:r>
               <w:rPr>
                 <w:rStyle w:val="Hyperlink"/>
@@ -3941,7 +3941,7 @@
                 <w:noProof/>
                 <w:webHidden/>
               </w:rPr>
-              <w:instrText xml:space="preserve"> PAGEREF _Toc132180239 \h </w:instrText>
+              <w:instrText xml:space="preserve"> PAGEREF _Toc133497461 \h </w:instrText>
             </w:r>
             <w:r>
               <w:rPr>
@@ -3961,7 +3961,7 @@
                 <w:noProof/>
                 <w:webHidden/>
               </w:rPr>
-              <w:t>27</w:t>
+              <w:t>26</w:t>
             </w:r>
             <w:r>
               <w:rPr>
@@ -3984,7 +3984,7 @@
               <w:lang w:bidi="ar-SA"/>
             </w:rPr>
           </w:pPr>
-          <w:hyperlink w:anchor="_Toc132180240" w:history="1">
+          <w:hyperlink w:anchor="_Toc133497462" w:history="1">
             <w:r>
               <w:rPr>
                 <w:rStyle w:val="Hyperlink"/>
@@ -4012,7 +4012,7 @@
                 <w:noProof/>
                 <w:webHidden/>
               </w:rPr>
-              <w:instrText xml:space="preserve"> PAGEREF _Toc132180240 \h </w:instrText>
+              <w:instrText xml:space="preserve"> PAGEREF _Toc133497462 \h </w:instrText>
             </w:r>
             <w:r>
               <w:rPr>
@@ -4032,7 +4032,147 @@
                 <w:noProof/>
                 <w:webHidden/>
               </w:rPr>
-              <w:t>29</w:t>
+              <w:t>28</w:t>
+            </w:r>
+            <w:r>
+              <w:rPr>
+                <w:noProof/>
+                <w:webHidden/>
+              </w:rPr>
+              <w:fldChar w:fldCharType="end"/>
+            </w:r>
+          </w:hyperlink>
+        </w:p>
+        <w:p>
+          <w:pPr>
+            <w:pStyle w:val="TOC1"/>
+            <w:tabs>
+              <w:tab w:val="right" w:leader="dot" w:pos="9350"/>
+            </w:tabs>
+            <w:rPr>
+              <w:rFonts w:asciiTheme="minorHAnsi" w:eastAsiaTheme="minorEastAsia" w:hAnsiTheme="minorHAnsi" w:cstheme="minorBidi"/>
+              <w:noProof/>
+              <w:lang w:bidi="ar-SA"/>
+            </w:rPr>
+          </w:pPr>
+          <w:hyperlink w:anchor="_Toc133497463" w:history="1">
+            <w:r>
+              <w:rPr>
+                <w:rStyle w:val="Hyperlink"/>
+                <w:noProof/>
+              </w:rPr>
+              <w:t>CHAPTER 3: DOMAIN MODEL</w:t>
+            </w:r>
+            <w:r>
+              <w:rPr>
+                <w:noProof/>
+                <w:webHidden/>
+              </w:rPr>
+              <w:tab/>
+            </w:r>
+            <w:r>
+              <w:rPr>
+                <w:noProof/>
+                <w:webHidden/>
+              </w:rPr>
+              <w:fldChar w:fldCharType="begin"/>
+            </w:r>
+            <w:r>
+              <w:rPr>
+                <w:noProof/>
+                <w:webHidden/>
+              </w:rPr>
+              <w:instrText xml:space="preserve"> PAGEREF _Toc133497463 \h </w:instrText>
+            </w:r>
+            <w:r>
+              <w:rPr>
+                <w:noProof/>
+                <w:webHidden/>
+              </w:rPr>
+            </w:r>
+            <w:r>
+              <w:rPr>
+                <w:noProof/>
+                <w:webHidden/>
+              </w:rPr>
+              <w:fldChar w:fldCharType="separate"/>
+            </w:r>
+            <w:r>
+              <w:rPr>
+                <w:noProof/>
+                <w:webHidden/>
+              </w:rPr>
+              <w:t>32</w:t>
+            </w:r>
+            <w:r>
+              <w:rPr>
+                <w:noProof/>
+                <w:webHidden/>
+              </w:rPr>
+              <w:fldChar w:fldCharType="end"/>
+            </w:r>
+          </w:hyperlink>
+        </w:p>
+        <w:p>
+          <w:pPr>
+            <w:pStyle w:val="TOC2"/>
+            <w:tabs>
+              <w:tab w:val="right" w:leader="dot" w:pos="9350"/>
+            </w:tabs>
+            <w:rPr>
+              <w:rFonts w:asciiTheme="minorHAnsi" w:eastAsiaTheme="minorEastAsia" w:hAnsiTheme="minorHAnsi" w:cstheme="minorBidi"/>
+              <w:noProof/>
+              <w:lang w:bidi="ar-SA"/>
+            </w:rPr>
+          </w:pPr>
+          <w:hyperlink w:anchor="_Toc133497464" w:history="1">
+            <w:r>
+              <w:rPr>
+                <w:rStyle w:val="Hyperlink"/>
+                <w:noProof/>
+              </w:rPr>
+              <w:t>Domain Model</w:t>
+            </w:r>
+            <w:r>
+              <w:rPr>
+                <w:noProof/>
+                <w:webHidden/>
+              </w:rPr>
+              <w:tab/>
+            </w:r>
+            <w:r>
+              <w:rPr>
+                <w:noProof/>
+                <w:webHidden/>
+              </w:rPr>
+              <w:fldChar w:fldCharType="begin"/>
+            </w:r>
+            <w:r>
+              <w:rPr>
+                <w:noProof/>
+                <w:webHidden/>
+              </w:rPr>
+              <w:instrText xml:space="preserve"> PAGEREF _Toc133497464 \h </w:instrText>
+            </w:r>
+            <w:r>
+              <w:rPr>
+                <w:noProof/>
+                <w:webHidden/>
+              </w:rPr>
+            </w:r>
+            <w:r>
+              <w:rPr>
+                <w:noProof/>
+                <w:webHidden/>
+              </w:rPr>
+              <w:fldChar w:fldCharType="separate"/>
+            </w:r>
+            <w:r>
+              <w:rPr>
+                <w:noProof/>
+                <w:webHidden/>
+              </w:rPr>
+              <w:t>32</w:t>
             </w:r>
             <w:r>
               <w:rPr>
@@ -4148,7 +4288,7 @@
           </w14:textOutline>
         </w:rPr>
       </w:pPr>
-      <w:bookmarkStart w:id="2" w:name="_Toc132180204"/>
+      <w:bookmarkStart w:id="2" w:name="_Toc133497426"/>
       <w:r>
         <w:rPr>
           <w:b w:val="0"/>
@@ -4217,7 +4357,7 @@
         </w:rPr>
       </w:pPr>
       <w:bookmarkStart w:id="3" w:name="_Toc101427039"/>
-      <w:bookmarkStart w:id="4" w:name="_Toc132180205"/>
+      <w:bookmarkStart w:id="4" w:name="_Toc133497427"/>
       <w:r>
         <w:rPr>
           <w:rFonts w:ascii="Times New Roman" w:hAnsi="Times New Roman" w:cs="Times New Roman"/>
@@ -4337,23 +4477,59 @@
           <w:sz w:val="24"/>
           <w:szCs w:val="24"/>
         </w:rPr>
-        <w:t>students accommodation to the university hostel more efficiently. This project also keeps details of the hostellers and applied students. It is headed by</w:t>
-      </w:r>
-      <w:r>
-        <w:rPr>
-          <w:rFonts w:ascii="Times New Roman" w:hAnsi="Times New Roman" w:cs="Times New Roman"/>
-          <w:sz w:val="24"/>
-          <w:szCs w:val="24"/>
-        </w:rPr>
-        <w:t xml:space="preserve">  multiple administrators </w:t>
-      </w:r>
-      <w:r>
-        <w:rPr>
-          <w:rFonts w:ascii="Times New Roman" w:hAnsi="Times New Roman" w:cs="Times New Roman"/>
-          <w:sz w:val="24"/>
-          <w:szCs w:val="24"/>
-        </w:rPr>
-        <w:t>. This document is intended to minimize human works and make hostel allocation an easier job for students and hostel authorities by providing online application for hostel, automatically select the students from the waiting list and mess calculation, complaint registration, etc. Students will get approval notification in their mails. Hostellers can view hostel fee and mess menu by login into the online system.</w:t>
+        <w:t xml:space="preserve">students accommodation to the university hostel more efficiently. This project also keeps details of the hostellers and applied students. It is headed </w:t>
+      </w:r>
+      <w:proofErr w:type="gramStart"/>
+      <w:r>
+        <w:rPr>
+          <w:rFonts w:ascii="Times New Roman" w:hAnsi="Times New Roman" w:cs="Times New Roman"/>
+          <w:sz w:val="24"/>
+          <w:szCs w:val="24"/>
+        </w:rPr>
+        <w:t>by</w:t>
+      </w:r>
+      <w:r>
+        <w:rPr>
+          <w:rFonts w:ascii="Times New Roman" w:hAnsi="Times New Roman" w:cs="Times New Roman"/>
+          <w:sz w:val="24"/>
+          <w:szCs w:val="24"/>
+        </w:rPr>
+        <w:t xml:space="preserve">  multiple</w:t>
+      </w:r>
+      <w:proofErr w:type="gramEnd"/>
+      <w:r>
+        <w:rPr>
+          <w:rFonts w:ascii="Times New Roman" w:hAnsi="Times New Roman" w:cs="Times New Roman"/>
+          <w:sz w:val="24"/>
+          <w:szCs w:val="24"/>
+        </w:rPr>
+        <w:t xml:space="preserve"> administrators </w:t>
+      </w:r>
+      <w:r>
+        <w:rPr>
+          <w:rFonts w:ascii="Times New Roman" w:hAnsi="Times New Roman" w:cs="Times New Roman"/>
+          <w:sz w:val="24"/>
+          <w:szCs w:val="24"/>
+        </w:rPr>
+        <w:t xml:space="preserve">. This document is intended to minimize human works and make hostel allocation an easier job for students and hostel authorities by providing online application for hostel, automatically select the students from the waiting list and mess calculation, complaint registration, etc. Students will get approval notification in their mails. Hostellers can view hostel </w:t>
+      </w:r>
+      <w:proofErr w:type="gramStart"/>
+      <w:r>
+        <w:rPr>
+          <w:rFonts w:ascii="Times New Roman" w:hAnsi="Times New Roman" w:cs="Times New Roman"/>
+          <w:sz w:val="24"/>
+          <w:szCs w:val="24"/>
+        </w:rPr>
+        <w:t>fee</w:t>
+      </w:r>
+      <w:proofErr w:type="gramEnd"/>
+      <w:r>
+        <w:rPr>
+          <w:rFonts w:ascii="Times New Roman" w:hAnsi="Times New Roman" w:cs="Times New Roman"/>
+          <w:sz w:val="24"/>
+          <w:szCs w:val="24"/>
+        </w:rPr>
+        <w:t xml:space="preserve"> and mess menu by login into the online system.</w:t>
       </w:r>
     </w:p>
     <w:p>
@@ -4411,7 +4587,25 @@
           <w:sz w:val="24"/>
           <w:szCs w:val="24"/>
         </w:rPr>
-        <w:t>There are a lot of drawbacks in keeping and maintaining a hostel. Especially with a manual system. Since most hostels are being run by only one hostel manager, the number of students in a room are sometimes not known by the</w:t>
+        <w:t xml:space="preserve">There are a lot of drawbacks </w:t>
+      </w:r>
+      <w:proofErr w:type="gramStart"/>
+      <w:r>
+        <w:rPr>
+          <w:rFonts w:ascii="Times New Roman" w:hAnsi="Times New Roman" w:cs="Times New Roman"/>
+          <w:sz w:val="24"/>
+          <w:szCs w:val="24"/>
+        </w:rPr>
+        <w:t>in</w:t>
+      </w:r>
+      <w:proofErr w:type="gramEnd"/>
+      <w:r>
+        <w:rPr>
+          <w:rFonts w:ascii="Times New Roman" w:hAnsi="Times New Roman" w:cs="Times New Roman"/>
+          <w:sz w:val="24"/>
+          <w:szCs w:val="24"/>
+        </w:rPr>
+        <w:t xml:space="preserve"> keeping and maintaining a hostel. Especially with a manual system. Since most hostels are being run by only one hostel manager, the number of students in a room are sometimes not known by the</w:t>
       </w:r>
       <w:r>
         <w:rPr>
@@ -4445,7 +4639,25 @@
           <w:sz w:val="24"/>
           <w:szCs w:val="24"/>
         </w:rPr>
-        <w:t>This particular project deals with the problems on managing a hostel and avoids the problems which occur when carried manually Identification of the drawbacks of the existing system leads to the designing of computerized system that will be compatible to the existing system with the system which is more user friendly and more GUI oriented.</w:t>
+        <w:t xml:space="preserve">This </w:t>
+      </w:r>
+      <w:proofErr w:type="gramStart"/>
+      <w:r>
+        <w:rPr>
+          <w:rFonts w:ascii="Times New Roman" w:hAnsi="Times New Roman" w:cs="Times New Roman"/>
+          <w:sz w:val="24"/>
+          <w:szCs w:val="24"/>
+        </w:rPr>
+        <w:t>particular project</w:t>
+      </w:r>
+      <w:proofErr w:type="gramEnd"/>
+      <w:r>
+        <w:rPr>
+          <w:rFonts w:ascii="Times New Roman" w:hAnsi="Times New Roman" w:cs="Times New Roman"/>
+          <w:sz w:val="24"/>
+          <w:szCs w:val="24"/>
+        </w:rPr>
+        <w:t xml:space="preserve"> deals with the problems on managing a hostel and avoids the problems which occur when carried manually Identification of the drawbacks of the existing system leads to the designing of computerized system that will be compatible to the existing system with the system which is more user friendly and more GUI oriented.</w:t>
       </w:r>
     </w:p>
     <w:p>
@@ -4666,7 +4878,7 @@
           </w14:textOutline>
         </w:rPr>
       </w:pPr>
-      <w:bookmarkStart w:id="7" w:name="_Toc132180206"/>
+      <w:bookmarkStart w:id="7" w:name="_Toc133497428"/>
       <w:r>
         <w:rPr>
           <w:rFonts w:ascii="Times New Roman" w:hAnsi="Times New Roman" w:cs="Times New Roman"/>
@@ -4995,7 +5207,7 @@
         </w:rPr>
       </w:pPr>
       <w:bookmarkStart w:id="8" w:name="_Toc101427041"/>
-      <w:bookmarkStart w:id="9" w:name="_Toc132180207"/>
+      <w:bookmarkStart w:id="9" w:name="_Toc133497429"/>
       <w:r>
         <w:rPr>
           <w:rFonts w:ascii="Times New Roman" w:hAnsi="Times New Roman" w:cs="Times New Roman"/>
@@ -5142,8 +5354,19 @@
           <w:szCs w:val="24"/>
           <w:bdr w:val="none" w:sz="0" w:space="0" w:color="auto" w:frame="1"/>
         </w:rPr>
-        <w:t>first name</w:t>
-      </w:r>
+        <w:t xml:space="preserve">first </w:t>
+      </w:r>
+      <w:proofErr w:type="gramStart"/>
+      <w:r>
+        <w:rPr>
+          <w:rFonts w:ascii="Times New Roman" w:hAnsi="Times New Roman" w:cs="Times New Roman"/>
+          <w:sz w:val="24"/>
+          <w:szCs w:val="24"/>
+          <w:bdr w:val="none" w:sz="0" w:space="0" w:color="auto" w:frame="1"/>
+        </w:rPr>
+        <w:t>name</w:t>
+      </w:r>
+      <w:proofErr w:type="gramEnd"/>
     </w:p>
     <w:p>
       <w:pPr>
@@ -5184,8 +5407,19 @@
           <w:szCs w:val="24"/>
           <w:bdr w:val="none" w:sz="0" w:space="0" w:color="auto" w:frame="1"/>
         </w:rPr>
-        <w:t>last name</w:t>
-      </w:r>
+        <w:t xml:space="preserve">last </w:t>
+      </w:r>
+      <w:proofErr w:type="gramStart"/>
+      <w:r>
+        <w:rPr>
+          <w:rFonts w:ascii="Times New Roman" w:hAnsi="Times New Roman" w:cs="Times New Roman"/>
+          <w:sz w:val="24"/>
+          <w:szCs w:val="24"/>
+          <w:bdr w:val="none" w:sz="0" w:space="0" w:color="auto" w:frame="1"/>
+        </w:rPr>
+        <w:t>name</w:t>
+      </w:r>
+      <w:proofErr w:type="gramEnd"/>
     </w:p>
     <w:p>
       <w:pPr>
@@ -5210,6 +5444,7 @@
         </w:rPr>
         <w:t xml:space="preserve">record the number of </w:t>
       </w:r>
+      <w:proofErr w:type="gramStart"/>
       <w:r>
         <w:rPr>
           <w:rFonts w:ascii="Times New Roman" w:hAnsi="Times New Roman" w:cs="Times New Roman"/>
@@ -5219,6 +5454,7 @@
         </w:rPr>
         <w:t>students</w:t>
       </w:r>
+      <w:proofErr w:type="gramEnd"/>
     </w:p>
     <w:p>
       <w:pPr>
@@ -5241,8 +5477,19 @@
           <w:szCs w:val="24"/>
           <w:bdr w:val="none" w:sz="0" w:space="0" w:color="auto" w:frame="1"/>
         </w:rPr>
-        <w:t>record the room number</w:t>
-      </w:r>
+        <w:t xml:space="preserve">record the room </w:t>
+      </w:r>
+      <w:proofErr w:type="gramStart"/>
+      <w:r>
+        <w:rPr>
+          <w:rFonts w:ascii="Times New Roman" w:hAnsi="Times New Roman" w:cs="Times New Roman"/>
+          <w:sz w:val="24"/>
+          <w:szCs w:val="24"/>
+          <w:bdr w:val="none" w:sz="0" w:space="0" w:color="auto" w:frame="1"/>
+        </w:rPr>
+        <w:t>number</w:t>
+      </w:r>
+      <w:proofErr w:type="gramEnd"/>
     </w:p>
     <w:p>
       <w:pPr>
@@ -5283,7 +5530,27 @@
           <w:szCs w:val="24"/>
           <w:bdr w:val="none" w:sz="0" w:space="0" w:color="auto" w:frame="1"/>
         </w:rPr>
-        <w:t xml:space="preserve"> display whether or not the room is </w:t>
+        <w:t xml:space="preserve"> display </w:t>
+      </w:r>
+      <w:proofErr w:type="gramStart"/>
+      <w:r>
+        <w:rPr>
+          <w:rFonts w:ascii="Times New Roman" w:hAnsi="Times New Roman" w:cs="Times New Roman"/>
+          <w:sz w:val="24"/>
+          <w:szCs w:val="24"/>
+          <w:bdr w:val="none" w:sz="0" w:space="0" w:color="auto" w:frame="1"/>
+        </w:rPr>
+        <w:t>whether or not</w:t>
+      </w:r>
+      <w:proofErr w:type="gramEnd"/>
+      <w:r>
+        <w:rPr>
+          <w:rFonts w:ascii="Times New Roman" w:hAnsi="Times New Roman" w:cs="Times New Roman"/>
+          <w:sz w:val="24"/>
+          <w:szCs w:val="24"/>
+          <w:bdr w:val="none" w:sz="0" w:space="0" w:color="auto" w:frame="1"/>
+        </w:rPr>
+        <w:t xml:space="preserve"> the room is </w:t>
       </w:r>
       <w:r>
         <w:rPr>
@@ -5367,8 +5634,19 @@
           <w:szCs w:val="24"/>
           <w:bdr w:val="none" w:sz="0" w:space="0" w:color="auto" w:frame="1"/>
         </w:rPr>
-        <w:t>record the expected check-in date and time</w:t>
-      </w:r>
+        <w:t xml:space="preserve">record the expected check-in date and </w:t>
+      </w:r>
+      <w:proofErr w:type="gramStart"/>
+      <w:r>
+        <w:rPr>
+          <w:rFonts w:ascii="Times New Roman" w:hAnsi="Times New Roman" w:cs="Times New Roman"/>
+          <w:sz w:val="24"/>
+          <w:szCs w:val="24"/>
+          <w:bdr w:val="none" w:sz="0" w:space="0" w:color="auto" w:frame="1"/>
+        </w:rPr>
+        <w:t>time</w:t>
+      </w:r>
+      <w:proofErr w:type="gramEnd"/>
     </w:p>
     <w:p>
       <w:pPr>
@@ -5391,8 +5669,19 @@
           <w:szCs w:val="24"/>
           <w:bdr w:val="none" w:sz="0" w:space="0" w:color="auto" w:frame="1"/>
         </w:rPr>
-        <w:t>The system shall record the expected checkout date and time</w:t>
-      </w:r>
+        <w:t xml:space="preserve">The system shall record the expected checkout date and </w:t>
+      </w:r>
+      <w:proofErr w:type="gramStart"/>
+      <w:r>
+        <w:rPr>
+          <w:rFonts w:ascii="Times New Roman" w:hAnsi="Times New Roman" w:cs="Times New Roman"/>
+          <w:sz w:val="24"/>
+          <w:szCs w:val="24"/>
+          <w:bdr w:val="none" w:sz="0" w:space="0" w:color="auto" w:frame="1"/>
+        </w:rPr>
+        <w:t>time</w:t>
+      </w:r>
+      <w:proofErr w:type="gramEnd"/>
     </w:p>
     <w:p>
       <w:pPr>
@@ -5415,8 +5704,19 @@
           <w:szCs w:val="24"/>
           <w:bdr w:val="none" w:sz="0" w:space="0" w:color="auto" w:frame="1"/>
         </w:rPr>
-        <w:t>The system shall record customer feedback</w:t>
-      </w:r>
+        <w:t xml:space="preserve">The system shall record customer </w:t>
+      </w:r>
+      <w:proofErr w:type="gramStart"/>
+      <w:r>
+        <w:rPr>
+          <w:rFonts w:ascii="Times New Roman" w:hAnsi="Times New Roman" w:cs="Times New Roman"/>
+          <w:sz w:val="24"/>
+          <w:szCs w:val="24"/>
+          <w:bdr w:val="none" w:sz="0" w:space="0" w:color="auto" w:frame="1"/>
+        </w:rPr>
+        <w:t>feedback</w:t>
+      </w:r>
+      <w:proofErr w:type="gramEnd"/>
     </w:p>
     <w:p>
       <w:pPr>
@@ -5454,8 +5754,19 @@
           <w:szCs w:val="24"/>
           <w:bdr w:val="none" w:sz="0" w:space="0" w:color="auto" w:frame="1"/>
         </w:rPr>
-        <w:t>The system shall track all meals purchased in the hotel .</w:t>
-      </w:r>
+        <w:t xml:space="preserve">The system shall track all meals purchased in the </w:t>
+      </w:r>
+      <w:proofErr w:type="gramStart"/>
+      <w:r>
+        <w:rPr>
+          <w:rFonts w:ascii="Times New Roman" w:hAnsi="Times New Roman" w:cs="Times New Roman"/>
+          <w:sz w:val="24"/>
+          <w:szCs w:val="24"/>
+          <w:bdr w:val="none" w:sz="0" w:space="0" w:color="auto" w:frame="1"/>
+        </w:rPr>
+        <w:t>hotel .</w:t>
+      </w:r>
+      <w:proofErr w:type="gramEnd"/>
     </w:p>
     <w:p>
       <w:pPr>
@@ -5478,8 +5789,19 @@
           <w:szCs w:val="24"/>
           <w:bdr w:val="none" w:sz="0" w:space="0" w:color="auto" w:frame="1"/>
         </w:rPr>
-        <w:t>The system shall record payment and payment type for meals</w:t>
-      </w:r>
+        <w:t xml:space="preserve">The system shall record payment and payment type for </w:t>
+      </w:r>
+      <w:proofErr w:type="gramStart"/>
+      <w:r>
+        <w:rPr>
+          <w:rFonts w:ascii="Times New Roman" w:hAnsi="Times New Roman" w:cs="Times New Roman"/>
+          <w:sz w:val="24"/>
+          <w:szCs w:val="24"/>
+          <w:bdr w:val="none" w:sz="0" w:space="0" w:color="auto" w:frame="1"/>
+        </w:rPr>
+        <w:t>meals</w:t>
+      </w:r>
+      <w:proofErr w:type="gramEnd"/>
     </w:p>
     <w:p>
       <w:pPr>
@@ -5502,8 +5824,19 @@
           <w:szCs w:val="24"/>
           <w:bdr w:val="none" w:sz="0" w:space="0" w:color="auto" w:frame="1"/>
         </w:rPr>
-        <w:t>The system shall bill the current room if payment is not made at time of service</w:t>
-      </w:r>
+        <w:t xml:space="preserve">The system shall bill the current room if payment is not made at time of </w:t>
+      </w:r>
+      <w:proofErr w:type="gramStart"/>
+      <w:r>
+        <w:rPr>
+          <w:rFonts w:ascii="Times New Roman" w:hAnsi="Times New Roman" w:cs="Times New Roman"/>
+          <w:sz w:val="24"/>
+          <w:szCs w:val="24"/>
+          <w:bdr w:val="none" w:sz="0" w:space="0" w:color="auto" w:frame="1"/>
+        </w:rPr>
+        <w:t>service</w:t>
+      </w:r>
+      <w:proofErr w:type="gramEnd"/>
     </w:p>
     <w:p>
       <w:pPr>
@@ -5574,7 +5907,27 @@
           <w:szCs w:val="24"/>
           <w:bdr w:val="none" w:sz="0" w:space="0" w:color="auto" w:frame="1"/>
         </w:rPr>
-        <w:t>display the hotel occupancy for a specified period of time (days; including past, present, and future dates).</w:t>
+        <w:t>display the hotel occupancy for a specified period of time (</w:t>
+      </w:r>
+      <w:proofErr w:type="gramStart"/>
+      <w:r>
+        <w:rPr>
+          <w:rFonts w:ascii="Times New Roman" w:hAnsi="Times New Roman" w:cs="Times New Roman"/>
+          <w:sz w:val="24"/>
+          <w:szCs w:val="24"/>
+          <w:bdr w:val="none" w:sz="0" w:space="0" w:color="auto" w:frame="1"/>
+        </w:rPr>
+        <w:t>days;</w:t>
+      </w:r>
+      <w:proofErr w:type="gramEnd"/>
+      <w:r>
+        <w:rPr>
+          <w:rFonts w:ascii="Times New Roman" w:hAnsi="Times New Roman" w:cs="Times New Roman"/>
+          <w:sz w:val="24"/>
+          <w:szCs w:val="24"/>
+          <w:bdr w:val="none" w:sz="0" w:space="0" w:color="auto" w:frame="1"/>
+        </w:rPr>
+        <w:t xml:space="preserve"> including past, present, and future dates).</w:t>
       </w:r>
     </w:p>
     <w:p>
@@ -5598,7 +5951,27 @@
           <w:szCs w:val="24"/>
           <w:bdr w:val="none" w:sz="0" w:space="0" w:color="auto" w:frame="1"/>
         </w:rPr>
-        <w:t>display projected occupancy for a period of time (days).</w:t>
+        <w:t xml:space="preserve">display projected occupancy for </w:t>
+      </w:r>
+      <w:proofErr w:type="gramStart"/>
+      <w:r>
+        <w:rPr>
+          <w:rFonts w:ascii="Times New Roman" w:hAnsi="Times New Roman" w:cs="Times New Roman"/>
+          <w:sz w:val="24"/>
+          <w:szCs w:val="24"/>
+          <w:bdr w:val="none" w:sz="0" w:space="0" w:color="auto" w:frame="1"/>
+        </w:rPr>
+        <w:t>a period of time</w:t>
+      </w:r>
+      <w:proofErr w:type="gramEnd"/>
+      <w:r>
+        <w:rPr>
+          <w:rFonts w:ascii="Times New Roman" w:hAnsi="Times New Roman" w:cs="Times New Roman"/>
+          <w:sz w:val="24"/>
+          <w:szCs w:val="24"/>
+          <w:bdr w:val="none" w:sz="0" w:space="0" w:color="auto" w:frame="1"/>
+        </w:rPr>
+        <w:t xml:space="preserve"> (days).</w:t>
       </w:r>
     </w:p>
     <w:p>
@@ -5622,7 +5995,27 @@
           <w:szCs w:val="24"/>
           <w:bdr w:val="none" w:sz="0" w:space="0" w:color="auto" w:frame="1"/>
         </w:rPr>
-        <w:t>display room revenue for a specified period of time (days).</w:t>
+        <w:t xml:space="preserve">display room revenue for a specified </w:t>
+      </w:r>
+      <w:proofErr w:type="gramStart"/>
+      <w:r>
+        <w:rPr>
+          <w:rFonts w:ascii="Times New Roman" w:hAnsi="Times New Roman" w:cs="Times New Roman"/>
+          <w:sz w:val="24"/>
+          <w:szCs w:val="24"/>
+          <w:bdr w:val="none" w:sz="0" w:space="0" w:color="auto" w:frame="1"/>
+        </w:rPr>
+        <w:t>period of time</w:t>
+      </w:r>
+      <w:proofErr w:type="gramEnd"/>
+      <w:r>
+        <w:rPr>
+          <w:rFonts w:ascii="Times New Roman" w:hAnsi="Times New Roman" w:cs="Times New Roman"/>
+          <w:sz w:val="24"/>
+          <w:szCs w:val="24"/>
+          <w:bdr w:val="none" w:sz="0" w:space="0" w:color="auto" w:frame="1"/>
+        </w:rPr>
+        <w:t xml:space="preserve"> (days).</w:t>
       </w:r>
     </w:p>
     <w:p>
@@ -5646,7 +6039,27 @@
           <w:szCs w:val="24"/>
           <w:bdr w:val="none" w:sz="0" w:space="0" w:color="auto" w:frame="1"/>
         </w:rPr>
-        <w:t>display food revenue for a specified period of time (days).</w:t>
+        <w:t xml:space="preserve">display food revenue for a specified </w:t>
+      </w:r>
+      <w:proofErr w:type="gramStart"/>
+      <w:r>
+        <w:rPr>
+          <w:rFonts w:ascii="Times New Roman" w:hAnsi="Times New Roman" w:cs="Times New Roman"/>
+          <w:sz w:val="24"/>
+          <w:szCs w:val="24"/>
+          <w:bdr w:val="none" w:sz="0" w:space="0" w:color="auto" w:frame="1"/>
+        </w:rPr>
+        <w:t>period of time</w:t>
+      </w:r>
+      <w:proofErr w:type="gramEnd"/>
+      <w:r>
+        <w:rPr>
+          <w:rFonts w:ascii="Times New Roman" w:hAnsi="Times New Roman" w:cs="Times New Roman"/>
+          <w:sz w:val="24"/>
+          <w:szCs w:val="24"/>
+          <w:bdr w:val="none" w:sz="0" w:space="0" w:color="auto" w:frame="1"/>
+        </w:rPr>
+        <w:t xml:space="preserve"> (days).</w:t>
       </w:r>
     </w:p>
     <w:p>
@@ -5670,8 +6083,19 @@
           <w:szCs w:val="24"/>
           <w:bdr w:val="none" w:sz="0" w:space="0" w:color="auto" w:frame="1"/>
         </w:rPr>
-        <w:t>display an exception report, showing where default room and food prices have been overridden</w:t>
-      </w:r>
+        <w:t xml:space="preserve">display an exception report, showing where default room and food prices have been </w:t>
+      </w:r>
+      <w:proofErr w:type="gramStart"/>
+      <w:r>
+        <w:rPr>
+          <w:rFonts w:ascii="Times New Roman" w:hAnsi="Times New Roman" w:cs="Times New Roman"/>
+          <w:sz w:val="24"/>
+          <w:szCs w:val="24"/>
+          <w:bdr w:val="none" w:sz="0" w:space="0" w:color="auto" w:frame="1"/>
+        </w:rPr>
+        <w:t>overridden</w:t>
+      </w:r>
+      <w:proofErr w:type="gramEnd"/>
     </w:p>
     <w:p>
       <w:pPr>
@@ -5694,8 +6118,19 @@
           <w:szCs w:val="24"/>
           <w:bdr w:val="none" w:sz="0" w:space="0" w:color="auto" w:frame="1"/>
         </w:rPr>
-        <w:t>allow for the addition of information, regarding rooms, rates, menu items, prices, and user profiles</w:t>
-      </w:r>
+        <w:t xml:space="preserve">allow for the addition of information, regarding rooms, rates, menu items, prices, and user </w:t>
+      </w:r>
+      <w:proofErr w:type="gramStart"/>
+      <w:r>
+        <w:rPr>
+          <w:rFonts w:ascii="Times New Roman" w:hAnsi="Times New Roman" w:cs="Times New Roman"/>
+          <w:sz w:val="24"/>
+          <w:szCs w:val="24"/>
+          <w:bdr w:val="none" w:sz="0" w:space="0" w:color="auto" w:frame="1"/>
+        </w:rPr>
+        <w:t>profiles</w:t>
+      </w:r>
+      <w:proofErr w:type="gramEnd"/>
     </w:p>
     <w:p>
       <w:pPr>
@@ -5718,8 +6153,19 @@
           <w:szCs w:val="24"/>
           <w:bdr w:val="none" w:sz="0" w:space="0" w:color="auto" w:frame="1"/>
         </w:rPr>
-        <w:t>allow for the deletion of information, regarding rooms, rates, menu items, prices, and user profiles</w:t>
-      </w:r>
+        <w:t xml:space="preserve">allow for the deletion of information, regarding rooms, rates, menu items, prices, and user </w:t>
+      </w:r>
+      <w:proofErr w:type="gramStart"/>
+      <w:r>
+        <w:rPr>
+          <w:rFonts w:ascii="Times New Roman" w:hAnsi="Times New Roman" w:cs="Times New Roman"/>
+          <w:sz w:val="24"/>
+          <w:szCs w:val="24"/>
+          <w:bdr w:val="none" w:sz="0" w:space="0" w:color="auto" w:frame="1"/>
+        </w:rPr>
+        <w:t>profiles</w:t>
+      </w:r>
+      <w:proofErr w:type="gramEnd"/>
     </w:p>
     <w:p>
       <w:pPr>
@@ -5742,8 +6188,19 @@
           <w:szCs w:val="24"/>
           <w:bdr w:val="none" w:sz="0" w:space="0" w:color="auto" w:frame="1"/>
         </w:rPr>
-        <w:t>allow for the modification of information, regarding rooms, rates, menu items, prices, and user profiles</w:t>
-      </w:r>
+        <w:t xml:space="preserve">allow for the modification of information, regarding rooms, rates, menu items, prices, and user </w:t>
+      </w:r>
+      <w:proofErr w:type="gramStart"/>
+      <w:r>
+        <w:rPr>
+          <w:rFonts w:ascii="Times New Roman" w:hAnsi="Times New Roman" w:cs="Times New Roman"/>
+          <w:sz w:val="24"/>
+          <w:szCs w:val="24"/>
+          <w:bdr w:val="none" w:sz="0" w:space="0" w:color="auto" w:frame="1"/>
+        </w:rPr>
+        <w:t>profiles</w:t>
+      </w:r>
+      <w:proofErr w:type="gramEnd"/>
     </w:p>
     <w:p>
       <w:pPr>
@@ -5766,8 +6223,19 @@
           <w:szCs w:val="24"/>
           <w:bdr w:val="none" w:sz="0" w:space="0" w:color="auto" w:frame="1"/>
         </w:rPr>
-        <w:t>allow managers to assign user passwords</w:t>
-      </w:r>
+        <w:t xml:space="preserve">allow managers to assign user </w:t>
+      </w:r>
+      <w:proofErr w:type="gramStart"/>
+      <w:r>
+        <w:rPr>
+          <w:rFonts w:ascii="Times New Roman" w:hAnsi="Times New Roman" w:cs="Times New Roman"/>
+          <w:sz w:val="24"/>
+          <w:szCs w:val="24"/>
+          <w:bdr w:val="none" w:sz="0" w:space="0" w:color="auto" w:frame="1"/>
+        </w:rPr>
+        <w:t>passwords</w:t>
+      </w:r>
+      <w:proofErr w:type="gramEnd"/>
     </w:p>
     <w:p>
       <w:pPr>
@@ -5813,7 +6281,7 @@
         </w:rPr>
       </w:pPr>
       <w:bookmarkStart w:id="10" w:name="_Toc101427042"/>
-      <w:bookmarkStart w:id="11" w:name="_Toc132180208"/>
+      <w:bookmarkStart w:id="11" w:name="_Toc133497430"/>
       <w:r>
         <w:rPr>
           <w:rFonts w:ascii="Times New Roman" w:hAnsi="Times New Roman" w:cs="Times New Roman"/>
@@ -6142,7 +6610,7 @@
           </w14:textOutline>
         </w:rPr>
       </w:pPr>
-      <w:bookmarkStart w:id="13" w:name="_Toc132180209"/>
+      <w:bookmarkStart w:id="13" w:name="_Toc133497431"/>
       <w:r>
         <w:rPr>
           <w:rFonts w:ascii="Times New Roman" w:hAnsi="Times New Roman" w:cs="Times New Roman"/>
@@ -6413,7 +6881,7 @@
           </w14:textOutline>
         </w:rPr>
       </w:pPr>
-      <w:bookmarkStart w:id="15" w:name="_Toc132180210"/>
+      <w:bookmarkStart w:id="15" w:name="_Toc133497432"/>
       <w:r>
         <w:rPr>
           <w:rFonts w:ascii="Times New Roman" w:hAnsi="Times New Roman" w:cs="Times New Roman"/>
@@ -6997,7 +7465,7 @@
           </w14:textOutline>
         </w:rPr>
       </w:pPr>
-      <w:bookmarkStart w:id="28" w:name="_Toc132180211"/>
+      <w:bookmarkStart w:id="28" w:name="_Toc133497433"/>
       <w:r>
         <w:rPr>
           <w:b w:val="0"/>
@@ -7103,7 +7571,7 @@
         </w:rPr>
       </w:pPr>
       <w:bookmarkStart w:id="29" w:name="_Toc101427046"/>
-      <w:bookmarkStart w:id="30" w:name="_Toc132180212"/>
+      <w:bookmarkStart w:id="30" w:name="_Toc133497434"/>
       <w:r>
         <w:rPr>
           <w:rFonts w:ascii="Times New Roman" w:hAnsi="Times New Roman" w:cs="Times New Roman"/>
@@ -7304,8 +7772,8 @@
           </w14:textOutline>
         </w:rPr>
       </w:pPr>
-      <w:bookmarkStart w:id="31" w:name="_Toc132180213"/>
-      <w:bookmarkStart w:id="32" w:name="_Toc101427047"/>
+      <w:bookmarkStart w:id="31" w:name="_Toc101427047"/>
+      <w:bookmarkStart w:id="32" w:name="_Toc133497435"/>
       <w:r>
         <w:rPr>
           <w:rFonts w:ascii="Times New Roman" w:hAnsi="Times New Roman" w:cs="Times New Roman"/>
@@ -7327,7 +7795,7 @@
         <w:lastRenderedPageBreak/>
         <w:t>Use Cases Distribution</w:t>
       </w:r>
-      <w:bookmarkEnd w:id="31"/>
+      <w:bookmarkEnd w:id="32"/>
     </w:p>
     <w:p>
       <w:pPr>
@@ -7774,17 +8242,10 @@
                   <w14:round/>
                 </w14:textOutline>
               </w:rPr>
-              <w:t>Add room</w:t>
-            </w:r>
-          </w:p>
-          <w:p>
-            <w:pPr>
-              <w:pStyle w:val="ListParagraph"/>
-              <w:numPr>
-                <w:ilvl w:val="0"/>
-                <w:numId w:val="1"/>
-              </w:numPr>
-              <w:cnfStyle w:val="000000100000" w:firstRow="0" w:lastRow="0" w:firstColumn="0" w:lastColumn="0" w:oddVBand="0" w:evenVBand="0" w:oddHBand="1" w:evenHBand="0" w:firstRowFirstColumn="0" w:firstRowLastColumn="0" w:lastRowFirstColumn="0" w:lastRowLastColumn="0"/>
+              <w:t xml:space="preserve">Add </w:t>
+            </w:r>
+            <w:proofErr w:type="gramStart"/>
+            <w:r>
               <w:rPr>
                 <w:rFonts w:ascii="Times New Roman" w:hAnsi="Times New Roman" w:cs="Times New Roman"/>
                 <w:color w:val="000000" w:themeColor="text1"/>
@@ -7801,8 +8262,18 @@
                   <w14:round/>
                 </w14:textOutline>
               </w:rPr>
-            </w:pPr>
-            <w:r>
+              <w:t>room</w:t>
+            </w:r>
+            <w:proofErr w:type="gramEnd"/>
+          </w:p>
+          <w:p>
+            <w:pPr>
+              <w:pStyle w:val="ListParagraph"/>
+              <w:numPr>
+                <w:ilvl w:val="0"/>
+                <w:numId w:val="1"/>
+              </w:numPr>
+              <w:cnfStyle w:val="000000100000" w:firstRow="0" w:lastRow="0" w:firstColumn="0" w:lastColumn="0" w:oddVBand="0" w:evenVBand="0" w:oddHBand="1" w:evenHBand="0" w:firstRowFirstColumn="0" w:firstRowLastColumn="0" w:lastRowFirstColumn="0" w:lastRowLastColumn="0"/>
               <w:rPr>
                 <w:rFonts w:ascii="Times New Roman" w:hAnsi="Times New Roman" w:cs="Times New Roman"/>
                 <w:color w:val="000000" w:themeColor="text1"/>
@@ -7819,17 +8290,8 @@
                   <w14:round/>
                 </w14:textOutline>
               </w:rPr>
-              <w:t>View room</w:t>
-            </w:r>
-          </w:p>
-          <w:p>
-            <w:pPr>
-              <w:pStyle w:val="ListParagraph"/>
-              <w:numPr>
-                <w:ilvl w:val="0"/>
-                <w:numId w:val="1"/>
-              </w:numPr>
-              <w:cnfStyle w:val="000000100000" w:firstRow="0" w:lastRow="0" w:firstColumn="0" w:lastColumn="0" w:oddVBand="0" w:evenVBand="0" w:oddHBand="1" w:evenHBand="0" w:firstRowFirstColumn="0" w:firstRowLastColumn="0" w:lastRowFirstColumn="0" w:lastRowLastColumn="0"/>
+            </w:pPr>
+            <w:r>
               <w:rPr>
                 <w:rFonts w:ascii="Times New Roman" w:hAnsi="Times New Roman" w:cs="Times New Roman"/>
                 <w:color w:val="000000" w:themeColor="text1"/>
@@ -7846,8 +8308,17 @@
                   <w14:round/>
                 </w14:textOutline>
               </w:rPr>
-            </w:pPr>
-            <w:r>
+              <w:t>View room</w:t>
+            </w:r>
+          </w:p>
+          <w:p>
+            <w:pPr>
+              <w:pStyle w:val="ListParagraph"/>
+              <w:numPr>
+                <w:ilvl w:val="0"/>
+                <w:numId w:val="1"/>
+              </w:numPr>
+              <w:cnfStyle w:val="000000100000" w:firstRow="0" w:lastRow="0" w:firstColumn="0" w:lastColumn="0" w:oddVBand="0" w:evenVBand="0" w:oddHBand="1" w:evenHBand="0" w:firstRowFirstColumn="0" w:firstRowLastColumn="0" w:lastRowFirstColumn="0" w:lastRowLastColumn="0"/>
               <w:rPr>
                 <w:rFonts w:ascii="Times New Roman" w:hAnsi="Times New Roman" w:cs="Times New Roman"/>
                 <w:color w:val="000000" w:themeColor="text1"/>
@@ -7864,17 +8335,8 @@
                   <w14:round/>
                 </w14:textOutline>
               </w:rPr>
-              <w:t>Generate fee</w:t>
-            </w:r>
-          </w:p>
-          <w:p>
-            <w:pPr>
-              <w:pStyle w:val="ListParagraph"/>
-              <w:numPr>
-                <w:ilvl w:val="0"/>
-                <w:numId w:val="1"/>
-              </w:numPr>
-              <w:cnfStyle w:val="000000100000" w:firstRow="0" w:lastRow="0" w:firstColumn="0" w:lastColumn="0" w:oddVBand="0" w:evenVBand="0" w:oddHBand="1" w:evenHBand="0" w:firstRowFirstColumn="0" w:firstRowLastColumn="0" w:lastRowFirstColumn="0" w:lastRowLastColumn="0"/>
+            </w:pPr>
+            <w:r>
               <w:rPr>
                 <w:rFonts w:ascii="Times New Roman" w:hAnsi="Times New Roman" w:cs="Times New Roman"/>
                 <w:color w:val="000000" w:themeColor="text1"/>
@@ -7891,7 +8353,9 @@
                   <w14:round/>
                 </w14:textOutline>
               </w:rPr>
-            </w:pPr>
+              <w:t xml:space="preserve">Generate </w:t>
+            </w:r>
+            <w:proofErr w:type="gramStart"/>
             <w:r>
               <w:rPr>
                 <w:rFonts w:ascii="Times New Roman" w:hAnsi="Times New Roman" w:cs="Times New Roman"/>
@@ -7909,8 +8373,9 @@
                   <w14:round/>
                 </w14:textOutline>
               </w:rPr>
-              <w:t>Terminate allocation</w:t>
-            </w:r>
+              <w:t>fee</w:t>
+            </w:r>
+            <w:proofErr w:type="gramEnd"/>
           </w:p>
           <w:p>
             <w:pPr>
@@ -7954,8 +8419,95 @@
                   <w14:round/>
                 </w14:textOutline>
               </w:rPr>
-              <w:t>Assign facilities to students</w:t>
-            </w:r>
+              <w:t xml:space="preserve">Terminate </w:t>
+            </w:r>
+            <w:proofErr w:type="gramStart"/>
+            <w:r>
+              <w:rPr>
+                <w:rFonts w:ascii="Times New Roman" w:hAnsi="Times New Roman" w:cs="Times New Roman"/>
+                <w:color w:val="000000" w:themeColor="text1"/>
+                <w:sz w:val="24"/>
+                <w:szCs w:val="24"/>
+                <w14:shadow w14:blurRad="38100" w14:dist="19050" w14:dir="2700000" w14:sx="100000" w14:sy="100000" w14:kx="0" w14:ky="0" w14:algn="tl">
+                  <w14:schemeClr w14:val="dk1">
+                    <w14:alpha w14:val="60000"/>
+                  </w14:schemeClr>
+                </w14:shadow>
+                <w14:textOutline w14:w="0" w14:cap="flat" w14:cmpd="sng" w14:algn="ctr">
+                  <w14:noFill/>
+                  <w14:prstDash w14:val="solid"/>
+                  <w14:round/>
+                </w14:textOutline>
+              </w:rPr>
+              <w:t>allocation</w:t>
+            </w:r>
+            <w:proofErr w:type="gramEnd"/>
+          </w:p>
+          <w:p>
+            <w:pPr>
+              <w:pStyle w:val="ListParagraph"/>
+              <w:numPr>
+                <w:ilvl w:val="0"/>
+                <w:numId w:val="1"/>
+              </w:numPr>
+              <w:cnfStyle w:val="000000100000" w:firstRow="0" w:lastRow="0" w:firstColumn="0" w:lastColumn="0" w:oddVBand="0" w:evenVBand="0" w:oddHBand="1" w:evenHBand="0" w:firstRowFirstColumn="0" w:firstRowLastColumn="0" w:lastRowFirstColumn="0" w:lastRowLastColumn="0"/>
+              <w:rPr>
+                <w:rFonts w:ascii="Times New Roman" w:hAnsi="Times New Roman" w:cs="Times New Roman"/>
+                <w:color w:val="000000" w:themeColor="text1"/>
+                <w:sz w:val="24"/>
+                <w:szCs w:val="24"/>
+                <w14:shadow w14:blurRad="38100" w14:dist="19050" w14:dir="2700000" w14:sx="100000" w14:sy="100000" w14:kx="0" w14:ky="0" w14:algn="tl">
+                  <w14:schemeClr w14:val="dk1">
+                    <w14:alpha w14:val="60000"/>
+                  </w14:schemeClr>
+                </w14:shadow>
+                <w14:textOutline w14:w="0" w14:cap="flat" w14:cmpd="sng" w14:algn="ctr">
+                  <w14:noFill/>
+                  <w14:prstDash w14:val="solid"/>
+                  <w14:round/>
+                </w14:textOutline>
+              </w:rPr>
+            </w:pPr>
+            <w:r>
+              <w:rPr>
+                <w:rFonts w:ascii="Times New Roman" w:hAnsi="Times New Roman" w:cs="Times New Roman"/>
+                <w:color w:val="000000" w:themeColor="text1"/>
+                <w:sz w:val="24"/>
+                <w:szCs w:val="24"/>
+                <w14:shadow w14:blurRad="38100" w14:dist="19050" w14:dir="2700000" w14:sx="100000" w14:sy="100000" w14:kx="0" w14:ky="0" w14:algn="tl">
+                  <w14:schemeClr w14:val="dk1">
+                    <w14:alpha w14:val="60000"/>
+                  </w14:schemeClr>
+                </w14:shadow>
+                <w14:textOutline w14:w="0" w14:cap="flat" w14:cmpd="sng" w14:algn="ctr">
+                  <w14:noFill/>
+                  <w14:prstDash w14:val="solid"/>
+                  <w14:round/>
+                </w14:textOutline>
+              </w:rPr>
+              <w:t xml:space="preserve">Assign facilities to </w:t>
+            </w:r>
+            <w:proofErr w:type="gramStart"/>
+            <w:r>
+              <w:rPr>
+                <w:rFonts w:ascii="Times New Roman" w:hAnsi="Times New Roman" w:cs="Times New Roman"/>
+                <w:color w:val="000000" w:themeColor="text1"/>
+                <w:sz w:val="24"/>
+                <w:szCs w:val="24"/>
+                <w14:shadow w14:blurRad="38100" w14:dist="19050" w14:dir="2700000" w14:sx="100000" w14:sy="100000" w14:kx="0" w14:ky="0" w14:algn="tl">
+                  <w14:schemeClr w14:val="dk1">
+                    <w14:alpha w14:val="60000"/>
+                  </w14:schemeClr>
+                </w14:shadow>
+                <w14:textOutline w14:w="0" w14:cap="flat" w14:cmpd="sng" w14:algn="ctr">
+                  <w14:noFill/>
+                  <w14:prstDash w14:val="solid"/>
+                  <w14:round/>
+                </w14:textOutline>
+              </w:rPr>
+              <w:t>students</w:t>
+            </w:r>
+            <w:proofErr w:type="gramEnd"/>
           </w:p>
           <w:p>
             <w:pPr>
@@ -8423,8 +8975,29 @@
                   <w14:round/>
                 </w14:textOutline>
               </w:rPr>
-              <w:t>Manage students</w:t>
-            </w:r>
+              <w:t xml:space="preserve">Manage </w:t>
+            </w:r>
+            <w:proofErr w:type="gramStart"/>
+            <w:r>
+              <w:rPr>
+                <w:rFonts w:ascii="Times New Roman" w:hAnsi="Times New Roman" w:cs="Times New Roman"/>
+                <w:color w:val="000000" w:themeColor="text1"/>
+                <w:sz w:val="24"/>
+                <w:szCs w:val="24"/>
+                <w14:shadow w14:blurRad="38100" w14:dist="19050" w14:dir="2700000" w14:sx="100000" w14:sy="100000" w14:kx="0" w14:ky="0" w14:algn="tl">
+                  <w14:schemeClr w14:val="dk1">
+                    <w14:alpha w14:val="60000"/>
+                  </w14:schemeClr>
+                </w14:shadow>
+                <w14:textOutline w14:w="0" w14:cap="flat" w14:cmpd="sng" w14:algn="ctr">
+                  <w14:noFill/>
+                  <w14:prstDash w14:val="solid"/>
+                  <w14:round/>
+                </w14:textOutline>
+              </w:rPr>
+              <w:t>students</w:t>
+            </w:r>
+            <w:proofErr w:type="gramEnd"/>
           </w:p>
           <w:p>
             <w:pPr>
@@ -8469,8 +9042,29 @@
                   <w14:round/>
                 </w14:textOutline>
               </w:rPr>
-              <w:t>Add student</w:t>
-            </w:r>
+              <w:t xml:space="preserve">Add </w:t>
+            </w:r>
+            <w:proofErr w:type="gramStart"/>
+            <w:r>
+              <w:rPr>
+                <w:rFonts w:ascii="Times New Roman" w:hAnsi="Times New Roman" w:cs="Times New Roman"/>
+                <w:color w:val="000000" w:themeColor="text1"/>
+                <w:sz w:val="24"/>
+                <w:szCs w:val="24"/>
+                <w14:shadow w14:blurRad="38100" w14:dist="19050" w14:dir="2700000" w14:sx="100000" w14:sy="100000" w14:kx="0" w14:ky="0" w14:algn="tl">
+                  <w14:schemeClr w14:val="dk1">
+                    <w14:alpha w14:val="60000"/>
+                  </w14:schemeClr>
+                </w14:shadow>
+                <w14:textOutline w14:w="0" w14:cap="flat" w14:cmpd="sng" w14:algn="ctr">
+                  <w14:noFill/>
+                  <w14:prstDash w14:val="solid"/>
+                  <w14:round/>
+                </w14:textOutline>
+              </w:rPr>
+              <w:t>student</w:t>
+            </w:r>
+            <w:proofErr w:type="gramEnd"/>
           </w:p>
           <w:p>
             <w:pPr>
@@ -8561,8 +9155,29 @@
                   <w14:round/>
                 </w14:textOutline>
               </w:rPr>
-              <w:t>Delete student</w:t>
-            </w:r>
+              <w:t xml:space="preserve">Delete </w:t>
+            </w:r>
+            <w:proofErr w:type="gramStart"/>
+            <w:r>
+              <w:rPr>
+                <w:rFonts w:ascii="Times New Roman" w:hAnsi="Times New Roman" w:cs="Times New Roman"/>
+                <w:color w:val="000000" w:themeColor="text1"/>
+                <w:sz w:val="24"/>
+                <w:szCs w:val="24"/>
+                <w14:shadow w14:blurRad="38100" w14:dist="19050" w14:dir="2700000" w14:sx="100000" w14:sy="100000" w14:kx="0" w14:ky="0" w14:algn="tl">
+                  <w14:schemeClr w14:val="dk1">
+                    <w14:alpha w14:val="60000"/>
+                  </w14:schemeClr>
+                </w14:shadow>
+                <w14:textOutline w14:w="0" w14:cap="flat" w14:cmpd="sng" w14:algn="ctr">
+                  <w14:noFill/>
+                  <w14:prstDash w14:val="solid"/>
+                  <w14:round/>
+                </w14:textOutline>
+              </w:rPr>
+              <w:t>student</w:t>
+            </w:r>
+            <w:proofErr w:type="gramEnd"/>
           </w:p>
           <w:p>
             <w:pPr>
@@ -8836,6 +9451,7 @@
                 </w14:textOutline>
               </w:rPr>
             </w:pPr>
+            <w:proofErr w:type="gramStart"/>
             <w:r>
               <w:rPr>
                 <w:rFonts w:ascii="Times New Roman" w:hAnsi="Times New Roman" w:cs="Times New Roman"/>
@@ -8853,8 +9469,9 @@
                   <w14:round/>
                 </w14:textOutline>
               </w:rPr>
-              <w:t xml:space="preserve">Manage </w:t>
-            </w:r>
+              <w:t>Manage</w:t>
+            </w:r>
+            <w:proofErr w:type="gramEnd"/>
             <w:r>
               <w:rPr>
                 <w:rFonts w:ascii="Times New Roman" w:hAnsi="Times New Roman" w:cs="Times New Roman"/>
@@ -8872,7 +9489,7 @@
                   <w14:round/>
                 </w14:textOutline>
               </w:rPr>
-              <w:t>warden.</w:t>
+              <w:t xml:space="preserve"> </w:t>
             </w:r>
             <w:r>
               <w:rPr>
@@ -8891,6 +9508,25 @@
                   <w14:round/>
                 </w14:textOutline>
               </w:rPr>
+              <w:t>warden.</w:t>
+            </w:r>
+            <w:r>
+              <w:rPr>
+                <w:rFonts w:ascii="Times New Roman" w:hAnsi="Times New Roman" w:cs="Times New Roman"/>
+                <w:color w:val="000000" w:themeColor="text1"/>
+                <w:sz w:val="24"/>
+                <w:szCs w:val="24"/>
+                <w14:shadow w14:blurRad="38100" w14:dist="19050" w14:dir="2700000" w14:sx="100000" w14:sy="100000" w14:kx="0" w14:ky="0" w14:algn="tl">
+                  <w14:schemeClr w14:val="dk1">
+                    <w14:alpha w14:val="60000"/>
+                  </w14:schemeClr>
+                </w14:shadow>
+                <w14:textOutline w14:w="0" w14:cap="flat" w14:cmpd="sng" w14:algn="ctr">
+                  <w14:noFill/>
+                  <w14:prstDash w14:val="solid"/>
+                  <w14:round/>
+                </w14:textOutline>
+              </w:rPr>
               <w:t xml:space="preserve"> </w:t>
             </w:r>
           </w:p>
@@ -9192,7 +9828,47 @@
                   <w14:round/>
                 </w14:textOutline>
               </w:rPr>
-              <w:t xml:space="preserve">Manage staff </w:t>
+              <w:t xml:space="preserve">Manage </w:t>
+            </w:r>
+            <w:proofErr w:type="gramStart"/>
+            <w:r>
+              <w:rPr>
+                <w:rFonts w:ascii="Times New Roman" w:hAnsi="Times New Roman" w:cs="Times New Roman"/>
+                <w:color w:val="000000" w:themeColor="text1"/>
+                <w:sz w:val="24"/>
+                <w:szCs w:val="24"/>
+                <w14:shadow w14:blurRad="38100" w14:dist="19050" w14:dir="2700000" w14:sx="100000" w14:sy="100000" w14:kx="0" w14:ky="0" w14:algn="tl">
+                  <w14:schemeClr w14:val="dk1">
+                    <w14:alpha w14:val="60000"/>
+                  </w14:schemeClr>
+                </w14:shadow>
+                <w14:textOutline w14:w="0" w14:cap="flat" w14:cmpd="sng" w14:algn="ctr">
+                  <w14:noFill/>
+                  <w14:prstDash w14:val="solid"/>
+                  <w14:round/>
+                </w14:textOutline>
+              </w:rPr>
+              <w:t>staff</w:t>
+            </w:r>
+            <w:proofErr w:type="gramEnd"/>
+            <w:r>
+              <w:rPr>
+                <w:rFonts w:ascii="Times New Roman" w:hAnsi="Times New Roman" w:cs="Times New Roman"/>
+                <w:color w:val="000000" w:themeColor="text1"/>
+                <w:sz w:val="24"/>
+                <w:szCs w:val="24"/>
+                <w14:shadow w14:blurRad="38100" w14:dist="19050" w14:dir="2700000" w14:sx="100000" w14:sy="100000" w14:kx="0" w14:ky="0" w14:algn="tl">
+                  <w14:schemeClr w14:val="dk1">
+                    <w14:alpha w14:val="60000"/>
+                  </w14:schemeClr>
+                </w14:shadow>
+                <w14:textOutline w14:w="0" w14:cap="flat" w14:cmpd="sng" w14:algn="ctr">
+                  <w14:noFill/>
+                  <w14:prstDash w14:val="solid"/>
+                  <w14:round/>
+                </w14:textOutline>
+              </w:rPr>
+              <w:t xml:space="preserve"> </w:t>
             </w:r>
           </w:p>
           <w:p>
@@ -9238,8 +9914,29 @@
                   <w14:round/>
                 </w14:textOutline>
               </w:rPr>
-              <w:t>Add security</w:t>
-            </w:r>
+              <w:t xml:space="preserve">Add </w:t>
+            </w:r>
+            <w:proofErr w:type="gramStart"/>
+            <w:r>
+              <w:rPr>
+                <w:rFonts w:ascii="Times New Roman" w:hAnsi="Times New Roman" w:cs="Times New Roman"/>
+                <w:color w:val="000000" w:themeColor="text1"/>
+                <w:sz w:val="24"/>
+                <w:szCs w:val="24"/>
+                <w14:shadow w14:blurRad="38100" w14:dist="19050" w14:dir="2700000" w14:sx="100000" w14:sy="100000" w14:kx="0" w14:ky="0" w14:algn="tl">
+                  <w14:schemeClr w14:val="dk1">
+                    <w14:alpha w14:val="60000"/>
+                  </w14:schemeClr>
+                </w14:shadow>
+                <w14:textOutline w14:w="0" w14:cap="flat" w14:cmpd="sng" w14:algn="ctr">
+                  <w14:noFill/>
+                  <w14:prstDash w14:val="solid"/>
+                  <w14:round/>
+                </w14:textOutline>
+              </w:rPr>
+              <w:t>security</w:t>
+            </w:r>
+            <w:proofErr w:type="gramEnd"/>
           </w:p>
           <w:p>
             <w:pPr>
@@ -9331,8 +10028,29 @@
                 </w14:textOutline>
               </w:rPr>
               <w:lastRenderedPageBreak/>
-              <w:t>Delete security</w:t>
-            </w:r>
+              <w:t xml:space="preserve">Delete </w:t>
+            </w:r>
+            <w:proofErr w:type="gramStart"/>
+            <w:r>
+              <w:rPr>
+                <w:rFonts w:ascii="Times New Roman" w:hAnsi="Times New Roman" w:cs="Times New Roman"/>
+                <w:color w:val="000000" w:themeColor="text1"/>
+                <w:sz w:val="24"/>
+                <w:szCs w:val="24"/>
+                <w14:shadow w14:blurRad="38100" w14:dist="19050" w14:dir="2700000" w14:sx="100000" w14:sy="100000" w14:kx="0" w14:ky="0" w14:algn="tl">
+                  <w14:schemeClr w14:val="dk1">
+                    <w14:alpha w14:val="60000"/>
+                  </w14:schemeClr>
+                </w14:shadow>
+                <w14:textOutline w14:w="0" w14:cap="flat" w14:cmpd="sng" w14:algn="ctr">
+                  <w14:noFill/>
+                  <w14:prstDash w14:val="solid"/>
+                  <w14:round/>
+                </w14:textOutline>
+              </w:rPr>
+              <w:t>security</w:t>
+            </w:r>
+            <w:proofErr w:type="gramEnd"/>
           </w:p>
           <w:p>
             <w:pPr>
@@ -9377,8 +10095,29 @@
                   <w14:round/>
                 </w14:textOutline>
               </w:rPr>
-              <w:t>Add cook</w:t>
-            </w:r>
+              <w:t xml:space="preserve">Add </w:t>
+            </w:r>
+            <w:proofErr w:type="gramStart"/>
+            <w:r>
+              <w:rPr>
+                <w:rFonts w:ascii="Times New Roman" w:hAnsi="Times New Roman" w:cs="Times New Roman"/>
+                <w:color w:val="000000" w:themeColor="text1"/>
+                <w:sz w:val="24"/>
+                <w:szCs w:val="24"/>
+                <w14:shadow w14:blurRad="38100" w14:dist="19050" w14:dir="2700000" w14:sx="100000" w14:sy="100000" w14:kx="0" w14:ky="0" w14:algn="tl">
+                  <w14:schemeClr w14:val="dk1">
+                    <w14:alpha w14:val="60000"/>
+                  </w14:schemeClr>
+                </w14:shadow>
+                <w14:textOutline w14:w="0" w14:cap="flat" w14:cmpd="sng" w14:algn="ctr">
+                  <w14:noFill/>
+                  <w14:prstDash w14:val="solid"/>
+                  <w14:round/>
+                </w14:textOutline>
+              </w:rPr>
+              <w:t>cook</w:t>
+            </w:r>
+            <w:proofErr w:type="gramEnd"/>
           </w:p>
           <w:p>
             <w:pPr>
@@ -9694,13 +10433,10 @@
                   <w14:round/>
                 </w14:textOutline>
               </w:rPr>
-              <w:t>Apply for hostel</w:t>
-            </w:r>
-          </w:p>
-          <w:p>
-            <w:pPr>
-              <w:jc w:val="both"/>
-              <w:cnfStyle w:val="000000000000" w:firstRow="0" w:lastRow="0" w:firstColumn="0" w:lastColumn="0" w:oddVBand="0" w:evenVBand="0" w:oddHBand="0" w:evenHBand="0" w:firstRowFirstColumn="0" w:firstRowLastColumn="0" w:lastRowFirstColumn="0" w:lastRowLastColumn="0"/>
+              <w:t xml:space="preserve">Apply for </w:t>
+            </w:r>
+            <w:proofErr w:type="gramStart"/>
+            <w:r>
               <w:rPr>
                 <w:rFonts w:ascii="Times New Roman" w:hAnsi="Times New Roman" w:cs="Times New Roman"/>
                 <w:color w:val="000000" w:themeColor="text1"/>
@@ -9717,8 +10453,14 @@
                   <w14:round/>
                 </w14:textOutline>
               </w:rPr>
-            </w:pPr>
-            <w:r>
+              <w:t>hostel</w:t>
+            </w:r>
+            <w:proofErr w:type="gramEnd"/>
+          </w:p>
+          <w:p>
+            <w:pPr>
+              <w:jc w:val="both"/>
+              <w:cnfStyle w:val="000000000000" w:firstRow="0" w:lastRow="0" w:firstColumn="0" w:lastColumn="0" w:oddVBand="0" w:evenVBand="0" w:oddHBand="0" w:evenHBand="0" w:firstRowFirstColumn="0" w:firstRowLastColumn="0" w:lastRowFirstColumn="0" w:lastRowLastColumn="0"/>
               <w:rPr>
                 <w:rFonts w:ascii="Times New Roman" w:hAnsi="Times New Roman" w:cs="Times New Roman"/>
                 <w:color w:val="000000" w:themeColor="text1"/>
@@ -9735,13 +10477,8 @@
                   <w14:round/>
                 </w14:textOutline>
               </w:rPr>
-              <w:t>Add incidents</w:t>
-            </w:r>
-          </w:p>
-          <w:p>
-            <w:pPr>
-              <w:jc w:val="both"/>
-              <w:cnfStyle w:val="000000000000" w:firstRow="0" w:lastRow="0" w:firstColumn="0" w:lastColumn="0" w:oddVBand="0" w:evenVBand="0" w:oddHBand="0" w:evenHBand="0" w:firstRowFirstColumn="0" w:firstRowLastColumn="0" w:lastRowFirstColumn="0" w:lastRowLastColumn="0"/>
+            </w:pPr>
+            <w:r>
               <w:rPr>
                 <w:rFonts w:ascii="Times New Roman" w:hAnsi="Times New Roman" w:cs="Times New Roman"/>
                 <w:color w:val="000000" w:themeColor="text1"/>
@@ -9758,7 +10495,9 @@
                   <w14:round/>
                 </w14:textOutline>
               </w:rPr>
-            </w:pPr>
+              <w:t xml:space="preserve">Add </w:t>
+            </w:r>
+            <w:proofErr w:type="gramStart"/>
             <w:r>
               <w:rPr>
                 <w:rFonts w:ascii="Times New Roman" w:hAnsi="Times New Roman" w:cs="Times New Roman"/>
@@ -9776,8 +10515,9 @@
                   <w14:round/>
                 </w14:textOutline>
               </w:rPr>
-              <w:t>Submit fee(hostel/mess)</w:t>
-            </w:r>
+              <w:t>incidents</w:t>
+            </w:r>
+            <w:proofErr w:type="gramEnd"/>
           </w:p>
           <w:p>
             <w:pPr>
@@ -9817,7 +10557,7 @@
                   <w14:round/>
                 </w14:textOutline>
               </w:rPr>
-              <w:t>View incidents and reports.</w:t>
+              <w:t>Submit fee(hostel/mess)</w:t>
             </w:r>
           </w:p>
           <w:p>
@@ -9858,6 +10598,47 @@
                   <w14:round/>
                 </w14:textOutline>
               </w:rPr>
+              <w:t>View incidents and reports.</w:t>
+            </w:r>
+          </w:p>
+          <w:p>
+            <w:pPr>
+              <w:jc w:val="both"/>
+              <w:cnfStyle w:val="000000000000" w:firstRow="0" w:lastRow="0" w:firstColumn="0" w:lastColumn="0" w:oddVBand="0" w:evenVBand="0" w:oddHBand="0" w:evenHBand="0" w:firstRowFirstColumn="0" w:firstRowLastColumn="0" w:lastRowFirstColumn="0" w:lastRowLastColumn="0"/>
+              <w:rPr>
+                <w:rFonts w:ascii="Times New Roman" w:hAnsi="Times New Roman" w:cs="Times New Roman"/>
+                <w:color w:val="000000" w:themeColor="text1"/>
+                <w:sz w:val="24"/>
+                <w:szCs w:val="24"/>
+                <w14:shadow w14:blurRad="38100" w14:dist="19050" w14:dir="2700000" w14:sx="100000" w14:sy="100000" w14:kx="0" w14:ky="0" w14:algn="tl">
+                  <w14:schemeClr w14:val="dk1">
+                    <w14:alpha w14:val="60000"/>
+                  </w14:schemeClr>
+                </w14:shadow>
+                <w14:textOutline w14:w="0" w14:cap="flat" w14:cmpd="sng" w14:algn="ctr">
+                  <w14:noFill/>
+                  <w14:prstDash w14:val="solid"/>
+                  <w14:round/>
+                </w14:textOutline>
+              </w:rPr>
+            </w:pPr>
+            <w:r>
+              <w:rPr>
+                <w:rFonts w:ascii="Times New Roman" w:hAnsi="Times New Roman" w:cs="Times New Roman"/>
+                <w:color w:val="000000" w:themeColor="text1"/>
+                <w:sz w:val="24"/>
+                <w:szCs w:val="24"/>
+                <w14:shadow w14:blurRad="38100" w14:dist="19050" w14:dir="2700000" w14:sx="100000" w14:sy="100000" w14:kx="0" w14:ky="0" w14:algn="tl">
+                  <w14:schemeClr w14:val="dk1">
+                    <w14:alpha w14:val="60000"/>
+                  </w14:schemeClr>
+                </w14:shadow>
+                <w14:textOutline w14:w="0" w14:cap="flat" w14:cmpd="sng" w14:algn="ctr">
+                  <w14:noFill/>
+                  <w14:prstDash w14:val="solid"/>
+                  <w14:round/>
+                </w14:textOutline>
+              </w:rPr>
               <w:t>Feedback from students</w:t>
             </w:r>
           </w:p>
@@ -9915,7 +10696,7 @@
           </w14:textOutline>
         </w:rPr>
       </w:pPr>
-      <w:bookmarkStart w:id="33" w:name="_Toc132180214"/>
+      <w:bookmarkStart w:id="33" w:name="_Toc133497436"/>
       <w:r>
         <w:rPr>
           <w:rFonts w:ascii="Times New Roman" w:hAnsi="Times New Roman" w:cs="Times New Roman"/>
@@ -9936,7 +10717,7 @@
         </w:rPr>
         <w:t>Brief Level Use Cases</w:t>
       </w:r>
-      <w:bookmarkEnd w:id="32"/>
+      <w:bookmarkEnd w:id="31"/>
       <w:bookmarkEnd w:id="33"/>
     </w:p>
     <w:p>
@@ -9946,8 +10727,8 @@
           <w:rFonts w:ascii="Times New Roman" w:hAnsi="Times New Roman" w:cs="Times New Roman"/>
         </w:rPr>
       </w:pPr>
-      <w:bookmarkStart w:id="34" w:name="_Toc132180215"/>
-      <w:bookmarkStart w:id="35" w:name="_Toc101427049"/>
+      <w:bookmarkStart w:id="34" w:name="_Toc101427049"/>
+      <w:bookmarkStart w:id="35" w:name="_Toc133497437"/>
       <w:proofErr w:type="spellStart"/>
       <w:r>
         <w:rPr>
@@ -9990,7 +10771,7 @@
         </w:rPr>
         <w:t xml:space="preserve"> (FA21-BSE-019 – 4A)</w:t>
       </w:r>
-      <w:bookmarkEnd w:id="34"/>
+      <w:bookmarkEnd w:id="35"/>
     </w:p>
     <w:p>
       <w:pPr>
@@ -10169,8 +10950,29 @@
             <w14:round/>
           </w14:textOutline>
         </w:rPr>
-        <w:t>Manage students</w:t>
-      </w:r>
+        <w:t xml:space="preserve">Manage </w:t>
+      </w:r>
+      <w:proofErr w:type="gramStart"/>
+      <w:r>
+        <w:rPr>
+          <w:rFonts w:ascii="Times New Roman" w:hAnsi="Times New Roman" w:cs="Times New Roman"/>
+          <w:color w:val="000000" w:themeColor="text1"/>
+          <w:sz w:val="24"/>
+          <w:szCs w:val="24"/>
+          <w14:shadow w14:blurRad="38100" w14:dist="19050" w14:dir="2700000" w14:sx="100000" w14:sy="100000" w14:kx="0" w14:ky="0" w14:algn="tl">
+            <w14:schemeClr w14:val="dk1">
+              <w14:alpha w14:val="60000"/>
+            </w14:schemeClr>
+          </w14:shadow>
+          <w14:textOutline w14:w="0" w14:cap="flat" w14:cmpd="sng" w14:algn="ctr">
+            <w14:noFill/>
+            <w14:prstDash w14:val="solid"/>
+            <w14:round/>
+          </w14:textOutline>
+        </w:rPr>
+        <w:t>students</w:t>
+      </w:r>
+      <w:proofErr w:type="gramEnd"/>
     </w:p>
     <w:p>
       <w:pPr>
@@ -10214,8 +11016,29 @@
             <w14:round/>
           </w14:textOutline>
         </w:rPr>
-        <w:t>Add student</w:t>
-      </w:r>
+        <w:t xml:space="preserve">Add </w:t>
+      </w:r>
+      <w:proofErr w:type="gramStart"/>
+      <w:r>
+        <w:rPr>
+          <w:rFonts w:ascii="Times New Roman" w:hAnsi="Times New Roman" w:cs="Times New Roman"/>
+          <w:color w:val="000000" w:themeColor="text1"/>
+          <w:sz w:val="24"/>
+          <w:szCs w:val="24"/>
+          <w14:shadow w14:blurRad="38100" w14:dist="19050" w14:dir="2700000" w14:sx="100000" w14:sy="100000" w14:kx="0" w14:ky="0" w14:algn="tl">
+            <w14:schemeClr w14:val="dk1">
+              <w14:alpha w14:val="60000"/>
+            </w14:schemeClr>
+          </w14:shadow>
+          <w14:textOutline w14:w="0" w14:cap="flat" w14:cmpd="sng" w14:algn="ctr">
+            <w14:noFill/>
+            <w14:prstDash w14:val="solid"/>
+            <w14:round/>
+          </w14:textOutline>
+        </w:rPr>
+        <w:t>student</w:t>
+      </w:r>
+      <w:proofErr w:type="gramEnd"/>
     </w:p>
     <w:p>
       <w:pPr>
@@ -10304,8 +11127,29 @@
             <w14:round/>
           </w14:textOutline>
         </w:rPr>
-        <w:t>Delete student</w:t>
-      </w:r>
+        <w:t xml:space="preserve">Delete </w:t>
+      </w:r>
+      <w:proofErr w:type="gramStart"/>
+      <w:r>
+        <w:rPr>
+          <w:rFonts w:ascii="Times New Roman" w:hAnsi="Times New Roman" w:cs="Times New Roman"/>
+          <w:color w:val="000000" w:themeColor="text1"/>
+          <w:sz w:val="24"/>
+          <w:szCs w:val="24"/>
+          <w14:shadow w14:blurRad="38100" w14:dist="19050" w14:dir="2700000" w14:sx="100000" w14:sy="100000" w14:kx="0" w14:ky="0" w14:algn="tl">
+            <w14:schemeClr w14:val="dk1">
+              <w14:alpha w14:val="60000"/>
+            </w14:schemeClr>
+          </w14:shadow>
+          <w14:textOutline w14:w="0" w14:cap="flat" w14:cmpd="sng" w14:algn="ctr">
+            <w14:noFill/>
+            <w14:prstDash w14:val="solid"/>
+            <w14:round/>
+          </w14:textOutline>
+        </w:rPr>
+        <w:t>student</w:t>
+      </w:r>
+      <w:proofErr w:type="gramEnd"/>
     </w:p>
     <w:p>
       <w:pPr>
@@ -10332,18 +11176,39 @@
             <w14:round/>
           </w14:textOutline>
         </w:rPr>
-        <w:t>modify student</w:t>
-      </w:r>
+        <w:t xml:space="preserve">modify </w:t>
+      </w:r>
+      <w:proofErr w:type="gramStart"/>
+      <w:r>
+        <w:rPr>
+          <w:rFonts w:ascii="Times New Roman" w:hAnsi="Times New Roman" w:cs="Times New Roman"/>
+          <w:color w:val="000000" w:themeColor="text1"/>
+          <w:sz w:val="24"/>
+          <w:szCs w:val="24"/>
+          <w14:shadow w14:blurRad="38100" w14:dist="19050" w14:dir="2700000" w14:sx="100000" w14:sy="100000" w14:kx="0" w14:ky="0" w14:algn="tl">
+            <w14:schemeClr w14:val="dk1">
+              <w14:alpha w14:val="60000"/>
+            </w14:schemeClr>
+          </w14:shadow>
+          <w14:textOutline w14:w="0" w14:cap="flat" w14:cmpd="sng" w14:algn="ctr">
+            <w14:noFill/>
+            <w14:prstDash w14:val="solid"/>
+            <w14:round/>
+          </w14:textOutline>
+        </w:rPr>
+        <w:t>student</w:t>
+      </w:r>
+      <w:proofErr w:type="gramEnd"/>
     </w:p>
     <w:p>
       <w:pPr>
         <w:pStyle w:val="Heading4"/>
       </w:pPr>
-      <w:bookmarkStart w:id="36" w:name="_Toc132180216"/>
+      <w:bookmarkStart w:id="36" w:name="_Toc133497438"/>
       <w:r>
         <w:t xml:space="preserve">Use </w:t>
       </w:r>
-      <w:bookmarkEnd w:id="35"/>
+      <w:bookmarkEnd w:id="34"/>
       <w:r>
         <w:t xml:space="preserve">Case: </w:t>
       </w:r>
@@ -10459,7 +11324,7 @@
       <w:pPr>
         <w:pStyle w:val="Heading4"/>
       </w:pPr>
-      <w:bookmarkStart w:id="38" w:name="_Toc132180217"/>
+      <w:bookmarkStart w:id="38" w:name="_Toc133497439"/>
       <w:r>
         <w:lastRenderedPageBreak/>
         <w:t>Use Case: login.</w:t>
@@ -10491,7 +11356,7 @@
           <w:rFonts w:ascii="Times New Roman" w:hAnsi="Times New Roman" w:cs="Times New Roman"/>
         </w:rPr>
       </w:pPr>
-      <w:bookmarkStart w:id="39" w:name="_Toc132180218"/>
+      <w:bookmarkStart w:id="39" w:name="_Toc133497440"/>
       <w:r>
         <w:rPr>
           <w:rFonts w:ascii="Times New Roman" w:hAnsi="Times New Roman" w:cs="Times New Roman"/>
@@ -10593,8 +11458,29 @@
             <w14:round/>
           </w14:textOutline>
         </w:rPr>
-        <w:t>Apply for hostel</w:t>
-      </w:r>
+        <w:t xml:space="preserve">Apply for </w:t>
+      </w:r>
+      <w:proofErr w:type="gramStart"/>
+      <w:r>
+        <w:rPr>
+          <w:rFonts w:ascii="Times New Roman" w:hAnsi="Times New Roman" w:cs="Times New Roman"/>
+          <w:color w:val="000000" w:themeColor="text1"/>
+          <w:sz w:val="24"/>
+          <w:szCs w:val="24"/>
+          <w14:shadow w14:blurRad="38100" w14:dist="19050" w14:dir="2700000" w14:sx="100000" w14:sy="100000" w14:kx="0" w14:ky="0" w14:algn="tl">
+            <w14:schemeClr w14:val="dk1">
+              <w14:alpha w14:val="60000"/>
+            </w14:schemeClr>
+          </w14:shadow>
+          <w14:textOutline w14:w="0" w14:cap="flat" w14:cmpd="sng" w14:algn="ctr">
+            <w14:noFill/>
+            <w14:prstDash w14:val="solid"/>
+            <w14:round/>
+          </w14:textOutline>
+        </w:rPr>
+        <w:t>hostel</w:t>
+      </w:r>
+      <w:proofErr w:type="gramEnd"/>
     </w:p>
     <w:p>
       <w:pPr>
@@ -10638,8 +11524,29 @@
             <w14:round/>
           </w14:textOutline>
         </w:rPr>
-        <w:t>Add incidents</w:t>
-      </w:r>
+        <w:t xml:space="preserve">Add </w:t>
+      </w:r>
+      <w:proofErr w:type="gramStart"/>
+      <w:r>
+        <w:rPr>
+          <w:rFonts w:ascii="Times New Roman" w:hAnsi="Times New Roman" w:cs="Times New Roman"/>
+          <w:color w:val="000000" w:themeColor="text1"/>
+          <w:sz w:val="24"/>
+          <w:szCs w:val="24"/>
+          <w14:shadow w14:blurRad="38100" w14:dist="19050" w14:dir="2700000" w14:sx="100000" w14:sy="100000" w14:kx="0" w14:ky="0" w14:algn="tl">
+            <w14:schemeClr w14:val="dk1">
+              <w14:alpha w14:val="60000"/>
+            </w14:schemeClr>
+          </w14:shadow>
+          <w14:textOutline w14:w="0" w14:cap="flat" w14:cmpd="sng" w14:algn="ctr">
+            <w14:noFill/>
+            <w14:prstDash w14:val="solid"/>
+            <w14:round/>
+          </w14:textOutline>
+        </w:rPr>
+        <w:t>incidents</w:t>
+      </w:r>
+      <w:proofErr w:type="gramEnd"/>
     </w:p>
     <w:p>
       <w:pPr>
@@ -10766,7 +11673,7 @@
       <w:pPr>
         <w:pStyle w:val="Heading4"/>
       </w:pPr>
-      <w:bookmarkStart w:id="40" w:name="_Toc132180219"/>
+      <w:bookmarkStart w:id="40" w:name="_Toc133497441"/>
       <w:r>
         <w:t xml:space="preserve">Use Case: </w:t>
       </w:r>
@@ -10800,7 +11707,7 @@
       <w:pPr>
         <w:pStyle w:val="Heading4"/>
       </w:pPr>
-      <w:bookmarkStart w:id="41" w:name="_Toc132180220"/>
+      <w:bookmarkStart w:id="41" w:name="_Toc133497442"/>
       <w:r>
         <w:t>Use Case: Apply for Hostel.</w:t>
       </w:r>
@@ -10853,7 +11760,7 @@
       <w:bookmarkStart w:id="42" w:name="_Toc101427048"/>
       <w:bookmarkStart w:id="43" w:name="_Toc118288369"/>
       <w:bookmarkStart w:id="44" w:name="_Toc131618200"/>
-      <w:bookmarkStart w:id="45" w:name="_Toc132180221"/>
+      <w:bookmarkStart w:id="45" w:name="_Toc133497443"/>
       <w:r>
         <w:rPr>
           <w:rFonts w:ascii="Times New Roman" w:hAnsi="Times New Roman" w:cs="Times New Roman"/>
@@ -11025,7 +11932,7 @@
       </w:pPr>
       <w:bookmarkStart w:id="46" w:name="_Toc118288370"/>
       <w:bookmarkStart w:id="47" w:name="_Toc131618201"/>
-      <w:bookmarkStart w:id="48" w:name="_Toc132180222"/>
+      <w:bookmarkStart w:id="48" w:name="_Toc133497444"/>
       <w:r>
         <w:rPr>
           <w:rFonts w:ascii="Times New Roman" w:hAnsi="Times New Roman" w:cs="Times New Roman"/>
@@ -11070,7 +11977,7 @@
         </w:rPr>
       </w:pPr>
       <w:bookmarkStart w:id="49" w:name="_Toc131618205"/>
-      <w:bookmarkStart w:id="50" w:name="_Toc132180223"/>
+      <w:bookmarkStart w:id="50" w:name="_Toc133497445"/>
       <w:r>
         <w:rPr>
           <w:rFonts w:ascii="Times New Roman" w:hAnsi="Times New Roman" w:cs="Times New Roman"/>
@@ -11101,7 +12008,7 @@
         </w:rPr>
       </w:pPr>
       <w:bookmarkStart w:id="51" w:name="_Toc131618209"/>
-      <w:bookmarkStart w:id="52" w:name="_Toc132180224"/>
+      <w:bookmarkStart w:id="52" w:name="_Toc133497446"/>
       <w:r>
         <w:rPr>
           <w:rFonts w:ascii="Times New Roman" w:hAnsi="Times New Roman" w:cs="Times New Roman"/>
@@ -11204,7 +12111,21 @@
         <w:rPr>
           <w:rFonts w:ascii="Times New Roman" w:hAnsi="Times New Roman" w:cs="Times New Roman"/>
         </w:rPr>
-        <w:t xml:space="preserve">Manage staff </w:t>
+        <w:t xml:space="preserve">Manage </w:t>
+      </w:r>
+      <w:proofErr w:type="gramStart"/>
+      <w:r>
+        <w:rPr>
+          <w:rFonts w:ascii="Times New Roman" w:hAnsi="Times New Roman" w:cs="Times New Roman"/>
+        </w:rPr>
+        <w:t>staff</w:t>
+      </w:r>
+      <w:proofErr w:type="gramEnd"/>
+      <w:r>
+        <w:rPr>
+          <w:rFonts w:ascii="Times New Roman" w:hAnsi="Times New Roman" w:cs="Times New Roman"/>
+        </w:rPr>
+        <w:t xml:space="preserve"> </w:t>
       </w:r>
     </w:p>
     <w:p>
@@ -11258,8 +12179,16 @@
         <w:rPr>
           <w:rFonts w:ascii="Times New Roman" w:hAnsi="Times New Roman" w:cs="Times New Roman"/>
         </w:rPr>
-        <w:t>Delete security</w:t>
-      </w:r>
+        <w:t xml:space="preserve">Delete </w:t>
+      </w:r>
+      <w:proofErr w:type="gramStart"/>
+      <w:r>
+        <w:rPr>
+          <w:rFonts w:ascii="Times New Roman" w:hAnsi="Times New Roman" w:cs="Times New Roman"/>
+        </w:rPr>
+        <w:t>security</w:t>
+      </w:r>
+      <w:proofErr w:type="gramEnd"/>
     </w:p>
     <w:p>
       <w:pPr>
@@ -11276,8 +12205,16 @@
         <w:rPr>
           <w:rFonts w:ascii="Times New Roman" w:hAnsi="Times New Roman" w:cs="Times New Roman"/>
         </w:rPr>
-        <w:t>Add cook</w:t>
-      </w:r>
+        <w:t xml:space="preserve">Add </w:t>
+      </w:r>
+      <w:proofErr w:type="gramStart"/>
+      <w:r>
+        <w:rPr>
+          <w:rFonts w:ascii="Times New Roman" w:hAnsi="Times New Roman" w:cs="Times New Roman"/>
+        </w:rPr>
+        <w:t>cook</w:t>
+      </w:r>
+      <w:proofErr w:type="gramEnd"/>
     </w:p>
     <w:p>
       <w:pPr>
@@ -11312,8 +12249,16 @@
         <w:rPr>
           <w:rFonts w:ascii="Times New Roman" w:hAnsi="Times New Roman" w:cs="Times New Roman"/>
         </w:rPr>
-        <w:t>Delete cook</w:t>
-      </w:r>
+        <w:t xml:space="preserve">Delete </w:t>
+      </w:r>
+      <w:proofErr w:type="gramStart"/>
+      <w:r>
+        <w:rPr>
+          <w:rFonts w:ascii="Times New Roman" w:hAnsi="Times New Roman" w:cs="Times New Roman"/>
+        </w:rPr>
+        <w:t>cook</w:t>
+      </w:r>
+      <w:proofErr w:type="gramEnd"/>
     </w:p>
     <w:p>
       <w:pPr>
@@ -11323,7 +12268,7 @@
         </w:rPr>
       </w:pPr>
       <w:bookmarkStart w:id="53" w:name="_Toc131618210"/>
-      <w:bookmarkStart w:id="54" w:name="_Toc132180225"/>
+      <w:bookmarkStart w:id="54" w:name="_Toc133497447"/>
       <w:r>
         <w:rPr>
           <w:rFonts w:ascii="Times New Roman" w:hAnsi="Times New Roman" w:cs="Times New Roman"/>
@@ -11356,7 +12301,7 @@
         </w:rPr>
       </w:pPr>
       <w:bookmarkStart w:id="55" w:name="_Toc131618212"/>
-      <w:bookmarkStart w:id="56" w:name="_Toc132180226"/>
+      <w:bookmarkStart w:id="56" w:name="_Toc133497448"/>
       <w:r>
         <w:rPr>
           <w:rFonts w:ascii="Times New Roman" w:hAnsi="Times New Roman" w:cs="Times New Roman"/>
@@ -11421,7 +12366,7 @@
           </w14:textOutline>
         </w:rPr>
       </w:pPr>
-      <w:bookmarkStart w:id="57" w:name="_Toc132180227"/>
+      <w:bookmarkStart w:id="57" w:name="_Toc133497449"/>
       <w:r>
         <w:rPr>
           <w:rFonts w:ascii="Times New Roman" w:hAnsi="Times New Roman" w:cs="Times New Roman"/>
@@ -11453,7 +12398,7 @@
         </w:rPr>
       </w:pPr>
       <w:bookmarkStart w:id="58" w:name="_Toc101427050"/>
-      <w:bookmarkStart w:id="59" w:name="_Toc132180228"/>
+      <w:bookmarkStart w:id="59" w:name="_Toc133497450"/>
       <w:proofErr w:type="spellStart"/>
       <w:r>
         <w:rPr>
@@ -11524,7 +12469,7 @@
           <w:rFonts w:ascii="Times New Roman" w:hAnsi="Times New Roman" w:cs="Times New Roman"/>
         </w:rPr>
       </w:pPr>
-      <w:bookmarkStart w:id="60" w:name="_Toc132180229"/>
+      <w:bookmarkStart w:id="60" w:name="_Toc133497451"/>
       <w:r>
         <w:rPr>
           <w:rFonts w:ascii="Times New Roman" w:hAnsi="Times New Roman" w:cs="Times New Roman"/>
@@ -12675,7 +13620,7 @@
           <w:rFonts w:ascii="Times New Roman" w:hAnsi="Times New Roman" w:cs="Times New Roman"/>
         </w:rPr>
       </w:pPr>
-      <w:bookmarkStart w:id="61" w:name="_Toc132180230"/>
+      <w:bookmarkStart w:id="61" w:name="_Toc133497452"/>
       <w:r>
         <w:rPr>
           <w:rFonts w:ascii="Times New Roman" w:hAnsi="Times New Roman" w:cs="Times New Roman"/>
@@ -13703,7 +14648,47 @@
             <w14:round/>
           </w14:textOutline>
         </w:rPr>
-        <w:t>The student record and associated records are successfully deleted from the hostel management system.</w:t>
+        <w:t xml:space="preserve">The student record and associated records </w:t>
+      </w:r>
+      <w:proofErr w:type="gramStart"/>
+      <w:r>
+        <w:rPr>
+          <w:rFonts w:ascii="Times New Roman" w:hAnsi="Times New Roman" w:cs="Times New Roman"/>
+          <w:color w:val="000000" w:themeColor="text1"/>
+          <w:sz w:val="24"/>
+          <w:szCs w:val="24"/>
+          <w14:shadow w14:blurRad="38100" w14:dist="19050" w14:dir="2700000" w14:sx="100000" w14:sy="100000" w14:kx="0" w14:ky="0" w14:algn="tl">
+            <w14:schemeClr w14:val="dk1">
+              <w14:alpha w14:val="60000"/>
+            </w14:schemeClr>
+          </w14:shadow>
+          <w14:textOutline w14:w="0" w14:cap="flat" w14:cmpd="sng" w14:algn="ctr">
+            <w14:noFill/>
+            <w14:prstDash w14:val="solid"/>
+            <w14:round/>
+          </w14:textOutline>
+        </w:rPr>
+        <w:t>are</w:t>
+      </w:r>
+      <w:proofErr w:type="gramEnd"/>
+      <w:r>
+        <w:rPr>
+          <w:rFonts w:ascii="Times New Roman" w:hAnsi="Times New Roman" w:cs="Times New Roman"/>
+          <w:color w:val="000000" w:themeColor="text1"/>
+          <w:sz w:val="24"/>
+          <w:szCs w:val="24"/>
+          <w14:shadow w14:blurRad="38100" w14:dist="19050" w14:dir="2700000" w14:sx="100000" w14:sy="100000" w14:kx="0" w14:ky="0" w14:algn="tl">
+            <w14:schemeClr w14:val="dk1">
+              <w14:alpha w14:val="60000"/>
+            </w14:schemeClr>
+          </w14:shadow>
+          <w14:textOutline w14:w="0" w14:cap="flat" w14:cmpd="sng" w14:algn="ctr">
+            <w14:noFill/>
+            <w14:prstDash w14:val="solid"/>
+            <w14:round/>
+          </w14:textOutline>
+        </w:rPr>
+        <w:t xml:space="preserve"> successfully deleted from the hostel management system.</w:t>
       </w:r>
     </w:p>
     <w:p>
@@ -13743,7 +14728,47 @@
             <w14:round/>
           </w14:textOutline>
         </w:rPr>
-        <w:t>The system logs the administrator's action for audit purposes.</w:t>
+        <w:t xml:space="preserve">The system logs the administrator's </w:t>
+      </w:r>
+      <w:proofErr w:type="gramStart"/>
+      <w:r>
+        <w:rPr>
+          <w:rFonts w:ascii="Times New Roman" w:hAnsi="Times New Roman" w:cs="Times New Roman"/>
+          <w:color w:val="000000" w:themeColor="text1"/>
+          <w:sz w:val="24"/>
+          <w:szCs w:val="24"/>
+          <w14:shadow w14:blurRad="38100" w14:dist="19050" w14:dir="2700000" w14:sx="100000" w14:sy="100000" w14:kx="0" w14:ky="0" w14:algn="tl">
+            <w14:schemeClr w14:val="dk1">
+              <w14:alpha w14:val="60000"/>
+            </w14:schemeClr>
+          </w14:shadow>
+          <w14:textOutline w14:w="0" w14:cap="flat" w14:cmpd="sng" w14:algn="ctr">
+            <w14:noFill/>
+            <w14:prstDash w14:val="solid"/>
+            <w14:round/>
+          </w14:textOutline>
+        </w:rPr>
+        <w:t>action</w:t>
+      </w:r>
+      <w:proofErr w:type="gramEnd"/>
+      <w:r>
+        <w:rPr>
+          <w:rFonts w:ascii="Times New Roman" w:hAnsi="Times New Roman" w:cs="Times New Roman"/>
+          <w:color w:val="000000" w:themeColor="text1"/>
+          <w:sz w:val="24"/>
+          <w:szCs w:val="24"/>
+          <w14:shadow w14:blurRad="38100" w14:dist="19050" w14:dir="2700000" w14:sx="100000" w14:sy="100000" w14:kx="0" w14:ky="0" w14:algn="tl">
+            <w14:schemeClr w14:val="dk1">
+              <w14:alpha w14:val="60000"/>
+            </w14:schemeClr>
+          </w14:shadow>
+          <w14:textOutline w14:w="0" w14:cap="flat" w14:cmpd="sng" w14:algn="ctr">
+            <w14:noFill/>
+            <w14:prstDash w14:val="solid"/>
+            <w14:round/>
+          </w14:textOutline>
+        </w:rPr>
+        <w:t xml:space="preserve"> for audit purposes.</w:t>
       </w:r>
     </w:p>
     <w:p>
@@ -13919,7 +14944,7 @@
           <w:rFonts w:ascii="Times New Roman" w:hAnsi="Times New Roman" w:cs="Times New Roman"/>
         </w:rPr>
       </w:pPr>
-      <w:bookmarkStart w:id="62" w:name="_Toc132180231"/>
+      <w:bookmarkStart w:id="62" w:name="_Toc133497453"/>
       <w:r>
         <w:rPr>
           <w:rFonts w:ascii="Times New Roman" w:hAnsi="Times New Roman" w:cs="Times New Roman"/>
@@ -13936,7 +14961,7 @@
           <w:rFonts w:ascii="Times New Roman" w:hAnsi="Times New Roman" w:cs="Times New Roman"/>
         </w:rPr>
       </w:pPr>
-      <w:bookmarkStart w:id="63" w:name="_Toc132180232"/>
+      <w:bookmarkStart w:id="63" w:name="_Toc133497454"/>
       <w:r>
         <w:rPr>
           <w:rFonts w:ascii="Times New Roman" w:hAnsi="Times New Roman" w:cs="Times New Roman"/>
@@ -14694,7 +15719,47 @@
             <w14:round/>
           </w14:textOutline>
         </w:rPr>
-        <w:t>The student has the necessary information required to fill the hostel application form.</w:t>
+        <w:t xml:space="preserve">The student has the necessary information required to </w:t>
+      </w:r>
+      <w:proofErr w:type="gramStart"/>
+      <w:r>
+        <w:rPr>
+          <w:rFonts w:ascii="Times New Roman" w:hAnsi="Times New Roman" w:cs="Times New Roman"/>
+          <w:color w:val="000000" w:themeColor="text1"/>
+          <w:sz w:val="24"/>
+          <w:szCs w:val="24"/>
+          <w14:shadow w14:blurRad="38100" w14:dist="19050" w14:dir="2700000" w14:sx="100000" w14:sy="100000" w14:kx="0" w14:ky="0" w14:algn="tl">
+            <w14:schemeClr w14:val="dk1">
+              <w14:alpha w14:val="60000"/>
+            </w14:schemeClr>
+          </w14:shadow>
+          <w14:textOutline w14:w="0" w14:cap="flat" w14:cmpd="sng" w14:algn="ctr">
+            <w14:noFill/>
+            <w14:prstDash w14:val="solid"/>
+            <w14:round/>
+          </w14:textOutline>
+        </w:rPr>
+        <w:t>fill</w:t>
+      </w:r>
+      <w:proofErr w:type="gramEnd"/>
+      <w:r>
+        <w:rPr>
+          <w:rFonts w:ascii="Times New Roman" w:hAnsi="Times New Roman" w:cs="Times New Roman"/>
+          <w:color w:val="000000" w:themeColor="text1"/>
+          <w:sz w:val="24"/>
+          <w:szCs w:val="24"/>
+          <w14:shadow w14:blurRad="38100" w14:dist="19050" w14:dir="2700000" w14:sx="100000" w14:sy="100000" w14:kx="0" w14:ky="0" w14:algn="tl">
+            <w14:schemeClr w14:val="dk1">
+              <w14:alpha w14:val="60000"/>
+            </w14:schemeClr>
+          </w14:shadow>
+          <w14:textOutline w14:w="0" w14:cap="flat" w14:cmpd="sng" w14:algn="ctr">
+            <w14:noFill/>
+            <w14:prstDash w14:val="solid"/>
+            <w14:round/>
+          </w14:textOutline>
+        </w:rPr>
+        <w:t xml:space="preserve"> the hostel application form.</w:t>
       </w:r>
     </w:p>
     <w:p>
@@ -14797,7 +15862,47 @@
             <w14:round/>
           </w14:textOutline>
         </w:rPr>
-        <w:t>The student has submitted an application for hostel accommodation.</w:t>
+        <w:t xml:space="preserve">The student has </w:t>
+      </w:r>
+      <w:proofErr w:type="gramStart"/>
+      <w:r>
+        <w:rPr>
+          <w:rFonts w:ascii="Times New Roman" w:hAnsi="Times New Roman" w:cs="Times New Roman"/>
+          <w:color w:val="000000" w:themeColor="text1"/>
+          <w:sz w:val="24"/>
+          <w:szCs w:val="24"/>
+          <w14:shadow w14:blurRad="38100" w14:dist="19050" w14:dir="2700000" w14:sx="100000" w14:sy="100000" w14:kx="0" w14:ky="0" w14:algn="tl">
+            <w14:schemeClr w14:val="dk1">
+              <w14:alpha w14:val="60000"/>
+            </w14:schemeClr>
+          </w14:shadow>
+          <w14:textOutline w14:w="0" w14:cap="flat" w14:cmpd="sng" w14:algn="ctr">
+            <w14:noFill/>
+            <w14:prstDash w14:val="solid"/>
+            <w14:round/>
+          </w14:textOutline>
+        </w:rPr>
+        <w:t>submitted an application</w:t>
+      </w:r>
+      <w:proofErr w:type="gramEnd"/>
+      <w:r>
+        <w:rPr>
+          <w:rFonts w:ascii="Times New Roman" w:hAnsi="Times New Roman" w:cs="Times New Roman"/>
+          <w:color w:val="000000" w:themeColor="text1"/>
+          <w:sz w:val="24"/>
+          <w:szCs w:val="24"/>
+          <w14:shadow w14:blurRad="38100" w14:dist="19050" w14:dir="2700000" w14:sx="100000" w14:sy="100000" w14:kx="0" w14:ky="0" w14:algn="tl">
+            <w14:schemeClr w14:val="dk1">
+              <w14:alpha w14:val="60000"/>
+            </w14:schemeClr>
+          </w14:shadow>
+          <w14:textOutline w14:w="0" w14:cap="flat" w14:cmpd="sng" w14:algn="ctr">
+            <w14:noFill/>
+            <w14:prstDash w14:val="solid"/>
+            <w14:round/>
+          </w14:textOutline>
+        </w:rPr>
+        <w:t xml:space="preserve"> for hostel accommodation.</w:t>
       </w:r>
     </w:p>
     <w:p>
@@ -15413,7 +16518,27 @@
                 <w:szCs w:val="24"/>
                 <w:lang w:bidi="ar-SA"/>
               </w:rPr>
-              <w:t>he system, and generates a fee receipt for the allocated room.</w:t>
+              <w:t xml:space="preserve">he </w:t>
+            </w:r>
+            <w:proofErr w:type="gramStart"/>
+            <w:r>
+              <w:rPr>
+                <w:rFonts w:ascii="Times New Roman" w:eastAsia="Times New Roman" w:hAnsi="Times New Roman" w:cs="Times New Roman"/>
+                <w:sz w:val="24"/>
+                <w:szCs w:val="24"/>
+                <w:lang w:bidi="ar-SA"/>
+              </w:rPr>
+              <w:t>system, and</w:t>
+            </w:r>
+            <w:proofErr w:type="gramEnd"/>
+            <w:r>
+              <w:rPr>
+                <w:rFonts w:ascii="Times New Roman" w:eastAsia="Times New Roman" w:hAnsi="Times New Roman" w:cs="Times New Roman"/>
+                <w:sz w:val="24"/>
+                <w:szCs w:val="24"/>
+                <w:lang w:bidi="ar-SA"/>
+              </w:rPr>
+              <w:t xml:space="preserve"> generates a fee receipt for the allocated room.</w:t>
             </w:r>
           </w:p>
         </w:tc>
@@ -15756,7 +16881,47 @@
             <w14:round/>
           </w14:textOutline>
         </w:rPr>
-        <w:t>The system displays a message indicating that there are no rooms available and prompts the student to try again at a later time.</w:t>
+        <w:t xml:space="preserve">The system displays a message indicating that there are no rooms available and prompts the student to try again </w:t>
+      </w:r>
+      <w:proofErr w:type="gramStart"/>
+      <w:r>
+        <w:rPr>
+          <w:rFonts w:ascii="Times New Roman" w:hAnsi="Times New Roman" w:cs="Times New Roman"/>
+          <w:color w:val="000000" w:themeColor="text1"/>
+          <w:sz w:val="24"/>
+          <w:szCs w:val="24"/>
+          <w14:shadow w14:blurRad="38100" w14:dist="19050" w14:dir="2700000" w14:sx="100000" w14:sy="100000" w14:kx="0" w14:ky="0" w14:algn="tl">
+            <w14:schemeClr w14:val="dk1">
+              <w14:alpha w14:val="60000"/>
+            </w14:schemeClr>
+          </w14:shadow>
+          <w14:textOutline w14:w="0" w14:cap="flat" w14:cmpd="sng" w14:algn="ctr">
+            <w14:noFill/>
+            <w14:prstDash w14:val="solid"/>
+            <w14:round/>
+          </w14:textOutline>
+        </w:rPr>
+        <w:t>at a later time</w:t>
+      </w:r>
+      <w:proofErr w:type="gramEnd"/>
+      <w:r>
+        <w:rPr>
+          <w:rFonts w:ascii="Times New Roman" w:hAnsi="Times New Roman" w:cs="Times New Roman"/>
+          <w:color w:val="000000" w:themeColor="text1"/>
+          <w:sz w:val="24"/>
+          <w:szCs w:val="24"/>
+          <w14:shadow w14:blurRad="38100" w14:dist="19050" w14:dir="2700000" w14:sx="100000" w14:sy="100000" w14:kx="0" w14:ky="0" w14:algn="tl">
+            <w14:schemeClr w14:val="dk1">
+              <w14:alpha w14:val="60000"/>
+            </w14:schemeClr>
+          </w14:shadow>
+          <w14:textOutline w14:w="0" w14:cap="flat" w14:cmpd="sng" w14:algn="ctr">
+            <w14:noFill/>
+            <w14:prstDash w14:val="solid"/>
+            <w14:round/>
+          </w14:textOutline>
+        </w:rPr>
+        <w:t>.</w:t>
       </w:r>
     </w:p>
     <w:p>
@@ -16163,7 +17328,47 @@
             <w14:round/>
           </w14:textOutline>
         </w:rPr>
-        <w:t>The hostel staff contacts the student and requests the additional information.</w:t>
+        <w:t xml:space="preserve">The hostel staff contacts the student and requests </w:t>
+      </w:r>
+      <w:proofErr w:type="gramStart"/>
+      <w:r>
+        <w:rPr>
+          <w:rFonts w:ascii="Times New Roman" w:hAnsi="Times New Roman" w:cs="Times New Roman"/>
+          <w:color w:val="000000" w:themeColor="text1"/>
+          <w:sz w:val="24"/>
+          <w:szCs w:val="24"/>
+          <w14:shadow w14:blurRad="38100" w14:dist="19050" w14:dir="2700000" w14:sx="100000" w14:sy="100000" w14:kx="0" w14:ky="0" w14:algn="tl">
+            <w14:schemeClr w14:val="dk1">
+              <w14:alpha w14:val="60000"/>
+            </w14:schemeClr>
+          </w14:shadow>
+          <w14:textOutline w14:w="0" w14:cap="flat" w14:cmpd="sng" w14:algn="ctr">
+            <w14:noFill/>
+            <w14:prstDash w14:val="solid"/>
+            <w14:round/>
+          </w14:textOutline>
+        </w:rPr>
+        <w:t>the additional</w:t>
+      </w:r>
+      <w:proofErr w:type="gramEnd"/>
+      <w:r>
+        <w:rPr>
+          <w:rFonts w:ascii="Times New Roman" w:hAnsi="Times New Roman" w:cs="Times New Roman"/>
+          <w:color w:val="000000" w:themeColor="text1"/>
+          <w:sz w:val="24"/>
+          <w:szCs w:val="24"/>
+          <w14:shadow w14:blurRad="38100" w14:dist="19050" w14:dir="2700000" w14:sx="100000" w14:sy="100000" w14:kx="0" w14:ky="0" w14:algn="tl">
+            <w14:schemeClr w14:val="dk1">
+              <w14:alpha w14:val="60000"/>
+            </w14:schemeClr>
+          </w14:shadow>
+          <w14:textOutline w14:w="0" w14:cap="flat" w14:cmpd="sng" w14:algn="ctr">
+            <w14:noFill/>
+            <w14:prstDash w14:val="solid"/>
+            <w14:round/>
+          </w14:textOutline>
+        </w:rPr>
+        <w:t xml:space="preserve"> information.</w:t>
       </w:r>
     </w:p>
     <w:p>
@@ -16194,7 +17399,7 @@
           <w:rFonts w:ascii="Times New Roman" w:hAnsi="Times New Roman" w:cs="Times New Roman"/>
         </w:rPr>
       </w:pPr>
-      <w:bookmarkStart w:id="64" w:name="_Toc132180233"/>
+      <w:bookmarkStart w:id="64" w:name="_Toc133497455"/>
       <w:r>
         <w:rPr>
           <w:rFonts w:ascii="Times New Roman" w:hAnsi="Times New Roman" w:cs="Times New Roman"/>
@@ -18061,7 +19266,7 @@
       </w:pPr>
       <w:bookmarkStart w:id="65" w:name="_Toc118288372"/>
       <w:bookmarkStart w:id="66" w:name="_Toc131618223"/>
-      <w:bookmarkStart w:id="67" w:name="_Toc132180234"/>
+      <w:bookmarkStart w:id="67" w:name="_Toc133497456"/>
       <w:r>
         <w:rPr>
           <w:rFonts w:ascii="Times New Roman" w:hAnsi="Times New Roman" w:cs="Times New Roman"/>
@@ -18081,7 +19286,7 @@
         </w:rPr>
       </w:pPr>
       <w:bookmarkStart w:id="68" w:name="_Toc131618224"/>
-      <w:bookmarkStart w:id="69" w:name="_Toc132180235"/>
+      <w:bookmarkStart w:id="69" w:name="_Toc133497457"/>
       <w:r>
         <w:rPr>
           <w:rFonts w:ascii="Times New Roman" w:hAnsi="Times New Roman" w:cs="Times New Roman"/>
@@ -19073,7 +20278,7 @@
         </w:rPr>
       </w:pPr>
       <w:bookmarkStart w:id="70" w:name="_Toc131618225"/>
-      <w:bookmarkStart w:id="71" w:name="_Toc132180236"/>
+      <w:bookmarkStart w:id="71" w:name="_Toc133497458"/>
       <w:r>
         <w:rPr>
           <w:rFonts w:ascii="Times New Roman" w:hAnsi="Times New Roman" w:cs="Times New Roman"/>
@@ -20002,7 +21207,7 @@
         </w:rPr>
       </w:pPr>
       <w:bookmarkStart w:id="72" w:name="_Toc131618226"/>
-      <w:bookmarkStart w:id="73" w:name="_Toc132180237"/>
+      <w:bookmarkStart w:id="73" w:name="_Toc133497459"/>
       <w:r>
         <w:rPr>
           <w:rFonts w:ascii="Times New Roman" w:hAnsi="Times New Roman" w:cs="Times New Roman"/>
@@ -20033,7 +21238,7 @@
         </w:rPr>
       </w:pPr>
       <w:bookmarkStart w:id="74" w:name="_Toc131618227"/>
-      <w:bookmarkStart w:id="75" w:name="_Toc132180238"/>
+      <w:bookmarkStart w:id="75" w:name="_Toc133497460"/>
       <w:r>
         <w:rPr>
           <w:rFonts w:ascii="Times New Roman" w:hAnsi="Times New Roman" w:cs="Times New Roman"/>
@@ -20942,7 +22147,7 @@
         </w:rPr>
       </w:pPr>
       <w:bookmarkStart w:id="76" w:name="_Toc131618228"/>
-      <w:bookmarkStart w:id="77" w:name="_Toc132180239"/>
+      <w:bookmarkStart w:id="77" w:name="_Toc133497461"/>
       <w:r>
         <w:rPr>
           <w:rFonts w:ascii="Times New Roman" w:hAnsi="Times New Roman" w:cs="Times New Roman"/>
@@ -21669,7 +22874,27 @@
           <w:szCs w:val="24"/>
           <w:lang w:bidi="ar-SA"/>
         </w:rPr>
-        <w:t>The system must keep a record of all deleted wardens.</w:t>
+        <w:t xml:space="preserve">The system must keep a record of all deleted </w:t>
+      </w:r>
+      <w:proofErr w:type="gramStart"/>
+      <w:r>
+        <w:rPr>
+          <w:rFonts w:ascii="Times New Roman" w:eastAsia="Times New Roman" w:hAnsi="Times New Roman" w:cs="Times New Roman"/>
+          <w:sz w:val="24"/>
+          <w:szCs w:val="24"/>
+          <w:lang w:bidi="ar-SA"/>
+        </w:rPr>
+        <w:t>wardens</w:t>
+      </w:r>
+      <w:proofErr w:type="gramEnd"/>
+      <w:r>
+        <w:rPr>
+          <w:rFonts w:ascii="Times New Roman" w:eastAsia="Times New Roman" w:hAnsi="Times New Roman" w:cs="Times New Roman"/>
+          <w:sz w:val="24"/>
+          <w:szCs w:val="24"/>
+          <w:lang w:bidi="ar-SA"/>
+        </w:rPr>
+        <w:t>.</w:t>
       </w:r>
     </w:p>
     <w:p>
@@ -22142,7 +23367,7 @@
           <w:sz w:val="28"/>
         </w:rPr>
       </w:pPr>
-      <w:bookmarkStart w:id="78" w:name="_Toc132180240"/>
+      <w:bookmarkStart w:id="78" w:name="_Toc133497462"/>
       <w:r>
         <w:rPr>
           <w:rFonts w:ascii="Times New Roman" w:hAnsi="Times New Roman" w:cs="Times New Roman"/>
@@ -22451,50 +23676,96 @@
         </w:drawing>
       </w:r>
     </w:p>
+    <w:p>
+      <w:pPr>
+        <w:pStyle w:val="Heading1"/>
+      </w:pPr>
+      <w:bookmarkStart w:id="79" w:name="_Toc133497463"/>
+      <w:r>
+        <w:lastRenderedPageBreak/>
+        <w:t>CHAPTER 3</w:t>
+      </w:r>
+      <w:r>
+        <w:t>:</w:t>
+      </w:r>
+      <w:r>
+        <w:t xml:space="preserve"> DOMAIN MODEL</w:t>
+      </w:r>
+      <w:bookmarkEnd w:id="79"/>
+    </w:p>
+    <w:p>
+      <w:pPr>
+        <w:pStyle w:val="Heading2"/>
+      </w:pPr>
+    </w:p>
+    <w:p>
+      <w:pPr>
+        <w:pStyle w:val="Heading2"/>
+      </w:pPr>
+      <w:bookmarkStart w:id="80" w:name="_Toc133497464"/>
+      <w:r>
+        <w:t>Domain Model</w:t>
+      </w:r>
+      <w:bookmarkEnd w:id="80"/>
+    </w:p>
     <w:p/>
-    <w:p/>
-    <w:p/>
-    <w:p>
-      <w:pPr>
-        <w:jc w:val="both"/>
-        <w:rPr>
-          <w:rFonts w:ascii="Times New Roman" w:hAnsi="Times New Roman" w:cs="Times New Roman"/>
-          <w:color w:val="000000" w:themeColor="text1"/>
-          <w:sz w:val="24"/>
-          <w:szCs w:val="24"/>
-          <w14:shadow w14:blurRad="38100" w14:dist="19050" w14:dir="2700000" w14:sx="100000" w14:sy="100000" w14:kx="0" w14:ky="0" w14:algn="tl">
-            <w14:schemeClr w14:val="dk1">
-              <w14:alpha w14:val="60000"/>
-            </w14:schemeClr>
-          </w14:shadow>
-          <w14:textOutline w14:w="0" w14:cap="flat" w14:cmpd="sng" w14:algn="ctr">
-            <w14:noFill/>
-            <w14:prstDash w14:val="solid"/>
-            <w14:round/>
-          </w14:textOutline>
-        </w:rPr>
-      </w:pPr>
-    </w:p>
-    <w:p>
-      <w:pPr>
-        <w:jc w:val="both"/>
-        <w:rPr>
-          <w:rFonts w:ascii="Times New Roman" w:hAnsi="Times New Roman" w:cs="Times New Roman"/>
-          <w:color w:val="000000" w:themeColor="text1"/>
-          <w:sz w:val="24"/>
-          <w:szCs w:val="24"/>
-          <w14:shadow w14:blurRad="38100" w14:dist="19050" w14:dir="2700000" w14:sx="100000" w14:sy="100000" w14:kx="0" w14:ky="0" w14:algn="tl">
-            <w14:schemeClr w14:val="dk1">
-              <w14:alpha w14:val="60000"/>
-            </w14:schemeClr>
-          </w14:shadow>
-          <w14:textOutline w14:w="0" w14:cap="flat" w14:cmpd="sng" w14:algn="ctr">
-            <w14:noFill/>
-            <w14:prstDash w14:val="solid"/>
-            <w14:round/>
-          </w14:textOutline>
-        </w:rPr>
-      </w:pPr>
+    <w:p>
+      <w:pPr>
+        <w:jc w:val="center"/>
+      </w:pPr>
+      <w:r>
+        <w:rPr>
+          <w:noProof/>
+        </w:rPr>
+        <w:drawing>
+          <wp:inline distT="0" distB="0" distL="0" distR="0" wp14:anchorId="66371864" wp14:editId="0A3827F7">
+            <wp:extent cx="6224022" cy="3721100"/>
+            <wp:effectExtent l="0" t="0" r="5715" b="0"/>
+            <wp:docPr id="1" name="Picture 1"/>
+            <wp:cNvGraphicFramePr>
+              <a:graphicFrameLocks xmlns:a="http://schemas.openxmlformats.org/drawingml/2006/main" noChangeAspect="1"/>
+            </wp:cNvGraphicFramePr>
+            <a:graphic xmlns:a="http://schemas.openxmlformats.org/drawingml/2006/main">
+              <a:graphicData uri="http://schemas.openxmlformats.org/drawingml/2006/picture">
+                <pic:pic xmlns:pic="http://schemas.openxmlformats.org/drawingml/2006/picture">
+                  <pic:nvPicPr>
+                    <pic:cNvPr id="0" name="Picture 1"/>
+                    <pic:cNvPicPr>
+                      <a:picLocks noChangeAspect="1" noChangeArrowheads="1"/>
+                    </pic:cNvPicPr>
+                  </pic:nvPicPr>
+                  <pic:blipFill>
+                    <a:blip r:embed="rId14">
+                      <a:extLst>
+                        <a:ext uri="{28A0092B-C50C-407E-A947-70E740481C1C}">
+                          <a14:useLocalDpi xmlns:a14="http://schemas.microsoft.com/office/drawing/2010/main" val="0"/>
+                        </a:ext>
+                      </a:extLst>
+                    </a:blip>
+                    <a:srcRect/>
+                    <a:stretch>
+                      <a:fillRect/>
+                    </a:stretch>
+                  </pic:blipFill>
+                  <pic:spPr bwMode="auto">
+                    <a:xfrm>
+                      <a:off x="0" y="0"/>
+                      <a:ext cx="6225247" cy="3721832"/>
+                    </a:xfrm>
+                    <a:prstGeom prst="rect">
+                      <a:avLst/>
+                    </a:prstGeom>
+                    <a:noFill/>
+                    <a:ln>
+                      <a:noFill/>
+                    </a:ln>
+                  </pic:spPr>
+                </pic:pic>
+              </a:graphicData>
+            </a:graphic>
+          </wp:inline>
+        </w:drawing>
+      </w:r>
     </w:p>
     <w:p>
       <w:pPr>

</xml_diff>

<commit_message>
Added SSDs of my Usecases
SSDs of:
Select  facilities
Apply for hostel
Add incidents
Submit fee(hostel/mess)
View incidents.
Feedback from students
</commit_message>
<xml_diff>
--- a/docs/Hostel Management System thesis.docx
+++ b/docs/Hostel Management System thesis.docx
@@ -1,6 +1,6 @@
 
 <file path=word/document.xml><?xml version="1.0" encoding="utf-8"?>
-<w:document xmlns:wpc="http://schemas.microsoft.com/office/word/2010/wordprocessingCanvas" xmlns:cx="http://schemas.microsoft.com/office/drawing/2014/chartex" xmlns:cx1="http://schemas.microsoft.com/office/drawing/2015/9/8/chartex" xmlns:cx2="http://schemas.microsoft.com/office/drawing/2015/10/21/chartex" xmlns:cx3="http://schemas.microsoft.com/office/drawing/2016/5/9/chartex" xmlns:cx4="http://schemas.microsoft.com/office/drawing/2016/5/10/chartex" xmlns:cx5="http://schemas.microsoft.com/office/drawing/2016/5/11/chartex" xmlns:cx6="http://schemas.microsoft.com/office/drawing/2016/5/12/chartex" xmlns:cx7="http://schemas.microsoft.com/office/drawing/2016/5/13/chartex" xmlns:cx8="http://schemas.microsoft.com/office/drawing/2016/5/14/chartex" xmlns:mc="http://schemas.openxmlformats.org/markup-compatibility/2006" xmlns:aink="http://schemas.microsoft.com/office/drawing/2016/ink" xmlns:am3d="http://schemas.microsoft.com/office/drawing/2017/model3d" xmlns:o="urn:schemas-microsoft-com:office:office" xmlns:oel="http://schemas.microsoft.com/office/2019/extlst" xmlns:r="http://schemas.openxmlformats.org/officeDocument/2006/relationships" xmlns:m="http://schemas.openxmlformats.org/officeDocument/2006/math" xmlns:v="urn:schemas-microsoft-com:vml" xmlns:wp14="http://schemas.microsoft.com/office/word/2010/wordprocessingDrawing" xmlns:wp="http://schemas.openxmlformats.org/drawingml/2006/wordprocessingDrawing" xmlns:w10="urn:schemas-microsoft-com:office:word" xmlns:w="http://schemas.openxmlformats.org/wordprocessingml/2006/main" xmlns:w14="http://schemas.microsoft.com/office/word/2010/wordml" xmlns:w15="http://schemas.microsoft.com/office/word/2012/wordml" xmlns:w16cex="http://schemas.microsoft.com/office/word/2018/wordml/cex" xmlns:w16cid="http://schemas.microsoft.com/office/word/2016/wordml/cid" xmlns:w16="http://schemas.microsoft.com/office/word/2018/wordml" xmlns:w16du="http://schemas.microsoft.com/office/word/2023/wordml/word16du" xmlns:w16sdtdh="http://schemas.microsoft.com/office/word/2020/wordml/sdtdatahash" xmlns:w16se="http://schemas.microsoft.com/office/word/2015/wordml/symex" xmlns:wpg="http://schemas.microsoft.com/office/word/2010/wordprocessingGroup" xmlns:wpi="http://schemas.microsoft.com/office/word/2010/wordprocessingInk" xmlns:wne="http://schemas.microsoft.com/office/word/2006/wordml" xmlns:wps="http://schemas.microsoft.com/office/word/2010/wordprocessingShape" mc:Ignorable="w14 w15 w16se w16cid w16 w16cex w16sdtdh wp14">
+<w:document xmlns:wpc="http://schemas.microsoft.com/office/word/2010/wordprocessingCanvas" xmlns:mc="http://schemas.openxmlformats.org/markup-compatibility/2006" xmlns:o="urn:schemas-microsoft-com:office:office" xmlns:r="http://schemas.openxmlformats.org/officeDocument/2006/relationships" xmlns:m="http://schemas.openxmlformats.org/officeDocument/2006/math" xmlns:v="urn:schemas-microsoft-com:vml" xmlns:wp14="http://schemas.microsoft.com/office/word/2010/wordprocessingDrawing" xmlns:wp="http://schemas.openxmlformats.org/drawingml/2006/wordprocessingDrawing" xmlns:w10="urn:schemas-microsoft-com:office:word" xmlns:w="http://schemas.openxmlformats.org/wordprocessingml/2006/main" xmlns:w14="http://schemas.microsoft.com/office/word/2010/wordml" xmlns:w15="http://schemas.microsoft.com/office/word/2012/wordml" xmlns:wpg="http://schemas.microsoft.com/office/word/2010/wordprocessingGroup" xmlns:wpi="http://schemas.microsoft.com/office/word/2010/wordprocessingInk" xmlns:wne="http://schemas.microsoft.com/office/word/2006/wordml" xmlns:wps="http://schemas.microsoft.com/office/word/2010/wordprocessingShape" mc:Ignorable="w14 w15 wp14">
   <w:body>
     <w:p>
       <w:pPr>
@@ -4530,25 +4530,7 @@
           <w:sz w:val="24"/>
           <w:szCs w:val="24"/>
         </w:rPr>
-        <w:t xml:space="preserve">. This document is intended to minimize human works and make hostel allocation an easier job for students and hostel authorities by providing online application for hostel, automatically select the students from the waiting list and mess calculation, complaint registration, etc. Students will get approval notification in their mails. Hostellers can view hostel </w:t>
-      </w:r>
-      <w:proofErr w:type="gramStart"/>
-      <w:r>
-        <w:rPr>
-          <w:rFonts w:ascii="Times New Roman" w:hAnsi="Times New Roman" w:cs="Times New Roman"/>
-          <w:sz w:val="24"/>
-          <w:szCs w:val="24"/>
-        </w:rPr>
-        <w:t>fee</w:t>
-      </w:r>
-      <w:proofErr w:type="gramEnd"/>
-      <w:r>
-        <w:rPr>
-          <w:rFonts w:ascii="Times New Roman" w:hAnsi="Times New Roman" w:cs="Times New Roman"/>
-          <w:sz w:val="24"/>
-          <w:szCs w:val="24"/>
-        </w:rPr>
-        <w:t xml:space="preserve"> and mess menu by login into the online system.</w:t>
+        <w:t>. This document is intended to minimize human works and make hostel allocation an easier job for students and hostel authorities by providing online application for hostel, automatically select the students from the waiting list and mess calculation, complaint registration, etc. Students will get approval notification in their mails. Hostellers can view hostel fee and mess menu by login into the online system.</w:t>
       </w:r>
     </w:p>
     <w:p>
@@ -4606,25 +4588,7 @@
           <w:sz w:val="24"/>
           <w:szCs w:val="24"/>
         </w:rPr>
-        <w:t xml:space="preserve">There are a lot of drawbacks </w:t>
-      </w:r>
-      <w:proofErr w:type="gramStart"/>
-      <w:r>
-        <w:rPr>
-          <w:rFonts w:ascii="Times New Roman" w:hAnsi="Times New Roman" w:cs="Times New Roman"/>
-          <w:sz w:val="24"/>
-          <w:szCs w:val="24"/>
-        </w:rPr>
-        <w:t>in</w:t>
-      </w:r>
-      <w:proofErr w:type="gramEnd"/>
-      <w:r>
-        <w:rPr>
-          <w:rFonts w:ascii="Times New Roman" w:hAnsi="Times New Roman" w:cs="Times New Roman"/>
-          <w:sz w:val="24"/>
-          <w:szCs w:val="24"/>
-        </w:rPr>
-        <w:t xml:space="preserve"> keeping and maintaining a hostel. Especially with a manual system. Since most hostels are being run by only one hostel manager, the number of students in a room are sometimes not known by the</w:t>
+        <w:t>There are a lot of drawbacks in keeping and maintaining a hostel. Especially with a manual system. Since most hostels are being run by only one hostel manager, the number of students in a room are sometimes not known by the</w:t>
       </w:r>
       <w:r>
         <w:rPr>
@@ -4658,25 +4622,7 @@
           <w:sz w:val="24"/>
           <w:szCs w:val="24"/>
         </w:rPr>
-        <w:t xml:space="preserve">This </w:t>
-      </w:r>
-      <w:proofErr w:type="gramStart"/>
-      <w:r>
-        <w:rPr>
-          <w:rFonts w:ascii="Times New Roman" w:hAnsi="Times New Roman" w:cs="Times New Roman"/>
-          <w:sz w:val="24"/>
-          <w:szCs w:val="24"/>
-        </w:rPr>
-        <w:t>particular project</w:t>
-      </w:r>
-      <w:proofErr w:type="gramEnd"/>
-      <w:r>
-        <w:rPr>
-          <w:rFonts w:ascii="Times New Roman" w:hAnsi="Times New Roman" w:cs="Times New Roman"/>
-          <w:sz w:val="24"/>
-          <w:szCs w:val="24"/>
-        </w:rPr>
-        <w:t xml:space="preserve"> deals with the problems on managing a hostel and avoids the problems which occur when carried manually Identification of the drawbacks of the existing system leads to the designing of computerized system that will be compatible to the existing system with the system which is more user friendly and more GUI oriented.</w:t>
+        <w:t>This particular project deals with the problems on managing a hostel and avoids the problems which occur when carried manually Identification of the drawbacks of the existing system leads to the designing of computerized system that will be compatible to the existing system with the system which is more user friendly and more GUI oriented.</w:t>
       </w:r>
     </w:p>
     <w:p>
@@ -5373,19 +5319,8 @@
           <w:szCs w:val="24"/>
           <w:bdr w:val="none" w:sz="0" w:space="0" w:color="auto" w:frame="1"/>
         </w:rPr>
-        <w:t xml:space="preserve">first </w:t>
-      </w:r>
-      <w:proofErr w:type="gramStart"/>
-      <w:r>
-        <w:rPr>
-          <w:rFonts w:ascii="Times New Roman" w:hAnsi="Times New Roman" w:cs="Times New Roman"/>
-          <w:sz w:val="24"/>
-          <w:szCs w:val="24"/>
-          <w:bdr w:val="none" w:sz="0" w:space="0" w:color="auto" w:frame="1"/>
-        </w:rPr>
-        <w:t>name</w:t>
-      </w:r>
-      <w:proofErr w:type="gramEnd"/>
+        <w:t>first name</w:t>
+      </w:r>
     </w:p>
     <w:p>
       <w:pPr>
@@ -5426,19 +5361,8 @@
           <w:szCs w:val="24"/>
           <w:bdr w:val="none" w:sz="0" w:space="0" w:color="auto" w:frame="1"/>
         </w:rPr>
-        <w:t xml:space="preserve">last </w:t>
-      </w:r>
-      <w:proofErr w:type="gramStart"/>
-      <w:r>
-        <w:rPr>
-          <w:rFonts w:ascii="Times New Roman" w:hAnsi="Times New Roman" w:cs="Times New Roman"/>
-          <w:sz w:val="24"/>
-          <w:szCs w:val="24"/>
-          <w:bdr w:val="none" w:sz="0" w:space="0" w:color="auto" w:frame="1"/>
-        </w:rPr>
-        <w:t>name</w:t>
-      </w:r>
-      <w:proofErr w:type="gramEnd"/>
+        <w:t>last name</w:t>
+      </w:r>
     </w:p>
     <w:p>
       <w:pPr>
@@ -5463,7 +5387,6 @@
         </w:rPr>
         <w:t xml:space="preserve">record the number of </w:t>
       </w:r>
-      <w:proofErr w:type="gramStart"/>
       <w:r>
         <w:rPr>
           <w:rFonts w:ascii="Times New Roman" w:hAnsi="Times New Roman" w:cs="Times New Roman"/>
@@ -5473,7 +5396,6 @@
         </w:rPr>
         <w:t>students</w:t>
       </w:r>
-      <w:proofErr w:type="gramEnd"/>
     </w:p>
     <w:p>
       <w:pPr>
@@ -5496,19 +5418,8 @@
           <w:szCs w:val="24"/>
           <w:bdr w:val="none" w:sz="0" w:space="0" w:color="auto" w:frame="1"/>
         </w:rPr>
-        <w:t xml:space="preserve">record the room </w:t>
-      </w:r>
-      <w:proofErr w:type="gramStart"/>
-      <w:r>
-        <w:rPr>
-          <w:rFonts w:ascii="Times New Roman" w:hAnsi="Times New Roman" w:cs="Times New Roman"/>
-          <w:sz w:val="24"/>
-          <w:szCs w:val="24"/>
-          <w:bdr w:val="none" w:sz="0" w:space="0" w:color="auto" w:frame="1"/>
-        </w:rPr>
-        <w:t>number</w:t>
-      </w:r>
-      <w:proofErr w:type="gramEnd"/>
+        <w:t>record the room number</w:t>
+      </w:r>
     </w:p>
     <w:p>
       <w:pPr>
@@ -5524,6 +5435,7 @@
           <w:szCs w:val="24"/>
         </w:rPr>
       </w:pPr>
+      <w:proofErr w:type="gramStart"/>
       <w:r>
         <w:rPr>
           <w:rFonts w:ascii="Times New Roman" w:hAnsi="Times New Roman" w:cs="Times New Roman"/>
@@ -5531,8 +5443,9 @@
           <w:szCs w:val="24"/>
           <w:bdr w:val="none" w:sz="0" w:space="0" w:color="auto" w:frame="1"/>
         </w:rPr>
-        <w:t>display the default room</w:t>
-      </w:r>
+        <w:t>display</w:t>
+      </w:r>
+      <w:proofErr w:type="gramEnd"/>
       <w:r>
         <w:rPr>
           <w:rFonts w:ascii="Times New Roman" w:hAnsi="Times New Roman" w:cs="Times New Roman"/>
@@ -5540,6 +5453,15 @@
           <w:szCs w:val="24"/>
           <w:bdr w:val="none" w:sz="0" w:space="0" w:color="auto" w:frame="1"/>
         </w:rPr>
+        <w:t xml:space="preserve"> the default room</w:t>
+      </w:r>
+      <w:r>
+        <w:rPr>
+          <w:rFonts w:ascii="Times New Roman" w:hAnsi="Times New Roman" w:cs="Times New Roman"/>
+          <w:sz w:val="24"/>
+          <w:szCs w:val="24"/>
+          <w:bdr w:val="none" w:sz="0" w:space="0" w:color="auto" w:frame="1"/>
+        </w:rPr>
         <w:t xml:space="preserve"> fee</w:t>
       </w:r>
       <w:r>
@@ -5549,27 +5471,7 @@
           <w:szCs w:val="24"/>
           <w:bdr w:val="none" w:sz="0" w:space="0" w:color="auto" w:frame="1"/>
         </w:rPr>
-        <w:t xml:space="preserve"> display </w:t>
-      </w:r>
-      <w:proofErr w:type="gramStart"/>
-      <w:r>
-        <w:rPr>
-          <w:rFonts w:ascii="Times New Roman" w:hAnsi="Times New Roman" w:cs="Times New Roman"/>
-          <w:sz w:val="24"/>
-          <w:szCs w:val="24"/>
-          <w:bdr w:val="none" w:sz="0" w:space="0" w:color="auto" w:frame="1"/>
-        </w:rPr>
-        <w:t>whether or not</w:t>
-      </w:r>
-      <w:proofErr w:type="gramEnd"/>
-      <w:r>
-        <w:rPr>
-          <w:rFonts w:ascii="Times New Roman" w:hAnsi="Times New Roman" w:cs="Times New Roman"/>
-          <w:sz w:val="24"/>
-          <w:szCs w:val="24"/>
-          <w:bdr w:val="none" w:sz="0" w:space="0" w:color="auto" w:frame="1"/>
-        </w:rPr>
-        <w:t xml:space="preserve"> the room is </w:t>
+        <w:t xml:space="preserve"> display whether or not the room is </w:t>
       </w:r>
       <w:r>
         <w:rPr>
@@ -5653,19 +5555,8 @@
           <w:szCs w:val="24"/>
           <w:bdr w:val="none" w:sz="0" w:space="0" w:color="auto" w:frame="1"/>
         </w:rPr>
-        <w:t xml:space="preserve">record the expected check-in date and </w:t>
-      </w:r>
-      <w:proofErr w:type="gramStart"/>
-      <w:r>
-        <w:rPr>
-          <w:rFonts w:ascii="Times New Roman" w:hAnsi="Times New Roman" w:cs="Times New Roman"/>
-          <w:sz w:val="24"/>
-          <w:szCs w:val="24"/>
-          <w:bdr w:val="none" w:sz="0" w:space="0" w:color="auto" w:frame="1"/>
-        </w:rPr>
-        <w:t>time</w:t>
-      </w:r>
-      <w:proofErr w:type="gramEnd"/>
+        <w:t>record the expected check-in date and time</w:t>
+      </w:r>
     </w:p>
     <w:p>
       <w:pPr>
@@ -5688,19 +5579,8 @@
           <w:szCs w:val="24"/>
           <w:bdr w:val="none" w:sz="0" w:space="0" w:color="auto" w:frame="1"/>
         </w:rPr>
-        <w:t xml:space="preserve">The system shall record the expected checkout date and </w:t>
-      </w:r>
-      <w:proofErr w:type="gramStart"/>
-      <w:r>
-        <w:rPr>
-          <w:rFonts w:ascii="Times New Roman" w:hAnsi="Times New Roman" w:cs="Times New Roman"/>
-          <w:sz w:val="24"/>
-          <w:szCs w:val="24"/>
-          <w:bdr w:val="none" w:sz="0" w:space="0" w:color="auto" w:frame="1"/>
-        </w:rPr>
-        <w:t>time</w:t>
-      </w:r>
-      <w:proofErr w:type="gramEnd"/>
+        <w:t>The system shall record the expected checkout date and time</w:t>
+      </w:r>
     </w:p>
     <w:p>
       <w:pPr>
@@ -5723,19 +5603,8 @@
           <w:szCs w:val="24"/>
           <w:bdr w:val="none" w:sz="0" w:space="0" w:color="auto" w:frame="1"/>
         </w:rPr>
-        <w:t xml:space="preserve">The system shall record customer </w:t>
-      </w:r>
-      <w:proofErr w:type="gramStart"/>
-      <w:r>
-        <w:rPr>
-          <w:rFonts w:ascii="Times New Roman" w:hAnsi="Times New Roman" w:cs="Times New Roman"/>
-          <w:sz w:val="24"/>
-          <w:szCs w:val="24"/>
-          <w:bdr w:val="none" w:sz="0" w:space="0" w:color="auto" w:frame="1"/>
-        </w:rPr>
-        <w:t>feedback</w:t>
-      </w:r>
-      <w:proofErr w:type="gramEnd"/>
+        <w:t>The system shall record customer feedback</w:t>
+      </w:r>
     </w:p>
     <w:p>
       <w:pPr>
@@ -5808,19 +5677,8 @@
           <w:szCs w:val="24"/>
           <w:bdr w:val="none" w:sz="0" w:space="0" w:color="auto" w:frame="1"/>
         </w:rPr>
-        <w:t xml:space="preserve">The system shall record payment and payment type for </w:t>
-      </w:r>
-      <w:proofErr w:type="gramStart"/>
-      <w:r>
-        <w:rPr>
-          <w:rFonts w:ascii="Times New Roman" w:hAnsi="Times New Roman" w:cs="Times New Roman"/>
-          <w:sz w:val="24"/>
-          <w:szCs w:val="24"/>
-          <w:bdr w:val="none" w:sz="0" w:space="0" w:color="auto" w:frame="1"/>
-        </w:rPr>
-        <w:t>meals</w:t>
-      </w:r>
-      <w:proofErr w:type="gramEnd"/>
+        <w:t>The system shall record payment and payment type for meals</w:t>
+      </w:r>
     </w:p>
     <w:p>
       <w:pPr>
@@ -5843,19 +5701,8 @@
           <w:szCs w:val="24"/>
           <w:bdr w:val="none" w:sz="0" w:space="0" w:color="auto" w:frame="1"/>
         </w:rPr>
-        <w:t xml:space="preserve">The system shall bill the current room if payment is not made at time of </w:t>
-      </w:r>
-      <w:proofErr w:type="gramStart"/>
-      <w:r>
-        <w:rPr>
-          <w:rFonts w:ascii="Times New Roman" w:hAnsi="Times New Roman" w:cs="Times New Roman"/>
-          <w:sz w:val="24"/>
-          <w:szCs w:val="24"/>
-          <w:bdr w:val="none" w:sz="0" w:space="0" w:color="auto" w:frame="1"/>
-        </w:rPr>
-        <w:t>service</w:t>
-      </w:r>
-      <w:proofErr w:type="gramEnd"/>
+        <w:t>The system shall bill the current room if payment is not made at time of service</w:t>
+      </w:r>
     </w:p>
     <w:p>
       <w:pPr>
@@ -5919,6 +5766,7 @@
           <w:szCs w:val="24"/>
         </w:rPr>
       </w:pPr>
+      <w:proofErr w:type="gramStart"/>
       <w:r>
         <w:rPr>
           <w:rFonts w:ascii="Times New Roman" w:hAnsi="Times New Roman" w:cs="Times New Roman"/>
@@ -5926,9 +5774,9 @@
           <w:szCs w:val="24"/>
           <w:bdr w:val="none" w:sz="0" w:space="0" w:color="auto" w:frame="1"/>
         </w:rPr>
-        <w:t>display the hotel occupancy for a specified period of time (</w:t>
-      </w:r>
-      <w:proofErr w:type="gramStart"/>
+        <w:t>display</w:t>
+      </w:r>
+      <w:proofErr w:type="gramEnd"/>
       <w:r>
         <w:rPr>
           <w:rFonts w:ascii="Times New Roman" w:hAnsi="Times New Roman" w:cs="Times New Roman"/>
@@ -5936,17 +5784,7 @@
           <w:szCs w:val="24"/>
           <w:bdr w:val="none" w:sz="0" w:space="0" w:color="auto" w:frame="1"/>
         </w:rPr>
-        <w:t>days;</w:t>
-      </w:r>
-      <w:proofErr w:type="gramEnd"/>
-      <w:r>
-        <w:rPr>
-          <w:rFonts w:ascii="Times New Roman" w:hAnsi="Times New Roman" w:cs="Times New Roman"/>
-          <w:sz w:val="24"/>
-          <w:szCs w:val="24"/>
-          <w:bdr w:val="none" w:sz="0" w:space="0" w:color="auto" w:frame="1"/>
-        </w:rPr>
-        <w:t xml:space="preserve"> including past, present, and future dates).</w:t>
+        <w:t xml:space="preserve"> the hotel occupancy for a specified period of time (days; including past, present, and future dates).</w:t>
       </w:r>
     </w:p>
     <w:p>
@@ -5963,6 +5801,7 @@
           <w:szCs w:val="24"/>
         </w:rPr>
       </w:pPr>
+      <w:proofErr w:type="gramStart"/>
       <w:r>
         <w:rPr>
           <w:rFonts w:ascii="Times New Roman" w:hAnsi="Times New Roman" w:cs="Times New Roman"/>
@@ -5970,9 +5809,9 @@
           <w:szCs w:val="24"/>
           <w:bdr w:val="none" w:sz="0" w:space="0" w:color="auto" w:frame="1"/>
         </w:rPr>
-        <w:t xml:space="preserve">display projected occupancy for </w:t>
-      </w:r>
-      <w:proofErr w:type="gramStart"/>
+        <w:t>display</w:t>
+      </w:r>
+      <w:proofErr w:type="gramEnd"/>
       <w:r>
         <w:rPr>
           <w:rFonts w:ascii="Times New Roman" w:hAnsi="Times New Roman" w:cs="Times New Roman"/>
@@ -5980,17 +5819,7 @@
           <w:szCs w:val="24"/>
           <w:bdr w:val="none" w:sz="0" w:space="0" w:color="auto" w:frame="1"/>
         </w:rPr>
-        <w:t>a period of time</w:t>
-      </w:r>
-      <w:proofErr w:type="gramEnd"/>
-      <w:r>
-        <w:rPr>
-          <w:rFonts w:ascii="Times New Roman" w:hAnsi="Times New Roman" w:cs="Times New Roman"/>
-          <w:sz w:val="24"/>
-          <w:szCs w:val="24"/>
-          <w:bdr w:val="none" w:sz="0" w:space="0" w:color="auto" w:frame="1"/>
-        </w:rPr>
-        <w:t xml:space="preserve"> (days).</w:t>
+        <w:t xml:space="preserve"> projected occupancy for a period of time (days).</w:t>
       </w:r>
     </w:p>
     <w:p>
@@ -6007,6 +5836,7 @@
           <w:szCs w:val="24"/>
         </w:rPr>
       </w:pPr>
+      <w:proofErr w:type="gramStart"/>
       <w:r>
         <w:rPr>
           <w:rFonts w:ascii="Times New Roman" w:hAnsi="Times New Roman" w:cs="Times New Roman"/>
@@ -6014,9 +5844,9 @@
           <w:szCs w:val="24"/>
           <w:bdr w:val="none" w:sz="0" w:space="0" w:color="auto" w:frame="1"/>
         </w:rPr>
-        <w:t xml:space="preserve">display room revenue for a specified </w:t>
-      </w:r>
-      <w:proofErr w:type="gramStart"/>
+        <w:t>display</w:t>
+      </w:r>
+      <w:proofErr w:type="gramEnd"/>
       <w:r>
         <w:rPr>
           <w:rFonts w:ascii="Times New Roman" w:hAnsi="Times New Roman" w:cs="Times New Roman"/>
@@ -6024,17 +5854,7 @@
           <w:szCs w:val="24"/>
           <w:bdr w:val="none" w:sz="0" w:space="0" w:color="auto" w:frame="1"/>
         </w:rPr>
-        <w:t>period of time</w:t>
-      </w:r>
-      <w:proofErr w:type="gramEnd"/>
-      <w:r>
-        <w:rPr>
-          <w:rFonts w:ascii="Times New Roman" w:hAnsi="Times New Roman" w:cs="Times New Roman"/>
-          <w:sz w:val="24"/>
-          <w:szCs w:val="24"/>
-          <w:bdr w:val="none" w:sz="0" w:space="0" w:color="auto" w:frame="1"/>
-        </w:rPr>
-        <w:t xml:space="preserve"> (days).</w:t>
+        <w:t xml:space="preserve"> room revenue for a specified period of time (days).</w:t>
       </w:r>
     </w:p>
     <w:p>
@@ -6051,6 +5871,7 @@
           <w:szCs w:val="24"/>
         </w:rPr>
       </w:pPr>
+      <w:proofErr w:type="gramStart"/>
       <w:r>
         <w:rPr>
           <w:rFonts w:ascii="Times New Roman" w:hAnsi="Times New Roman" w:cs="Times New Roman"/>
@@ -6058,9 +5879,9 @@
           <w:szCs w:val="24"/>
           <w:bdr w:val="none" w:sz="0" w:space="0" w:color="auto" w:frame="1"/>
         </w:rPr>
-        <w:t xml:space="preserve">display food revenue for a specified </w:t>
-      </w:r>
-      <w:proofErr w:type="gramStart"/>
+        <w:t>display</w:t>
+      </w:r>
+      <w:proofErr w:type="gramEnd"/>
       <w:r>
         <w:rPr>
           <w:rFonts w:ascii="Times New Roman" w:hAnsi="Times New Roman" w:cs="Times New Roman"/>
@@ -6068,17 +5889,7 @@
           <w:szCs w:val="24"/>
           <w:bdr w:val="none" w:sz="0" w:space="0" w:color="auto" w:frame="1"/>
         </w:rPr>
-        <w:t>period of time</w:t>
-      </w:r>
-      <w:proofErr w:type="gramEnd"/>
-      <w:r>
-        <w:rPr>
-          <w:rFonts w:ascii="Times New Roman" w:hAnsi="Times New Roman" w:cs="Times New Roman"/>
-          <w:sz w:val="24"/>
-          <w:szCs w:val="24"/>
-          <w:bdr w:val="none" w:sz="0" w:space="0" w:color="auto" w:frame="1"/>
-        </w:rPr>
-        <w:t xml:space="preserve"> (days).</w:t>
+        <w:t xml:space="preserve"> food revenue for a specified period of time (days).</w:t>
       </w:r>
     </w:p>
     <w:p>
@@ -6102,19 +5913,8 @@
           <w:szCs w:val="24"/>
           <w:bdr w:val="none" w:sz="0" w:space="0" w:color="auto" w:frame="1"/>
         </w:rPr>
-        <w:t xml:space="preserve">display an exception report, showing where default room and food prices have been </w:t>
-      </w:r>
-      <w:proofErr w:type="gramStart"/>
-      <w:r>
-        <w:rPr>
-          <w:rFonts w:ascii="Times New Roman" w:hAnsi="Times New Roman" w:cs="Times New Roman"/>
-          <w:sz w:val="24"/>
-          <w:szCs w:val="24"/>
-          <w:bdr w:val="none" w:sz="0" w:space="0" w:color="auto" w:frame="1"/>
-        </w:rPr>
-        <w:t>overridden</w:t>
-      </w:r>
-      <w:proofErr w:type="gramEnd"/>
+        <w:t>display an exception report, showing where default room and food prices have been overridden</w:t>
+      </w:r>
     </w:p>
     <w:p>
       <w:pPr>
@@ -6137,19 +5937,8 @@
           <w:szCs w:val="24"/>
           <w:bdr w:val="none" w:sz="0" w:space="0" w:color="auto" w:frame="1"/>
         </w:rPr>
-        <w:t xml:space="preserve">allow for the addition of information, regarding rooms, rates, menu items, prices, and user </w:t>
-      </w:r>
-      <w:proofErr w:type="gramStart"/>
-      <w:r>
-        <w:rPr>
-          <w:rFonts w:ascii="Times New Roman" w:hAnsi="Times New Roman" w:cs="Times New Roman"/>
-          <w:sz w:val="24"/>
-          <w:szCs w:val="24"/>
-          <w:bdr w:val="none" w:sz="0" w:space="0" w:color="auto" w:frame="1"/>
-        </w:rPr>
-        <w:t>profiles</w:t>
-      </w:r>
-      <w:proofErr w:type="gramEnd"/>
+        <w:t>allow for the addition of information, regarding rooms, rates, menu items, prices, and user profiles</w:t>
+      </w:r>
     </w:p>
     <w:p>
       <w:pPr>
@@ -6172,19 +5961,8 @@
           <w:szCs w:val="24"/>
           <w:bdr w:val="none" w:sz="0" w:space="0" w:color="auto" w:frame="1"/>
         </w:rPr>
-        <w:t xml:space="preserve">allow for the deletion of information, regarding rooms, rates, menu items, prices, and user </w:t>
-      </w:r>
-      <w:proofErr w:type="gramStart"/>
-      <w:r>
-        <w:rPr>
-          <w:rFonts w:ascii="Times New Roman" w:hAnsi="Times New Roman" w:cs="Times New Roman"/>
-          <w:sz w:val="24"/>
-          <w:szCs w:val="24"/>
-          <w:bdr w:val="none" w:sz="0" w:space="0" w:color="auto" w:frame="1"/>
-        </w:rPr>
-        <w:t>profiles</w:t>
-      </w:r>
-      <w:proofErr w:type="gramEnd"/>
+        <w:t>allow for the deletion of information, regarding rooms, rates, menu items, prices, and user profiles</w:t>
+      </w:r>
     </w:p>
     <w:p>
       <w:pPr>
@@ -6207,19 +5985,8 @@
           <w:szCs w:val="24"/>
           <w:bdr w:val="none" w:sz="0" w:space="0" w:color="auto" w:frame="1"/>
         </w:rPr>
-        <w:t xml:space="preserve">allow for the modification of information, regarding rooms, rates, menu items, prices, and user </w:t>
-      </w:r>
-      <w:proofErr w:type="gramStart"/>
-      <w:r>
-        <w:rPr>
-          <w:rFonts w:ascii="Times New Roman" w:hAnsi="Times New Roman" w:cs="Times New Roman"/>
-          <w:sz w:val="24"/>
-          <w:szCs w:val="24"/>
-          <w:bdr w:val="none" w:sz="0" w:space="0" w:color="auto" w:frame="1"/>
-        </w:rPr>
-        <w:t>profiles</w:t>
-      </w:r>
-      <w:proofErr w:type="gramEnd"/>
+        <w:t>allow for the modification of information, regarding rooms, rates, menu items, prices, and user profiles</w:t>
+      </w:r>
     </w:p>
     <w:p>
       <w:pPr>
@@ -6242,19 +6009,8 @@
           <w:szCs w:val="24"/>
           <w:bdr w:val="none" w:sz="0" w:space="0" w:color="auto" w:frame="1"/>
         </w:rPr>
-        <w:t xml:space="preserve">allow managers to assign user </w:t>
-      </w:r>
-      <w:proofErr w:type="gramStart"/>
-      <w:r>
-        <w:rPr>
-          <w:rFonts w:ascii="Times New Roman" w:hAnsi="Times New Roman" w:cs="Times New Roman"/>
-          <w:sz w:val="24"/>
-          <w:szCs w:val="24"/>
-          <w:bdr w:val="none" w:sz="0" w:space="0" w:color="auto" w:frame="1"/>
-        </w:rPr>
-        <w:t>passwords</w:t>
-      </w:r>
-      <w:proofErr w:type="gramEnd"/>
+        <w:t>allow managers to assign user passwords</w:t>
+      </w:r>
     </w:p>
     <w:p>
       <w:pPr>
@@ -7662,6 +7418,7 @@
           <w:color w:val="000000" w:themeColor="text1"/>
           <w:sz w:val="24"/>
           <w:szCs w:val="24"/>
+          <w:lang w:bidi="ar-SA"/>
         </w:rPr>
         <w:drawing>
           <wp:inline distT="0" distB="0" distL="0" distR="0" wp14:anchorId="6F96B211" wp14:editId="4125E6EF">
@@ -8261,10 +8018,17 @@
                   <w14:round/>
                 </w14:textOutline>
               </w:rPr>
-              <w:t xml:space="preserve">Add </w:t>
-            </w:r>
-            <w:proofErr w:type="gramStart"/>
-            <w:r>
+              <w:t>Add room</w:t>
+            </w:r>
+          </w:p>
+          <w:p>
+            <w:pPr>
+              <w:pStyle w:val="ListParagraph"/>
+              <w:numPr>
+                <w:ilvl w:val="0"/>
+                <w:numId w:val="1"/>
+              </w:numPr>
+              <w:cnfStyle w:val="000000100000" w:firstRow="0" w:lastRow="0" w:firstColumn="0" w:lastColumn="0" w:oddVBand="0" w:evenVBand="0" w:oddHBand="1" w:evenHBand="0" w:firstRowFirstColumn="0" w:firstRowLastColumn="0" w:lastRowFirstColumn="0" w:lastRowLastColumn="0"/>
               <w:rPr>
                 <w:rFonts w:ascii="Times New Roman" w:hAnsi="Times New Roman" w:cs="Times New Roman"/>
                 <w:color w:val="000000" w:themeColor="text1"/>
@@ -8281,18 +8045,8 @@
                   <w14:round/>
                 </w14:textOutline>
               </w:rPr>
-              <w:t>room</w:t>
-            </w:r>
-            <w:proofErr w:type="gramEnd"/>
-          </w:p>
-          <w:p>
-            <w:pPr>
-              <w:pStyle w:val="ListParagraph"/>
-              <w:numPr>
-                <w:ilvl w:val="0"/>
-                <w:numId w:val="1"/>
-              </w:numPr>
-              <w:cnfStyle w:val="000000100000" w:firstRow="0" w:lastRow="0" w:firstColumn="0" w:lastColumn="0" w:oddVBand="0" w:evenVBand="0" w:oddHBand="1" w:evenHBand="0" w:firstRowFirstColumn="0" w:firstRowLastColumn="0" w:lastRowFirstColumn="0" w:lastRowLastColumn="0"/>
+            </w:pPr>
+            <w:r>
               <w:rPr>
                 <w:rFonts w:ascii="Times New Roman" w:hAnsi="Times New Roman" w:cs="Times New Roman"/>
                 <w:color w:val="000000" w:themeColor="text1"/>
@@ -8309,8 +8063,17 @@
                   <w14:round/>
                 </w14:textOutline>
               </w:rPr>
-            </w:pPr>
-            <w:r>
+              <w:t>View room</w:t>
+            </w:r>
+          </w:p>
+          <w:p>
+            <w:pPr>
+              <w:pStyle w:val="ListParagraph"/>
+              <w:numPr>
+                <w:ilvl w:val="0"/>
+                <w:numId w:val="1"/>
+              </w:numPr>
+              <w:cnfStyle w:val="000000100000" w:firstRow="0" w:lastRow="0" w:firstColumn="0" w:lastColumn="0" w:oddVBand="0" w:evenVBand="0" w:oddHBand="1" w:evenHBand="0" w:firstRowFirstColumn="0" w:firstRowLastColumn="0" w:lastRowFirstColumn="0" w:lastRowLastColumn="0"/>
               <w:rPr>
                 <w:rFonts w:ascii="Times New Roman" w:hAnsi="Times New Roman" w:cs="Times New Roman"/>
                 <w:color w:val="000000" w:themeColor="text1"/>
@@ -8327,17 +8090,8 @@
                   <w14:round/>
                 </w14:textOutline>
               </w:rPr>
-              <w:t>View room</w:t>
-            </w:r>
-          </w:p>
-          <w:p>
-            <w:pPr>
-              <w:pStyle w:val="ListParagraph"/>
-              <w:numPr>
-                <w:ilvl w:val="0"/>
-                <w:numId w:val="1"/>
-              </w:numPr>
-              <w:cnfStyle w:val="000000100000" w:firstRow="0" w:lastRow="0" w:firstColumn="0" w:lastColumn="0" w:oddVBand="0" w:evenVBand="0" w:oddHBand="1" w:evenHBand="0" w:firstRowFirstColumn="0" w:firstRowLastColumn="0" w:lastRowFirstColumn="0" w:lastRowLastColumn="0"/>
+            </w:pPr>
+            <w:r>
               <w:rPr>
                 <w:rFonts w:ascii="Times New Roman" w:hAnsi="Times New Roman" w:cs="Times New Roman"/>
                 <w:color w:val="000000" w:themeColor="text1"/>
@@ -8354,8 +8108,17 @@
                   <w14:round/>
                 </w14:textOutline>
               </w:rPr>
-            </w:pPr>
-            <w:r>
+              <w:t>Generate fee</w:t>
+            </w:r>
+          </w:p>
+          <w:p>
+            <w:pPr>
+              <w:pStyle w:val="ListParagraph"/>
+              <w:numPr>
+                <w:ilvl w:val="0"/>
+                <w:numId w:val="1"/>
+              </w:numPr>
+              <w:cnfStyle w:val="000000100000" w:firstRow="0" w:lastRow="0" w:firstColumn="0" w:lastColumn="0" w:oddVBand="0" w:evenVBand="0" w:oddHBand="1" w:evenHBand="0" w:firstRowFirstColumn="0" w:firstRowLastColumn="0" w:lastRowFirstColumn="0" w:lastRowLastColumn="0"/>
               <w:rPr>
                 <w:rFonts w:ascii="Times New Roman" w:hAnsi="Times New Roman" w:cs="Times New Roman"/>
                 <w:color w:val="000000" w:themeColor="text1"/>
@@ -8372,9 +8135,7 @@
                   <w14:round/>
                 </w14:textOutline>
               </w:rPr>
-              <w:t xml:space="preserve">Generate </w:t>
-            </w:r>
-            <w:proofErr w:type="gramStart"/>
+            </w:pPr>
             <w:r>
               <w:rPr>
                 <w:rFonts w:ascii="Times New Roman" w:hAnsi="Times New Roman" w:cs="Times New Roman"/>
@@ -8392,9 +8153,8 @@
                   <w14:round/>
                 </w14:textOutline>
               </w:rPr>
-              <w:t>fee</w:t>
-            </w:r>
-            <w:proofErr w:type="gramEnd"/>
+              <w:t>Terminate allocation</w:t>
+            </w:r>
           </w:p>
           <w:p>
             <w:pPr>
@@ -8438,95 +8198,8 @@
                   <w14:round/>
                 </w14:textOutline>
               </w:rPr>
-              <w:t xml:space="preserve">Terminate </w:t>
-            </w:r>
-            <w:proofErr w:type="gramStart"/>
-            <w:r>
-              <w:rPr>
-                <w:rFonts w:ascii="Times New Roman" w:hAnsi="Times New Roman" w:cs="Times New Roman"/>
-                <w:color w:val="000000" w:themeColor="text1"/>
-                <w:sz w:val="24"/>
-                <w:szCs w:val="24"/>
-                <w14:shadow w14:blurRad="38100" w14:dist="19050" w14:dir="2700000" w14:sx="100000" w14:sy="100000" w14:kx="0" w14:ky="0" w14:algn="tl">
-                  <w14:schemeClr w14:val="dk1">
-                    <w14:alpha w14:val="60000"/>
-                  </w14:schemeClr>
-                </w14:shadow>
-                <w14:textOutline w14:w="0" w14:cap="flat" w14:cmpd="sng" w14:algn="ctr">
-                  <w14:noFill/>
-                  <w14:prstDash w14:val="solid"/>
-                  <w14:round/>
-                </w14:textOutline>
-              </w:rPr>
-              <w:t>allocation</w:t>
-            </w:r>
-            <w:proofErr w:type="gramEnd"/>
-          </w:p>
-          <w:p>
-            <w:pPr>
-              <w:pStyle w:val="ListParagraph"/>
-              <w:numPr>
-                <w:ilvl w:val="0"/>
-                <w:numId w:val="1"/>
-              </w:numPr>
-              <w:cnfStyle w:val="000000100000" w:firstRow="0" w:lastRow="0" w:firstColumn="0" w:lastColumn="0" w:oddVBand="0" w:evenVBand="0" w:oddHBand="1" w:evenHBand="0" w:firstRowFirstColumn="0" w:firstRowLastColumn="0" w:lastRowFirstColumn="0" w:lastRowLastColumn="0"/>
-              <w:rPr>
-                <w:rFonts w:ascii="Times New Roman" w:hAnsi="Times New Roman" w:cs="Times New Roman"/>
-                <w:color w:val="000000" w:themeColor="text1"/>
-                <w:sz w:val="24"/>
-                <w:szCs w:val="24"/>
-                <w14:shadow w14:blurRad="38100" w14:dist="19050" w14:dir="2700000" w14:sx="100000" w14:sy="100000" w14:kx="0" w14:ky="0" w14:algn="tl">
-                  <w14:schemeClr w14:val="dk1">
-                    <w14:alpha w14:val="60000"/>
-                  </w14:schemeClr>
-                </w14:shadow>
-                <w14:textOutline w14:w="0" w14:cap="flat" w14:cmpd="sng" w14:algn="ctr">
-                  <w14:noFill/>
-                  <w14:prstDash w14:val="solid"/>
-                  <w14:round/>
-                </w14:textOutline>
-              </w:rPr>
-            </w:pPr>
-            <w:r>
-              <w:rPr>
-                <w:rFonts w:ascii="Times New Roman" w:hAnsi="Times New Roman" w:cs="Times New Roman"/>
-                <w:color w:val="000000" w:themeColor="text1"/>
-                <w:sz w:val="24"/>
-                <w:szCs w:val="24"/>
-                <w14:shadow w14:blurRad="38100" w14:dist="19050" w14:dir="2700000" w14:sx="100000" w14:sy="100000" w14:kx="0" w14:ky="0" w14:algn="tl">
-                  <w14:schemeClr w14:val="dk1">
-                    <w14:alpha w14:val="60000"/>
-                  </w14:schemeClr>
-                </w14:shadow>
-                <w14:textOutline w14:w="0" w14:cap="flat" w14:cmpd="sng" w14:algn="ctr">
-                  <w14:noFill/>
-                  <w14:prstDash w14:val="solid"/>
-                  <w14:round/>
-                </w14:textOutline>
-              </w:rPr>
-              <w:t xml:space="preserve">Assign facilities to </w:t>
-            </w:r>
-            <w:proofErr w:type="gramStart"/>
-            <w:r>
-              <w:rPr>
-                <w:rFonts w:ascii="Times New Roman" w:hAnsi="Times New Roman" w:cs="Times New Roman"/>
-                <w:color w:val="000000" w:themeColor="text1"/>
-                <w:sz w:val="24"/>
-                <w:szCs w:val="24"/>
-                <w14:shadow w14:blurRad="38100" w14:dist="19050" w14:dir="2700000" w14:sx="100000" w14:sy="100000" w14:kx="0" w14:ky="0" w14:algn="tl">
-                  <w14:schemeClr w14:val="dk1">
-                    <w14:alpha w14:val="60000"/>
-                  </w14:schemeClr>
-                </w14:shadow>
-                <w14:textOutline w14:w="0" w14:cap="flat" w14:cmpd="sng" w14:algn="ctr">
-                  <w14:noFill/>
-                  <w14:prstDash w14:val="solid"/>
-                  <w14:round/>
-                </w14:textOutline>
-              </w:rPr>
-              <w:t>students</w:t>
-            </w:r>
-            <w:proofErr w:type="gramEnd"/>
+              <w:t>Assign facilities to students</w:t>
+            </w:r>
           </w:p>
           <w:p>
             <w:pPr>
@@ -8994,10 +8667,18 @@
                   <w14:round/>
                 </w14:textOutline>
               </w:rPr>
-              <w:t xml:space="preserve">Manage </w:t>
-            </w:r>
-            <w:proofErr w:type="gramStart"/>
-            <w:r>
+              <w:t>Manage students</w:t>
+            </w:r>
+          </w:p>
+          <w:p>
+            <w:pPr>
+              <w:pStyle w:val="ListParagraph"/>
+              <w:numPr>
+                <w:ilvl w:val="0"/>
+                <w:numId w:val="2"/>
+              </w:numPr>
+              <w:jc w:val="both"/>
+              <w:cnfStyle w:val="000000000000" w:firstRow="0" w:lastRow="0" w:firstColumn="0" w:lastColumn="0" w:oddVBand="0" w:evenVBand="0" w:oddHBand="0" w:evenHBand="0" w:firstRowFirstColumn="0" w:firstRowLastColumn="0" w:lastRowFirstColumn="0" w:lastRowLastColumn="0"/>
               <w:rPr>
                 <w:rFonts w:ascii="Times New Roman" w:hAnsi="Times New Roman" w:cs="Times New Roman"/>
                 <w:color w:val="000000" w:themeColor="text1"/>
@@ -9014,9 +8695,26 @@
                   <w14:round/>
                 </w14:textOutline>
               </w:rPr>
-              <w:t>students</w:t>
-            </w:r>
-            <w:proofErr w:type="gramEnd"/>
+            </w:pPr>
+            <w:r>
+              <w:rPr>
+                <w:rFonts w:ascii="Times New Roman" w:hAnsi="Times New Roman" w:cs="Times New Roman"/>
+                <w:color w:val="000000" w:themeColor="text1"/>
+                <w:sz w:val="24"/>
+                <w:szCs w:val="24"/>
+                <w14:shadow w14:blurRad="38100" w14:dist="19050" w14:dir="2700000" w14:sx="100000" w14:sy="100000" w14:kx="0" w14:ky="0" w14:algn="tl">
+                  <w14:schemeClr w14:val="dk1">
+                    <w14:alpha w14:val="60000"/>
+                  </w14:schemeClr>
+                </w14:shadow>
+                <w14:textOutline w14:w="0" w14:cap="flat" w14:cmpd="sng" w14:algn="ctr">
+                  <w14:noFill/>
+                  <w14:prstDash w14:val="solid"/>
+                  <w14:round/>
+                </w14:textOutline>
+              </w:rPr>
+              <w:t>Add student</w:t>
+            </w:r>
           </w:p>
           <w:p>
             <w:pPr>
@@ -9061,10 +8759,18 @@
                   <w14:round/>
                 </w14:textOutline>
               </w:rPr>
-              <w:t xml:space="preserve">Add </w:t>
-            </w:r>
-            <w:proofErr w:type="gramStart"/>
-            <w:r>
+              <w:t>View student</w:t>
+            </w:r>
+          </w:p>
+          <w:p>
+            <w:pPr>
+              <w:pStyle w:val="ListParagraph"/>
+              <w:numPr>
+                <w:ilvl w:val="0"/>
+                <w:numId w:val="2"/>
+              </w:numPr>
+              <w:jc w:val="both"/>
+              <w:cnfStyle w:val="000000000000" w:firstRow="0" w:lastRow="0" w:firstColumn="0" w:lastColumn="0" w:oddVBand="0" w:evenVBand="0" w:oddHBand="0" w:evenHBand="0" w:firstRowFirstColumn="0" w:firstRowLastColumn="0" w:lastRowFirstColumn="0" w:lastRowLastColumn="0"/>
               <w:rPr>
                 <w:rFonts w:ascii="Times New Roman" w:hAnsi="Times New Roman" w:cs="Times New Roman"/>
                 <w:color w:val="000000" w:themeColor="text1"/>
@@ -9081,19 +8787,8 @@
                   <w14:round/>
                 </w14:textOutline>
               </w:rPr>
-              <w:t>student</w:t>
-            </w:r>
-            <w:proofErr w:type="gramEnd"/>
-          </w:p>
-          <w:p>
-            <w:pPr>
-              <w:pStyle w:val="ListParagraph"/>
-              <w:numPr>
-                <w:ilvl w:val="0"/>
-                <w:numId w:val="2"/>
-              </w:numPr>
-              <w:jc w:val="both"/>
-              <w:cnfStyle w:val="000000000000" w:firstRow="0" w:lastRow="0" w:firstColumn="0" w:lastColumn="0" w:oddVBand="0" w:evenVBand="0" w:oddHBand="0" w:evenHBand="0" w:firstRowFirstColumn="0" w:firstRowLastColumn="0" w:lastRowFirstColumn="0" w:lastRowLastColumn="0"/>
+            </w:pPr>
+            <w:r>
               <w:rPr>
                 <w:rFonts w:ascii="Times New Roman" w:hAnsi="Times New Roman" w:cs="Times New Roman"/>
                 <w:color w:val="000000" w:themeColor="text1"/>
@@ -9110,93 +8805,8 @@
                   <w14:round/>
                 </w14:textOutline>
               </w:rPr>
-            </w:pPr>
-            <w:r>
-              <w:rPr>
-                <w:rFonts w:ascii="Times New Roman" w:hAnsi="Times New Roman" w:cs="Times New Roman"/>
-                <w:color w:val="000000" w:themeColor="text1"/>
-                <w:sz w:val="24"/>
-                <w:szCs w:val="24"/>
-                <w14:shadow w14:blurRad="38100" w14:dist="19050" w14:dir="2700000" w14:sx="100000" w14:sy="100000" w14:kx="0" w14:ky="0" w14:algn="tl">
-                  <w14:schemeClr w14:val="dk1">
-                    <w14:alpha w14:val="60000"/>
-                  </w14:schemeClr>
-                </w14:shadow>
-                <w14:textOutline w14:w="0" w14:cap="flat" w14:cmpd="sng" w14:algn="ctr">
-                  <w14:noFill/>
-                  <w14:prstDash w14:val="solid"/>
-                  <w14:round/>
-                </w14:textOutline>
-              </w:rPr>
-              <w:t>View student</w:t>
-            </w:r>
-          </w:p>
-          <w:p>
-            <w:pPr>
-              <w:pStyle w:val="ListParagraph"/>
-              <w:numPr>
-                <w:ilvl w:val="0"/>
-                <w:numId w:val="2"/>
-              </w:numPr>
-              <w:jc w:val="both"/>
-              <w:cnfStyle w:val="000000000000" w:firstRow="0" w:lastRow="0" w:firstColumn="0" w:lastColumn="0" w:oddVBand="0" w:evenVBand="0" w:oddHBand="0" w:evenHBand="0" w:firstRowFirstColumn="0" w:firstRowLastColumn="0" w:lastRowFirstColumn="0" w:lastRowLastColumn="0"/>
-              <w:rPr>
-                <w:rFonts w:ascii="Times New Roman" w:hAnsi="Times New Roman" w:cs="Times New Roman"/>
-                <w:color w:val="000000" w:themeColor="text1"/>
-                <w:sz w:val="24"/>
-                <w:szCs w:val="24"/>
-                <w14:shadow w14:blurRad="38100" w14:dist="19050" w14:dir="2700000" w14:sx="100000" w14:sy="100000" w14:kx="0" w14:ky="0" w14:algn="tl">
-                  <w14:schemeClr w14:val="dk1">
-                    <w14:alpha w14:val="60000"/>
-                  </w14:schemeClr>
-                </w14:shadow>
-                <w14:textOutline w14:w="0" w14:cap="flat" w14:cmpd="sng" w14:algn="ctr">
-                  <w14:noFill/>
-                  <w14:prstDash w14:val="solid"/>
-                  <w14:round/>
-                </w14:textOutline>
-              </w:rPr>
-            </w:pPr>
-            <w:r>
-              <w:rPr>
-                <w:rFonts w:ascii="Times New Roman" w:hAnsi="Times New Roman" w:cs="Times New Roman"/>
-                <w:color w:val="000000" w:themeColor="text1"/>
-                <w:sz w:val="24"/>
-                <w:szCs w:val="24"/>
-                <w14:shadow w14:blurRad="38100" w14:dist="19050" w14:dir="2700000" w14:sx="100000" w14:sy="100000" w14:kx="0" w14:ky="0" w14:algn="tl">
-                  <w14:schemeClr w14:val="dk1">
-                    <w14:alpha w14:val="60000"/>
-                  </w14:schemeClr>
-                </w14:shadow>
-                <w14:textOutline w14:w="0" w14:cap="flat" w14:cmpd="sng" w14:algn="ctr">
-                  <w14:noFill/>
-                  <w14:prstDash w14:val="solid"/>
-                  <w14:round/>
-                </w14:textOutline>
-              </w:rPr>
-              <w:t xml:space="preserve">Delete </w:t>
-            </w:r>
-            <w:proofErr w:type="gramStart"/>
-            <w:r>
-              <w:rPr>
-                <w:rFonts w:ascii="Times New Roman" w:hAnsi="Times New Roman" w:cs="Times New Roman"/>
-                <w:color w:val="000000" w:themeColor="text1"/>
-                <w:sz w:val="24"/>
-                <w:szCs w:val="24"/>
-                <w14:shadow w14:blurRad="38100" w14:dist="19050" w14:dir="2700000" w14:sx="100000" w14:sy="100000" w14:kx="0" w14:ky="0" w14:algn="tl">
-                  <w14:schemeClr w14:val="dk1">
-                    <w14:alpha w14:val="60000"/>
-                  </w14:schemeClr>
-                </w14:shadow>
-                <w14:textOutline w14:w="0" w14:cap="flat" w14:cmpd="sng" w14:algn="ctr">
-                  <w14:noFill/>
-                  <w14:prstDash w14:val="solid"/>
-                  <w14:round/>
-                </w14:textOutline>
-              </w:rPr>
-              <w:t>student</w:t>
-            </w:r>
-            <w:proofErr w:type="gramEnd"/>
+              <w:t>Delete student</w:t>
+            </w:r>
           </w:p>
           <w:p>
             <w:pPr>
@@ -9470,7 +9080,6 @@
                 </w14:textOutline>
               </w:rPr>
             </w:pPr>
-            <w:proofErr w:type="gramStart"/>
             <w:r>
               <w:rPr>
                 <w:rFonts w:ascii="Times New Roman" w:hAnsi="Times New Roman" w:cs="Times New Roman"/>
@@ -9488,9 +9097,8 @@
                   <w14:round/>
                 </w14:textOutline>
               </w:rPr>
-              <w:t>Manage</w:t>
-            </w:r>
-            <w:proofErr w:type="gramEnd"/>
+              <w:t xml:space="preserve">Manage </w:t>
+            </w:r>
             <w:r>
               <w:rPr>
                 <w:rFonts w:ascii="Times New Roman" w:hAnsi="Times New Roman" w:cs="Times New Roman"/>
@@ -9508,7 +9116,7 @@
                   <w14:round/>
                 </w14:textOutline>
               </w:rPr>
-              <w:t xml:space="preserve"> </w:t>
+              <w:t>warden.</w:t>
             </w:r>
             <w:r>
               <w:rPr>
@@ -9527,9 +9135,18 @@
                   <w14:round/>
                 </w14:textOutline>
               </w:rPr>
-              <w:t>warden.</w:t>
-            </w:r>
-            <w:r>
+              <w:t xml:space="preserve"> </w:t>
+            </w:r>
+          </w:p>
+          <w:p>
+            <w:pPr>
+              <w:pStyle w:val="ListParagraph"/>
+              <w:numPr>
+                <w:ilvl w:val="0"/>
+                <w:numId w:val="3"/>
+              </w:numPr>
+              <w:jc w:val="both"/>
+              <w:cnfStyle w:val="000000100000" w:firstRow="0" w:lastRow="0" w:firstColumn="0" w:lastColumn="0" w:oddVBand="0" w:evenVBand="0" w:oddHBand="1" w:evenHBand="0" w:firstRowFirstColumn="0" w:firstRowLastColumn="0" w:lastRowFirstColumn="0" w:lastRowLastColumn="0"/>
               <w:rPr>
                 <w:rFonts w:ascii="Times New Roman" w:hAnsi="Times New Roman" w:cs="Times New Roman"/>
                 <w:color w:val="000000" w:themeColor="text1"/>
@@ -9546,7 +9163,44 @@
                   <w14:round/>
                 </w14:textOutline>
               </w:rPr>
-              <w:t xml:space="preserve"> </w:t>
+            </w:pPr>
+            <w:r>
+              <w:rPr>
+                <w:rFonts w:ascii="Times New Roman" w:hAnsi="Times New Roman" w:cs="Times New Roman"/>
+                <w:color w:val="000000" w:themeColor="text1"/>
+                <w:sz w:val="24"/>
+                <w:szCs w:val="24"/>
+                <w14:shadow w14:blurRad="38100" w14:dist="19050" w14:dir="2700000" w14:sx="100000" w14:sy="100000" w14:kx="0" w14:ky="0" w14:algn="tl">
+                  <w14:schemeClr w14:val="dk1">
+                    <w14:alpha w14:val="60000"/>
+                  </w14:schemeClr>
+                </w14:shadow>
+                <w14:textOutline w14:w="0" w14:cap="flat" w14:cmpd="sng" w14:algn="ctr">
+                  <w14:noFill/>
+                  <w14:prstDash w14:val="solid"/>
+                  <w14:round/>
+                </w14:textOutline>
+              </w:rPr>
+              <w:t>Add warden</w:t>
+            </w:r>
+            <w:r>
+              <w:rPr>
+                <w:rFonts w:ascii="Times New Roman" w:hAnsi="Times New Roman" w:cs="Times New Roman"/>
+                <w:color w:val="000000" w:themeColor="text1"/>
+                <w:sz w:val="24"/>
+                <w:szCs w:val="24"/>
+                <w14:shadow w14:blurRad="38100" w14:dist="19050" w14:dir="2700000" w14:sx="100000" w14:sy="100000" w14:kx="0" w14:ky="0" w14:algn="tl">
+                  <w14:schemeClr w14:val="dk1">
+                    <w14:alpha w14:val="60000"/>
+                  </w14:schemeClr>
+                </w14:shadow>
+                <w14:textOutline w14:w="0" w14:cap="flat" w14:cmpd="sng" w14:algn="ctr">
+                  <w14:noFill/>
+                  <w14:prstDash w14:val="solid"/>
+                  <w14:round/>
+                </w14:textOutline>
+              </w:rPr>
+              <w:t>.</w:t>
             </w:r>
           </w:p>
           <w:p>
@@ -9592,7 +9246,7 @@
                   <w14:round/>
                 </w14:textOutline>
               </w:rPr>
-              <w:t>Add warden</w:t>
+              <w:t>View warden</w:t>
             </w:r>
             <w:r>
               <w:rPr>
@@ -9657,7 +9311,7 @@
                   <w14:round/>
                 </w14:textOutline>
               </w:rPr>
-              <w:t>View warden</w:t>
+              <w:t>Delete warden</w:t>
             </w:r>
             <w:r>
               <w:rPr>
@@ -9722,7 +9376,7 @@
                   <w14:round/>
                 </w14:textOutline>
               </w:rPr>
-              <w:t>Delete warden</w:t>
+              <w:t>modify warden</w:t>
             </w:r>
             <w:r>
               <w:rPr>
@@ -9746,11 +9400,6 @@
           </w:p>
           <w:p>
             <w:pPr>
-              <w:pStyle w:val="ListParagraph"/>
-              <w:numPr>
-                <w:ilvl w:val="0"/>
-                <w:numId w:val="3"/>
-              </w:numPr>
               <w:jc w:val="both"/>
               <w:cnfStyle w:val="000000100000" w:firstRow="0" w:lastRow="0" w:firstColumn="0" w:lastColumn="0" w:oddVBand="0" w:evenVBand="0" w:oddHBand="1" w:evenHBand="0" w:firstRowFirstColumn="0" w:firstRowLastColumn="0" w:lastRowFirstColumn="0" w:lastRowLastColumn="0"/>
               <w:rPr>
@@ -9787,9 +9436,18 @@
                   <w14:round/>
                 </w14:textOutline>
               </w:rPr>
-              <w:t>modify warden</w:t>
-            </w:r>
-            <w:r>
+              <w:t xml:space="preserve">Manage staff </w:t>
+            </w:r>
+          </w:p>
+          <w:p>
+            <w:pPr>
+              <w:pStyle w:val="ListParagraph"/>
+              <w:numPr>
+                <w:ilvl w:val="0"/>
+                <w:numId w:val="3"/>
+              </w:numPr>
+              <w:jc w:val="both"/>
+              <w:cnfStyle w:val="000000100000" w:firstRow="0" w:lastRow="0" w:firstColumn="0" w:lastColumn="0" w:oddVBand="0" w:evenVBand="0" w:oddHBand="1" w:evenHBand="0" w:firstRowFirstColumn="0" w:firstRowLastColumn="0" w:lastRowFirstColumn="0" w:lastRowLastColumn="0"/>
               <w:rPr>
                 <w:rFonts w:ascii="Times New Roman" w:hAnsi="Times New Roman" w:cs="Times New Roman"/>
                 <w:color w:val="000000" w:themeColor="text1"/>
@@ -9806,13 +9464,8 @@
                   <w14:round/>
                 </w14:textOutline>
               </w:rPr>
-              <w:t>.</w:t>
-            </w:r>
-          </w:p>
-          <w:p>
-            <w:pPr>
-              <w:jc w:val="both"/>
-              <w:cnfStyle w:val="000000100000" w:firstRow="0" w:lastRow="0" w:firstColumn="0" w:lastColumn="0" w:oddVBand="0" w:evenVBand="0" w:oddHBand="1" w:evenHBand="0" w:firstRowFirstColumn="0" w:firstRowLastColumn="0" w:lastRowFirstColumn="0" w:lastRowLastColumn="0"/>
+            </w:pPr>
+            <w:r>
               <w:rPr>
                 <w:rFonts w:ascii="Times New Roman" w:hAnsi="Times New Roman" w:cs="Times New Roman"/>
                 <w:color w:val="000000" w:themeColor="text1"/>
@@ -9829,8 +9482,18 @@
                   <w14:round/>
                 </w14:textOutline>
               </w:rPr>
-            </w:pPr>
-            <w:r>
+              <w:t>Add security</w:t>
+            </w:r>
+          </w:p>
+          <w:p>
+            <w:pPr>
+              <w:pStyle w:val="ListParagraph"/>
+              <w:numPr>
+                <w:ilvl w:val="0"/>
+                <w:numId w:val="3"/>
+              </w:numPr>
+              <w:jc w:val="both"/>
+              <w:cnfStyle w:val="000000100000" w:firstRow="0" w:lastRow="0" w:firstColumn="0" w:lastColumn="0" w:oddVBand="0" w:evenVBand="0" w:oddHBand="1" w:evenHBand="0" w:firstRowFirstColumn="0" w:firstRowLastColumn="0" w:lastRowFirstColumn="0" w:lastRowLastColumn="0"/>
               <w:rPr>
                 <w:rFonts w:ascii="Times New Roman" w:hAnsi="Times New Roman" w:cs="Times New Roman"/>
                 <w:color w:val="000000" w:themeColor="text1"/>
@@ -9847,9 +9510,7 @@
                   <w14:round/>
                 </w14:textOutline>
               </w:rPr>
-              <w:t xml:space="preserve">Manage </w:t>
-            </w:r>
-            <w:proofErr w:type="gramStart"/>
+            </w:pPr>
             <w:r>
               <w:rPr>
                 <w:rFonts w:ascii="Times New Roman" w:hAnsi="Times New Roman" w:cs="Times New Roman"/>
@@ -9867,10 +9528,18 @@
                   <w14:round/>
                 </w14:textOutline>
               </w:rPr>
-              <w:t>staff</w:t>
-            </w:r>
-            <w:proofErr w:type="gramEnd"/>
-            <w:r>
+              <w:t>View security</w:t>
+            </w:r>
+          </w:p>
+          <w:p>
+            <w:pPr>
+              <w:pStyle w:val="ListParagraph"/>
+              <w:numPr>
+                <w:ilvl w:val="0"/>
+                <w:numId w:val="3"/>
+              </w:numPr>
+              <w:jc w:val="both"/>
+              <w:cnfStyle w:val="000000100000" w:firstRow="0" w:lastRow="0" w:firstColumn="0" w:lastColumn="0" w:oddVBand="0" w:evenVBand="0" w:oddHBand="1" w:evenHBand="0" w:firstRowFirstColumn="0" w:firstRowLastColumn="0" w:lastRowFirstColumn="0" w:lastRowLastColumn="0"/>
               <w:rPr>
                 <w:rFonts w:ascii="Times New Roman" w:hAnsi="Times New Roman" w:cs="Times New Roman"/>
                 <w:color w:val="000000" w:themeColor="text1"/>
@@ -9887,7 +9556,26 @@
                   <w14:round/>
                 </w14:textOutline>
               </w:rPr>
-              <w:t xml:space="preserve"> </w:t>
+            </w:pPr>
+            <w:r>
+              <w:rPr>
+                <w:rFonts w:ascii="Times New Roman" w:hAnsi="Times New Roman" w:cs="Times New Roman"/>
+                <w:color w:val="000000" w:themeColor="text1"/>
+                <w:sz w:val="24"/>
+                <w:szCs w:val="24"/>
+                <w14:shadow w14:blurRad="38100" w14:dist="19050" w14:dir="2700000" w14:sx="100000" w14:sy="100000" w14:kx="0" w14:ky="0" w14:algn="tl">
+                  <w14:schemeClr w14:val="dk1">
+                    <w14:alpha w14:val="60000"/>
+                  </w14:schemeClr>
+                </w14:shadow>
+                <w14:textOutline w14:w="0" w14:cap="flat" w14:cmpd="sng" w14:algn="ctr">
+                  <w14:noFill/>
+                  <w14:prstDash w14:val="solid"/>
+                  <w14:round/>
+                </w14:textOutline>
+              </w:rPr>
+              <w:lastRenderedPageBreak/>
+              <w:t>Delete security</w:t>
             </w:r>
           </w:p>
           <w:p>
@@ -9933,210 +9621,8 @@
                   <w14:round/>
                 </w14:textOutline>
               </w:rPr>
-              <w:t xml:space="preserve">Add </w:t>
-            </w:r>
-            <w:proofErr w:type="gramStart"/>
-            <w:r>
-              <w:rPr>
-                <w:rFonts w:ascii="Times New Roman" w:hAnsi="Times New Roman" w:cs="Times New Roman"/>
-                <w:color w:val="000000" w:themeColor="text1"/>
-                <w:sz w:val="24"/>
-                <w:szCs w:val="24"/>
-                <w14:shadow w14:blurRad="38100" w14:dist="19050" w14:dir="2700000" w14:sx="100000" w14:sy="100000" w14:kx="0" w14:ky="0" w14:algn="tl">
-                  <w14:schemeClr w14:val="dk1">
-                    <w14:alpha w14:val="60000"/>
-                  </w14:schemeClr>
-                </w14:shadow>
-                <w14:textOutline w14:w="0" w14:cap="flat" w14:cmpd="sng" w14:algn="ctr">
-                  <w14:noFill/>
-                  <w14:prstDash w14:val="solid"/>
-                  <w14:round/>
-                </w14:textOutline>
-              </w:rPr>
-              <w:t>security</w:t>
-            </w:r>
-            <w:proofErr w:type="gramEnd"/>
-          </w:p>
-          <w:p>
-            <w:pPr>
-              <w:pStyle w:val="ListParagraph"/>
-              <w:numPr>
-                <w:ilvl w:val="0"/>
-                <w:numId w:val="3"/>
-              </w:numPr>
-              <w:jc w:val="both"/>
-              <w:cnfStyle w:val="000000100000" w:firstRow="0" w:lastRow="0" w:firstColumn="0" w:lastColumn="0" w:oddVBand="0" w:evenVBand="0" w:oddHBand="1" w:evenHBand="0" w:firstRowFirstColumn="0" w:firstRowLastColumn="0" w:lastRowFirstColumn="0" w:lastRowLastColumn="0"/>
-              <w:rPr>
-                <w:rFonts w:ascii="Times New Roman" w:hAnsi="Times New Roman" w:cs="Times New Roman"/>
-                <w:color w:val="000000" w:themeColor="text1"/>
-                <w:sz w:val="24"/>
-                <w:szCs w:val="24"/>
-                <w14:shadow w14:blurRad="38100" w14:dist="19050" w14:dir="2700000" w14:sx="100000" w14:sy="100000" w14:kx="0" w14:ky="0" w14:algn="tl">
-                  <w14:schemeClr w14:val="dk1">
-                    <w14:alpha w14:val="60000"/>
-                  </w14:schemeClr>
-                </w14:shadow>
-                <w14:textOutline w14:w="0" w14:cap="flat" w14:cmpd="sng" w14:algn="ctr">
-                  <w14:noFill/>
-                  <w14:prstDash w14:val="solid"/>
-                  <w14:round/>
-                </w14:textOutline>
-              </w:rPr>
-            </w:pPr>
-            <w:r>
-              <w:rPr>
-                <w:rFonts w:ascii="Times New Roman" w:hAnsi="Times New Roman" w:cs="Times New Roman"/>
-                <w:color w:val="000000" w:themeColor="text1"/>
-                <w:sz w:val="24"/>
-                <w:szCs w:val="24"/>
-                <w14:shadow w14:blurRad="38100" w14:dist="19050" w14:dir="2700000" w14:sx="100000" w14:sy="100000" w14:kx="0" w14:ky="0" w14:algn="tl">
-                  <w14:schemeClr w14:val="dk1">
-                    <w14:alpha w14:val="60000"/>
-                  </w14:schemeClr>
-                </w14:shadow>
-                <w14:textOutline w14:w="0" w14:cap="flat" w14:cmpd="sng" w14:algn="ctr">
-                  <w14:noFill/>
-                  <w14:prstDash w14:val="solid"/>
-                  <w14:round/>
-                </w14:textOutline>
-              </w:rPr>
-              <w:t>View security</w:t>
-            </w:r>
-          </w:p>
-          <w:p>
-            <w:pPr>
-              <w:pStyle w:val="ListParagraph"/>
-              <w:numPr>
-                <w:ilvl w:val="0"/>
-                <w:numId w:val="3"/>
-              </w:numPr>
-              <w:jc w:val="both"/>
-              <w:cnfStyle w:val="000000100000" w:firstRow="0" w:lastRow="0" w:firstColumn="0" w:lastColumn="0" w:oddVBand="0" w:evenVBand="0" w:oddHBand="1" w:evenHBand="0" w:firstRowFirstColumn="0" w:firstRowLastColumn="0" w:lastRowFirstColumn="0" w:lastRowLastColumn="0"/>
-              <w:rPr>
-                <w:rFonts w:ascii="Times New Roman" w:hAnsi="Times New Roman" w:cs="Times New Roman"/>
-                <w:color w:val="000000" w:themeColor="text1"/>
-                <w:sz w:val="24"/>
-                <w:szCs w:val="24"/>
-                <w14:shadow w14:blurRad="38100" w14:dist="19050" w14:dir="2700000" w14:sx="100000" w14:sy="100000" w14:kx="0" w14:ky="0" w14:algn="tl">
-                  <w14:schemeClr w14:val="dk1">
-                    <w14:alpha w14:val="60000"/>
-                  </w14:schemeClr>
-                </w14:shadow>
-                <w14:textOutline w14:w="0" w14:cap="flat" w14:cmpd="sng" w14:algn="ctr">
-                  <w14:noFill/>
-                  <w14:prstDash w14:val="solid"/>
-                  <w14:round/>
-                </w14:textOutline>
-              </w:rPr>
-            </w:pPr>
-            <w:r>
-              <w:rPr>
-                <w:rFonts w:ascii="Times New Roman" w:hAnsi="Times New Roman" w:cs="Times New Roman"/>
-                <w:color w:val="000000" w:themeColor="text1"/>
-                <w:sz w:val="24"/>
-                <w:szCs w:val="24"/>
-                <w14:shadow w14:blurRad="38100" w14:dist="19050" w14:dir="2700000" w14:sx="100000" w14:sy="100000" w14:kx="0" w14:ky="0" w14:algn="tl">
-                  <w14:schemeClr w14:val="dk1">
-                    <w14:alpha w14:val="60000"/>
-                  </w14:schemeClr>
-                </w14:shadow>
-                <w14:textOutline w14:w="0" w14:cap="flat" w14:cmpd="sng" w14:algn="ctr">
-                  <w14:noFill/>
-                  <w14:prstDash w14:val="solid"/>
-                  <w14:round/>
-                </w14:textOutline>
-              </w:rPr>
-              <w:lastRenderedPageBreak/>
-              <w:t xml:space="preserve">Delete </w:t>
-            </w:r>
-            <w:proofErr w:type="gramStart"/>
-            <w:r>
-              <w:rPr>
-                <w:rFonts w:ascii="Times New Roman" w:hAnsi="Times New Roman" w:cs="Times New Roman"/>
-                <w:color w:val="000000" w:themeColor="text1"/>
-                <w:sz w:val="24"/>
-                <w:szCs w:val="24"/>
-                <w14:shadow w14:blurRad="38100" w14:dist="19050" w14:dir="2700000" w14:sx="100000" w14:sy="100000" w14:kx="0" w14:ky="0" w14:algn="tl">
-                  <w14:schemeClr w14:val="dk1">
-                    <w14:alpha w14:val="60000"/>
-                  </w14:schemeClr>
-                </w14:shadow>
-                <w14:textOutline w14:w="0" w14:cap="flat" w14:cmpd="sng" w14:algn="ctr">
-                  <w14:noFill/>
-                  <w14:prstDash w14:val="solid"/>
-                  <w14:round/>
-                </w14:textOutline>
-              </w:rPr>
-              <w:t>security</w:t>
-            </w:r>
-            <w:proofErr w:type="gramEnd"/>
-          </w:p>
-          <w:p>
-            <w:pPr>
-              <w:pStyle w:val="ListParagraph"/>
-              <w:numPr>
-                <w:ilvl w:val="0"/>
-                <w:numId w:val="3"/>
-              </w:numPr>
-              <w:jc w:val="both"/>
-              <w:cnfStyle w:val="000000100000" w:firstRow="0" w:lastRow="0" w:firstColumn="0" w:lastColumn="0" w:oddVBand="0" w:evenVBand="0" w:oddHBand="1" w:evenHBand="0" w:firstRowFirstColumn="0" w:firstRowLastColumn="0" w:lastRowFirstColumn="0" w:lastRowLastColumn="0"/>
-              <w:rPr>
-                <w:rFonts w:ascii="Times New Roman" w:hAnsi="Times New Roman" w:cs="Times New Roman"/>
-                <w:color w:val="000000" w:themeColor="text1"/>
-                <w:sz w:val="24"/>
-                <w:szCs w:val="24"/>
-                <w14:shadow w14:blurRad="38100" w14:dist="19050" w14:dir="2700000" w14:sx="100000" w14:sy="100000" w14:kx="0" w14:ky="0" w14:algn="tl">
-                  <w14:schemeClr w14:val="dk1">
-                    <w14:alpha w14:val="60000"/>
-                  </w14:schemeClr>
-                </w14:shadow>
-                <w14:textOutline w14:w="0" w14:cap="flat" w14:cmpd="sng" w14:algn="ctr">
-                  <w14:noFill/>
-                  <w14:prstDash w14:val="solid"/>
-                  <w14:round/>
-                </w14:textOutline>
-              </w:rPr>
-            </w:pPr>
-            <w:r>
-              <w:rPr>
-                <w:rFonts w:ascii="Times New Roman" w:hAnsi="Times New Roman" w:cs="Times New Roman"/>
-                <w:color w:val="000000" w:themeColor="text1"/>
-                <w:sz w:val="24"/>
-                <w:szCs w:val="24"/>
-                <w14:shadow w14:blurRad="38100" w14:dist="19050" w14:dir="2700000" w14:sx="100000" w14:sy="100000" w14:kx="0" w14:ky="0" w14:algn="tl">
-                  <w14:schemeClr w14:val="dk1">
-                    <w14:alpha w14:val="60000"/>
-                  </w14:schemeClr>
-                </w14:shadow>
-                <w14:textOutline w14:w="0" w14:cap="flat" w14:cmpd="sng" w14:algn="ctr">
-                  <w14:noFill/>
-                  <w14:prstDash w14:val="solid"/>
-                  <w14:round/>
-                </w14:textOutline>
-              </w:rPr>
-              <w:t xml:space="preserve">Add </w:t>
-            </w:r>
-            <w:proofErr w:type="gramStart"/>
-            <w:r>
-              <w:rPr>
-                <w:rFonts w:ascii="Times New Roman" w:hAnsi="Times New Roman" w:cs="Times New Roman"/>
-                <w:color w:val="000000" w:themeColor="text1"/>
-                <w:sz w:val="24"/>
-                <w:szCs w:val="24"/>
-                <w14:shadow w14:blurRad="38100" w14:dist="19050" w14:dir="2700000" w14:sx="100000" w14:sy="100000" w14:kx="0" w14:ky="0" w14:algn="tl">
-                  <w14:schemeClr w14:val="dk1">
-                    <w14:alpha w14:val="60000"/>
-                  </w14:schemeClr>
-                </w14:shadow>
-                <w14:textOutline w14:w="0" w14:cap="flat" w14:cmpd="sng" w14:algn="ctr">
-                  <w14:noFill/>
-                  <w14:prstDash w14:val="solid"/>
-                  <w14:round/>
-                </w14:textOutline>
-              </w:rPr>
-              <w:t>cook</w:t>
-            </w:r>
-            <w:proofErr w:type="gramEnd"/>
+              <w:t>Add cook</w:t>
+            </w:r>
           </w:p>
           <w:p>
             <w:pPr>
@@ -10411,13 +9897,11 @@
                   <w14:round/>
                 </w14:textOutline>
               </w:rPr>
-              <w:t xml:space="preserve">View facilities </w:t>
-            </w:r>
-          </w:p>
-          <w:p>
-            <w:pPr>
-              <w:jc w:val="both"/>
-              <w:cnfStyle w:val="000000000000" w:firstRow="0" w:lastRow="0" w:firstColumn="0" w:lastColumn="0" w:oddVBand="0" w:evenVBand="0" w:oddHBand="0" w:evenHBand="0" w:firstRowFirstColumn="0" w:firstRowLastColumn="0" w:lastRowFirstColumn="0" w:lastRowLastColumn="0"/>
+              <w:t xml:space="preserve">Select </w:t>
+            </w:r>
+            <w:bookmarkStart w:id="33" w:name="_GoBack"/>
+            <w:bookmarkEnd w:id="33"/>
+            <w:r>
               <w:rPr>
                 <w:rFonts w:ascii="Times New Roman" w:hAnsi="Times New Roman" w:cs="Times New Roman"/>
                 <w:color w:val="000000" w:themeColor="text1"/>
@@ -10434,8 +9918,13 @@
                   <w14:round/>
                 </w14:textOutline>
               </w:rPr>
-            </w:pPr>
-            <w:r>
+              <w:t xml:space="preserve"> facilities </w:t>
+            </w:r>
+          </w:p>
+          <w:p>
+            <w:pPr>
+              <w:jc w:val="both"/>
+              <w:cnfStyle w:val="000000000000" w:firstRow="0" w:lastRow="0" w:firstColumn="0" w:lastColumn="0" w:oddVBand="0" w:evenVBand="0" w:oddHBand="0" w:evenHBand="0" w:firstRowFirstColumn="0" w:firstRowLastColumn="0" w:lastRowFirstColumn="0" w:lastRowLastColumn="0"/>
               <w:rPr>
                 <w:rFonts w:ascii="Times New Roman" w:hAnsi="Times New Roman" w:cs="Times New Roman"/>
                 <w:color w:val="000000" w:themeColor="text1"/>
@@ -10452,9 +9941,7 @@
                   <w14:round/>
                 </w14:textOutline>
               </w:rPr>
-              <w:t xml:space="preserve">Apply for </w:t>
-            </w:r>
-            <w:proofErr w:type="gramStart"/>
+            </w:pPr>
             <w:r>
               <w:rPr>
                 <w:rFonts w:ascii="Times New Roman" w:hAnsi="Times New Roman" w:cs="Times New Roman"/>
@@ -10472,9 +9959,8 @@
                   <w14:round/>
                 </w14:textOutline>
               </w:rPr>
-              <w:t>hostel</w:t>
-            </w:r>
-            <w:proofErr w:type="gramEnd"/>
+              <w:t>Apply for hostel</w:t>
+            </w:r>
           </w:p>
           <w:p>
             <w:pPr>
@@ -10514,10 +10000,13 @@
                   <w14:round/>
                 </w14:textOutline>
               </w:rPr>
-              <w:t xml:space="preserve">Add </w:t>
-            </w:r>
-            <w:proofErr w:type="gramStart"/>
-            <w:r>
+              <w:t>Add incidents</w:t>
+            </w:r>
+          </w:p>
+          <w:p>
+            <w:pPr>
+              <w:jc w:val="both"/>
+              <w:cnfStyle w:val="000000000000" w:firstRow="0" w:lastRow="0" w:firstColumn="0" w:lastColumn="0" w:oddVBand="0" w:evenVBand="0" w:oddHBand="0" w:evenHBand="0" w:firstRowFirstColumn="0" w:firstRowLastColumn="0" w:lastRowFirstColumn="0" w:lastRowLastColumn="0"/>
               <w:rPr>
                 <w:rFonts w:ascii="Times New Roman" w:hAnsi="Times New Roman" w:cs="Times New Roman"/>
                 <w:color w:val="000000" w:themeColor="text1"/>
@@ -10534,14 +10023,8 @@
                   <w14:round/>
                 </w14:textOutline>
               </w:rPr>
-              <w:t>incidents</w:t>
-            </w:r>
-            <w:proofErr w:type="gramEnd"/>
-          </w:p>
-          <w:p>
-            <w:pPr>
-              <w:jc w:val="both"/>
-              <w:cnfStyle w:val="000000000000" w:firstRow="0" w:lastRow="0" w:firstColumn="0" w:lastColumn="0" w:oddVBand="0" w:evenVBand="0" w:oddHBand="0" w:evenHBand="0" w:firstRowFirstColumn="0" w:firstRowLastColumn="0" w:lastRowFirstColumn="0" w:lastRowLastColumn="0"/>
+            </w:pPr>
+            <w:r>
               <w:rPr>
                 <w:rFonts w:ascii="Times New Roman" w:hAnsi="Times New Roman" w:cs="Times New Roman"/>
                 <w:color w:val="000000" w:themeColor="text1"/>
@@ -10558,8 +10041,13 @@
                   <w14:round/>
                 </w14:textOutline>
               </w:rPr>
-            </w:pPr>
-            <w:r>
+              <w:t>Submit fee(hostel/mess)</w:t>
+            </w:r>
+          </w:p>
+          <w:p>
+            <w:pPr>
+              <w:jc w:val="both"/>
+              <w:cnfStyle w:val="000000000000" w:firstRow="0" w:lastRow="0" w:firstColumn="0" w:lastColumn="0" w:oddVBand="0" w:evenVBand="0" w:oddHBand="0" w:evenHBand="0" w:firstRowFirstColumn="0" w:firstRowLastColumn="0" w:lastRowFirstColumn="0" w:lastRowLastColumn="0"/>
               <w:rPr>
                 <w:rFonts w:ascii="Times New Roman" w:hAnsi="Times New Roman" w:cs="Times New Roman"/>
                 <w:color w:val="000000" w:themeColor="text1"/>
@@ -10576,13 +10064,8 @@
                   <w14:round/>
                 </w14:textOutline>
               </w:rPr>
-              <w:t>Submit fee(hostel/mess)</w:t>
-            </w:r>
-          </w:p>
-          <w:p>
-            <w:pPr>
-              <w:jc w:val="both"/>
-              <w:cnfStyle w:val="000000000000" w:firstRow="0" w:lastRow="0" w:firstColumn="0" w:lastColumn="0" w:oddVBand="0" w:evenVBand="0" w:oddHBand="0" w:evenHBand="0" w:firstRowFirstColumn="0" w:firstRowLastColumn="0" w:lastRowFirstColumn="0" w:lastRowLastColumn="0"/>
+            </w:pPr>
+            <w:r>
               <w:rPr>
                 <w:rFonts w:ascii="Times New Roman" w:hAnsi="Times New Roman" w:cs="Times New Roman"/>
                 <w:color w:val="000000" w:themeColor="text1"/>
@@ -10599,8 +10082,13 @@
                   <w14:round/>
                 </w14:textOutline>
               </w:rPr>
-            </w:pPr>
-            <w:r>
+              <w:t>View incidents.</w:t>
+            </w:r>
+          </w:p>
+          <w:p>
+            <w:pPr>
+              <w:jc w:val="both"/>
+              <w:cnfStyle w:val="000000000000" w:firstRow="0" w:lastRow="0" w:firstColumn="0" w:lastColumn="0" w:oddVBand="0" w:evenVBand="0" w:oddHBand="0" w:evenHBand="0" w:firstRowFirstColumn="0" w:firstRowLastColumn="0" w:lastRowFirstColumn="0" w:lastRowLastColumn="0"/>
               <w:rPr>
                 <w:rFonts w:ascii="Times New Roman" w:hAnsi="Times New Roman" w:cs="Times New Roman"/>
                 <w:color w:val="000000" w:themeColor="text1"/>
@@ -10617,13 +10105,8 @@
                   <w14:round/>
                 </w14:textOutline>
               </w:rPr>
-              <w:t>View incidents and reports.</w:t>
-            </w:r>
-          </w:p>
-          <w:p>
-            <w:pPr>
-              <w:jc w:val="both"/>
-              <w:cnfStyle w:val="000000000000" w:firstRow="0" w:lastRow="0" w:firstColumn="0" w:lastColumn="0" w:oddVBand="0" w:evenVBand="0" w:oddHBand="0" w:evenHBand="0" w:firstRowFirstColumn="0" w:firstRowLastColumn="0" w:lastRowFirstColumn="0" w:lastRowLastColumn="0"/>
+            </w:pPr>
+            <w:r>
               <w:rPr>
                 <w:rFonts w:ascii="Times New Roman" w:hAnsi="Times New Roman" w:cs="Times New Roman"/>
                 <w:color w:val="000000" w:themeColor="text1"/>
@@ -10640,24 +10123,6 @@
                   <w14:round/>
                 </w14:textOutline>
               </w:rPr>
-            </w:pPr>
-            <w:r>
-              <w:rPr>
-                <w:rFonts w:ascii="Times New Roman" w:hAnsi="Times New Roman" w:cs="Times New Roman"/>
-                <w:color w:val="000000" w:themeColor="text1"/>
-                <w:sz w:val="24"/>
-                <w:szCs w:val="24"/>
-                <w14:shadow w14:blurRad="38100" w14:dist="19050" w14:dir="2700000" w14:sx="100000" w14:sy="100000" w14:kx="0" w14:ky="0" w14:algn="tl">
-                  <w14:schemeClr w14:val="dk1">
-                    <w14:alpha w14:val="60000"/>
-                  </w14:schemeClr>
-                </w14:shadow>
-                <w14:textOutline w14:w="0" w14:cap="flat" w14:cmpd="sng" w14:algn="ctr">
-                  <w14:noFill/>
-                  <w14:prstDash w14:val="solid"/>
-                  <w14:round/>
-                </w14:textOutline>
-              </w:rPr>
               <w:t>Feedback from students</w:t>
             </w:r>
           </w:p>
@@ -10715,7 +10180,7 @@
           </w14:textOutline>
         </w:rPr>
       </w:pPr>
-      <w:bookmarkStart w:id="33" w:name="_Toc133497436"/>
+      <w:bookmarkStart w:id="34" w:name="_Toc133497436"/>
       <w:r>
         <w:rPr>
           <w:rFonts w:ascii="Times New Roman" w:hAnsi="Times New Roman" w:cs="Times New Roman"/>
@@ -10737,7 +10202,7 @@
         <w:t>Brief Level Use Cases</w:t>
       </w:r>
       <w:bookmarkEnd w:id="32"/>
-      <w:bookmarkEnd w:id="33"/>
+      <w:bookmarkEnd w:id="34"/>
     </w:p>
     <w:p>
       <w:pPr>
@@ -10746,8 +10211,8 @@
           <w:rFonts w:ascii="Times New Roman" w:hAnsi="Times New Roman" w:cs="Times New Roman"/>
         </w:rPr>
       </w:pPr>
-      <w:bookmarkStart w:id="34" w:name="_Toc133497437"/>
-      <w:bookmarkStart w:id="35" w:name="_Toc101427049"/>
+      <w:bookmarkStart w:id="35" w:name="_Toc133497437"/>
+      <w:bookmarkStart w:id="36" w:name="_Toc101427049"/>
       <w:proofErr w:type="spellStart"/>
       <w:r>
         <w:rPr>
@@ -10790,7 +10255,7 @@
         </w:rPr>
         <w:t xml:space="preserve"> (FA21-BSE-019 – 4A)</w:t>
       </w:r>
-      <w:bookmarkEnd w:id="34"/>
+      <w:bookmarkEnd w:id="35"/>
     </w:p>
     <w:p>
       <w:pPr>
@@ -10969,29 +10434,8 @@
             <w14:round/>
           </w14:textOutline>
         </w:rPr>
-        <w:t xml:space="preserve">Manage </w:t>
-      </w:r>
-      <w:proofErr w:type="gramStart"/>
-      <w:r>
-        <w:rPr>
-          <w:rFonts w:ascii="Times New Roman" w:hAnsi="Times New Roman" w:cs="Times New Roman"/>
-          <w:color w:val="000000" w:themeColor="text1"/>
-          <w:sz w:val="24"/>
-          <w:szCs w:val="24"/>
-          <w14:shadow w14:blurRad="38100" w14:dist="19050" w14:dir="2700000" w14:sx="100000" w14:sy="100000" w14:kx="0" w14:ky="0" w14:algn="tl">
-            <w14:schemeClr w14:val="dk1">
-              <w14:alpha w14:val="60000"/>
-            </w14:schemeClr>
-          </w14:shadow>
-          <w14:textOutline w14:w="0" w14:cap="flat" w14:cmpd="sng" w14:algn="ctr">
-            <w14:noFill/>
-            <w14:prstDash w14:val="solid"/>
-            <w14:round/>
-          </w14:textOutline>
-        </w:rPr>
-        <w:t>students</w:t>
-      </w:r>
-      <w:proofErr w:type="gramEnd"/>
+        <w:t>Manage students</w:t>
+      </w:r>
     </w:p>
     <w:p>
       <w:pPr>
@@ -11035,29 +10479,8 @@
             <w14:round/>
           </w14:textOutline>
         </w:rPr>
-        <w:t xml:space="preserve">Add </w:t>
-      </w:r>
-      <w:proofErr w:type="gramStart"/>
-      <w:r>
-        <w:rPr>
-          <w:rFonts w:ascii="Times New Roman" w:hAnsi="Times New Roman" w:cs="Times New Roman"/>
-          <w:color w:val="000000" w:themeColor="text1"/>
-          <w:sz w:val="24"/>
-          <w:szCs w:val="24"/>
-          <w14:shadow w14:blurRad="38100" w14:dist="19050" w14:dir="2700000" w14:sx="100000" w14:sy="100000" w14:kx="0" w14:ky="0" w14:algn="tl">
-            <w14:schemeClr w14:val="dk1">
-              <w14:alpha w14:val="60000"/>
-            </w14:schemeClr>
-          </w14:shadow>
-          <w14:textOutline w14:w="0" w14:cap="flat" w14:cmpd="sng" w14:algn="ctr">
-            <w14:noFill/>
-            <w14:prstDash w14:val="solid"/>
-            <w14:round/>
-          </w14:textOutline>
-        </w:rPr>
-        <w:t>student</w:t>
-      </w:r>
-      <w:proofErr w:type="gramEnd"/>
+        <w:t>Add student</w:t>
+      </w:r>
     </w:p>
     <w:p>
       <w:pPr>
@@ -11146,29 +10569,8 @@
             <w14:round/>
           </w14:textOutline>
         </w:rPr>
-        <w:t xml:space="preserve">Delete </w:t>
-      </w:r>
-      <w:proofErr w:type="gramStart"/>
-      <w:r>
-        <w:rPr>
-          <w:rFonts w:ascii="Times New Roman" w:hAnsi="Times New Roman" w:cs="Times New Roman"/>
-          <w:color w:val="000000" w:themeColor="text1"/>
-          <w:sz w:val="24"/>
-          <w:szCs w:val="24"/>
-          <w14:shadow w14:blurRad="38100" w14:dist="19050" w14:dir="2700000" w14:sx="100000" w14:sy="100000" w14:kx="0" w14:ky="0" w14:algn="tl">
-            <w14:schemeClr w14:val="dk1">
-              <w14:alpha w14:val="60000"/>
-            </w14:schemeClr>
-          </w14:shadow>
-          <w14:textOutline w14:w="0" w14:cap="flat" w14:cmpd="sng" w14:algn="ctr">
-            <w14:noFill/>
-            <w14:prstDash w14:val="solid"/>
-            <w14:round/>
-          </w14:textOutline>
-        </w:rPr>
-        <w:t>student</w:t>
-      </w:r>
-      <w:proofErr w:type="gramEnd"/>
+        <w:t>Delete student</w:t>
+      </w:r>
     </w:p>
     <w:p>
       <w:pPr>
@@ -11195,46 +10597,25 @@
             <w14:round/>
           </w14:textOutline>
         </w:rPr>
-        <w:t xml:space="preserve">modify </w:t>
-      </w:r>
-      <w:proofErr w:type="gramStart"/>
-      <w:r>
-        <w:rPr>
-          <w:rFonts w:ascii="Times New Roman" w:hAnsi="Times New Roman" w:cs="Times New Roman"/>
-          <w:color w:val="000000" w:themeColor="text1"/>
-          <w:sz w:val="24"/>
-          <w:szCs w:val="24"/>
-          <w14:shadow w14:blurRad="38100" w14:dist="19050" w14:dir="2700000" w14:sx="100000" w14:sy="100000" w14:kx="0" w14:ky="0" w14:algn="tl">
-            <w14:schemeClr w14:val="dk1">
-              <w14:alpha w14:val="60000"/>
-            </w14:schemeClr>
-          </w14:shadow>
-          <w14:textOutline w14:w="0" w14:cap="flat" w14:cmpd="sng" w14:algn="ctr">
-            <w14:noFill/>
-            <w14:prstDash w14:val="solid"/>
-            <w14:round/>
-          </w14:textOutline>
-        </w:rPr>
-        <w:t>student</w:t>
-      </w:r>
-      <w:proofErr w:type="gramEnd"/>
+        <w:t>modify student</w:t>
+      </w:r>
     </w:p>
     <w:p>
       <w:pPr>
         <w:pStyle w:val="Heading4"/>
       </w:pPr>
-      <w:bookmarkStart w:id="36" w:name="_Toc133497438"/>
+      <w:bookmarkStart w:id="37" w:name="_Toc133497438"/>
       <w:r>
         <w:t xml:space="preserve">Use </w:t>
       </w:r>
-      <w:bookmarkEnd w:id="35"/>
+      <w:bookmarkEnd w:id="36"/>
       <w:r>
         <w:t xml:space="preserve">Case: </w:t>
       </w:r>
       <w:r>
         <w:t>Apply for Hostel</w:t>
       </w:r>
-      <w:bookmarkEnd w:id="36"/>
+      <w:bookmarkEnd w:id="37"/>
       <w:r>
         <w:tab/>
       </w:r>
@@ -11248,7 +10629,7 @@
           <w:szCs w:val="24"/>
         </w:rPr>
       </w:pPr>
-      <w:bookmarkStart w:id="37" w:name="_Toc131615184"/>
+      <w:bookmarkStart w:id="38" w:name="_Toc131615184"/>
       <w:r>
         <w:rPr>
           <w:rFonts w:ascii="Times New Roman" w:hAnsi="Times New Roman" w:cs="Times New Roman"/>
@@ -11329,7 +10710,7 @@
         </w:rPr>
         <w:t>from the system, revokes their access to the system, and updates the records accordingly. The system then displays a confirmation message to the admin.</w:t>
       </w:r>
-      <w:bookmarkEnd w:id="37"/>
+      <w:bookmarkEnd w:id="38"/>
       <w:r>
         <w:rPr>
           <w:rFonts w:ascii="Times New Roman" w:hAnsi="Times New Roman" w:cs="Times New Roman"/>
@@ -11343,12 +10724,12 @@
       <w:pPr>
         <w:pStyle w:val="Heading4"/>
       </w:pPr>
-      <w:bookmarkStart w:id="38" w:name="_Toc133497439"/>
+      <w:bookmarkStart w:id="39" w:name="_Toc133497439"/>
       <w:r>
         <w:lastRenderedPageBreak/>
         <w:t>Use Case: login.</w:t>
       </w:r>
-      <w:bookmarkEnd w:id="38"/>
+      <w:bookmarkEnd w:id="39"/>
     </w:p>
     <w:p>
       <w:pPr>
@@ -11375,14 +10756,14 @@
           <w:rFonts w:ascii="Times New Roman" w:hAnsi="Times New Roman" w:cs="Times New Roman"/>
         </w:rPr>
       </w:pPr>
-      <w:bookmarkStart w:id="39" w:name="_Toc133497440"/>
+      <w:bookmarkStart w:id="40" w:name="_Toc133497440"/>
       <w:r>
         <w:rPr>
           <w:rFonts w:ascii="Times New Roman" w:hAnsi="Times New Roman" w:cs="Times New Roman"/>
         </w:rPr>
         <w:t>Arfah Ali (FA21-BSE-080 – 4A)</w:t>
       </w:r>
-      <w:bookmarkEnd w:id="39"/>
+      <w:bookmarkEnd w:id="40"/>
       <w:r>
         <w:rPr>
           <w:rFonts w:ascii="Times New Roman" w:hAnsi="Times New Roman" w:cs="Times New Roman"/>
@@ -11477,29 +10858,8 @@
             <w14:round/>
           </w14:textOutline>
         </w:rPr>
-        <w:t xml:space="preserve">Apply for </w:t>
-      </w:r>
-      <w:proofErr w:type="gramStart"/>
-      <w:r>
-        <w:rPr>
-          <w:rFonts w:ascii="Times New Roman" w:hAnsi="Times New Roman" w:cs="Times New Roman"/>
-          <w:color w:val="000000" w:themeColor="text1"/>
-          <w:sz w:val="24"/>
-          <w:szCs w:val="24"/>
-          <w14:shadow w14:blurRad="38100" w14:dist="19050" w14:dir="2700000" w14:sx="100000" w14:sy="100000" w14:kx="0" w14:ky="0" w14:algn="tl">
-            <w14:schemeClr w14:val="dk1">
-              <w14:alpha w14:val="60000"/>
-            </w14:schemeClr>
-          </w14:shadow>
-          <w14:textOutline w14:w="0" w14:cap="flat" w14:cmpd="sng" w14:algn="ctr">
-            <w14:noFill/>
-            <w14:prstDash w14:val="solid"/>
-            <w14:round/>
-          </w14:textOutline>
-        </w:rPr>
-        <w:t>hostel</w:t>
-      </w:r>
-      <w:proofErr w:type="gramEnd"/>
+        <w:t>Apply for hostel</w:t>
+      </w:r>
     </w:p>
     <w:p>
       <w:pPr>
@@ -11543,29 +10903,8 @@
             <w14:round/>
           </w14:textOutline>
         </w:rPr>
-        <w:t xml:space="preserve">Add </w:t>
-      </w:r>
-      <w:proofErr w:type="gramStart"/>
-      <w:r>
-        <w:rPr>
-          <w:rFonts w:ascii="Times New Roman" w:hAnsi="Times New Roman" w:cs="Times New Roman"/>
-          <w:color w:val="000000" w:themeColor="text1"/>
-          <w:sz w:val="24"/>
-          <w:szCs w:val="24"/>
-          <w14:shadow w14:blurRad="38100" w14:dist="19050" w14:dir="2700000" w14:sx="100000" w14:sy="100000" w14:kx="0" w14:ky="0" w14:algn="tl">
-            <w14:schemeClr w14:val="dk1">
-              <w14:alpha w14:val="60000"/>
-            </w14:schemeClr>
-          </w14:shadow>
-          <w14:textOutline w14:w="0" w14:cap="flat" w14:cmpd="sng" w14:algn="ctr">
-            <w14:noFill/>
-            <w14:prstDash w14:val="solid"/>
-            <w14:round/>
-          </w14:textOutline>
-        </w:rPr>
-        <w:t>incidents</w:t>
-      </w:r>
-      <w:proofErr w:type="gramEnd"/>
+        <w:t>Add incidents</w:t>
+      </w:r>
     </w:p>
     <w:p>
       <w:pPr>
@@ -11692,7 +11031,7 @@
       <w:pPr>
         <w:pStyle w:val="Heading4"/>
       </w:pPr>
-      <w:bookmarkStart w:id="40" w:name="_Toc133497441"/>
+      <w:bookmarkStart w:id="41" w:name="_Toc133497441"/>
       <w:r>
         <w:t xml:space="preserve">Use Case: </w:t>
       </w:r>
@@ -11702,7 +11041,7 @@
       <w:r>
         <w:t>.</w:t>
       </w:r>
-      <w:bookmarkEnd w:id="40"/>
+      <w:bookmarkEnd w:id="41"/>
     </w:p>
     <w:p>
       <w:pPr>
@@ -11726,11 +11065,11 @@
       <w:pPr>
         <w:pStyle w:val="Heading4"/>
       </w:pPr>
-      <w:bookmarkStart w:id="41" w:name="_Toc133497442"/>
+      <w:bookmarkStart w:id="42" w:name="_Toc133497442"/>
       <w:r>
         <w:t>Use Case: Apply for Hostel.</w:t>
       </w:r>
-      <w:bookmarkEnd w:id="41"/>
+      <w:bookmarkEnd w:id="42"/>
       <w:r>
         <w:tab/>
       </w:r>
@@ -11776,20 +11115,20 @@
           <w:rFonts w:ascii="Times New Roman" w:hAnsi="Times New Roman" w:cs="Times New Roman"/>
         </w:rPr>
       </w:pPr>
-      <w:bookmarkStart w:id="42" w:name="_Toc101427048"/>
-      <w:bookmarkStart w:id="43" w:name="_Toc118288369"/>
-      <w:bookmarkStart w:id="44" w:name="_Toc131618200"/>
-      <w:bookmarkStart w:id="45" w:name="_Toc133497443"/>
+      <w:bookmarkStart w:id="43" w:name="_Toc101427048"/>
+      <w:bookmarkStart w:id="44" w:name="_Toc118288369"/>
+      <w:bookmarkStart w:id="45" w:name="_Toc131618200"/>
+      <w:bookmarkStart w:id="46" w:name="_Toc133497443"/>
       <w:r>
         <w:rPr>
           <w:rFonts w:ascii="Times New Roman" w:hAnsi="Times New Roman" w:cs="Times New Roman"/>
         </w:rPr>
         <w:t>Hanzla Nouman (FA21-BSE-015)</w:t>
       </w:r>
-      <w:bookmarkEnd w:id="42"/>
       <w:bookmarkEnd w:id="43"/>
       <w:bookmarkEnd w:id="44"/>
       <w:bookmarkEnd w:id="45"/>
+      <w:bookmarkEnd w:id="46"/>
     </w:p>
     <w:p>
       <w:pPr>
@@ -11949,24 +11288,24 @@
           <w:rFonts w:ascii="Times New Roman" w:hAnsi="Times New Roman" w:cs="Times New Roman"/>
         </w:rPr>
       </w:pPr>
-      <w:bookmarkStart w:id="46" w:name="_Toc118288370"/>
-      <w:bookmarkStart w:id="47" w:name="_Toc131618201"/>
-      <w:bookmarkStart w:id="48" w:name="_Toc133497444"/>
+      <w:bookmarkStart w:id="47" w:name="_Toc118288370"/>
+      <w:bookmarkStart w:id="48" w:name="_Toc131618201"/>
+      <w:bookmarkStart w:id="49" w:name="_Toc133497444"/>
       <w:r>
         <w:rPr>
           <w:rFonts w:ascii="Times New Roman" w:hAnsi="Times New Roman" w:cs="Times New Roman"/>
         </w:rPr>
         <w:t xml:space="preserve">Use Case: </w:t>
       </w:r>
-      <w:bookmarkEnd w:id="46"/>
+      <w:bookmarkEnd w:id="47"/>
       <w:r>
         <w:rPr>
           <w:rFonts w:ascii="Times New Roman" w:hAnsi="Times New Roman" w:cs="Times New Roman"/>
         </w:rPr>
         <w:t>Allocate Room</w:t>
       </w:r>
-      <w:bookmarkEnd w:id="47"/>
       <w:bookmarkEnd w:id="48"/>
+      <w:bookmarkEnd w:id="49"/>
     </w:p>
     <w:p>
       <w:pPr>
@@ -11995,16 +11334,16 @@
           <w:rFonts w:ascii="Times New Roman" w:hAnsi="Times New Roman" w:cs="Times New Roman"/>
         </w:rPr>
       </w:pPr>
-      <w:bookmarkStart w:id="49" w:name="_Toc131618205"/>
-      <w:bookmarkStart w:id="50" w:name="_Toc133497445"/>
+      <w:bookmarkStart w:id="50" w:name="_Toc131618205"/>
+      <w:bookmarkStart w:id="51" w:name="_Toc133497445"/>
       <w:r>
         <w:rPr>
           <w:rFonts w:ascii="Times New Roman" w:hAnsi="Times New Roman" w:cs="Times New Roman"/>
         </w:rPr>
         <w:t>Use Case: View Rooms</w:t>
       </w:r>
-      <w:bookmarkEnd w:id="49"/>
       <w:bookmarkEnd w:id="50"/>
+      <w:bookmarkEnd w:id="51"/>
     </w:p>
     <w:p>
       <w:pPr>
@@ -12026,8 +11365,8 @@
           <w:rFonts w:ascii="Times New Roman" w:hAnsi="Times New Roman" w:cs="Times New Roman"/>
         </w:rPr>
       </w:pPr>
-      <w:bookmarkStart w:id="51" w:name="_Toc131618209"/>
-      <w:bookmarkStart w:id="52" w:name="_Toc133497446"/>
+      <w:bookmarkStart w:id="52" w:name="_Toc131618209"/>
+      <w:bookmarkStart w:id="53" w:name="_Toc133497446"/>
       <w:r>
         <w:rPr>
           <w:rFonts w:ascii="Times New Roman" w:hAnsi="Times New Roman" w:cs="Times New Roman"/>
@@ -12040,8 +11379,8 @@
         </w:rPr>
         <w:t>Irfan (FA21-BSE-027)</w:t>
       </w:r>
-      <w:bookmarkEnd w:id="51"/>
       <w:bookmarkEnd w:id="52"/>
+      <w:bookmarkEnd w:id="53"/>
     </w:p>
     <w:p>
       <w:pPr>
@@ -12130,21 +11469,7 @@
         <w:rPr>
           <w:rFonts w:ascii="Times New Roman" w:hAnsi="Times New Roman" w:cs="Times New Roman"/>
         </w:rPr>
-        <w:t xml:space="preserve">Manage </w:t>
-      </w:r>
-      <w:proofErr w:type="gramStart"/>
-      <w:r>
-        <w:rPr>
-          <w:rFonts w:ascii="Times New Roman" w:hAnsi="Times New Roman" w:cs="Times New Roman"/>
-        </w:rPr>
-        <w:t>staff</w:t>
-      </w:r>
-      <w:proofErr w:type="gramEnd"/>
-      <w:r>
-        <w:rPr>
-          <w:rFonts w:ascii="Times New Roman" w:hAnsi="Times New Roman" w:cs="Times New Roman"/>
-        </w:rPr>
-        <w:t xml:space="preserve"> </w:t>
+        <w:t xml:space="preserve">Manage staff </w:t>
       </w:r>
     </w:p>
     <w:p>
@@ -12198,16 +11523,8 @@
         <w:rPr>
           <w:rFonts w:ascii="Times New Roman" w:hAnsi="Times New Roman" w:cs="Times New Roman"/>
         </w:rPr>
-        <w:t xml:space="preserve">Delete </w:t>
-      </w:r>
-      <w:proofErr w:type="gramStart"/>
-      <w:r>
-        <w:rPr>
-          <w:rFonts w:ascii="Times New Roman" w:hAnsi="Times New Roman" w:cs="Times New Roman"/>
-        </w:rPr>
-        <w:t>security</w:t>
-      </w:r>
-      <w:proofErr w:type="gramEnd"/>
+        <w:t>Delete security</w:t>
+      </w:r>
     </w:p>
     <w:p>
       <w:pPr>
@@ -12224,16 +11541,8 @@
         <w:rPr>
           <w:rFonts w:ascii="Times New Roman" w:hAnsi="Times New Roman" w:cs="Times New Roman"/>
         </w:rPr>
-        <w:t xml:space="preserve">Add </w:t>
-      </w:r>
-      <w:proofErr w:type="gramStart"/>
-      <w:r>
-        <w:rPr>
-          <w:rFonts w:ascii="Times New Roman" w:hAnsi="Times New Roman" w:cs="Times New Roman"/>
-        </w:rPr>
-        <w:t>cook</w:t>
-      </w:r>
-      <w:proofErr w:type="gramEnd"/>
+        <w:t>Add cook</w:t>
+      </w:r>
     </w:p>
     <w:p>
       <w:pPr>
@@ -12268,16 +11577,8 @@
         <w:rPr>
           <w:rFonts w:ascii="Times New Roman" w:hAnsi="Times New Roman" w:cs="Times New Roman"/>
         </w:rPr>
-        <w:t xml:space="preserve">Delete </w:t>
-      </w:r>
-      <w:proofErr w:type="gramStart"/>
-      <w:r>
-        <w:rPr>
-          <w:rFonts w:ascii="Times New Roman" w:hAnsi="Times New Roman" w:cs="Times New Roman"/>
-        </w:rPr>
-        <w:t>cook</w:t>
-      </w:r>
-      <w:proofErr w:type="gramEnd"/>
+        <w:t>Delete cook</w:t>
+      </w:r>
     </w:p>
     <w:p>
       <w:pPr>
@@ -12286,16 +11587,16 @@
           <w:rFonts w:ascii="Times New Roman" w:hAnsi="Times New Roman" w:cs="Times New Roman"/>
         </w:rPr>
       </w:pPr>
-      <w:bookmarkStart w:id="53" w:name="_Toc131618210"/>
-      <w:bookmarkStart w:id="54" w:name="_Toc133497447"/>
+      <w:bookmarkStart w:id="54" w:name="_Toc131618210"/>
+      <w:bookmarkStart w:id="55" w:name="_Toc133497447"/>
       <w:r>
         <w:rPr>
           <w:rFonts w:ascii="Times New Roman" w:hAnsi="Times New Roman" w:cs="Times New Roman"/>
         </w:rPr>
         <w:t>Use Case: Add Warden</w:t>
       </w:r>
-      <w:bookmarkEnd w:id="53"/>
       <w:bookmarkEnd w:id="54"/>
+      <w:bookmarkEnd w:id="55"/>
     </w:p>
     <w:p>
       <w:pPr>
@@ -12319,16 +11620,16 @@
           <w:rFonts w:ascii="Times New Roman" w:hAnsi="Times New Roman" w:cs="Times New Roman"/>
         </w:rPr>
       </w:pPr>
-      <w:bookmarkStart w:id="55" w:name="_Toc131618212"/>
-      <w:bookmarkStart w:id="56" w:name="_Toc133497448"/>
+      <w:bookmarkStart w:id="56" w:name="_Toc131618212"/>
+      <w:bookmarkStart w:id="57" w:name="_Toc133497448"/>
       <w:r>
         <w:rPr>
           <w:rFonts w:ascii="Times New Roman" w:hAnsi="Times New Roman" w:cs="Times New Roman"/>
         </w:rPr>
         <w:t>Use Case: Delete Warden</w:t>
       </w:r>
-      <w:bookmarkEnd w:id="55"/>
       <w:bookmarkEnd w:id="56"/>
+      <w:bookmarkEnd w:id="57"/>
     </w:p>
     <w:p>
       <w:pPr>
@@ -12385,7 +11686,7 @@
           </w14:textOutline>
         </w:rPr>
       </w:pPr>
-      <w:bookmarkStart w:id="57" w:name="_Toc133497449"/>
+      <w:bookmarkStart w:id="58" w:name="_Toc133497449"/>
       <w:r>
         <w:rPr>
           <w:rFonts w:ascii="Times New Roman" w:hAnsi="Times New Roman" w:cs="Times New Roman"/>
@@ -12407,7 +11708,7 @@
         <w:lastRenderedPageBreak/>
         <w:t>Fully Dressed Use Cases</w:t>
       </w:r>
-      <w:bookmarkEnd w:id="57"/>
+      <w:bookmarkEnd w:id="58"/>
     </w:p>
     <w:p>
       <w:pPr>
@@ -12416,8 +11717,8 @@
           <w:rFonts w:ascii="Times New Roman" w:hAnsi="Times New Roman" w:cs="Times New Roman"/>
         </w:rPr>
       </w:pPr>
-      <w:bookmarkStart w:id="58" w:name="_Toc101427050"/>
-      <w:bookmarkStart w:id="59" w:name="_Toc133497450"/>
+      <w:bookmarkStart w:id="59" w:name="_Toc101427050"/>
+      <w:bookmarkStart w:id="60" w:name="_Toc133497450"/>
       <w:proofErr w:type="spellStart"/>
       <w:r>
         <w:rPr>
@@ -12478,8 +11779,8 @@
         </w:rPr>
         <w:t>)</w:t>
       </w:r>
-      <w:bookmarkEnd w:id="58"/>
       <w:bookmarkEnd w:id="59"/>
+      <w:bookmarkEnd w:id="60"/>
     </w:p>
     <w:p>
       <w:pPr>
@@ -12488,7 +11789,7 @@
           <w:rFonts w:ascii="Times New Roman" w:hAnsi="Times New Roman" w:cs="Times New Roman"/>
         </w:rPr>
       </w:pPr>
-      <w:bookmarkStart w:id="60" w:name="_Toc133497451"/>
+      <w:bookmarkStart w:id="61" w:name="_Toc133497451"/>
       <w:r>
         <w:rPr>
           <w:rFonts w:ascii="Times New Roman" w:hAnsi="Times New Roman" w:cs="Times New Roman"/>
@@ -12507,7 +11808,7 @@
         </w:rPr>
         <w:t>.</w:t>
       </w:r>
-      <w:bookmarkEnd w:id="60"/>
+      <w:bookmarkEnd w:id="61"/>
     </w:p>
     <w:p>
       <w:pPr>
@@ -13639,7 +12940,7 @@
           <w:rFonts w:ascii="Times New Roman" w:hAnsi="Times New Roman" w:cs="Times New Roman"/>
         </w:rPr>
       </w:pPr>
-      <w:bookmarkStart w:id="61" w:name="_Toc133497452"/>
+      <w:bookmarkStart w:id="62" w:name="_Toc133497452"/>
       <w:r>
         <w:rPr>
           <w:rFonts w:ascii="Times New Roman" w:hAnsi="Times New Roman" w:cs="Times New Roman"/>
@@ -13672,7 +12973,7 @@
         </w:rPr>
         <w:t>.</w:t>
       </w:r>
-      <w:bookmarkEnd w:id="61"/>
+      <w:bookmarkEnd w:id="62"/>
     </w:p>
     <w:p>
       <w:pPr>
@@ -14667,47 +13968,7 @@
             <w14:round/>
           </w14:textOutline>
         </w:rPr>
-        <w:t xml:space="preserve">The student record and associated records </w:t>
-      </w:r>
-      <w:proofErr w:type="gramStart"/>
-      <w:r>
-        <w:rPr>
-          <w:rFonts w:ascii="Times New Roman" w:hAnsi="Times New Roman" w:cs="Times New Roman"/>
-          <w:color w:val="000000" w:themeColor="text1"/>
-          <w:sz w:val="24"/>
-          <w:szCs w:val="24"/>
-          <w14:shadow w14:blurRad="38100" w14:dist="19050" w14:dir="2700000" w14:sx="100000" w14:sy="100000" w14:kx="0" w14:ky="0" w14:algn="tl">
-            <w14:schemeClr w14:val="dk1">
-              <w14:alpha w14:val="60000"/>
-            </w14:schemeClr>
-          </w14:shadow>
-          <w14:textOutline w14:w="0" w14:cap="flat" w14:cmpd="sng" w14:algn="ctr">
-            <w14:noFill/>
-            <w14:prstDash w14:val="solid"/>
-            <w14:round/>
-          </w14:textOutline>
-        </w:rPr>
-        <w:t>are</w:t>
-      </w:r>
-      <w:proofErr w:type="gramEnd"/>
-      <w:r>
-        <w:rPr>
-          <w:rFonts w:ascii="Times New Roman" w:hAnsi="Times New Roman" w:cs="Times New Roman"/>
-          <w:color w:val="000000" w:themeColor="text1"/>
-          <w:sz w:val="24"/>
-          <w:szCs w:val="24"/>
-          <w14:shadow w14:blurRad="38100" w14:dist="19050" w14:dir="2700000" w14:sx="100000" w14:sy="100000" w14:kx="0" w14:ky="0" w14:algn="tl">
-            <w14:schemeClr w14:val="dk1">
-              <w14:alpha w14:val="60000"/>
-            </w14:schemeClr>
-          </w14:shadow>
-          <w14:textOutline w14:w="0" w14:cap="flat" w14:cmpd="sng" w14:algn="ctr">
-            <w14:noFill/>
-            <w14:prstDash w14:val="solid"/>
-            <w14:round/>
-          </w14:textOutline>
-        </w:rPr>
-        <w:t xml:space="preserve"> successfully deleted from the hostel management system.</w:t>
+        <w:t>The student record and associated records are successfully deleted from the hostel management system.</w:t>
       </w:r>
     </w:p>
     <w:p>
@@ -14747,47 +14008,7 @@
             <w14:round/>
           </w14:textOutline>
         </w:rPr>
-        <w:t xml:space="preserve">The system logs the administrator's </w:t>
-      </w:r>
-      <w:proofErr w:type="gramStart"/>
-      <w:r>
-        <w:rPr>
-          <w:rFonts w:ascii="Times New Roman" w:hAnsi="Times New Roman" w:cs="Times New Roman"/>
-          <w:color w:val="000000" w:themeColor="text1"/>
-          <w:sz w:val="24"/>
-          <w:szCs w:val="24"/>
-          <w14:shadow w14:blurRad="38100" w14:dist="19050" w14:dir="2700000" w14:sx="100000" w14:sy="100000" w14:kx="0" w14:ky="0" w14:algn="tl">
-            <w14:schemeClr w14:val="dk1">
-              <w14:alpha w14:val="60000"/>
-            </w14:schemeClr>
-          </w14:shadow>
-          <w14:textOutline w14:w="0" w14:cap="flat" w14:cmpd="sng" w14:algn="ctr">
-            <w14:noFill/>
-            <w14:prstDash w14:val="solid"/>
-            <w14:round/>
-          </w14:textOutline>
-        </w:rPr>
-        <w:t>action</w:t>
-      </w:r>
-      <w:proofErr w:type="gramEnd"/>
-      <w:r>
-        <w:rPr>
-          <w:rFonts w:ascii="Times New Roman" w:hAnsi="Times New Roman" w:cs="Times New Roman"/>
-          <w:color w:val="000000" w:themeColor="text1"/>
-          <w:sz w:val="24"/>
-          <w:szCs w:val="24"/>
-          <w14:shadow w14:blurRad="38100" w14:dist="19050" w14:dir="2700000" w14:sx="100000" w14:sy="100000" w14:kx="0" w14:ky="0" w14:algn="tl">
-            <w14:schemeClr w14:val="dk1">
-              <w14:alpha w14:val="60000"/>
-            </w14:schemeClr>
-          </w14:shadow>
-          <w14:textOutline w14:w="0" w14:cap="flat" w14:cmpd="sng" w14:algn="ctr">
-            <w14:noFill/>
-            <w14:prstDash w14:val="solid"/>
-            <w14:round/>
-          </w14:textOutline>
-        </w:rPr>
-        <w:t xml:space="preserve"> for audit purposes.</w:t>
+        <w:t>The system logs the administrator's action for audit purposes.</w:t>
       </w:r>
     </w:p>
     <w:p>
@@ -14963,7 +14184,7 @@
           <w:rFonts w:ascii="Times New Roman" w:hAnsi="Times New Roman" w:cs="Times New Roman"/>
         </w:rPr>
       </w:pPr>
-      <w:bookmarkStart w:id="62" w:name="_Toc133497453"/>
+      <w:bookmarkStart w:id="63" w:name="_Toc133497453"/>
       <w:r>
         <w:rPr>
           <w:rFonts w:ascii="Times New Roman" w:hAnsi="Times New Roman" w:cs="Times New Roman"/>
@@ -14971,7 +14192,7 @@
         <w:lastRenderedPageBreak/>
         <w:t>Arfah Ali (FA21-BSE-080 – 4A)</w:t>
       </w:r>
-      <w:bookmarkEnd w:id="62"/>
+      <w:bookmarkEnd w:id="63"/>
     </w:p>
     <w:p>
       <w:pPr>
@@ -14980,7 +14201,7 @@
           <w:rFonts w:ascii="Times New Roman" w:hAnsi="Times New Roman" w:cs="Times New Roman"/>
         </w:rPr>
       </w:pPr>
-      <w:bookmarkStart w:id="63" w:name="_Toc133497454"/>
+      <w:bookmarkStart w:id="64" w:name="_Toc133497454"/>
       <w:r>
         <w:rPr>
           <w:rFonts w:ascii="Times New Roman" w:hAnsi="Times New Roman" w:cs="Times New Roman"/>
@@ -14993,7 +14214,7 @@
         </w:rPr>
         <w:t>Apply for Hostel.</w:t>
       </w:r>
-      <w:bookmarkEnd w:id="63"/>
+      <w:bookmarkEnd w:id="64"/>
     </w:p>
     <w:p>
       <w:pPr>
@@ -15738,47 +14959,7 @@
             <w14:round/>
           </w14:textOutline>
         </w:rPr>
-        <w:t xml:space="preserve">The student has the necessary information required to </w:t>
-      </w:r>
-      <w:proofErr w:type="gramStart"/>
-      <w:r>
-        <w:rPr>
-          <w:rFonts w:ascii="Times New Roman" w:hAnsi="Times New Roman" w:cs="Times New Roman"/>
-          <w:color w:val="000000" w:themeColor="text1"/>
-          <w:sz w:val="24"/>
-          <w:szCs w:val="24"/>
-          <w14:shadow w14:blurRad="38100" w14:dist="19050" w14:dir="2700000" w14:sx="100000" w14:sy="100000" w14:kx="0" w14:ky="0" w14:algn="tl">
-            <w14:schemeClr w14:val="dk1">
-              <w14:alpha w14:val="60000"/>
-            </w14:schemeClr>
-          </w14:shadow>
-          <w14:textOutline w14:w="0" w14:cap="flat" w14:cmpd="sng" w14:algn="ctr">
-            <w14:noFill/>
-            <w14:prstDash w14:val="solid"/>
-            <w14:round/>
-          </w14:textOutline>
-        </w:rPr>
-        <w:t>fill</w:t>
-      </w:r>
-      <w:proofErr w:type="gramEnd"/>
-      <w:r>
-        <w:rPr>
-          <w:rFonts w:ascii="Times New Roman" w:hAnsi="Times New Roman" w:cs="Times New Roman"/>
-          <w:color w:val="000000" w:themeColor="text1"/>
-          <w:sz w:val="24"/>
-          <w:szCs w:val="24"/>
-          <w14:shadow w14:blurRad="38100" w14:dist="19050" w14:dir="2700000" w14:sx="100000" w14:sy="100000" w14:kx="0" w14:ky="0" w14:algn="tl">
-            <w14:schemeClr w14:val="dk1">
-              <w14:alpha w14:val="60000"/>
-            </w14:schemeClr>
-          </w14:shadow>
-          <w14:textOutline w14:w="0" w14:cap="flat" w14:cmpd="sng" w14:algn="ctr">
-            <w14:noFill/>
-            <w14:prstDash w14:val="solid"/>
-            <w14:round/>
-          </w14:textOutline>
-        </w:rPr>
-        <w:t xml:space="preserve"> the hostel application form.</w:t>
+        <w:t>The student has the necessary information required to fill the hostel application form.</w:t>
       </w:r>
     </w:p>
     <w:p>
@@ -15881,47 +15062,7 @@
             <w14:round/>
           </w14:textOutline>
         </w:rPr>
-        <w:t xml:space="preserve">The student has </w:t>
-      </w:r>
-      <w:proofErr w:type="gramStart"/>
-      <w:r>
-        <w:rPr>
-          <w:rFonts w:ascii="Times New Roman" w:hAnsi="Times New Roman" w:cs="Times New Roman"/>
-          <w:color w:val="000000" w:themeColor="text1"/>
-          <w:sz w:val="24"/>
-          <w:szCs w:val="24"/>
-          <w14:shadow w14:blurRad="38100" w14:dist="19050" w14:dir="2700000" w14:sx="100000" w14:sy="100000" w14:kx="0" w14:ky="0" w14:algn="tl">
-            <w14:schemeClr w14:val="dk1">
-              <w14:alpha w14:val="60000"/>
-            </w14:schemeClr>
-          </w14:shadow>
-          <w14:textOutline w14:w="0" w14:cap="flat" w14:cmpd="sng" w14:algn="ctr">
-            <w14:noFill/>
-            <w14:prstDash w14:val="solid"/>
-            <w14:round/>
-          </w14:textOutline>
-        </w:rPr>
-        <w:t>submitted an application</w:t>
-      </w:r>
-      <w:proofErr w:type="gramEnd"/>
-      <w:r>
-        <w:rPr>
-          <w:rFonts w:ascii="Times New Roman" w:hAnsi="Times New Roman" w:cs="Times New Roman"/>
-          <w:color w:val="000000" w:themeColor="text1"/>
-          <w:sz w:val="24"/>
-          <w:szCs w:val="24"/>
-          <w14:shadow w14:blurRad="38100" w14:dist="19050" w14:dir="2700000" w14:sx="100000" w14:sy="100000" w14:kx="0" w14:ky="0" w14:algn="tl">
-            <w14:schemeClr w14:val="dk1">
-              <w14:alpha w14:val="60000"/>
-            </w14:schemeClr>
-          </w14:shadow>
-          <w14:textOutline w14:w="0" w14:cap="flat" w14:cmpd="sng" w14:algn="ctr">
-            <w14:noFill/>
-            <w14:prstDash w14:val="solid"/>
-            <w14:round/>
-          </w14:textOutline>
-        </w:rPr>
-        <w:t xml:space="preserve"> for hostel accommodation.</w:t>
+        <w:t>The student has submitted an application for hostel accommodation.</w:t>
       </w:r>
     </w:p>
     <w:p>
@@ -16537,27 +15678,7 @@
                 <w:szCs w:val="24"/>
                 <w:lang w:bidi="ar-SA"/>
               </w:rPr>
-              <w:t xml:space="preserve">he </w:t>
-            </w:r>
-            <w:proofErr w:type="gramStart"/>
-            <w:r>
-              <w:rPr>
-                <w:rFonts w:ascii="Times New Roman" w:eastAsia="Times New Roman" w:hAnsi="Times New Roman" w:cs="Times New Roman"/>
-                <w:sz w:val="24"/>
-                <w:szCs w:val="24"/>
-                <w:lang w:bidi="ar-SA"/>
-              </w:rPr>
-              <w:t>system, and</w:t>
-            </w:r>
-            <w:proofErr w:type="gramEnd"/>
-            <w:r>
-              <w:rPr>
-                <w:rFonts w:ascii="Times New Roman" w:eastAsia="Times New Roman" w:hAnsi="Times New Roman" w:cs="Times New Roman"/>
-                <w:sz w:val="24"/>
-                <w:szCs w:val="24"/>
-                <w:lang w:bidi="ar-SA"/>
-              </w:rPr>
-              <w:t xml:space="preserve"> generates a fee receipt for the allocated room.</w:t>
+              <w:t>he system, and generates a fee receipt for the allocated room.</w:t>
             </w:r>
           </w:p>
         </w:tc>
@@ -16900,47 +16021,7 @@
             <w14:round/>
           </w14:textOutline>
         </w:rPr>
-        <w:t xml:space="preserve">The system displays a message indicating that there are no rooms available and prompts the student to try again </w:t>
-      </w:r>
-      <w:proofErr w:type="gramStart"/>
-      <w:r>
-        <w:rPr>
-          <w:rFonts w:ascii="Times New Roman" w:hAnsi="Times New Roman" w:cs="Times New Roman"/>
-          <w:color w:val="000000" w:themeColor="text1"/>
-          <w:sz w:val="24"/>
-          <w:szCs w:val="24"/>
-          <w14:shadow w14:blurRad="38100" w14:dist="19050" w14:dir="2700000" w14:sx="100000" w14:sy="100000" w14:kx="0" w14:ky="0" w14:algn="tl">
-            <w14:schemeClr w14:val="dk1">
-              <w14:alpha w14:val="60000"/>
-            </w14:schemeClr>
-          </w14:shadow>
-          <w14:textOutline w14:w="0" w14:cap="flat" w14:cmpd="sng" w14:algn="ctr">
-            <w14:noFill/>
-            <w14:prstDash w14:val="solid"/>
-            <w14:round/>
-          </w14:textOutline>
-        </w:rPr>
-        <w:t>at a later time</w:t>
-      </w:r>
-      <w:proofErr w:type="gramEnd"/>
-      <w:r>
-        <w:rPr>
-          <w:rFonts w:ascii="Times New Roman" w:hAnsi="Times New Roman" w:cs="Times New Roman"/>
-          <w:color w:val="000000" w:themeColor="text1"/>
-          <w:sz w:val="24"/>
-          <w:szCs w:val="24"/>
-          <w14:shadow w14:blurRad="38100" w14:dist="19050" w14:dir="2700000" w14:sx="100000" w14:sy="100000" w14:kx="0" w14:ky="0" w14:algn="tl">
-            <w14:schemeClr w14:val="dk1">
-              <w14:alpha w14:val="60000"/>
-            </w14:schemeClr>
-          </w14:shadow>
-          <w14:textOutline w14:w="0" w14:cap="flat" w14:cmpd="sng" w14:algn="ctr">
-            <w14:noFill/>
-            <w14:prstDash w14:val="solid"/>
-            <w14:round/>
-          </w14:textOutline>
-        </w:rPr>
-        <w:t>.</w:t>
+        <w:t>The system displays a message indicating that there are no rooms available and prompts the student to try again at a later time.</w:t>
       </w:r>
     </w:p>
     <w:p>
@@ -17347,47 +16428,7 @@
             <w14:round/>
           </w14:textOutline>
         </w:rPr>
-        <w:t xml:space="preserve">The hostel staff contacts the student and requests </w:t>
-      </w:r>
-      <w:proofErr w:type="gramStart"/>
-      <w:r>
-        <w:rPr>
-          <w:rFonts w:ascii="Times New Roman" w:hAnsi="Times New Roman" w:cs="Times New Roman"/>
-          <w:color w:val="000000" w:themeColor="text1"/>
-          <w:sz w:val="24"/>
-          <w:szCs w:val="24"/>
-          <w14:shadow w14:blurRad="38100" w14:dist="19050" w14:dir="2700000" w14:sx="100000" w14:sy="100000" w14:kx="0" w14:ky="0" w14:algn="tl">
-            <w14:schemeClr w14:val="dk1">
-              <w14:alpha w14:val="60000"/>
-            </w14:schemeClr>
-          </w14:shadow>
-          <w14:textOutline w14:w="0" w14:cap="flat" w14:cmpd="sng" w14:algn="ctr">
-            <w14:noFill/>
-            <w14:prstDash w14:val="solid"/>
-            <w14:round/>
-          </w14:textOutline>
-        </w:rPr>
-        <w:t>the additional</w:t>
-      </w:r>
-      <w:proofErr w:type="gramEnd"/>
-      <w:r>
-        <w:rPr>
-          <w:rFonts w:ascii="Times New Roman" w:hAnsi="Times New Roman" w:cs="Times New Roman"/>
-          <w:color w:val="000000" w:themeColor="text1"/>
-          <w:sz w:val="24"/>
-          <w:szCs w:val="24"/>
-          <w14:shadow w14:blurRad="38100" w14:dist="19050" w14:dir="2700000" w14:sx="100000" w14:sy="100000" w14:kx="0" w14:ky="0" w14:algn="tl">
-            <w14:schemeClr w14:val="dk1">
-              <w14:alpha w14:val="60000"/>
-            </w14:schemeClr>
-          </w14:shadow>
-          <w14:textOutline w14:w="0" w14:cap="flat" w14:cmpd="sng" w14:algn="ctr">
-            <w14:noFill/>
-            <w14:prstDash w14:val="solid"/>
-            <w14:round/>
-          </w14:textOutline>
-        </w:rPr>
-        <w:t xml:space="preserve"> information.</w:t>
+        <w:t>The hostel staff contacts the student and requests the additional information.</w:t>
       </w:r>
     </w:p>
     <w:p>
@@ -17418,7 +16459,7 @@
           <w:rFonts w:ascii="Times New Roman" w:hAnsi="Times New Roman" w:cs="Times New Roman"/>
         </w:rPr>
       </w:pPr>
-      <w:bookmarkStart w:id="64" w:name="_Toc133497455"/>
+      <w:bookmarkStart w:id="65" w:name="_Toc133497455"/>
       <w:r>
         <w:rPr>
           <w:rFonts w:ascii="Times New Roman" w:hAnsi="Times New Roman" w:cs="Times New Roman"/>
@@ -17437,7 +16478,7 @@
         </w:rPr>
         <w:t>.</w:t>
       </w:r>
-      <w:bookmarkEnd w:id="64"/>
+      <w:bookmarkEnd w:id="65"/>
     </w:p>
     <w:p>
       <w:pPr>
@@ -19283,9 +18324,9 @@
           <w:rFonts w:ascii="Times New Roman" w:hAnsi="Times New Roman" w:cs="Times New Roman"/>
         </w:rPr>
       </w:pPr>
-      <w:bookmarkStart w:id="65" w:name="_Toc118288372"/>
-      <w:bookmarkStart w:id="66" w:name="_Toc131618223"/>
-      <w:bookmarkStart w:id="67" w:name="_Toc133497456"/>
+      <w:bookmarkStart w:id="66" w:name="_Toc118288372"/>
+      <w:bookmarkStart w:id="67" w:name="_Toc131618223"/>
+      <w:bookmarkStart w:id="68" w:name="_Toc133497456"/>
       <w:r>
         <w:rPr>
           <w:rFonts w:ascii="Times New Roman" w:hAnsi="Times New Roman" w:cs="Times New Roman"/>
@@ -19293,9 +18334,9 @@
         <w:lastRenderedPageBreak/>
         <w:t>Hanzla Nouman (FA21-BSE-015)</w:t>
       </w:r>
-      <w:bookmarkEnd w:id="65"/>
       <w:bookmarkEnd w:id="66"/>
       <w:bookmarkEnd w:id="67"/>
+      <w:bookmarkEnd w:id="68"/>
     </w:p>
     <w:p>
       <w:pPr>
@@ -19304,16 +18345,16 @@
           <w:rFonts w:ascii="Times New Roman" w:hAnsi="Times New Roman" w:cs="Times New Roman"/>
         </w:rPr>
       </w:pPr>
-      <w:bookmarkStart w:id="68" w:name="_Toc131618224"/>
-      <w:bookmarkStart w:id="69" w:name="_Toc133497457"/>
+      <w:bookmarkStart w:id="69" w:name="_Toc131618224"/>
+      <w:bookmarkStart w:id="70" w:name="_Toc133497457"/>
       <w:r>
         <w:rPr>
           <w:rFonts w:ascii="Times New Roman" w:hAnsi="Times New Roman" w:cs="Times New Roman"/>
         </w:rPr>
         <w:t>Use Case UC1: Allocate Room</w:t>
       </w:r>
-      <w:bookmarkEnd w:id="68"/>
       <w:bookmarkEnd w:id="69"/>
+      <w:bookmarkEnd w:id="70"/>
     </w:p>
     <w:p>
       <w:pPr>
@@ -20001,6 +19042,7 @@
           <w:szCs w:val="24"/>
           <w:lang w:bidi="ar-SA"/>
         </w:rPr>
+        <w:lastRenderedPageBreak/>
         <w:t>Extensions (Alternative Flows):</w:t>
       </w:r>
     </w:p>
@@ -20025,7 +19067,6 @@
           <w:szCs w:val="24"/>
           <w:lang w:bidi="ar-SA"/>
         </w:rPr>
-        <w:lastRenderedPageBreak/>
         <w:t>If there are no available rooms, the system displays a message to the warden indicating that there are no rooms available and prompts the warden to add more rooms to the system.</w:t>
       </w:r>
     </w:p>
@@ -20296,16 +19337,16 @@
           <w:rFonts w:ascii="Times New Roman" w:hAnsi="Times New Roman" w:cs="Times New Roman"/>
         </w:rPr>
       </w:pPr>
-      <w:bookmarkStart w:id="70" w:name="_Toc131618225"/>
-      <w:bookmarkStart w:id="71" w:name="_Toc133497458"/>
+      <w:bookmarkStart w:id="71" w:name="_Toc131618225"/>
+      <w:bookmarkStart w:id="72" w:name="_Toc133497458"/>
       <w:r>
         <w:rPr>
           <w:rFonts w:ascii="Times New Roman" w:hAnsi="Times New Roman" w:cs="Times New Roman"/>
         </w:rPr>
         <w:t>Use Case UC2: View Rooms</w:t>
       </w:r>
-      <w:bookmarkEnd w:id="70"/>
       <w:bookmarkEnd w:id="71"/>
+      <w:bookmarkEnd w:id="72"/>
     </w:p>
     <w:p>
       <w:pPr>
@@ -21225,8 +20266,8 @@
           <w:rFonts w:ascii="Times New Roman" w:hAnsi="Times New Roman" w:cs="Times New Roman"/>
         </w:rPr>
       </w:pPr>
-      <w:bookmarkStart w:id="72" w:name="_Toc131618226"/>
-      <w:bookmarkStart w:id="73" w:name="_Toc133497459"/>
+      <w:bookmarkStart w:id="73" w:name="_Toc131618226"/>
+      <w:bookmarkStart w:id="74" w:name="_Toc133497459"/>
       <w:r>
         <w:rPr>
           <w:rFonts w:ascii="Times New Roman" w:hAnsi="Times New Roman" w:cs="Times New Roman"/>
@@ -21239,8 +20280,8 @@
         </w:rPr>
         <w:t>Irfan (FA21-BSE-027)</w:t>
       </w:r>
-      <w:bookmarkEnd w:id="72"/>
       <w:bookmarkEnd w:id="73"/>
+      <w:bookmarkEnd w:id="74"/>
     </w:p>
     <w:p>
       <w:pPr>
@@ -21256,15 +20297,15 @@
           <w:rFonts w:ascii="Times New Roman" w:hAnsi="Times New Roman" w:cs="Times New Roman"/>
         </w:rPr>
       </w:pPr>
-      <w:bookmarkStart w:id="74" w:name="_Toc131618227"/>
-      <w:bookmarkStart w:id="75" w:name="_Toc133497460"/>
+      <w:bookmarkStart w:id="75" w:name="_Toc131618227"/>
+      <w:bookmarkStart w:id="76" w:name="_Toc133497460"/>
       <w:r>
         <w:rPr>
           <w:rFonts w:ascii="Times New Roman" w:hAnsi="Times New Roman" w:cs="Times New Roman"/>
         </w:rPr>
         <w:t>Use Case UC1:</w:t>
       </w:r>
-      <w:bookmarkEnd w:id="74"/>
+      <w:bookmarkEnd w:id="75"/>
       <w:r>
         <w:rPr>
           <w:rFonts w:ascii="Times New Roman" w:hAnsi="Times New Roman" w:cs="Times New Roman"/>
@@ -21277,7 +20318,7 @@
         </w:rPr>
         <w:t>Add Warden</w:t>
       </w:r>
-      <w:bookmarkEnd w:id="75"/>
+      <w:bookmarkEnd w:id="76"/>
     </w:p>
     <w:p>
       <w:pPr>
@@ -22165,8 +21206,8 @@
           <w:rFonts w:ascii="Times New Roman" w:hAnsi="Times New Roman" w:cs="Times New Roman"/>
         </w:rPr>
       </w:pPr>
-      <w:bookmarkStart w:id="76" w:name="_Toc131618228"/>
-      <w:bookmarkStart w:id="77" w:name="_Toc133497461"/>
+      <w:bookmarkStart w:id="77" w:name="_Toc131618228"/>
+      <w:bookmarkStart w:id="78" w:name="_Toc133497461"/>
     </w:p>
     <w:p>
       <w:pPr>
@@ -22181,8 +21222,8 @@
         </w:rPr>
         <w:t>Use Case UC2: Delete Warden</w:t>
       </w:r>
-      <w:bookmarkEnd w:id="76"/>
       <w:bookmarkEnd w:id="77"/>
+      <w:bookmarkEnd w:id="78"/>
     </w:p>
     <w:p>
       <w:pPr>
@@ -22901,27 +21942,7 @@
           <w:szCs w:val="24"/>
           <w:lang w:bidi="ar-SA"/>
         </w:rPr>
-        <w:t xml:space="preserve">The system must keep a record of all deleted </w:t>
-      </w:r>
-      <w:proofErr w:type="gramStart"/>
-      <w:r>
-        <w:rPr>
-          <w:rFonts w:ascii="Times New Roman" w:eastAsia="Times New Roman" w:hAnsi="Times New Roman" w:cs="Times New Roman"/>
-          <w:sz w:val="24"/>
-          <w:szCs w:val="24"/>
-          <w:lang w:bidi="ar-SA"/>
-        </w:rPr>
-        <w:t>wardens</w:t>
-      </w:r>
-      <w:proofErr w:type="gramEnd"/>
-      <w:r>
-        <w:rPr>
-          <w:rFonts w:ascii="Times New Roman" w:eastAsia="Times New Roman" w:hAnsi="Times New Roman" w:cs="Times New Roman"/>
-          <w:sz w:val="24"/>
-          <w:szCs w:val="24"/>
-          <w:lang w:bidi="ar-SA"/>
-        </w:rPr>
-        <w:t>.</w:t>
+        <w:t>The system must keep a record of all deleted wardens.</w:t>
       </w:r>
     </w:p>
     <w:p>
@@ -23394,7 +22415,7 @@
           <w:sz w:val="28"/>
         </w:rPr>
       </w:pPr>
-      <w:bookmarkStart w:id="78" w:name="_Toc133497462"/>
+      <w:bookmarkStart w:id="79" w:name="_Toc133497462"/>
       <w:r>
         <w:rPr>
           <w:rFonts w:ascii="Times New Roman" w:hAnsi="Times New Roman" w:cs="Times New Roman"/>
@@ -23403,12 +22424,13 @@
         <w:lastRenderedPageBreak/>
         <w:t>PROTOTYPES</w:t>
       </w:r>
-      <w:bookmarkEnd w:id="78"/>
+      <w:bookmarkEnd w:id="79"/>
     </w:p>
     <w:p>
       <w:r>
         <w:rPr>
           <w:noProof/>
+          <w:lang w:bidi="ar-SA"/>
         </w:rPr>
         <w:drawing>
           <wp:inline distT="0" distB="0" distL="0" distR="0" wp14:anchorId="2B60D798" wp14:editId="4F753752">
@@ -23451,6 +22473,7 @@
       <w:r>
         <w:rPr>
           <w:noProof/>
+          <w:lang w:bidi="ar-SA"/>
         </w:rPr>
         <w:drawing>
           <wp:inline distT="0" distB="0" distL="0" distR="0" wp14:anchorId="2BDD9E0B" wp14:editId="2A463E20">
@@ -23494,6 +22517,7 @@
       <w:r>
         <w:rPr>
           <w:noProof/>
+          <w:lang w:bidi="ar-SA"/>
         </w:rPr>
         <w:drawing>
           <wp:inline distT="0" distB="0" distL="0" distR="0" wp14:anchorId="44C1543B" wp14:editId="6FD3EAA6">
@@ -23536,6 +22560,7 @@
       <w:r>
         <w:rPr>
           <w:noProof/>
+          <w:lang w:bidi="ar-SA"/>
         </w:rPr>
         <w:lastRenderedPageBreak/>
         <w:drawing>
@@ -23579,6 +22604,7 @@
       <w:r>
         <w:rPr>
           <w:noProof/>
+          <w:lang w:bidi="ar-SA"/>
         </w:rPr>
         <w:drawing>
           <wp:inline distT="0" distB="0" distL="0" distR="0" wp14:anchorId="4A1C025C" wp14:editId="64A28646">
@@ -23621,6 +22647,7 @@
       <w:r>
         <w:rPr>
           <w:noProof/>
+          <w:lang w:bidi="ar-SA"/>
         </w:rPr>
         <w:lastRenderedPageBreak/>
         <w:drawing>
@@ -23665,6 +22692,7 @@
       <w:r>
         <w:rPr>
           <w:noProof/>
+          <w:lang w:bidi="ar-SA"/>
         </w:rPr>
         <w:drawing>
           <wp:inline distT="0" distB="0" distL="0" distR="0" wp14:anchorId="0BB3BAD7" wp14:editId="2E48D6B3">
@@ -23706,19 +22734,82 @@
     <w:p>
       <w:pPr>
         <w:pStyle w:val="Heading1"/>
-      </w:pPr>
-      <w:bookmarkStart w:id="79" w:name="_Toc133497463"/>
-      <w:r>
+        <w:jc w:val="center"/>
+        <w:rPr>
+          <w:b w:val="0"/>
+          <w:color w:val="4472C4" w:themeColor="accent1"/>
+          <w:sz w:val="28"/>
+          <w:szCs w:val="28"/>
+          <w14:shadow w14:blurRad="38100" w14:dist="25400" w14:dir="5400000" w14:sx="100000" w14:sy="100000" w14:kx="0" w14:ky="0" w14:algn="ctr">
+            <w14:srgbClr w14:val="6E747A">
+              <w14:alpha w14:val="57000"/>
+            </w14:srgbClr>
+          </w14:shadow>
+          <w14:textOutline w14:w="0" w14:cap="flat" w14:cmpd="sng" w14:algn="ctr">
+            <w14:noFill/>
+            <w14:prstDash w14:val="solid"/>
+            <w14:round/>
+          </w14:textOutline>
+        </w:rPr>
+      </w:pPr>
+      <w:r>
+        <w:rPr>
+          <w:b w:val="0"/>
+          <w:color w:val="4472C4" w:themeColor="accent1"/>
+          <w:sz w:val="28"/>
+          <w:szCs w:val="28"/>
+          <w14:shadow w14:blurRad="38100" w14:dist="25400" w14:dir="5400000" w14:sx="100000" w14:sy="100000" w14:kx="0" w14:ky="0" w14:algn="ctr">
+            <w14:srgbClr w14:val="6E747A">
+              <w14:alpha w14:val="57000"/>
+            </w14:srgbClr>
+          </w14:shadow>
+          <w14:textOutline w14:w="0" w14:cap="flat" w14:cmpd="sng" w14:algn="ctr">
+            <w14:noFill/>
+            <w14:prstDash w14:val="solid"/>
+            <w14:round/>
+          </w14:textOutline>
+        </w:rPr>
         <w:lastRenderedPageBreak/>
         <w:t>CHAPTER 3</w:t>
       </w:r>
       <w:r>
-        <w:t>:</w:t>
-      </w:r>
-      <w:r>
-        <w:t xml:space="preserve"> DOMAIN MODEL</w:t>
-      </w:r>
-      <w:bookmarkEnd w:id="79"/>
+        <w:rPr>
+          <w:b w:val="0"/>
+          <w:color w:val="4472C4" w:themeColor="accent1"/>
+          <w:sz w:val="28"/>
+          <w:szCs w:val="28"/>
+          <w14:shadow w14:blurRad="38100" w14:dist="25400" w14:dir="5400000" w14:sx="100000" w14:sy="100000" w14:kx="0" w14:ky="0" w14:algn="ctr">
+            <w14:srgbClr w14:val="6E747A">
+              <w14:alpha w14:val="57000"/>
+            </w14:srgbClr>
+          </w14:shadow>
+          <w14:textOutline w14:w="0" w14:cap="flat" w14:cmpd="sng" w14:algn="ctr">
+            <w14:noFill/>
+            <w14:prstDash w14:val="solid"/>
+            <w14:round/>
+          </w14:textOutline>
+        </w:rPr>
+        <w:t xml:space="preserve">: </w:t>
+      </w:r>
+      <w:r>
+        <w:rPr>
+          <w:b w:val="0"/>
+          <w:color w:val="4472C4" w:themeColor="accent1"/>
+          <w:sz w:val="28"/>
+          <w:szCs w:val="28"/>
+          <w14:shadow w14:blurRad="38100" w14:dist="25400" w14:dir="5400000" w14:sx="100000" w14:sy="100000" w14:kx="0" w14:ky="0" w14:algn="ctr">
+            <w14:srgbClr w14:val="6E747A">
+              <w14:alpha w14:val="57000"/>
+            </w14:srgbClr>
+          </w14:shadow>
+          <w14:textOutline w14:w="0" w14:cap="flat" w14:cmpd="sng" w14:algn="ctr">
+            <w14:noFill/>
+            <w14:prstDash w14:val="solid"/>
+            <w14:round/>
+          </w14:textOutline>
+        </w:rPr>
+        <w:t>DOMAIN MODEL</w:t>
+      </w:r>
     </w:p>
     <w:p>
       <w:pPr>
@@ -23743,6 +22834,7 @@
       <w:r>
         <w:rPr>
           <w:noProof/>
+          <w:lang w:bidi="ar-SA"/>
         </w:rPr>
         <w:drawing>
           <wp:inline distT="0" distB="0" distL="0" distR="0" wp14:anchorId="66371864" wp14:editId="0A3827F7">
@@ -23901,6 +22993,85 @@
     </w:p>
     <w:p>
       <w:pPr>
+        <w:pStyle w:val="Heading1"/>
+        <w:jc w:val="center"/>
+        <w:rPr>
+          <w:b w:val="0"/>
+          <w:color w:val="4472C4" w:themeColor="accent1"/>
+          <w:sz w:val="28"/>
+          <w:szCs w:val="28"/>
+          <w14:shadow w14:blurRad="38100" w14:dist="25400" w14:dir="5400000" w14:sx="100000" w14:sy="100000" w14:kx="0" w14:ky="0" w14:algn="ctr">
+            <w14:srgbClr w14:val="6E747A">
+              <w14:alpha w14:val="57000"/>
+            </w14:srgbClr>
+          </w14:shadow>
+          <w14:textOutline w14:w="0" w14:cap="flat" w14:cmpd="sng" w14:algn="ctr">
+            <w14:noFill/>
+            <w14:prstDash w14:val="solid"/>
+            <w14:round/>
+          </w14:textOutline>
+        </w:rPr>
+      </w:pPr>
+      <w:r>
+        <w:rPr>
+          <w:b w:val="0"/>
+          <w:color w:val="4472C4" w:themeColor="accent1"/>
+          <w:sz w:val="28"/>
+          <w:szCs w:val="28"/>
+          <w14:shadow w14:blurRad="38100" w14:dist="25400" w14:dir="5400000" w14:sx="100000" w14:sy="100000" w14:kx="0" w14:ky="0" w14:algn="ctr">
+            <w14:srgbClr w14:val="6E747A">
+              <w14:alpha w14:val="57000"/>
+            </w14:srgbClr>
+          </w14:shadow>
+          <w14:textOutline w14:w="0" w14:cap="flat" w14:cmpd="sng" w14:algn="ctr">
+            <w14:noFill/>
+            <w14:prstDash w14:val="solid"/>
+            <w14:round/>
+          </w14:textOutline>
+        </w:rPr>
+        <w:t>CHAPTER 4</w:t>
+      </w:r>
+      <w:r>
+        <w:rPr>
+          <w:b w:val="0"/>
+          <w:color w:val="4472C4" w:themeColor="accent1"/>
+          <w:sz w:val="28"/>
+          <w:szCs w:val="28"/>
+          <w14:shadow w14:blurRad="38100" w14:dist="25400" w14:dir="5400000" w14:sx="100000" w14:sy="100000" w14:kx="0" w14:ky="0" w14:algn="ctr">
+            <w14:srgbClr w14:val="6E747A">
+              <w14:alpha w14:val="57000"/>
+            </w14:srgbClr>
+          </w14:shadow>
+          <w14:textOutline w14:w="0" w14:cap="flat" w14:cmpd="sng" w14:algn="ctr">
+            <w14:noFill/>
+            <w14:prstDash w14:val="solid"/>
+            <w14:round/>
+          </w14:textOutline>
+        </w:rPr>
+        <w:t xml:space="preserve">: </w:t>
+      </w:r>
+      <w:r>
+        <w:rPr>
+          <w:b w:val="0"/>
+          <w:color w:val="4472C4" w:themeColor="accent1"/>
+          <w:sz w:val="28"/>
+          <w:szCs w:val="28"/>
+          <w14:shadow w14:blurRad="38100" w14:dist="25400" w14:dir="5400000" w14:sx="100000" w14:sy="100000" w14:kx="0" w14:ky="0" w14:algn="ctr">
+            <w14:srgbClr w14:val="6E747A">
+              <w14:alpha w14:val="57000"/>
+            </w14:srgbClr>
+          </w14:shadow>
+          <w14:textOutline w14:w="0" w14:cap="flat" w14:cmpd="sng" w14:algn="ctr">
+            <w14:noFill/>
+            <w14:prstDash w14:val="solid"/>
+            <w14:round/>
+          </w14:textOutline>
+        </w:rPr>
+        <w:t>SYSTEM SEQUENCE DIAGRAM (SSD)</w:t>
+      </w:r>
+    </w:p>
+    <w:p>
+      <w:pPr>
         <w:jc w:val="both"/>
         <w:rPr>
           <w:rFonts w:ascii="Times New Roman" w:hAnsi="Times New Roman" w:cs="Times New Roman"/>
@@ -23943,24 +23114,1175 @@
     </w:p>
     <w:p>
       <w:pPr>
+        <w:pStyle w:val="Heading2"/>
+        <w:rPr>
+          <w:rFonts w:ascii="Times New Roman" w:hAnsi="Times New Roman" w:cs="Times New Roman"/>
+          <w:b/>
+          <w:color w:val="auto"/>
+          <w:sz w:val="28"/>
+          <w:u w:val="single"/>
+        </w:rPr>
+      </w:pPr>
+      <w:r>
+        <w:rPr>
+          <w:rFonts w:ascii="Times New Roman" w:hAnsi="Times New Roman" w:cs="Times New Roman"/>
+          <w:b/>
+          <w:color w:val="auto"/>
+          <w:sz w:val="28"/>
+          <w:u w:val="single"/>
+        </w:rPr>
+        <w:lastRenderedPageBreak/>
+        <w:t>System Sequence Diagram</w:t>
+      </w:r>
+    </w:p>
+    <w:p>
+      <w:pPr>
+        <w:pStyle w:val="Heading3"/>
+        <w:rPr>
+          <w:rFonts w:ascii="Times New Roman" w:hAnsi="Times New Roman" w:cs="Times New Roman"/>
+          <w:b/>
+          <w:color w:val="auto"/>
+        </w:rPr>
+      </w:pPr>
+      <w:r>
+        <w:rPr>
+          <w:rFonts w:ascii="Times New Roman" w:hAnsi="Times New Roman" w:cs="Times New Roman"/>
+          <w:b/>
+          <w:color w:val="auto"/>
+        </w:rPr>
+        <w:t>Arfah Ali (FA21-BSE-080-4A)</w:t>
+      </w:r>
+    </w:p>
+    <w:p>
+      <w:pPr>
+        <w:tabs>
+          <w:tab w:val="left" w:pos="2835"/>
+        </w:tabs>
         <w:jc w:val="both"/>
         <w:rPr>
           <w:rFonts w:ascii="Times New Roman" w:hAnsi="Times New Roman" w:cs="Times New Roman"/>
           <w:color w:val="000000" w:themeColor="text1"/>
-          <w:sz w:val="24"/>
-          <w:szCs w:val="24"/>
-          <w14:shadow w14:blurRad="38100" w14:dist="19050" w14:dir="2700000" w14:sx="100000" w14:sy="100000" w14:kx="0" w14:ky="0" w14:algn="tl">
-            <w14:schemeClr w14:val="dk1">
-              <w14:alpha w14:val="60000"/>
-            </w14:schemeClr>
-          </w14:shadow>
-          <w14:textOutline w14:w="0" w14:cap="flat" w14:cmpd="sng" w14:algn="ctr">
-            <w14:noFill/>
-            <w14:prstDash w14:val="solid"/>
-            <w14:round/>
-          </w14:textOutline>
-        </w:rPr>
-      </w:pPr>
+          <w:szCs w:val="24"/>
+          <w14:shadow w14:blurRad="38100" w14:dist="19050" w14:dir="2700000" w14:sx="100000" w14:sy="100000" w14:kx="0" w14:ky="0" w14:algn="tl">
+            <w14:schemeClr w14:val="dk1">
+              <w14:alpha w14:val="60000"/>
+            </w14:schemeClr>
+          </w14:shadow>
+          <w14:textOutline w14:w="0" w14:cap="flat" w14:cmpd="sng" w14:algn="ctr">
+            <w14:noFill/>
+            <w14:prstDash w14:val="solid"/>
+            <w14:round/>
+          </w14:textOutline>
+        </w:rPr>
+      </w:pPr>
+      <w:r>
+        <w:rPr>
+          <w:rFonts w:ascii="Times New Roman" w:hAnsi="Times New Roman" w:cs="Times New Roman"/>
+          <w:color w:val="000000" w:themeColor="text1"/>
+          <w:szCs w:val="24"/>
+          <w14:shadow w14:blurRad="38100" w14:dist="19050" w14:dir="2700000" w14:sx="100000" w14:sy="100000" w14:kx="0" w14:ky="0" w14:algn="tl">
+            <w14:schemeClr w14:val="dk1">
+              <w14:alpha w14:val="60000"/>
+            </w14:schemeClr>
+          </w14:shadow>
+          <w14:textOutline w14:w="0" w14:cap="flat" w14:cmpd="sng" w14:algn="ctr">
+            <w14:noFill/>
+            <w14:prstDash w14:val="solid"/>
+            <w14:round/>
+          </w14:textOutline>
+        </w:rPr>
+        <w:t>Scenario: Apply For Hostel</w:t>
+      </w:r>
+      <w:r>
+        <w:rPr>
+          <w:rFonts w:ascii="Times New Roman" w:hAnsi="Times New Roman" w:cs="Times New Roman"/>
+          <w:color w:val="000000" w:themeColor="text1"/>
+          <w:szCs w:val="24"/>
+          <w14:shadow w14:blurRad="38100" w14:dist="19050" w14:dir="2700000" w14:sx="100000" w14:sy="100000" w14:kx="0" w14:ky="0" w14:algn="tl">
+            <w14:schemeClr w14:val="dk1">
+              <w14:alpha w14:val="60000"/>
+            </w14:schemeClr>
+          </w14:shadow>
+          <w14:textOutline w14:w="0" w14:cap="flat" w14:cmpd="sng" w14:algn="ctr">
+            <w14:noFill/>
+            <w14:prstDash w14:val="solid"/>
+            <w14:round/>
+          </w14:textOutline>
+        </w:rPr>
+        <w:tab/>
+      </w:r>
+    </w:p>
+    <w:p>
+      <w:pPr>
+        <w:jc w:val="both"/>
+        <w:rPr>
+          <w:rFonts w:ascii="Times New Roman" w:hAnsi="Times New Roman" w:cs="Times New Roman"/>
+          <w:color w:val="000000" w:themeColor="text1"/>
+          <w:sz w:val="24"/>
+          <w:szCs w:val="24"/>
+          <w14:shadow w14:blurRad="38100" w14:dist="19050" w14:dir="2700000" w14:sx="100000" w14:sy="100000" w14:kx="0" w14:ky="0" w14:algn="tl">
+            <w14:schemeClr w14:val="dk1">
+              <w14:alpha w14:val="60000"/>
+            </w14:schemeClr>
+          </w14:shadow>
+          <w14:textOutline w14:w="0" w14:cap="flat" w14:cmpd="sng" w14:algn="ctr">
+            <w14:noFill/>
+            <w14:prstDash w14:val="solid"/>
+            <w14:round/>
+          </w14:textOutline>
+        </w:rPr>
+      </w:pPr>
+      <w:r>
+        <w:rPr>
+          <w:rFonts w:ascii="Times New Roman" w:hAnsi="Times New Roman" w:cs="Times New Roman"/>
+          <w:noProof/>
+          <w:color w:val="000000" w:themeColor="text1"/>
+          <w:sz w:val="24"/>
+          <w:szCs w:val="24"/>
+          <w:lang w:bidi="ar-SA"/>
+          <w14:shadow w14:blurRad="38100" w14:dist="19050" w14:dir="2700000" w14:sx="100000" w14:sy="100000" w14:kx="0" w14:ky="0" w14:algn="tl">
+            <w14:schemeClr w14:val="dk1">
+              <w14:alpha w14:val="60000"/>
+            </w14:schemeClr>
+          </w14:shadow>
+          <w14:textOutline w14:w="0" w14:cap="flat" w14:cmpd="sng" w14:algn="ctr">
+            <w14:noFill/>
+            <w14:prstDash w14:val="solid"/>
+            <w14:round/>
+          </w14:textOutline>
+        </w:rPr>
+        <w:drawing>
+          <wp:inline distT="0" distB="0" distL="0" distR="0" wp14:anchorId="08B6DE17" wp14:editId="3C60B8B7">
+            <wp:extent cx="5943600" cy="4837430"/>
+            <wp:effectExtent l="0" t="0" r="0" b="1270"/>
+            <wp:docPr id="3" name="Picture 3"/>
+            <wp:cNvGraphicFramePr>
+              <a:graphicFrameLocks xmlns:a="http://schemas.openxmlformats.org/drawingml/2006/main" noChangeAspect="1"/>
+            </wp:cNvGraphicFramePr>
+            <a:graphic xmlns:a="http://schemas.openxmlformats.org/drawingml/2006/main">
+              <a:graphicData uri="http://schemas.openxmlformats.org/drawingml/2006/picture">
+                <pic:pic xmlns:pic="http://schemas.openxmlformats.org/drawingml/2006/picture">
+                  <pic:nvPicPr>
+                    <pic:cNvPr id="1" name=""/>
+                    <pic:cNvPicPr/>
+                  </pic:nvPicPr>
+                  <pic:blipFill>
+                    <a:blip r:embed="rId16"/>
+                    <a:stretch>
+                      <a:fillRect/>
+                    </a:stretch>
+                  </pic:blipFill>
+                  <pic:spPr>
+                    <a:xfrm>
+                      <a:off x="0" y="0"/>
+                      <a:ext cx="5943600" cy="4837430"/>
+                    </a:xfrm>
+                    <a:prstGeom prst="rect">
+                      <a:avLst/>
+                    </a:prstGeom>
+                  </pic:spPr>
+                </pic:pic>
+              </a:graphicData>
+            </a:graphic>
+          </wp:inline>
+        </w:drawing>
+      </w:r>
+    </w:p>
+    <w:p>
+      <w:pPr>
+        <w:spacing w:after="160" w:line="259" w:lineRule="auto"/>
+        <w:rPr>
+          <w:rFonts w:ascii="Times New Roman" w:hAnsi="Times New Roman" w:cs="Times New Roman"/>
+          <w:color w:val="000000" w:themeColor="text1"/>
+          <w:szCs w:val="24"/>
+          <w14:shadow w14:blurRad="38100" w14:dist="19050" w14:dir="2700000" w14:sx="100000" w14:sy="100000" w14:kx="0" w14:ky="0" w14:algn="tl">
+            <w14:schemeClr w14:val="dk1">
+              <w14:alpha w14:val="60000"/>
+            </w14:schemeClr>
+          </w14:shadow>
+          <w14:textOutline w14:w="0" w14:cap="flat" w14:cmpd="sng" w14:algn="ctr">
+            <w14:noFill/>
+            <w14:prstDash w14:val="solid"/>
+            <w14:round/>
+          </w14:textOutline>
+        </w:rPr>
+      </w:pPr>
+      <w:r>
+        <w:rPr>
+          <w:rFonts w:ascii="Times New Roman" w:hAnsi="Times New Roman" w:cs="Times New Roman"/>
+          <w:color w:val="000000" w:themeColor="text1"/>
+          <w:szCs w:val="24"/>
+          <w14:shadow w14:blurRad="38100" w14:dist="19050" w14:dir="2700000" w14:sx="100000" w14:sy="100000" w14:kx="0" w14:ky="0" w14:algn="tl">
+            <w14:schemeClr w14:val="dk1">
+              <w14:alpha w14:val="60000"/>
+            </w14:schemeClr>
+          </w14:shadow>
+          <w14:textOutline w14:w="0" w14:cap="flat" w14:cmpd="sng" w14:algn="ctr">
+            <w14:noFill/>
+            <w14:prstDash w14:val="solid"/>
+            <w14:round/>
+          </w14:textOutline>
+        </w:rPr>
+        <w:br w:type="page"/>
+      </w:r>
+    </w:p>
+    <w:p>
+      <w:pPr>
+        <w:tabs>
+          <w:tab w:val="left" w:pos="2835"/>
+        </w:tabs>
+        <w:jc w:val="both"/>
+        <w:rPr>
+          <w:rFonts w:ascii="Times New Roman" w:hAnsi="Times New Roman" w:cs="Times New Roman"/>
+          <w:color w:val="000000" w:themeColor="text1"/>
+          <w:szCs w:val="24"/>
+          <w14:shadow w14:blurRad="38100" w14:dist="19050" w14:dir="2700000" w14:sx="100000" w14:sy="100000" w14:kx="0" w14:ky="0" w14:algn="tl">
+            <w14:schemeClr w14:val="dk1">
+              <w14:alpha w14:val="60000"/>
+            </w14:schemeClr>
+          </w14:shadow>
+          <w14:textOutline w14:w="0" w14:cap="flat" w14:cmpd="sng" w14:algn="ctr">
+            <w14:noFill/>
+            <w14:prstDash w14:val="solid"/>
+            <w14:round/>
+          </w14:textOutline>
+        </w:rPr>
+      </w:pPr>
+      <w:r>
+        <w:rPr>
+          <w:rFonts w:ascii="Times New Roman" w:hAnsi="Times New Roman" w:cs="Times New Roman"/>
+          <w:color w:val="000000" w:themeColor="text1"/>
+          <w:szCs w:val="24"/>
+          <w14:shadow w14:blurRad="38100" w14:dist="19050" w14:dir="2700000" w14:sx="100000" w14:sy="100000" w14:kx="0" w14:ky="0" w14:algn="tl">
+            <w14:schemeClr w14:val="dk1">
+              <w14:alpha w14:val="60000"/>
+            </w14:schemeClr>
+          </w14:shadow>
+          <w14:textOutline w14:w="0" w14:cap="flat" w14:cmpd="sng" w14:algn="ctr">
+            <w14:noFill/>
+            <w14:prstDash w14:val="solid"/>
+            <w14:round/>
+          </w14:textOutline>
+        </w:rPr>
+        <w:lastRenderedPageBreak/>
+        <w:t xml:space="preserve">Scenario: </w:t>
+      </w:r>
+      <w:r>
+        <w:rPr>
+          <w:rFonts w:ascii="Times New Roman" w:hAnsi="Times New Roman" w:cs="Times New Roman"/>
+          <w:color w:val="000000" w:themeColor="text1"/>
+          <w:szCs w:val="24"/>
+          <w14:shadow w14:blurRad="38100" w14:dist="19050" w14:dir="2700000" w14:sx="100000" w14:sy="100000" w14:kx="0" w14:ky="0" w14:algn="tl">
+            <w14:schemeClr w14:val="dk1">
+              <w14:alpha w14:val="60000"/>
+            </w14:schemeClr>
+          </w14:shadow>
+          <w14:textOutline w14:w="0" w14:cap="flat" w14:cmpd="sng" w14:algn="ctr">
+            <w14:noFill/>
+            <w14:prstDash w14:val="solid"/>
+            <w14:round/>
+          </w14:textOutline>
+        </w:rPr>
+        <w:t>View Incidents</w:t>
+      </w:r>
+    </w:p>
+    <w:p>
+      <w:pPr>
+        <w:tabs>
+          <w:tab w:val="left" w:pos="2835"/>
+        </w:tabs>
+        <w:jc w:val="both"/>
+        <w:rPr>
+          <w:rFonts w:ascii="Times New Roman" w:hAnsi="Times New Roman" w:cs="Times New Roman"/>
+          <w:color w:val="000000" w:themeColor="text1"/>
+          <w:szCs w:val="24"/>
+          <w14:shadow w14:blurRad="38100" w14:dist="19050" w14:dir="2700000" w14:sx="100000" w14:sy="100000" w14:kx="0" w14:ky="0" w14:algn="tl">
+            <w14:schemeClr w14:val="dk1">
+              <w14:alpha w14:val="60000"/>
+            </w14:schemeClr>
+          </w14:shadow>
+          <w14:textOutline w14:w="0" w14:cap="flat" w14:cmpd="sng" w14:algn="ctr">
+            <w14:noFill/>
+            <w14:prstDash w14:val="solid"/>
+            <w14:round/>
+          </w14:textOutline>
+        </w:rPr>
+      </w:pPr>
+      <w:r>
+        <w:rPr>
+          <w:rFonts w:ascii="Times New Roman" w:hAnsi="Times New Roman" w:cs="Times New Roman"/>
+          <w:noProof/>
+          <w:color w:val="000000" w:themeColor="text1"/>
+          <w:szCs w:val="24"/>
+          <w:lang w:bidi="ar-SA"/>
+          <w14:shadow w14:blurRad="38100" w14:dist="19050" w14:dir="2700000" w14:sx="100000" w14:sy="100000" w14:kx="0" w14:ky="0" w14:algn="tl">
+            <w14:schemeClr w14:val="dk1">
+              <w14:alpha w14:val="60000"/>
+            </w14:schemeClr>
+          </w14:shadow>
+          <w14:textOutline w14:w="0" w14:cap="flat" w14:cmpd="sng" w14:algn="ctr">
+            <w14:noFill/>
+            <w14:prstDash w14:val="solid"/>
+            <w14:round/>
+          </w14:textOutline>
+        </w:rPr>
+        <w:drawing>
+          <wp:inline distT="0" distB="0" distL="0" distR="0" wp14:anchorId="50B807DB" wp14:editId="6FE72B6D">
+            <wp:extent cx="5943600" cy="4927600"/>
+            <wp:effectExtent l="0" t="0" r="0" b="6350"/>
+            <wp:docPr id="5" name="Picture 5"/>
+            <wp:cNvGraphicFramePr>
+              <a:graphicFrameLocks xmlns:a="http://schemas.openxmlformats.org/drawingml/2006/main" noChangeAspect="1"/>
+            </wp:cNvGraphicFramePr>
+            <a:graphic xmlns:a="http://schemas.openxmlformats.org/drawingml/2006/main">
+              <a:graphicData uri="http://schemas.openxmlformats.org/drawingml/2006/picture">
+                <pic:pic xmlns:pic="http://schemas.openxmlformats.org/drawingml/2006/picture">
+                  <pic:nvPicPr>
+                    <pic:cNvPr id="1" name=""/>
+                    <pic:cNvPicPr/>
+                  </pic:nvPicPr>
+                  <pic:blipFill>
+                    <a:blip r:embed="rId17"/>
+                    <a:stretch>
+                      <a:fillRect/>
+                    </a:stretch>
+                  </pic:blipFill>
+                  <pic:spPr>
+                    <a:xfrm>
+                      <a:off x="0" y="0"/>
+                      <a:ext cx="5943600" cy="4927600"/>
+                    </a:xfrm>
+                    <a:prstGeom prst="rect">
+                      <a:avLst/>
+                    </a:prstGeom>
+                  </pic:spPr>
+                </pic:pic>
+              </a:graphicData>
+            </a:graphic>
+          </wp:inline>
+        </w:drawing>
+      </w:r>
+    </w:p>
+    <w:p>
+      <w:pPr>
+        <w:spacing w:after="160" w:line="259" w:lineRule="auto"/>
+        <w:rPr>
+          <w:rFonts w:ascii="Times New Roman" w:hAnsi="Times New Roman" w:cs="Times New Roman"/>
+          <w:color w:val="000000" w:themeColor="text1"/>
+          <w:szCs w:val="24"/>
+          <w14:shadow w14:blurRad="38100" w14:dist="19050" w14:dir="2700000" w14:sx="100000" w14:sy="100000" w14:kx="0" w14:ky="0" w14:algn="tl">
+            <w14:schemeClr w14:val="dk1">
+              <w14:alpha w14:val="60000"/>
+            </w14:schemeClr>
+          </w14:shadow>
+          <w14:textOutline w14:w="0" w14:cap="flat" w14:cmpd="sng" w14:algn="ctr">
+            <w14:noFill/>
+            <w14:prstDash w14:val="solid"/>
+            <w14:round/>
+          </w14:textOutline>
+        </w:rPr>
+      </w:pPr>
+      <w:r>
+        <w:rPr>
+          <w:rFonts w:ascii="Times New Roman" w:hAnsi="Times New Roman" w:cs="Times New Roman"/>
+          <w:color w:val="000000" w:themeColor="text1"/>
+          <w:szCs w:val="24"/>
+          <w14:shadow w14:blurRad="38100" w14:dist="19050" w14:dir="2700000" w14:sx="100000" w14:sy="100000" w14:kx="0" w14:ky="0" w14:algn="tl">
+            <w14:schemeClr w14:val="dk1">
+              <w14:alpha w14:val="60000"/>
+            </w14:schemeClr>
+          </w14:shadow>
+          <w14:textOutline w14:w="0" w14:cap="flat" w14:cmpd="sng" w14:algn="ctr">
+            <w14:noFill/>
+            <w14:prstDash w14:val="solid"/>
+            <w14:round/>
+          </w14:textOutline>
+        </w:rPr>
+        <w:br w:type="page"/>
+      </w:r>
+    </w:p>
+    <w:p>
+      <w:pPr>
+        <w:jc w:val="both"/>
+        <w:rPr>
+          <w:rFonts w:ascii="Times New Roman" w:hAnsi="Times New Roman" w:cs="Times New Roman"/>
+          <w:color w:val="000000" w:themeColor="text1"/>
+          <w:sz w:val="24"/>
+          <w:szCs w:val="24"/>
+          <w14:shadow w14:blurRad="38100" w14:dist="19050" w14:dir="2700000" w14:sx="100000" w14:sy="100000" w14:kx="0" w14:ky="0" w14:algn="tl">
+            <w14:schemeClr w14:val="dk1">
+              <w14:alpha w14:val="60000"/>
+            </w14:schemeClr>
+          </w14:shadow>
+          <w14:textOutline w14:w="0" w14:cap="flat" w14:cmpd="sng" w14:algn="ctr">
+            <w14:noFill/>
+            <w14:prstDash w14:val="solid"/>
+            <w14:round/>
+          </w14:textOutline>
+        </w:rPr>
+      </w:pPr>
+      <w:r>
+        <w:rPr>
+          <w:rFonts w:ascii="Times New Roman" w:hAnsi="Times New Roman" w:cs="Times New Roman"/>
+          <w:color w:val="000000" w:themeColor="text1"/>
+          <w:szCs w:val="24"/>
+          <w14:shadow w14:blurRad="38100" w14:dist="19050" w14:dir="2700000" w14:sx="100000" w14:sy="100000" w14:kx="0" w14:ky="0" w14:algn="tl">
+            <w14:schemeClr w14:val="dk1">
+              <w14:alpha w14:val="60000"/>
+            </w14:schemeClr>
+          </w14:shadow>
+          <w14:textOutline w14:w="0" w14:cap="flat" w14:cmpd="sng" w14:algn="ctr">
+            <w14:noFill/>
+            <w14:prstDash w14:val="solid"/>
+            <w14:round/>
+          </w14:textOutline>
+        </w:rPr>
+        <w:lastRenderedPageBreak/>
+        <w:t xml:space="preserve">Scenario: </w:t>
+      </w:r>
+      <w:r>
+        <w:rPr>
+          <w:rFonts w:ascii="Times New Roman" w:hAnsi="Times New Roman" w:cs="Times New Roman"/>
+          <w:color w:val="000000" w:themeColor="text1"/>
+          <w:sz w:val="24"/>
+          <w:szCs w:val="24"/>
+          <w14:shadow w14:blurRad="38100" w14:dist="19050" w14:dir="2700000" w14:sx="100000" w14:sy="100000" w14:kx="0" w14:ky="0" w14:algn="tl">
+            <w14:schemeClr w14:val="dk1">
+              <w14:alpha w14:val="60000"/>
+            </w14:schemeClr>
+          </w14:shadow>
+          <w14:textOutline w14:w="0" w14:cap="flat" w14:cmpd="sng" w14:algn="ctr">
+            <w14:noFill/>
+            <w14:prstDash w14:val="solid"/>
+            <w14:round/>
+          </w14:textOutline>
+        </w:rPr>
+        <w:t>Selec</w:t>
+      </w:r>
+      <w:r>
+        <w:rPr>
+          <w:rFonts w:ascii="Times New Roman" w:hAnsi="Times New Roman" w:cs="Times New Roman"/>
+          <w:color w:val="000000" w:themeColor="text1"/>
+          <w:sz w:val="24"/>
+          <w:szCs w:val="24"/>
+          <w14:shadow w14:blurRad="38100" w14:dist="19050" w14:dir="2700000" w14:sx="100000" w14:sy="100000" w14:kx="0" w14:ky="0" w14:algn="tl">
+            <w14:schemeClr w14:val="dk1">
+              <w14:alpha w14:val="60000"/>
+            </w14:schemeClr>
+          </w14:shadow>
+          <w14:textOutline w14:w="0" w14:cap="flat" w14:cmpd="sng" w14:algn="ctr">
+            <w14:noFill/>
+            <w14:prstDash w14:val="solid"/>
+            <w14:round/>
+          </w14:textOutline>
+        </w:rPr>
+        <w:t>t</w:t>
+      </w:r>
+      <w:r>
+        <w:rPr>
+          <w:rFonts w:ascii="Times New Roman" w:hAnsi="Times New Roman" w:cs="Times New Roman"/>
+          <w:color w:val="000000" w:themeColor="text1"/>
+          <w:sz w:val="24"/>
+          <w:szCs w:val="24"/>
+          <w14:shadow w14:blurRad="38100" w14:dist="19050" w14:dir="2700000" w14:sx="100000" w14:sy="100000" w14:kx="0" w14:ky="0" w14:algn="tl">
+            <w14:schemeClr w14:val="dk1">
+              <w14:alpha w14:val="60000"/>
+            </w14:schemeClr>
+          </w14:shadow>
+          <w14:textOutline w14:w="0" w14:cap="flat" w14:cmpd="sng" w14:algn="ctr">
+            <w14:noFill/>
+            <w14:prstDash w14:val="solid"/>
+            <w14:round/>
+          </w14:textOutline>
+        </w:rPr>
+        <w:t xml:space="preserve"> facilities </w:t>
+      </w:r>
+    </w:p>
+    <w:p>
+      <w:pPr>
+        <w:jc w:val="both"/>
+        <w:rPr>
+          <w:rFonts w:ascii="Times New Roman" w:hAnsi="Times New Roman" w:cs="Times New Roman"/>
+          <w:color w:val="000000" w:themeColor="text1"/>
+          <w:sz w:val="24"/>
+          <w:szCs w:val="24"/>
+          <w14:shadow w14:blurRad="38100" w14:dist="19050" w14:dir="2700000" w14:sx="100000" w14:sy="100000" w14:kx="0" w14:ky="0" w14:algn="tl">
+            <w14:schemeClr w14:val="dk1">
+              <w14:alpha w14:val="60000"/>
+            </w14:schemeClr>
+          </w14:shadow>
+          <w14:textOutline w14:w="0" w14:cap="flat" w14:cmpd="sng" w14:algn="ctr">
+            <w14:noFill/>
+            <w14:prstDash w14:val="solid"/>
+            <w14:round/>
+          </w14:textOutline>
+        </w:rPr>
+      </w:pPr>
+      <w:r>
+        <w:rPr>
+          <w:rFonts w:ascii="Times New Roman" w:hAnsi="Times New Roman" w:cs="Times New Roman"/>
+          <w:noProof/>
+          <w:color w:val="000000" w:themeColor="text1"/>
+          <w:sz w:val="24"/>
+          <w:szCs w:val="24"/>
+          <w:lang w:bidi="ar-SA"/>
+          <w14:shadow w14:blurRad="38100" w14:dist="19050" w14:dir="2700000" w14:sx="100000" w14:sy="100000" w14:kx="0" w14:ky="0" w14:algn="tl">
+            <w14:schemeClr w14:val="dk1">
+              <w14:alpha w14:val="60000"/>
+            </w14:schemeClr>
+          </w14:shadow>
+          <w14:textOutline w14:w="0" w14:cap="flat" w14:cmpd="sng" w14:algn="ctr">
+            <w14:noFill/>
+            <w14:prstDash w14:val="solid"/>
+            <w14:round/>
+          </w14:textOutline>
+        </w:rPr>
+        <w:drawing>
+          <wp:inline distT="0" distB="0" distL="0" distR="0" wp14:anchorId="37B68715" wp14:editId="706909DE">
+            <wp:extent cx="5943600" cy="4868545"/>
+            <wp:effectExtent l="0" t="0" r="0" b="8255"/>
+            <wp:docPr id="15" name="Picture 15"/>
+            <wp:cNvGraphicFramePr>
+              <a:graphicFrameLocks xmlns:a="http://schemas.openxmlformats.org/drawingml/2006/main" noChangeAspect="1"/>
+            </wp:cNvGraphicFramePr>
+            <a:graphic xmlns:a="http://schemas.openxmlformats.org/drawingml/2006/main">
+              <a:graphicData uri="http://schemas.openxmlformats.org/drawingml/2006/picture">
+                <pic:pic xmlns:pic="http://schemas.openxmlformats.org/drawingml/2006/picture">
+                  <pic:nvPicPr>
+                    <pic:cNvPr id="1" name=""/>
+                    <pic:cNvPicPr/>
+                  </pic:nvPicPr>
+                  <pic:blipFill>
+                    <a:blip r:embed="rId18"/>
+                    <a:stretch>
+                      <a:fillRect/>
+                    </a:stretch>
+                  </pic:blipFill>
+                  <pic:spPr>
+                    <a:xfrm>
+                      <a:off x="0" y="0"/>
+                      <a:ext cx="5943600" cy="4868545"/>
+                    </a:xfrm>
+                    <a:prstGeom prst="rect">
+                      <a:avLst/>
+                    </a:prstGeom>
+                  </pic:spPr>
+                </pic:pic>
+              </a:graphicData>
+            </a:graphic>
+          </wp:inline>
+        </w:drawing>
+      </w:r>
+      <w:r>
+        <w:rPr>
+          <w:rFonts w:ascii="Times New Roman" w:hAnsi="Times New Roman" w:cs="Times New Roman"/>
+          <w:color w:val="000000" w:themeColor="text1"/>
+          <w:sz w:val="24"/>
+          <w:szCs w:val="24"/>
+          <w14:shadow w14:blurRad="38100" w14:dist="19050" w14:dir="2700000" w14:sx="100000" w14:sy="100000" w14:kx="0" w14:ky="0" w14:algn="tl">
+            <w14:schemeClr w14:val="dk1">
+              <w14:alpha w14:val="60000"/>
+            </w14:schemeClr>
+          </w14:shadow>
+          <w14:textOutline w14:w="0" w14:cap="flat" w14:cmpd="sng" w14:algn="ctr">
+            <w14:noFill/>
+            <w14:prstDash w14:val="solid"/>
+            <w14:round/>
+          </w14:textOutline>
+        </w:rPr>
+        <w:t xml:space="preserve"> </w:t>
+      </w:r>
+    </w:p>
+    <w:p>
+      <w:pPr>
+        <w:spacing w:after="160" w:line="259" w:lineRule="auto"/>
+        <w:rPr>
+          <w:rFonts w:ascii="Times New Roman" w:hAnsi="Times New Roman" w:cs="Times New Roman"/>
+          <w:color w:val="000000" w:themeColor="text1"/>
+          <w:szCs w:val="24"/>
+          <w14:shadow w14:blurRad="38100" w14:dist="19050" w14:dir="2700000" w14:sx="100000" w14:sy="100000" w14:kx="0" w14:ky="0" w14:algn="tl">
+            <w14:schemeClr w14:val="dk1">
+              <w14:alpha w14:val="60000"/>
+            </w14:schemeClr>
+          </w14:shadow>
+          <w14:textOutline w14:w="0" w14:cap="flat" w14:cmpd="sng" w14:algn="ctr">
+            <w14:noFill/>
+            <w14:prstDash w14:val="solid"/>
+            <w14:round/>
+          </w14:textOutline>
+        </w:rPr>
+      </w:pPr>
+      <w:r>
+        <w:rPr>
+          <w:rFonts w:ascii="Times New Roman" w:hAnsi="Times New Roman" w:cs="Times New Roman"/>
+          <w:color w:val="000000" w:themeColor="text1"/>
+          <w:szCs w:val="24"/>
+          <w14:shadow w14:blurRad="38100" w14:dist="19050" w14:dir="2700000" w14:sx="100000" w14:sy="100000" w14:kx="0" w14:ky="0" w14:algn="tl">
+            <w14:schemeClr w14:val="dk1">
+              <w14:alpha w14:val="60000"/>
+            </w14:schemeClr>
+          </w14:shadow>
+          <w14:textOutline w14:w="0" w14:cap="flat" w14:cmpd="sng" w14:algn="ctr">
+            <w14:noFill/>
+            <w14:prstDash w14:val="solid"/>
+            <w14:round/>
+          </w14:textOutline>
+        </w:rPr>
+        <w:br w:type="page"/>
+      </w:r>
+    </w:p>
+    <w:p>
+      <w:pPr>
+        <w:jc w:val="both"/>
+        <w:rPr>
+          <w:rFonts w:ascii="Times New Roman" w:hAnsi="Times New Roman" w:cs="Times New Roman"/>
+          <w:color w:val="000000" w:themeColor="text1"/>
+          <w:szCs w:val="24"/>
+          <w14:shadow w14:blurRad="38100" w14:dist="19050" w14:dir="2700000" w14:sx="100000" w14:sy="100000" w14:kx="0" w14:ky="0" w14:algn="tl">
+            <w14:schemeClr w14:val="dk1">
+              <w14:alpha w14:val="60000"/>
+            </w14:schemeClr>
+          </w14:shadow>
+          <w14:textOutline w14:w="0" w14:cap="flat" w14:cmpd="sng" w14:algn="ctr">
+            <w14:noFill/>
+            <w14:prstDash w14:val="solid"/>
+            <w14:round/>
+          </w14:textOutline>
+        </w:rPr>
+      </w:pPr>
+      <w:r>
+        <w:rPr>
+          <w:rFonts w:ascii="Times New Roman" w:hAnsi="Times New Roman" w:cs="Times New Roman"/>
+          <w:color w:val="000000" w:themeColor="text1"/>
+          <w:szCs w:val="24"/>
+          <w14:shadow w14:blurRad="38100" w14:dist="19050" w14:dir="2700000" w14:sx="100000" w14:sy="100000" w14:kx="0" w14:ky="0" w14:algn="tl">
+            <w14:schemeClr w14:val="dk1">
+              <w14:alpha w14:val="60000"/>
+            </w14:schemeClr>
+          </w14:shadow>
+          <w14:textOutline w14:w="0" w14:cap="flat" w14:cmpd="sng" w14:algn="ctr">
+            <w14:noFill/>
+            <w14:prstDash w14:val="solid"/>
+            <w14:round/>
+          </w14:textOutline>
+        </w:rPr>
+        <w:lastRenderedPageBreak/>
+        <w:t xml:space="preserve">Scenario: </w:t>
+      </w:r>
+      <w:r>
+        <w:rPr>
+          <w:rFonts w:ascii="Times New Roman" w:hAnsi="Times New Roman" w:cs="Times New Roman"/>
+          <w:color w:val="000000" w:themeColor="text1"/>
+          <w:sz w:val="24"/>
+          <w:szCs w:val="24"/>
+          <w14:shadow w14:blurRad="38100" w14:dist="19050" w14:dir="2700000" w14:sx="100000" w14:sy="100000" w14:kx="0" w14:ky="0" w14:algn="tl">
+            <w14:schemeClr w14:val="dk1">
+              <w14:alpha w14:val="60000"/>
+            </w14:schemeClr>
+          </w14:shadow>
+          <w14:textOutline w14:w="0" w14:cap="flat" w14:cmpd="sng" w14:algn="ctr">
+            <w14:noFill/>
+            <w14:prstDash w14:val="solid"/>
+            <w14:round/>
+          </w14:textOutline>
+        </w:rPr>
+        <w:t>Add incidents</w:t>
+      </w:r>
+      <w:r>
+        <w:rPr>
+          <w:rFonts w:ascii="Times New Roman" w:hAnsi="Times New Roman" w:cs="Times New Roman"/>
+          <w:color w:val="000000" w:themeColor="text1"/>
+          <w:szCs w:val="24"/>
+          <w14:shadow w14:blurRad="38100" w14:dist="19050" w14:dir="2700000" w14:sx="100000" w14:sy="100000" w14:kx="0" w14:ky="0" w14:algn="tl">
+            <w14:schemeClr w14:val="dk1">
+              <w14:alpha w14:val="60000"/>
+            </w14:schemeClr>
+          </w14:shadow>
+          <w14:textOutline w14:w="0" w14:cap="flat" w14:cmpd="sng" w14:algn="ctr">
+            <w14:noFill/>
+            <w14:prstDash w14:val="solid"/>
+            <w14:round/>
+          </w14:textOutline>
+        </w:rPr>
+        <w:tab/>
+      </w:r>
+    </w:p>
+    <w:p>
+      <w:pPr>
+        <w:jc w:val="both"/>
+        <w:rPr>
+          <w:rFonts w:ascii="Times New Roman" w:hAnsi="Times New Roman" w:cs="Times New Roman"/>
+          <w:color w:val="000000" w:themeColor="text1"/>
+          <w:szCs w:val="24"/>
+          <w14:shadow w14:blurRad="38100" w14:dist="19050" w14:dir="2700000" w14:sx="100000" w14:sy="100000" w14:kx="0" w14:ky="0" w14:algn="tl">
+            <w14:schemeClr w14:val="dk1">
+              <w14:alpha w14:val="60000"/>
+            </w14:schemeClr>
+          </w14:shadow>
+          <w14:textOutline w14:w="0" w14:cap="flat" w14:cmpd="sng" w14:algn="ctr">
+            <w14:noFill/>
+            <w14:prstDash w14:val="solid"/>
+            <w14:round/>
+          </w14:textOutline>
+        </w:rPr>
+      </w:pPr>
+      <w:r>
+        <w:rPr>
+          <w:rFonts w:ascii="Times New Roman" w:hAnsi="Times New Roman" w:cs="Times New Roman"/>
+          <w:noProof/>
+          <w:color w:val="000000" w:themeColor="text1"/>
+          <w:szCs w:val="24"/>
+          <w:lang w:bidi="ar-SA"/>
+          <w14:shadow w14:blurRad="38100" w14:dist="19050" w14:dir="2700000" w14:sx="100000" w14:sy="100000" w14:kx="0" w14:ky="0" w14:algn="tl">
+            <w14:schemeClr w14:val="dk1">
+              <w14:alpha w14:val="60000"/>
+            </w14:schemeClr>
+          </w14:shadow>
+          <w14:textOutline w14:w="0" w14:cap="flat" w14:cmpd="sng" w14:algn="ctr">
+            <w14:noFill/>
+            <w14:prstDash w14:val="solid"/>
+            <w14:round/>
+          </w14:textOutline>
+        </w:rPr>
+        <w:drawing>
+          <wp:inline distT="0" distB="0" distL="0" distR="0" wp14:anchorId="59FD5F2F" wp14:editId="449B127E">
+            <wp:extent cx="5943600" cy="4913630"/>
+            <wp:effectExtent l="0" t="0" r="0" b="1270"/>
+            <wp:docPr id="13" name="Picture 13"/>
+            <wp:cNvGraphicFramePr>
+              <a:graphicFrameLocks xmlns:a="http://schemas.openxmlformats.org/drawingml/2006/main" noChangeAspect="1"/>
+            </wp:cNvGraphicFramePr>
+            <a:graphic xmlns:a="http://schemas.openxmlformats.org/drawingml/2006/main">
+              <a:graphicData uri="http://schemas.openxmlformats.org/drawingml/2006/picture">
+                <pic:pic xmlns:pic="http://schemas.openxmlformats.org/drawingml/2006/picture">
+                  <pic:nvPicPr>
+                    <pic:cNvPr id="1" name=""/>
+                    <pic:cNvPicPr/>
+                  </pic:nvPicPr>
+                  <pic:blipFill>
+                    <a:blip r:embed="rId19"/>
+                    <a:stretch>
+                      <a:fillRect/>
+                    </a:stretch>
+                  </pic:blipFill>
+                  <pic:spPr>
+                    <a:xfrm>
+                      <a:off x="0" y="0"/>
+                      <a:ext cx="5943600" cy="4913630"/>
+                    </a:xfrm>
+                    <a:prstGeom prst="rect">
+                      <a:avLst/>
+                    </a:prstGeom>
+                  </pic:spPr>
+                </pic:pic>
+              </a:graphicData>
+            </a:graphic>
+          </wp:inline>
+        </w:drawing>
+      </w:r>
+    </w:p>
+    <w:p>
+      <w:pPr>
+        <w:spacing w:after="160" w:line="259" w:lineRule="auto"/>
+        <w:rPr>
+          <w:rFonts w:ascii="Times New Roman" w:hAnsi="Times New Roman" w:cs="Times New Roman"/>
+          <w:color w:val="000000" w:themeColor="text1"/>
+          <w:szCs w:val="24"/>
+          <w14:shadow w14:blurRad="38100" w14:dist="19050" w14:dir="2700000" w14:sx="100000" w14:sy="100000" w14:kx="0" w14:ky="0" w14:algn="tl">
+            <w14:schemeClr w14:val="dk1">
+              <w14:alpha w14:val="60000"/>
+            </w14:schemeClr>
+          </w14:shadow>
+          <w14:textOutline w14:w="0" w14:cap="flat" w14:cmpd="sng" w14:algn="ctr">
+            <w14:noFill/>
+            <w14:prstDash w14:val="solid"/>
+            <w14:round/>
+          </w14:textOutline>
+        </w:rPr>
+      </w:pPr>
+      <w:r>
+        <w:rPr>
+          <w:rFonts w:ascii="Times New Roman" w:hAnsi="Times New Roman" w:cs="Times New Roman"/>
+          <w:color w:val="000000" w:themeColor="text1"/>
+          <w:szCs w:val="24"/>
+          <w14:shadow w14:blurRad="38100" w14:dist="19050" w14:dir="2700000" w14:sx="100000" w14:sy="100000" w14:kx="0" w14:ky="0" w14:algn="tl">
+            <w14:schemeClr w14:val="dk1">
+              <w14:alpha w14:val="60000"/>
+            </w14:schemeClr>
+          </w14:shadow>
+          <w14:textOutline w14:w="0" w14:cap="flat" w14:cmpd="sng" w14:algn="ctr">
+            <w14:noFill/>
+            <w14:prstDash w14:val="solid"/>
+            <w14:round/>
+          </w14:textOutline>
+        </w:rPr>
+        <w:br w:type="page"/>
+      </w:r>
+    </w:p>
+    <w:p>
+      <w:pPr>
+        <w:jc w:val="both"/>
+        <w:rPr>
+          <w:rFonts w:ascii="Times New Roman" w:hAnsi="Times New Roman" w:cs="Times New Roman"/>
+          <w:color w:val="000000" w:themeColor="text1"/>
+          <w:sz w:val="24"/>
+          <w:szCs w:val="24"/>
+          <w14:shadow w14:blurRad="38100" w14:dist="19050" w14:dir="2700000" w14:sx="100000" w14:sy="100000" w14:kx="0" w14:ky="0" w14:algn="tl">
+            <w14:schemeClr w14:val="dk1">
+              <w14:alpha w14:val="60000"/>
+            </w14:schemeClr>
+          </w14:shadow>
+          <w14:textOutline w14:w="0" w14:cap="flat" w14:cmpd="sng" w14:algn="ctr">
+            <w14:noFill/>
+            <w14:prstDash w14:val="solid"/>
+            <w14:round/>
+          </w14:textOutline>
+        </w:rPr>
+      </w:pPr>
+      <w:r>
+        <w:rPr>
+          <w:rFonts w:ascii="Times New Roman" w:hAnsi="Times New Roman" w:cs="Times New Roman"/>
+          <w:color w:val="000000" w:themeColor="text1"/>
+          <w:szCs w:val="24"/>
+          <w14:shadow w14:blurRad="38100" w14:dist="19050" w14:dir="2700000" w14:sx="100000" w14:sy="100000" w14:kx="0" w14:ky="0" w14:algn="tl">
+            <w14:schemeClr w14:val="dk1">
+              <w14:alpha w14:val="60000"/>
+            </w14:schemeClr>
+          </w14:shadow>
+          <w14:textOutline w14:w="0" w14:cap="flat" w14:cmpd="sng" w14:algn="ctr">
+            <w14:noFill/>
+            <w14:prstDash w14:val="solid"/>
+            <w14:round/>
+          </w14:textOutline>
+        </w:rPr>
+        <w:lastRenderedPageBreak/>
+        <w:t xml:space="preserve">Scenario: </w:t>
+      </w:r>
+      <w:r>
+        <w:rPr>
+          <w:rFonts w:ascii="Times New Roman" w:hAnsi="Times New Roman" w:cs="Times New Roman"/>
+          <w:color w:val="000000" w:themeColor="text1"/>
+          <w:sz w:val="24"/>
+          <w:szCs w:val="24"/>
+          <w14:shadow w14:blurRad="38100" w14:dist="19050" w14:dir="2700000" w14:sx="100000" w14:sy="100000" w14:kx="0" w14:ky="0" w14:algn="tl">
+            <w14:schemeClr w14:val="dk1">
+              <w14:alpha w14:val="60000"/>
+            </w14:schemeClr>
+          </w14:shadow>
+          <w14:textOutline w14:w="0" w14:cap="flat" w14:cmpd="sng" w14:algn="ctr">
+            <w14:noFill/>
+            <w14:prstDash w14:val="solid"/>
+            <w14:round/>
+          </w14:textOutline>
+        </w:rPr>
+        <w:t>Submit fee</w:t>
+      </w:r>
+      <w:r>
+        <w:rPr>
+          <w:rFonts w:ascii="Times New Roman" w:hAnsi="Times New Roman" w:cs="Times New Roman"/>
+          <w:color w:val="000000" w:themeColor="text1"/>
+          <w:sz w:val="24"/>
+          <w:szCs w:val="24"/>
+          <w14:shadow w14:blurRad="38100" w14:dist="19050" w14:dir="2700000" w14:sx="100000" w14:sy="100000" w14:kx="0" w14:ky="0" w14:algn="tl">
+            <w14:schemeClr w14:val="dk1">
+              <w14:alpha w14:val="60000"/>
+            </w14:schemeClr>
+          </w14:shadow>
+          <w14:textOutline w14:w="0" w14:cap="flat" w14:cmpd="sng" w14:algn="ctr">
+            <w14:noFill/>
+            <w14:prstDash w14:val="solid"/>
+            <w14:round/>
+          </w14:textOutline>
+        </w:rPr>
+        <w:t xml:space="preserve"> </w:t>
+      </w:r>
+      <w:r>
+        <w:rPr>
+          <w:rFonts w:ascii="Times New Roman" w:hAnsi="Times New Roman" w:cs="Times New Roman"/>
+          <w:color w:val="000000" w:themeColor="text1"/>
+          <w:sz w:val="24"/>
+          <w:szCs w:val="24"/>
+          <w14:shadow w14:blurRad="38100" w14:dist="19050" w14:dir="2700000" w14:sx="100000" w14:sy="100000" w14:kx="0" w14:ky="0" w14:algn="tl">
+            <w14:schemeClr w14:val="dk1">
+              <w14:alpha w14:val="60000"/>
+            </w14:schemeClr>
+          </w14:shadow>
+          <w14:textOutline w14:w="0" w14:cap="flat" w14:cmpd="sng" w14:algn="ctr">
+            <w14:noFill/>
+            <w14:prstDash w14:val="solid"/>
+            <w14:round/>
+          </w14:textOutline>
+        </w:rPr>
+        <w:t>(hostel/mess)</w:t>
+      </w:r>
+    </w:p>
+    <w:p>
+      <w:pPr>
+        <w:jc w:val="both"/>
+        <w:rPr>
+          <w:rFonts w:ascii="Times New Roman" w:hAnsi="Times New Roman" w:cs="Times New Roman"/>
+          <w:color w:val="000000" w:themeColor="text1"/>
+          <w:sz w:val="24"/>
+          <w:szCs w:val="24"/>
+          <w14:shadow w14:blurRad="38100" w14:dist="19050" w14:dir="2700000" w14:sx="100000" w14:sy="100000" w14:kx="0" w14:ky="0" w14:algn="tl">
+            <w14:schemeClr w14:val="dk1">
+              <w14:alpha w14:val="60000"/>
+            </w14:schemeClr>
+          </w14:shadow>
+          <w14:textOutline w14:w="0" w14:cap="flat" w14:cmpd="sng" w14:algn="ctr">
+            <w14:noFill/>
+            <w14:prstDash w14:val="solid"/>
+            <w14:round/>
+          </w14:textOutline>
+        </w:rPr>
+      </w:pPr>
+      <w:r>
+        <w:rPr>
+          <w:rFonts w:ascii="Times New Roman" w:hAnsi="Times New Roman" w:cs="Times New Roman"/>
+          <w:noProof/>
+          <w:color w:val="000000" w:themeColor="text1"/>
+          <w:sz w:val="24"/>
+          <w:szCs w:val="24"/>
+          <w:lang w:bidi="ar-SA"/>
+          <w14:shadow w14:blurRad="38100" w14:dist="19050" w14:dir="2700000" w14:sx="100000" w14:sy="100000" w14:kx="0" w14:ky="0" w14:algn="tl">
+            <w14:schemeClr w14:val="dk1">
+              <w14:alpha w14:val="60000"/>
+            </w14:schemeClr>
+          </w14:shadow>
+          <w14:textOutline w14:w="0" w14:cap="flat" w14:cmpd="sng" w14:algn="ctr">
+            <w14:noFill/>
+            <w14:prstDash w14:val="solid"/>
+            <w14:round/>
+          </w14:textOutline>
+        </w:rPr>
+        <w:drawing>
+          <wp:inline distT="0" distB="0" distL="0" distR="0" wp14:anchorId="189AE19E" wp14:editId="4FF322D6">
+            <wp:extent cx="5943600" cy="4902200"/>
+            <wp:effectExtent l="0" t="0" r="0" b="0"/>
+            <wp:docPr id="16" name="Picture 16"/>
+            <wp:cNvGraphicFramePr>
+              <a:graphicFrameLocks xmlns:a="http://schemas.openxmlformats.org/drawingml/2006/main" noChangeAspect="1"/>
+            </wp:cNvGraphicFramePr>
+            <a:graphic xmlns:a="http://schemas.openxmlformats.org/drawingml/2006/main">
+              <a:graphicData uri="http://schemas.openxmlformats.org/drawingml/2006/picture">
+                <pic:pic xmlns:pic="http://schemas.openxmlformats.org/drawingml/2006/picture">
+                  <pic:nvPicPr>
+                    <pic:cNvPr id="1" name=""/>
+                    <pic:cNvPicPr/>
+                  </pic:nvPicPr>
+                  <pic:blipFill>
+                    <a:blip r:embed="rId20"/>
+                    <a:stretch>
+                      <a:fillRect/>
+                    </a:stretch>
+                  </pic:blipFill>
+                  <pic:spPr>
+                    <a:xfrm>
+                      <a:off x="0" y="0"/>
+                      <a:ext cx="5943600" cy="4902200"/>
+                    </a:xfrm>
+                    <a:prstGeom prst="rect">
+                      <a:avLst/>
+                    </a:prstGeom>
+                  </pic:spPr>
+                </pic:pic>
+              </a:graphicData>
+            </a:graphic>
+          </wp:inline>
+        </w:drawing>
+      </w:r>
+    </w:p>
+    <w:p>
+      <w:pPr>
+        <w:spacing w:after="160" w:line="259" w:lineRule="auto"/>
+        <w:rPr>
+          <w:rFonts w:ascii="Times New Roman" w:hAnsi="Times New Roman" w:cs="Times New Roman"/>
+          <w:color w:val="000000" w:themeColor="text1"/>
+          <w:szCs w:val="24"/>
+          <w14:shadow w14:blurRad="38100" w14:dist="19050" w14:dir="2700000" w14:sx="100000" w14:sy="100000" w14:kx="0" w14:ky="0" w14:algn="tl">
+            <w14:schemeClr w14:val="dk1">
+              <w14:alpha w14:val="60000"/>
+            </w14:schemeClr>
+          </w14:shadow>
+          <w14:textOutline w14:w="0" w14:cap="flat" w14:cmpd="sng" w14:algn="ctr">
+            <w14:noFill/>
+            <w14:prstDash w14:val="solid"/>
+            <w14:round/>
+          </w14:textOutline>
+        </w:rPr>
+      </w:pPr>
+      <w:r>
+        <w:rPr>
+          <w:rFonts w:ascii="Times New Roman" w:hAnsi="Times New Roman" w:cs="Times New Roman"/>
+          <w:color w:val="000000" w:themeColor="text1"/>
+          <w:szCs w:val="24"/>
+          <w14:shadow w14:blurRad="38100" w14:dist="19050" w14:dir="2700000" w14:sx="100000" w14:sy="100000" w14:kx="0" w14:ky="0" w14:algn="tl">
+            <w14:schemeClr w14:val="dk1">
+              <w14:alpha w14:val="60000"/>
+            </w14:schemeClr>
+          </w14:shadow>
+          <w14:textOutline w14:w="0" w14:cap="flat" w14:cmpd="sng" w14:algn="ctr">
+            <w14:noFill/>
+            <w14:prstDash w14:val="solid"/>
+            <w14:round/>
+          </w14:textOutline>
+        </w:rPr>
+        <w:br w:type="page"/>
+      </w:r>
+    </w:p>
+    <w:p>
+      <w:pPr>
+        <w:jc w:val="both"/>
+        <w:rPr>
+          <w:rFonts w:ascii="Times New Roman" w:hAnsi="Times New Roman" w:cs="Times New Roman"/>
+          <w:color w:val="000000" w:themeColor="text1"/>
+          <w:sz w:val="24"/>
+          <w:szCs w:val="24"/>
+          <w14:shadow w14:blurRad="38100" w14:dist="19050" w14:dir="2700000" w14:sx="100000" w14:sy="100000" w14:kx="0" w14:ky="0" w14:algn="tl">
+            <w14:schemeClr w14:val="dk1">
+              <w14:alpha w14:val="60000"/>
+            </w14:schemeClr>
+          </w14:shadow>
+          <w14:textOutline w14:w="0" w14:cap="flat" w14:cmpd="sng" w14:algn="ctr">
+            <w14:noFill/>
+            <w14:prstDash w14:val="solid"/>
+            <w14:round/>
+          </w14:textOutline>
+        </w:rPr>
+      </w:pPr>
+      <w:r>
+        <w:rPr>
+          <w:rFonts w:ascii="Times New Roman" w:hAnsi="Times New Roman" w:cs="Times New Roman"/>
+          <w:color w:val="000000" w:themeColor="text1"/>
+          <w:szCs w:val="24"/>
+          <w14:shadow w14:blurRad="38100" w14:dist="19050" w14:dir="2700000" w14:sx="100000" w14:sy="100000" w14:kx="0" w14:ky="0" w14:algn="tl">
+            <w14:schemeClr w14:val="dk1">
+              <w14:alpha w14:val="60000"/>
+            </w14:schemeClr>
+          </w14:shadow>
+          <w14:textOutline w14:w="0" w14:cap="flat" w14:cmpd="sng" w14:algn="ctr">
+            <w14:noFill/>
+            <w14:prstDash w14:val="solid"/>
+            <w14:round/>
+          </w14:textOutline>
+        </w:rPr>
+        <w:lastRenderedPageBreak/>
+        <w:t xml:space="preserve">Scenario: </w:t>
+      </w:r>
+      <w:r>
+        <w:rPr>
+          <w:rFonts w:ascii="Times New Roman" w:hAnsi="Times New Roman" w:cs="Times New Roman"/>
+          <w:color w:val="000000" w:themeColor="text1"/>
+          <w:sz w:val="24"/>
+          <w:szCs w:val="24"/>
+          <w14:shadow w14:blurRad="38100" w14:dist="19050" w14:dir="2700000" w14:sx="100000" w14:sy="100000" w14:kx="0" w14:ky="0" w14:algn="tl">
+            <w14:schemeClr w14:val="dk1">
+              <w14:alpha w14:val="60000"/>
+            </w14:schemeClr>
+          </w14:shadow>
+          <w14:textOutline w14:w="0" w14:cap="flat" w14:cmpd="sng" w14:algn="ctr">
+            <w14:noFill/>
+            <w14:prstDash w14:val="solid"/>
+            <w14:round/>
+          </w14:textOutline>
+        </w:rPr>
+        <w:t>Feedback from students</w:t>
+      </w:r>
+    </w:p>
+    <w:p>
+      <w:pPr>
+        <w:jc w:val="both"/>
+        <w:rPr>
+          <w:rFonts w:ascii="Times New Roman" w:hAnsi="Times New Roman" w:cs="Times New Roman"/>
+          <w:color w:val="000000" w:themeColor="text1"/>
+          <w:sz w:val="24"/>
+          <w:szCs w:val="24"/>
+          <w14:shadow w14:blurRad="38100" w14:dist="19050" w14:dir="2700000" w14:sx="100000" w14:sy="100000" w14:kx="0" w14:ky="0" w14:algn="tl">
+            <w14:schemeClr w14:val="dk1">
+              <w14:alpha w14:val="60000"/>
+            </w14:schemeClr>
+          </w14:shadow>
+          <w14:textOutline w14:w="0" w14:cap="flat" w14:cmpd="sng" w14:algn="ctr">
+            <w14:noFill/>
+            <w14:prstDash w14:val="solid"/>
+            <w14:round/>
+          </w14:textOutline>
+        </w:rPr>
+      </w:pPr>
+      <w:r>
+        <w:rPr>
+          <w:rFonts w:ascii="Times New Roman" w:hAnsi="Times New Roman" w:cs="Times New Roman"/>
+          <w:noProof/>
+          <w:color w:val="000000" w:themeColor="text1"/>
+          <w:sz w:val="24"/>
+          <w:szCs w:val="24"/>
+          <w:lang w:bidi="ar-SA"/>
+          <w14:shadow w14:blurRad="38100" w14:dist="19050" w14:dir="2700000" w14:sx="100000" w14:sy="100000" w14:kx="0" w14:ky="0" w14:algn="tl">
+            <w14:schemeClr w14:val="dk1">
+              <w14:alpha w14:val="60000"/>
+            </w14:schemeClr>
+          </w14:shadow>
+          <w14:textOutline w14:w="0" w14:cap="flat" w14:cmpd="sng" w14:algn="ctr">
+            <w14:noFill/>
+            <w14:prstDash w14:val="solid"/>
+            <w14:round/>
+          </w14:textOutline>
+        </w:rPr>
+        <w:drawing>
+          <wp:inline distT="0" distB="0" distL="0" distR="0" wp14:anchorId="6ED591DC" wp14:editId="12499A30">
+            <wp:extent cx="5943600" cy="4899025"/>
+            <wp:effectExtent l="0" t="0" r="0" b="0"/>
+            <wp:docPr id="17" name="Picture 17"/>
+            <wp:cNvGraphicFramePr>
+              <a:graphicFrameLocks xmlns:a="http://schemas.openxmlformats.org/drawingml/2006/main" noChangeAspect="1"/>
+            </wp:cNvGraphicFramePr>
+            <a:graphic xmlns:a="http://schemas.openxmlformats.org/drawingml/2006/main">
+              <a:graphicData uri="http://schemas.openxmlformats.org/drawingml/2006/picture">
+                <pic:pic xmlns:pic="http://schemas.openxmlformats.org/drawingml/2006/picture">
+                  <pic:nvPicPr>
+                    <pic:cNvPr id="1" name=""/>
+                    <pic:cNvPicPr/>
+                  </pic:nvPicPr>
+                  <pic:blipFill>
+                    <a:blip r:embed="rId21"/>
+                    <a:stretch>
+                      <a:fillRect/>
+                    </a:stretch>
+                  </pic:blipFill>
+                  <pic:spPr>
+                    <a:xfrm>
+                      <a:off x="0" y="0"/>
+                      <a:ext cx="5943600" cy="4899025"/>
+                    </a:xfrm>
+                    <a:prstGeom prst="rect">
+                      <a:avLst/>
+                    </a:prstGeom>
+                  </pic:spPr>
+                </pic:pic>
+              </a:graphicData>
+            </a:graphic>
+          </wp:inline>
+        </w:drawing>
+      </w:r>
+      <w:r>
+        <w:rPr>
+          <w:rFonts w:ascii="Times New Roman" w:hAnsi="Times New Roman" w:cs="Times New Roman"/>
+          <w:color w:val="000000" w:themeColor="text1"/>
+          <w:sz w:val="24"/>
+          <w:szCs w:val="24"/>
+          <w14:shadow w14:blurRad="38100" w14:dist="19050" w14:dir="2700000" w14:sx="100000" w14:sy="100000" w14:kx="0" w14:ky="0" w14:algn="tl">
+            <w14:schemeClr w14:val="dk1">
+              <w14:alpha w14:val="60000"/>
+            </w14:schemeClr>
+          </w14:shadow>
+          <w14:textOutline w14:w="0" w14:cap="flat" w14:cmpd="sng" w14:algn="ctr">
+            <w14:noFill/>
+            <w14:prstDash w14:val="solid"/>
+            <w14:round/>
+          </w14:textOutline>
+        </w:rPr>
+        <w:t xml:space="preserve"> </w:t>
+      </w:r>
     </w:p>
     <w:p>
       <w:pPr>
@@ -23994,8 +24316,8 @@
 </file>
 
 <file path=word/numbering.xml><?xml version="1.0" encoding="utf-8"?>
-<w:numbering xmlns:wpc="http://schemas.microsoft.com/office/word/2010/wordprocessingCanvas" xmlns:cx="http://schemas.microsoft.com/office/drawing/2014/chartex" xmlns:cx1="http://schemas.microsoft.com/office/drawing/2015/9/8/chartex" xmlns:cx2="http://schemas.microsoft.com/office/drawing/2015/10/21/chartex" xmlns:cx3="http://schemas.microsoft.com/office/drawing/2016/5/9/chartex" xmlns:cx4="http://schemas.microsoft.com/office/drawing/2016/5/10/chartex" xmlns:cx5="http://schemas.microsoft.com/office/drawing/2016/5/11/chartex" xmlns:cx6="http://schemas.microsoft.com/office/drawing/2016/5/12/chartex" xmlns:cx7="http://schemas.microsoft.com/office/drawing/2016/5/13/chartex" xmlns:cx8="http://schemas.microsoft.com/office/drawing/2016/5/14/chartex" xmlns:mc="http://schemas.openxmlformats.org/markup-compatibility/2006" xmlns:aink="http://schemas.microsoft.com/office/drawing/2016/ink" xmlns:am3d="http://schemas.microsoft.com/office/drawing/2017/model3d" xmlns:o="urn:schemas-microsoft-com:office:office" xmlns:oel="http://schemas.microsoft.com/office/2019/extlst" xmlns:r="http://schemas.openxmlformats.org/officeDocument/2006/relationships" xmlns:m="http://schemas.openxmlformats.org/officeDocument/2006/math" xmlns:v="urn:schemas-microsoft-com:vml" xmlns:wp14="http://schemas.microsoft.com/office/word/2010/wordprocessingDrawing" xmlns:wp="http://schemas.openxmlformats.org/drawingml/2006/wordprocessingDrawing" xmlns:w10="urn:schemas-microsoft-com:office:word" xmlns:w="http://schemas.openxmlformats.org/wordprocessingml/2006/main" xmlns:w14="http://schemas.microsoft.com/office/word/2010/wordml" xmlns:w15="http://schemas.microsoft.com/office/word/2012/wordml" xmlns:w16cex="http://schemas.microsoft.com/office/word/2018/wordml/cex" xmlns:w16cid="http://schemas.microsoft.com/office/word/2016/wordml/cid" xmlns:w16="http://schemas.microsoft.com/office/word/2018/wordml" xmlns:w16du="http://schemas.microsoft.com/office/word/2023/wordml/word16du" xmlns:w16sdtdh="http://schemas.microsoft.com/office/word/2020/wordml/sdtdatahash" xmlns:w16se="http://schemas.microsoft.com/office/word/2015/wordml/symex" xmlns:wpg="http://schemas.microsoft.com/office/word/2010/wordprocessingGroup" xmlns:wpi="http://schemas.microsoft.com/office/word/2010/wordprocessingInk" xmlns:wne="http://schemas.microsoft.com/office/word/2006/wordml" xmlns:wps="http://schemas.microsoft.com/office/word/2010/wordprocessingShape" mc:Ignorable="w14 w15 w16se w16cid w16 w16cex w16sdtdh wp14">
-  <w:abstractNum w:abstractNumId="0" w15:restartNumberingAfterBreak="0">
+<w:numbering xmlns:wpc="http://schemas.microsoft.com/office/word/2010/wordprocessingCanvas" xmlns:mc="http://schemas.openxmlformats.org/markup-compatibility/2006" xmlns:o="urn:schemas-microsoft-com:office:office" xmlns:r="http://schemas.openxmlformats.org/officeDocument/2006/relationships" xmlns:m="http://schemas.openxmlformats.org/officeDocument/2006/math" xmlns:v="urn:schemas-microsoft-com:vml" xmlns:wp14="http://schemas.microsoft.com/office/word/2010/wordprocessingDrawing" xmlns:wp="http://schemas.openxmlformats.org/drawingml/2006/wordprocessingDrawing" xmlns:w10="urn:schemas-microsoft-com:office:word" xmlns:w="http://schemas.openxmlformats.org/wordprocessingml/2006/main" xmlns:w14="http://schemas.microsoft.com/office/word/2010/wordml" xmlns:w15="http://schemas.microsoft.com/office/word/2012/wordml" xmlns:wpg="http://schemas.microsoft.com/office/word/2010/wordprocessingGroup" xmlns:wpi="http://schemas.microsoft.com/office/word/2010/wordprocessingInk" xmlns:wne="http://schemas.microsoft.com/office/word/2006/wordml" xmlns:wps="http://schemas.microsoft.com/office/word/2010/wordprocessingShape" mc:Ignorable="w14 w15 wp14">
+  <w:abstractNum w:abstractNumId="0">
     <w:nsid w:val="00AF6E3D"/>
     <w:multiLevelType w:val="hybridMultilevel"/>
     <w:tmpl w:val="D0365836"/>
@@ -24108,7 +24430,7 @@
       </w:rPr>
     </w:lvl>
   </w:abstractNum>
-  <w:abstractNum w:abstractNumId="1" w15:restartNumberingAfterBreak="0">
+  <w:abstractNum w:abstractNumId="1">
     <w:nsid w:val="01B234BD"/>
     <w:multiLevelType w:val="hybridMultilevel"/>
     <w:tmpl w:val="03A643AE"/>
@@ -24221,7 +24543,7 @@
       </w:rPr>
     </w:lvl>
   </w:abstractNum>
-  <w:abstractNum w:abstractNumId="2" w15:restartNumberingAfterBreak="0">
+  <w:abstractNum w:abstractNumId="2">
     <w:nsid w:val="03760147"/>
     <w:multiLevelType w:val="multilevel"/>
     <w:tmpl w:val="4A8E92F2"/>
@@ -24370,7 +24692,7 @@
       </w:rPr>
     </w:lvl>
   </w:abstractNum>
-  <w:abstractNum w:abstractNumId="3" w15:restartNumberingAfterBreak="0">
+  <w:abstractNum w:abstractNumId="3">
     <w:nsid w:val="06884B48"/>
     <w:multiLevelType w:val="multilevel"/>
     <w:tmpl w:val="93EE8120"/>
@@ -24519,7 +24841,7 @@
       </w:rPr>
     </w:lvl>
   </w:abstractNum>
-  <w:abstractNum w:abstractNumId="4" w15:restartNumberingAfterBreak="0">
+  <w:abstractNum w:abstractNumId="4">
     <w:nsid w:val="0A3E1806"/>
     <w:multiLevelType w:val="multilevel"/>
     <w:tmpl w:val="A776035E"/>
@@ -24668,7 +24990,7 @@
       </w:rPr>
     </w:lvl>
   </w:abstractNum>
-  <w:abstractNum w:abstractNumId="5" w15:restartNumberingAfterBreak="0">
+  <w:abstractNum w:abstractNumId="5">
     <w:nsid w:val="0A4A6447"/>
     <w:multiLevelType w:val="multilevel"/>
     <w:tmpl w:val="7ADA9D5C"/>
@@ -24817,7 +25139,7 @@
       </w:rPr>
     </w:lvl>
   </w:abstractNum>
-  <w:abstractNum w:abstractNumId="6" w15:restartNumberingAfterBreak="0">
+  <w:abstractNum w:abstractNumId="6">
     <w:nsid w:val="0F6B3189"/>
     <w:multiLevelType w:val="multilevel"/>
     <w:tmpl w:val="2B047EC0"/>
@@ -24966,7 +25288,7 @@
       </w:rPr>
     </w:lvl>
   </w:abstractNum>
-  <w:abstractNum w:abstractNumId="7" w15:restartNumberingAfterBreak="0">
+  <w:abstractNum w:abstractNumId="7">
     <w:nsid w:val="11633FEC"/>
     <w:multiLevelType w:val="multilevel"/>
     <w:tmpl w:val="E8D84EE0"/>
@@ -25115,7 +25437,7 @@
       </w:rPr>
     </w:lvl>
   </w:abstractNum>
-  <w:abstractNum w:abstractNumId="8" w15:restartNumberingAfterBreak="0">
+  <w:abstractNum w:abstractNumId="8">
     <w:nsid w:val="1308440D"/>
     <w:multiLevelType w:val="hybridMultilevel"/>
     <w:tmpl w:val="DD52137E"/>
@@ -25228,7 +25550,7 @@
       </w:rPr>
     </w:lvl>
   </w:abstractNum>
-  <w:abstractNum w:abstractNumId="9" w15:restartNumberingAfterBreak="0">
+  <w:abstractNum w:abstractNumId="9">
     <w:nsid w:val="14761C31"/>
     <w:multiLevelType w:val="multilevel"/>
     <w:tmpl w:val="743EF8EE"/>
@@ -25377,7 +25699,7 @@
       </w:rPr>
     </w:lvl>
   </w:abstractNum>
-  <w:abstractNum w:abstractNumId="10" w15:restartNumberingAfterBreak="0">
+  <w:abstractNum w:abstractNumId="10">
     <w:nsid w:val="1B4603D6"/>
     <w:multiLevelType w:val="multilevel"/>
     <w:tmpl w:val="97564B4C"/>
@@ -25526,7 +25848,7 @@
       </w:rPr>
     </w:lvl>
   </w:abstractNum>
-  <w:abstractNum w:abstractNumId="11" w15:restartNumberingAfterBreak="0">
+  <w:abstractNum w:abstractNumId="11">
     <w:nsid w:val="219A4486"/>
     <w:multiLevelType w:val="multilevel"/>
     <w:tmpl w:val="28CEF508"/>
@@ -25675,7 +25997,7 @@
       </w:rPr>
     </w:lvl>
   </w:abstractNum>
-  <w:abstractNum w:abstractNumId="12" w15:restartNumberingAfterBreak="0">
+  <w:abstractNum w:abstractNumId="12">
     <w:nsid w:val="25BC4C60"/>
     <w:multiLevelType w:val="multilevel"/>
     <w:tmpl w:val="6E2880CC"/>
@@ -25824,7 +26146,7 @@
       </w:rPr>
     </w:lvl>
   </w:abstractNum>
-  <w:abstractNum w:abstractNumId="13" w15:restartNumberingAfterBreak="0">
+  <w:abstractNum w:abstractNumId="13">
     <w:nsid w:val="25F13607"/>
     <w:multiLevelType w:val="multilevel"/>
     <w:tmpl w:val="C2A0F4FC"/>
@@ -25973,7 +26295,7 @@
       </w:rPr>
     </w:lvl>
   </w:abstractNum>
-  <w:abstractNum w:abstractNumId="14" w15:restartNumberingAfterBreak="0">
+  <w:abstractNum w:abstractNumId="14">
     <w:nsid w:val="29A84F97"/>
     <w:multiLevelType w:val="hybridMultilevel"/>
     <w:tmpl w:val="3CE485A2"/>
@@ -26086,7 +26408,7 @@
       </w:rPr>
     </w:lvl>
   </w:abstractNum>
-  <w:abstractNum w:abstractNumId="15" w15:restartNumberingAfterBreak="0">
+  <w:abstractNum w:abstractNumId="15">
     <w:nsid w:val="2AE24ABE"/>
     <w:multiLevelType w:val="hybridMultilevel"/>
     <w:tmpl w:val="58B2F582"/>
@@ -26199,7 +26521,7 @@
       </w:rPr>
     </w:lvl>
   </w:abstractNum>
-  <w:abstractNum w:abstractNumId="16" w15:restartNumberingAfterBreak="0">
+  <w:abstractNum w:abstractNumId="16">
     <w:nsid w:val="2E1806CF"/>
     <w:multiLevelType w:val="multilevel"/>
     <w:tmpl w:val="C338E9B2"/>
@@ -26348,7 +26670,7 @@
       </w:rPr>
     </w:lvl>
   </w:abstractNum>
-  <w:abstractNum w:abstractNumId="17" w15:restartNumberingAfterBreak="0">
+  <w:abstractNum w:abstractNumId="17">
     <w:nsid w:val="2E96600D"/>
     <w:multiLevelType w:val="hybridMultilevel"/>
     <w:tmpl w:val="23A6F4F2"/>
@@ -26461,7 +26783,7 @@
       </w:rPr>
     </w:lvl>
   </w:abstractNum>
-  <w:abstractNum w:abstractNumId="18" w15:restartNumberingAfterBreak="0">
+  <w:abstractNum w:abstractNumId="18">
     <w:nsid w:val="3AE5152F"/>
     <w:multiLevelType w:val="multilevel"/>
     <w:tmpl w:val="E278CDF0"/>
@@ -26610,7 +26932,7 @@
       </w:rPr>
     </w:lvl>
   </w:abstractNum>
-  <w:abstractNum w:abstractNumId="19" w15:restartNumberingAfterBreak="0">
+  <w:abstractNum w:abstractNumId="19">
     <w:nsid w:val="3B172888"/>
     <w:multiLevelType w:val="multilevel"/>
     <w:tmpl w:val="516C29B0"/>
@@ -26759,7 +27081,7 @@
       </w:rPr>
     </w:lvl>
   </w:abstractNum>
-  <w:abstractNum w:abstractNumId="20" w15:restartNumberingAfterBreak="0">
+  <w:abstractNum w:abstractNumId="20">
     <w:nsid w:val="3DC90F95"/>
     <w:multiLevelType w:val="multilevel"/>
     <w:tmpl w:val="18CA466C"/>
@@ -26908,7 +27230,7 @@
       </w:rPr>
     </w:lvl>
   </w:abstractNum>
-  <w:abstractNum w:abstractNumId="21" w15:restartNumberingAfterBreak="0">
+  <w:abstractNum w:abstractNumId="21">
     <w:nsid w:val="3EA80295"/>
     <w:multiLevelType w:val="multilevel"/>
     <w:tmpl w:val="658E62C6"/>
@@ -27057,7 +27379,7 @@
       </w:rPr>
     </w:lvl>
   </w:abstractNum>
-  <w:abstractNum w:abstractNumId="22" w15:restartNumberingAfterBreak="0">
+  <w:abstractNum w:abstractNumId="22">
     <w:nsid w:val="3EC1331D"/>
     <w:multiLevelType w:val="multilevel"/>
     <w:tmpl w:val="2B002078"/>
@@ -27206,7 +27528,7 @@
       </w:rPr>
     </w:lvl>
   </w:abstractNum>
-  <w:abstractNum w:abstractNumId="23" w15:restartNumberingAfterBreak="0">
+  <w:abstractNum w:abstractNumId="23">
     <w:nsid w:val="44B87E89"/>
     <w:multiLevelType w:val="hybridMultilevel"/>
     <w:tmpl w:val="64C07A7E"/>
@@ -27319,7 +27641,7 @@
       </w:rPr>
     </w:lvl>
   </w:abstractNum>
-  <w:abstractNum w:abstractNumId="24" w15:restartNumberingAfterBreak="0">
+  <w:abstractNum w:abstractNumId="24">
     <w:nsid w:val="45AD2EB8"/>
     <w:multiLevelType w:val="multilevel"/>
     <w:tmpl w:val="26BC657E"/>
@@ -27468,7 +27790,7 @@
       </w:rPr>
     </w:lvl>
   </w:abstractNum>
-  <w:abstractNum w:abstractNumId="25" w15:restartNumberingAfterBreak="0">
+  <w:abstractNum w:abstractNumId="25">
     <w:nsid w:val="51D51A84"/>
     <w:multiLevelType w:val="multilevel"/>
     <w:tmpl w:val="DBE813F2"/>
@@ -27617,7 +27939,7 @@
       </w:rPr>
     </w:lvl>
   </w:abstractNum>
-  <w:abstractNum w:abstractNumId="26" w15:restartNumberingAfterBreak="0">
+  <w:abstractNum w:abstractNumId="26">
     <w:nsid w:val="589A641E"/>
     <w:multiLevelType w:val="hybridMultilevel"/>
     <w:tmpl w:val="4B820986"/>
@@ -27730,7 +28052,7 @@
       </w:rPr>
     </w:lvl>
   </w:abstractNum>
-  <w:abstractNum w:abstractNumId="27" w15:restartNumberingAfterBreak="0">
+  <w:abstractNum w:abstractNumId="27">
     <w:nsid w:val="600022E8"/>
     <w:multiLevelType w:val="hybridMultilevel"/>
     <w:tmpl w:val="0CD21E48"/>
@@ -27843,7 +28165,7 @@
       </w:rPr>
     </w:lvl>
   </w:abstractNum>
-  <w:abstractNum w:abstractNumId="28" w15:restartNumberingAfterBreak="0">
+  <w:abstractNum w:abstractNumId="28">
     <w:nsid w:val="62F35F92"/>
     <w:multiLevelType w:val="multilevel"/>
     <w:tmpl w:val="3C806984"/>
@@ -27992,7 +28314,7 @@
       </w:rPr>
     </w:lvl>
   </w:abstractNum>
-  <w:abstractNum w:abstractNumId="29" w15:restartNumberingAfterBreak="0">
+  <w:abstractNum w:abstractNumId="29">
     <w:nsid w:val="63C26311"/>
     <w:multiLevelType w:val="hybridMultilevel"/>
     <w:tmpl w:val="ABD69E84"/>
@@ -28105,7 +28427,7 @@
       </w:rPr>
     </w:lvl>
   </w:abstractNum>
-  <w:abstractNum w:abstractNumId="30" w15:restartNumberingAfterBreak="0">
+  <w:abstractNum w:abstractNumId="30">
     <w:nsid w:val="647A66E7"/>
     <w:multiLevelType w:val="multilevel"/>
     <w:tmpl w:val="0D585F2E"/>
@@ -28254,7 +28576,7 @@
       </w:rPr>
     </w:lvl>
   </w:abstractNum>
-  <w:abstractNum w:abstractNumId="31" w15:restartNumberingAfterBreak="0">
+  <w:abstractNum w:abstractNumId="31">
     <w:nsid w:val="6D885081"/>
     <w:multiLevelType w:val="hybridMultilevel"/>
     <w:tmpl w:val="37DAF5D4"/>
@@ -28367,7 +28689,7 @@
       </w:rPr>
     </w:lvl>
   </w:abstractNum>
-  <w:abstractNum w:abstractNumId="32" w15:restartNumberingAfterBreak="0">
+  <w:abstractNum w:abstractNumId="32">
     <w:nsid w:val="6F4A2C11"/>
     <w:multiLevelType w:val="multilevel"/>
     <w:tmpl w:val="92AC5D14"/>
@@ -28516,7 +28838,7 @@
       </w:rPr>
     </w:lvl>
   </w:abstractNum>
-  <w:abstractNum w:abstractNumId="33" w15:restartNumberingAfterBreak="0">
+  <w:abstractNum w:abstractNumId="33">
     <w:nsid w:val="7D5C0C65"/>
     <w:multiLevelType w:val="multilevel"/>
     <w:tmpl w:val="462C57B8"/>
@@ -28665,106 +28987,106 @@
       </w:rPr>
     </w:lvl>
   </w:abstractNum>
-  <w:num w:numId="1" w16cid:durableId="433093722">
+  <w:num w:numId="1">
     <w:abstractNumId w:val="15"/>
   </w:num>
-  <w:num w:numId="2" w16cid:durableId="1907717140">
+  <w:num w:numId="2">
     <w:abstractNumId w:val="29"/>
   </w:num>
-  <w:num w:numId="3" w16cid:durableId="955525804">
+  <w:num w:numId="3">
     <w:abstractNumId w:val="17"/>
   </w:num>
-  <w:num w:numId="4" w16cid:durableId="1080372828">
+  <w:num w:numId="4">
     <w:abstractNumId w:val="14"/>
   </w:num>
-  <w:num w:numId="5" w16cid:durableId="1260992931">
+  <w:num w:numId="5">
     <w:abstractNumId w:val="8"/>
   </w:num>
-  <w:num w:numId="6" w16cid:durableId="137649199">
+  <w:num w:numId="6">
     <w:abstractNumId w:val="31"/>
   </w:num>
-  <w:num w:numId="7" w16cid:durableId="292518279">
+  <w:num w:numId="7">
     <w:abstractNumId w:val="23"/>
   </w:num>
-  <w:num w:numId="8" w16cid:durableId="953639307">
+  <w:num w:numId="8">
     <w:abstractNumId w:val="0"/>
   </w:num>
-  <w:num w:numId="9" w16cid:durableId="417099481">
+  <w:num w:numId="9">
     <w:abstractNumId w:val="5"/>
   </w:num>
-  <w:num w:numId="10" w16cid:durableId="156776592">
+  <w:num w:numId="10">
     <w:abstractNumId w:val="6"/>
   </w:num>
-  <w:num w:numId="11" w16cid:durableId="1780105049">
+  <w:num w:numId="11">
     <w:abstractNumId w:val="18"/>
   </w:num>
-  <w:num w:numId="12" w16cid:durableId="1841001412">
+  <w:num w:numId="12">
     <w:abstractNumId w:val="13"/>
   </w:num>
-  <w:num w:numId="13" w16cid:durableId="1555117461">
+  <w:num w:numId="13">
     <w:abstractNumId w:val="20"/>
   </w:num>
-  <w:num w:numId="14" w16cid:durableId="801078416">
+  <w:num w:numId="14">
     <w:abstractNumId w:val="9"/>
   </w:num>
-  <w:num w:numId="15" w16cid:durableId="27800262">
+  <w:num w:numId="15">
     <w:abstractNumId w:val="32"/>
   </w:num>
-  <w:num w:numId="16" w16cid:durableId="183985893">
+  <w:num w:numId="16">
     <w:abstractNumId w:val="10"/>
   </w:num>
-  <w:num w:numId="17" w16cid:durableId="1806971062">
+  <w:num w:numId="17">
     <w:abstractNumId w:val="4"/>
   </w:num>
-  <w:num w:numId="18" w16cid:durableId="728726013">
+  <w:num w:numId="18">
     <w:abstractNumId w:val="2"/>
   </w:num>
-  <w:num w:numId="19" w16cid:durableId="47000379">
+  <w:num w:numId="19">
     <w:abstractNumId w:val="3"/>
   </w:num>
-  <w:num w:numId="20" w16cid:durableId="406001936">
+  <w:num w:numId="20">
     <w:abstractNumId w:val="25"/>
   </w:num>
-  <w:num w:numId="21" w16cid:durableId="108744340">
+  <w:num w:numId="21">
     <w:abstractNumId w:val="21"/>
   </w:num>
-  <w:num w:numId="22" w16cid:durableId="623999510">
+  <w:num w:numId="22">
     <w:abstractNumId w:val="12"/>
   </w:num>
-  <w:num w:numId="23" w16cid:durableId="1780829851">
+  <w:num w:numId="23">
     <w:abstractNumId w:val="30"/>
   </w:num>
-  <w:num w:numId="24" w16cid:durableId="1153639320">
+  <w:num w:numId="24">
     <w:abstractNumId w:val="22"/>
   </w:num>
-  <w:num w:numId="25" w16cid:durableId="1724451377">
+  <w:num w:numId="25">
     <w:abstractNumId w:val="24"/>
   </w:num>
-  <w:num w:numId="26" w16cid:durableId="1753315780">
+  <w:num w:numId="26">
     <w:abstractNumId w:val="11"/>
   </w:num>
-  <w:num w:numId="27" w16cid:durableId="248930308">
+  <w:num w:numId="27">
     <w:abstractNumId w:val="7"/>
   </w:num>
-  <w:num w:numId="28" w16cid:durableId="941768112">
+  <w:num w:numId="28">
     <w:abstractNumId w:val="16"/>
   </w:num>
-  <w:num w:numId="29" w16cid:durableId="144051635">
+  <w:num w:numId="29">
     <w:abstractNumId w:val="19"/>
   </w:num>
-  <w:num w:numId="30" w16cid:durableId="1912083449">
+  <w:num w:numId="30">
     <w:abstractNumId w:val="28"/>
   </w:num>
-  <w:num w:numId="31" w16cid:durableId="1218128118">
+  <w:num w:numId="31">
     <w:abstractNumId w:val="33"/>
   </w:num>
-  <w:num w:numId="32" w16cid:durableId="491995667">
+  <w:num w:numId="32">
     <w:abstractNumId w:val="1"/>
   </w:num>
-  <w:num w:numId="33" w16cid:durableId="1729954113">
+  <w:num w:numId="33">
     <w:abstractNumId w:val="27"/>
   </w:num>
-  <w:num w:numId="34" w16cid:durableId="388069589">
+  <w:num w:numId="34">
     <w:abstractNumId w:val="26"/>
   </w:num>
   <w:numIdMacAtCleanup w:val="34"/>
@@ -28772,7 +29094,7 @@
 </file>
 
 <file path=word/styles.xml><?xml version="1.0" encoding="utf-8"?>
-<w:styles xmlns:mc="http://schemas.openxmlformats.org/markup-compatibility/2006" xmlns:r="http://schemas.openxmlformats.org/officeDocument/2006/relationships" xmlns:w="http://schemas.openxmlformats.org/wordprocessingml/2006/main" xmlns:w14="http://schemas.microsoft.com/office/word/2010/wordml" xmlns:w15="http://schemas.microsoft.com/office/word/2012/wordml" xmlns:w16cex="http://schemas.microsoft.com/office/word/2018/wordml/cex" xmlns:w16cid="http://schemas.microsoft.com/office/word/2016/wordml/cid" xmlns:w16="http://schemas.microsoft.com/office/word/2018/wordml" xmlns:w16sdtdh="http://schemas.microsoft.com/office/word/2020/wordml/sdtdatahash" xmlns:w16se="http://schemas.microsoft.com/office/word/2015/wordml/symex" mc:Ignorable="w14 w15 w16se w16cid w16 w16cex w16sdtdh">
+<w:styles xmlns:mc="http://schemas.openxmlformats.org/markup-compatibility/2006" xmlns:r="http://schemas.openxmlformats.org/officeDocument/2006/relationships" xmlns:w="http://schemas.openxmlformats.org/wordprocessingml/2006/main" xmlns:w14="http://schemas.microsoft.com/office/word/2010/wordml" xmlns:w15="http://schemas.microsoft.com/office/word/2012/wordml" mc:Ignorable="w14 w15">
   <w:docDefaults>
     <w:rPrDefault>
       <w:rPr>
@@ -28788,7 +29110,7 @@
       </w:pPr>
     </w:pPrDefault>
   </w:docDefaults>
-  <w:latentStyles w:defLockedState="0" w:defUIPriority="99" w:defSemiHidden="0" w:defUnhideWhenUsed="0" w:defQFormat="0" w:count="376">
+  <w:latentStyles w:defLockedState="0" w:defUIPriority="99" w:defSemiHidden="0" w:defUnhideWhenUsed="0" w:defQFormat="0" w:count="371">
     <w:lsdException w:name="Normal" w:uiPriority="0" w:qFormat="1"/>
     <w:lsdException w:name="heading 1" w:uiPriority="0" w:qFormat="1"/>
     <w:lsdException w:name="heading 2" w:semiHidden="1" w:uiPriority="0" w:unhideWhenUsed="1" w:qFormat="1"/>
@@ -29160,11 +29482,6 @@
     <w:lsdException w:name="List Table 5 Dark Accent 6" w:uiPriority="50"/>
     <w:lsdException w:name="List Table 6 Colorful Accent 6" w:uiPriority="51"/>
     <w:lsdException w:name="List Table 7 Colorful Accent 6" w:uiPriority="52"/>
-    <w:lsdException w:name="Mention" w:semiHidden="1" w:unhideWhenUsed="1"/>
-    <w:lsdException w:name="Smart Hyperlink" w:semiHidden="1" w:unhideWhenUsed="1"/>
-    <w:lsdException w:name="Hashtag" w:semiHidden="1" w:unhideWhenUsed="1"/>
-    <w:lsdException w:name="Unresolved Mention" w:semiHidden="1" w:unhideWhenUsed="1"/>
-    <w:lsdException w:name="Smart Link" w:semiHidden="1" w:unhideWhenUsed="1"/>
   </w:latentStyles>
   <w:style w:type="paragraph" w:default="1" w:styleId="Normal">
     <w:name w:val="Normal"/>
@@ -29482,6 +29799,7 @@
     <w:tblPr>
       <w:tblStyleRowBandSize w:val="1"/>
       <w:tblStyleColBandSize w:val="1"/>
+      <w:tblInd w:w="0" w:type="dxa"/>
       <w:tblBorders>
         <w:top w:val="single" w:sz="4" w:space="0" w:color="8EAADB" w:themeColor="accent1" w:themeTint="99"/>
         <w:left w:val="single" w:sz="4" w:space="0" w:color="8EAADB" w:themeColor="accent1" w:themeTint="99"/>
@@ -29490,6 +29808,12 @@
         <w:insideH w:val="single" w:sz="4" w:space="0" w:color="8EAADB" w:themeColor="accent1" w:themeTint="99"/>
         <w:insideV w:val="single" w:sz="4" w:space="0" w:color="8EAADB" w:themeColor="accent1" w:themeTint="99"/>
       </w:tblBorders>
+      <w:tblCellMar>
+        <w:top w:w="0" w:type="dxa"/>
+        <w:left w:w="108" w:type="dxa"/>
+        <w:bottom w:w="0" w:type="dxa"/>
+        <w:right w:w="108" w:type="dxa"/>
+      </w:tblCellMar>
     </w:tblPr>
     <w:tblStylePr w:type="firstRow">
       <w:rPr>
@@ -29587,6 +29911,7 @@
       <w:spacing w:after="0" w:line="240" w:lineRule="auto"/>
     </w:pPr>
     <w:tblPr>
+      <w:tblInd w:w="0" w:type="dxa"/>
       <w:tblBorders>
         <w:top w:val="single" w:sz="4" w:space="0" w:color="auto"/>
         <w:left w:val="single" w:sz="4" w:space="0" w:color="auto"/>
@@ -29595,6 +29920,12 @@
         <w:insideH w:val="single" w:sz="4" w:space="0" w:color="auto"/>
         <w:insideV w:val="single" w:sz="4" w:space="0" w:color="auto"/>
       </w:tblBorders>
+      <w:tblCellMar>
+        <w:top w:w="0" w:type="dxa"/>
+        <w:left w:w="108" w:type="dxa"/>
+        <w:bottom w:w="0" w:type="dxa"/>
+        <w:right w:w="108" w:type="dxa"/>
+      </w:tblCellMar>
     </w:tblPr>
   </w:style>
   <w:style w:type="table" w:styleId="TableGridLight">
@@ -29606,6 +29937,7 @@
       <w:spacing w:after="0" w:line="240" w:lineRule="auto"/>
     </w:pPr>
     <w:tblPr>
+      <w:tblInd w:w="0" w:type="dxa"/>
       <w:tblBorders>
         <w:top w:val="single" w:sz="4" w:space="0" w:color="BFBFBF" w:themeColor="background1" w:themeShade="BF"/>
         <w:left w:val="single" w:sz="4" w:space="0" w:color="BFBFBF" w:themeColor="background1" w:themeShade="BF"/>
@@ -29614,6 +29946,12 @@
         <w:insideH w:val="single" w:sz="4" w:space="0" w:color="BFBFBF" w:themeColor="background1" w:themeShade="BF"/>
         <w:insideV w:val="single" w:sz="4" w:space="0" w:color="BFBFBF" w:themeColor="background1" w:themeShade="BF"/>
       </w:tblBorders>
+      <w:tblCellMar>
+        <w:top w:w="0" w:type="dxa"/>
+        <w:left w:w="108" w:type="dxa"/>
+        <w:bottom w:w="0" w:type="dxa"/>
+        <w:right w:w="108" w:type="dxa"/>
+      </w:tblCellMar>
     </w:tblPr>
   </w:style>
   <w:style w:type="table" w:styleId="PlainTable1">
@@ -29627,6 +29965,7 @@
     <w:tblPr>
       <w:tblStyleRowBandSize w:val="1"/>
       <w:tblStyleColBandSize w:val="1"/>
+      <w:tblInd w:w="0" w:type="dxa"/>
       <w:tblBorders>
         <w:top w:val="single" w:sz="4" w:space="0" w:color="BFBFBF" w:themeColor="background1" w:themeShade="BF"/>
         <w:left w:val="single" w:sz="4" w:space="0" w:color="BFBFBF" w:themeColor="background1" w:themeShade="BF"/>
@@ -29635,6 +29974,12 @@
         <w:insideH w:val="single" w:sz="4" w:space="0" w:color="BFBFBF" w:themeColor="background1" w:themeShade="BF"/>
         <w:insideV w:val="single" w:sz="4" w:space="0" w:color="BFBFBF" w:themeColor="background1" w:themeShade="BF"/>
       </w:tblBorders>
+      <w:tblCellMar>
+        <w:top w:w="0" w:type="dxa"/>
+        <w:left w:w="108" w:type="dxa"/>
+        <w:bottom w:w="0" w:type="dxa"/>
+        <w:right w:w="108" w:type="dxa"/>
+      </w:tblCellMar>
     </w:tblPr>
     <w:tblStylePr w:type="firstRow">
       <w:rPr>
@@ -29701,6 +30046,13 @@
     <w:tblPr>
       <w:tblStyleRowBandSize w:val="1"/>
       <w:tblStyleColBandSize w:val="1"/>
+      <w:tblInd w:w="0" w:type="dxa"/>
+      <w:tblCellMar>
+        <w:top w:w="0" w:type="dxa"/>
+        <w:left w:w="108" w:type="dxa"/>
+        <w:bottom w:w="0" w:type="dxa"/>
+        <w:right w:w="108" w:type="dxa"/>
+      </w:tblCellMar>
     </w:tblPr>
     <w:tblStylePr w:type="firstRow">
       <w:rPr>
@@ -29794,6 +30146,13 @@
     <w:tblPr>
       <w:tblStyleRowBandSize w:val="1"/>
       <w:tblStyleColBandSize w:val="1"/>
+      <w:tblInd w:w="0" w:type="dxa"/>
+      <w:tblCellMar>
+        <w:top w:w="0" w:type="dxa"/>
+        <w:left w:w="108" w:type="dxa"/>
+        <w:bottom w:w="0" w:type="dxa"/>
+        <w:right w:w="108" w:type="dxa"/>
+      </w:tblCellMar>
     </w:tblPr>
     <w:tblStylePr w:type="firstRow">
       <w:rPr>
@@ -29843,6 +30202,13 @@
     <w:tblPr>
       <w:tblStyleRowBandSize w:val="1"/>
       <w:tblStyleColBandSize w:val="1"/>
+      <w:tblInd w:w="0" w:type="dxa"/>
+      <w:tblCellMar>
+        <w:top w:w="0" w:type="dxa"/>
+        <w:left w:w="108" w:type="dxa"/>
+        <w:bottom w:w="0" w:type="dxa"/>
+        <w:right w:w="108" w:type="dxa"/>
+      </w:tblCellMar>
     </w:tblPr>
     <w:tblStylePr w:type="firstRow">
       <w:rPr>
@@ -30255,7 +30621,7 @@
 </file>
 
 <file path=customXml/itemProps1.xml><?xml version="1.0" encoding="utf-8"?>
-<ds:datastoreItem xmlns:ds="http://schemas.openxmlformats.org/officeDocument/2006/customXml" ds:itemID="{9557520E-01C6-4687-8BEF-F05D19BBBD95}">
+<ds:datastoreItem xmlns:ds="http://schemas.openxmlformats.org/officeDocument/2006/customXml" ds:itemID="{D9FDDB3D-D570-4CC7-BB01-637CBFB4341B}">
   <ds:schemaRefs>
     <ds:schemaRef ds:uri="http://schemas.openxmlformats.org/officeDocument/2006/bibliography"/>
   </ds:schemaRefs>

</xml_diff>